<commit_message>
added some keen 4 backgrounds
</commit_message>
<xml_diff>
--- a/KeenReloaded2/bin/Debug/Readme.docx
+++ b/KeenReloaded2/bin/Debug/Readme.docx
@@ -32,8 +32,8 @@
         </w:rPr>
       </w:pPr>
       <w:r>
-        <w:object w:dxaOrig="4616" w:dyaOrig="1619">
-          <v:rect xmlns:o="urn:schemas-microsoft-com:office:office" xmlns:v="urn:schemas-microsoft-com:vml" id="rectole0000000000" style="width:230.800000pt;height:80.950000pt" o:preferrelative="t" o:ole="">
+        <w:object w:dxaOrig="4677" w:dyaOrig="1640">
+          <v:rect xmlns:o="urn:schemas-microsoft-com:office:office" xmlns:v="urn:schemas-microsoft-com:vml" id="rectole0000000000" style="width:233.850000pt;height:82.000000pt" o:preferrelative="t" o:ole="">
             <o:lock v:ext="edit"/>
             <v:imagedata xmlns:r="http://schemas.openxmlformats.org/officeDocument/2006/relationships" r:id="docRId1" o:title=""/>
           </v:rect>
@@ -908,8 +908,8 @@
         </w:rPr>
       </w:pPr>
       <w:r>
-        <w:object w:dxaOrig="6175" w:dyaOrig="5952">
-          <v:rect xmlns:o="urn:schemas-microsoft-com:office:office" xmlns:v="urn:schemas-microsoft-com:vml" id="rectole0000000001" style="width:308.750000pt;height:297.600000pt" o:preferrelative="t" o:ole="">
+        <w:object w:dxaOrig="6256" w:dyaOrig="6033">
+          <v:rect xmlns:o="urn:schemas-microsoft-com:office:office" xmlns:v="urn:schemas-microsoft-com:vml" id="rectole0000000001" style="width:312.800000pt;height:301.650000pt" o:preferrelative="t" o:ole="">
             <o:lock v:ext="edit"/>
             <v:imagedata xmlns:r="http://schemas.openxmlformats.org/officeDocument/2006/relationships" r:id="docRId3" o:title=""/>
           </v:rect>
@@ -1092,8 +1092,8 @@
         </w:rPr>
       </w:pPr>
       <w:r>
-        <w:object w:dxaOrig="1437" w:dyaOrig="1538">
-          <v:rect xmlns:o="urn:schemas-microsoft-com:office:office" xmlns:v="urn:schemas-microsoft-com:vml" id="rectole0000000002" style="width:71.850000pt;height:76.900000pt" o:preferrelative="t" o:ole="">
+        <w:object w:dxaOrig="1457" w:dyaOrig="1559">
+          <v:rect xmlns:o="urn:schemas-microsoft-com:office:office" xmlns:v="urn:schemas-microsoft-com:vml" id="rectole0000000002" style="width:72.850000pt;height:77.950000pt" o:preferrelative="t" o:ole="">
             <o:lock v:ext="edit"/>
             <v:imagedata xmlns:r="http://schemas.openxmlformats.org/officeDocument/2006/relationships" r:id="docRId5" o:title=""/>
           </v:rect>
@@ -1101,8 +1101,8 @@
         </w:object>
       </w:r>
       <w:r>
-        <w:object w:dxaOrig="951" w:dyaOrig="1437">
-          <v:rect xmlns:o="urn:schemas-microsoft-com:office:office" xmlns:v="urn:schemas-microsoft-com:vml" id="rectole0000000003" style="width:47.550000pt;height:71.850000pt" o:preferrelative="t" o:ole="">
+        <w:object w:dxaOrig="971" w:dyaOrig="1457">
+          <v:rect xmlns:o="urn:schemas-microsoft-com:office:office" xmlns:v="urn:schemas-microsoft-com:vml" id="rectole0000000003" style="width:48.550000pt;height:72.850000pt" o:preferrelative="t" o:ole="">
             <o:lock v:ext="edit"/>
             <v:imagedata xmlns:r="http://schemas.openxmlformats.org/officeDocument/2006/relationships" r:id="docRId7" o:title=""/>
           </v:rect>
@@ -1110,8 +1110,8 @@
         </w:object>
       </w:r>
       <w:r>
-        <w:object w:dxaOrig="951" w:dyaOrig="1417">
-          <v:rect xmlns:o="urn:schemas-microsoft-com:office:office" xmlns:v="urn:schemas-microsoft-com:vml" id="rectole0000000004" style="width:47.550000pt;height:70.850000pt" o:preferrelative="t" o:ole="">
+        <w:object w:dxaOrig="971" w:dyaOrig="1437">
+          <v:rect xmlns:o="urn:schemas-microsoft-com:office:office" xmlns:v="urn:schemas-microsoft-com:vml" id="rectole0000000004" style="width:48.550000pt;height:71.850000pt" o:preferrelative="t" o:ole="">
             <o:lock v:ext="edit"/>
             <v:imagedata xmlns:r="http://schemas.openxmlformats.org/officeDocument/2006/relationships" r:id="docRId9" o:title=""/>
           </v:rect>
@@ -1119,8 +1119,8 @@
         </w:object>
       </w:r>
       <w:r>
-        <w:object w:dxaOrig="1944" w:dyaOrig="2470">
-          <v:rect xmlns:o="urn:schemas-microsoft-com:office:office" xmlns:v="urn:schemas-microsoft-com:vml" id="rectole0000000005" style="width:97.200000pt;height:123.500000pt" o:preferrelative="t" o:ole="">
+        <w:object w:dxaOrig="1963" w:dyaOrig="2510">
+          <v:rect xmlns:o="urn:schemas-microsoft-com:office:office" xmlns:v="urn:schemas-microsoft-com:vml" id="rectole0000000005" style="width:98.150000pt;height:125.500000pt" o:preferrelative="t" o:ole="">
             <o:lock v:ext="edit"/>
             <v:imagedata xmlns:r="http://schemas.openxmlformats.org/officeDocument/2006/relationships" r:id="docRId11" o:title=""/>
           </v:rect>
@@ -1128,8 +1128,8 @@
         </w:object>
       </w:r>
       <w:r>
-        <w:object w:dxaOrig="1944" w:dyaOrig="1944">
-          <v:rect xmlns:o="urn:schemas-microsoft-com:office:office" xmlns:v="urn:schemas-microsoft-com:vml" id="rectole0000000006" style="width:97.200000pt;height:97.200000pt" o:preferrelative="t" o:ole="">
+        <w:object w:dxaOrig="1963" w:dyaOrig="1963">
+          <v:rect xmlns:o="urn:schemas-microsoft-com:office:office" xmlns:v="urn:schemas-microsoft-com:vml" id="rectole0000000006" style="width:98.150000pt;height:98.150000pt" o:preferrelative="t" o:ole="">
             <o:lock v:ext="edit"/>
             <v:imagedata xmlns:r="http://schemas.openxmlformats.org/officeDocument/2006/relationships" r:id="docRId13" o:title=""/>
           </v:rect>
@@ -1257,8 +1257,8 @@
         </w:rPr>
       </w:pPr>
       <w:r>
-        <w:object w:dxaOrig="992" w:dyaOrig="1012">
-          <v:rect xmlns:o="urn:schemas-microsoft-com:office:office" xmlns:v="urn:schemas-microsoft-com:vml" id="rectole0000000007" style="width:49.600000pt;height:50.600000pt" o:preferrelative="t" o:ole="">
+        <w:object w:dxaOrig="1012" w:dyaOrig="1032">
+          <v:rect xmlns:o="urn:schemas-microsoft-com:office:office" xmlns:v="urn:schemas-microsoft-com:vml" id="rectole0000000007" style="width:50.600000pt;height:51.600000pt" o:preferrelative="t" o:ole="">
             <o:lock v:ext="edit"/>
             <v:imagedata xmlns:r="http://schemas.openxmlformats.org/officeDocument/2006/relationships" r:id="docRId15" o:title=""/>
           </v:rect>
@@ -1366,8 +1366,8 @@
         </w:rPr>
       </w:pPr>
       <w:r>
-        <w:object w:dxaOrig="1903" w:dyaOrig="1741">
-          <v:rect xmlns:o="urn:schemas-microsoft-com:office:office" xmlns:v="urn:schemas-microsoft-com:vml" id="rectole0000000008" style="width:95.150000pt;height:87.050000pt" o:preferrelative="t" o:ole="">
+        <w:object w:dxaOrig="1923" w:dyaOrig="1761">
+          <v:rect xmlns:o="urn:schemas-microsoft-com:office:office" xmlns:v="urn:schemas-microsoft-com:vml" id="rectole0000000008" style="width:96.150000pt;height:88.050000pt" o:preferrelative="t" o:ole="">
             <o:lock v:ext="edit"/>
             <v:imagedata xmlns:r="http://schemas.openxmlformats.org/officeDocument/2006/relationships" r:id="docRId17" o:title=""/>
           </v:rect>
@@ -1487,8 +1487,8 @@
         </w:object>
       </w:r>
       <w:r>
-        <w:object w:dxaOrig="1012" w:dyaOrig="971">
-          <v:rect xmlns:o="urn:schemas-microsoft-com:office:office" xmlns:v="urn:schemas-microsoft-com:vml" id="rectole0000000012" style="width:50.600000pt;height:48.550000pt" o:preferrelative="t" o:ole="">
+        <w:object w:dxaOrig="1032" w:dyaOrig="992">
+          <v:rect xmlns:o="urn:schemas-microsoft-com:office:office" xmlns:v="urn:schemas-microsoft-com:vml" id="rectole0000000012" style="width:51.600000pt;height:49.600000pt" o:preferrelative="t" o:ole="">
             <o:lock v:ext="edit"/>
             <v:imagedata xmlns:r="http://schemas.openxmlformats.org/officeDocument/2006/relationships" r:id="docRId25" o:title=""/>
           </v:rect>
@@ -1579,8 +1579,8 @@
         </w:rPr>
       </w:pPr>
       <w:r>
-        <w:object w:dxaOrig="3401" w:dyaOrig="1113">
-          <v:rect xmlns:o="urn:schemas-microsoft-com:office:office" xmlns:v="urn:schemas-microsoft-com:vml" id="rectole0000000013" style="width:170.050000pt;height:55.650000pt" o:preferrelative="t" o:ole="">
+        <w:object w:dxaOrig="3441" w:dyaOrig="1133">
+          <v:rect xmlns:o="urn:schemas-microsoft-com:office:office" xmlns:v="urn:schemas-microsoft-com:vml" id="rectole0000000013" style="width:172.050000pt;height:56.650000pt" o:preferrelative="t" o:ole="">
             <o:lock v:ext="edit"/>
             <v:imagedata xmlns:r="http://schemas.openxmlformats.org/officeDocument/2006/relationships" r:id="docRId27" o:title=""/>
           </v:rect>
@@ -1682,8 +1682,8 @@
         </w:rPr>
       </w:pPr>
       <w:r>
-        <w:object w:dxaOrig="951" w:dyaOrig="465">
-          <v:rect xmlns:o="urn:schemas-microsoft-com:office:office" xmlns:v="urn:schemas-microsoft-com:vml" id="rectole0000000014" style="width:47.550000pt;height:23.250000pt" o:preferrelative="t" o:ole="">
+        <w:object w:dxaOrig="971" w:dyaOrig="465">
+          <v:rect xmlns:o="urn:schemas-microsoft-com:office:office" xmlns:v="urn:schemas-microsoft-com:vml" id="rectole0000000014" style="width:48.550000pt;height:23.250000pt" o:preferrelative="t" o:ole="">
             <o:lock v:ext="edit"/>
             <v:imagedata xmlns:r="http://schemas.openxmlformats.org/officeDocument/2006/relationships" r:id="docRId29" o:title=""/>
           </v:rect>
@@ -1691,8 +1691,8 @@
         </w:object>
       </w:r>
       <w:r>
-        <w:object w:dxaOrig="1235" w:dyaOrig="566">
-          <v:rect xmlns:o="urn:schemas-microsoft-com:office:office" xmlns:v="urn:schemas-microsoft-com:vml" id="rectole0000000015" style="width:61.750000pt;height:28.300000pt" o:preferrelative="t" o:ole="">
+        <w:object w:dxaOrig="1255" w:dyaOrig="566">
+          <v:rect xmlns:o="urn:schemas-microsoft-com:office:office" xmlns:v="urn:schemas-microsoft-com:vml" id="rectole0000000015" style="width:62.750000pt;height:28.300000pt" o:preferrelative="t" o:ole="">
             <o:lock v:ext="edit"/>
             <v:imagedata xmlns:r="http://schemas.openxmlformats.org/officeDocument/2006/relationships" r:id="docRId31" o:title=""/>
           </v:rect>
@@ -1700,8 +1700,8 @@
         </w:object>
       </w:r>
       <w:r>
-        <w:object w:dxaOrig="1498" w:dyaOrig="506">
-          <v:rect xmlns:o="urn:schemas-microsoft-com:office:office" xmlns:v="urn:schemas-microsoft-com:vml" id="rectole0000000016" style="width:74.900000pt;height:25.300000pt" o:preferrelative="t" o:ole="">
+        <w:object w:dxaOrig="1518" w:dyaOrig="506">
+          <v:rect xmlns:o="urn:schemas-microsoft-com:office:office" xmlns:v="urn:schemas-microsoft-com:vml" id="rectole0000000016" style="width:75.900000pt;height:25.300000pt" o:preferrelative="t" o:ole="">
             <o:lock v:ext="edit"/>
             <v:imagedata xmlns:r="http://schemas.openxmlformats.org/officeDocument/2006/relationships" r:id="docRId33" o:title=""/>
           </v:rect>
@@ -1709,8 +1709,8 @@
         </w:object>
       </w:r>
       <w:r>
-        <w:object w:dxaOrig="1640" w:dyaOrig="506">
-          <v:rect xmlns:o="urn:schemas-microsoft-com:office:office" xmlns:v="urn:schemas-microsoft-com:vml" id="rectole0000000017" style="width:82.000000pt;height:25.300000pt" o:preferrelative="t" o:ole="">
+        <w:object w:dxaOrig="1660" w:dyaOrig="506">
+          <v:rect xmlns:o="urn:schemas-microsoft-com:office:office" xmlns:v="urn:schemas-microsoft-com:vml" id="rectole0000000017" style="width:83.000000pt;height:25.300000pt" o:preferrelative="t" o:ole="">
             <o:lock v:ext="edit"/>
             <v:imagedata xmlns:r="http://schemas.openxmlformats.org/officeDocument/2006/relationships" r:id="docRId35" o:title=""/>
           </v:rect>
@@ -1907,8 +1907,8 @@
         </w:rPr>
       </w:pPr>
       <w:r>
-        <w:object w:dxaOrig="1518" w:dyaOrig="3806">
-          <v:rect xmlns:o="urn:schemas-microsoft-com:office:office" xmlns:v="urn:schemas-microsoft-com:vml" id="rectole0000000018" style="width:75.900000pt;height:190.300000pt" o:preferrelative="t" o:ole="">
+        <w:object w:dxaOrig="1538" w:dyaOrig="3847">
+          <v:rect xmlns:o="urn:schemas-microsoft-com:office:office" xmlns:v="urn:schemas-microsoft-com:vml" id="rectole0000000018" style="width:76.900000pt;height:192.350000pt" o:preferrelative="t" o:ole="">
             <o:lock v:ext="edit"/>
             <v:imagedata xmlns:r="http://schemas.openxmlformats.org/officeDocument/2006/relationships" r:id="docRId37" o:title=""/>
           </v:rect>
@@ -1916,8 +1916,8 @@
         </w:object>
       </w:r>
       <w:r>
-        <w:object w:dxaOrig="1133" w:dyaOrig="3057">
-          <v:rect xmlns:o="urn:schemas-microsoft-com:office:office" xmlns:v="urn:schemas-microsoft-com:vml" id="rectole0000000019" style="width:56.650000pt;height:152.850000pt" o:preferrelative="t" o:ole="">
+        <w:object w:dxaOrig="1154" w:dyaOrig="3097">
+          <v:rect xmlns:o="urn:schemas-microsoft-com:office:office" xmlns:v="urn:schemas-microsoft-com:vml" id="rectole0000000019" style="width:57.700000pt;height:154.850000pt" o:preferrelative="t" o:ole="">
             <o:lock v:ext="edit"/>
             <v:imagedata xmlns:r="http://schemas.openxmlformats.org/officeDocument/2006/relationships" r:id="docRId39" o:title=""/>
           </v:rect>
@@ -2039,8 +2039,8 @@
         </w:rPr>
       </w:pPr>
       <w:r>
-        <w:object w:dxaOrig="2307" w:dyaOrig="485">
-          <v:rect xmlns:o="urn:schemas-microsoft-com:office:office" xmlns:v="urn:schemas-microsoft-com:vml" id="rectole0000000020" style="width:115.350000pt;height:24.250000pt" o:preferrelative="t" o:ole="">
+        <w:object w:dxaOrig="2328" w:dyaOrig="485">
+          <v:rect xmlns:o="urn:schemas-microsoft-com:office:office" xmlns:v="urn:schemas-microsoft-com:vml" id="rectole0000000020" style="width:116.400000pt;height:24.250000pt" o:preferrelative="t" o:ole="">
             <o:lock v:ext="edit"/>
             <v:imagedata xmlns:r="http://schemas.openxmlformats.org/officeDocument/2006/relationships" r:id="docRId41" o:title=""/>
           </v:rect>
@@ -2063,8 +2063,8 @@
         </w:rPr>
       </w:pPr>
       <w:r>
-        <w:object w:dxaOrig="2328" w:dyaOrig="546">
-          <v:rect xmlns:o="urn:schemas-microsoft-com:office:office" xmlns:v="urn:schemas-microsoft-com:vml" id="rectole0000000021" style="width:116.400000pt;height:27.300000pt" o:preferrelative="t" o:ole="">
+        <w:object w:dxaOrig="2348" w:dyaOrig="546">
+          <v:rect xmlns:o="urn:schemas-microsoft-com:office:office" xmlns:v="urn:schemas-microsoft-com:vml" id="rectole0000000021" style="width:117.400000pt;height:27.300000pt" o:preferrelative="t" o:ole="">
             <o:lock v:ext="edit"/>
             <v:imagedata xmlns:r="http://schemas.openxmlformats.org/officeDocument/2006/relationships" r:id="docRId43" o:title=""/>
           </v:rect>
@@ -2087,8 +2087,8 @@
         </w:rPr>
       </w:pPr>
       <w:r>
-        <w:object w:dxaOrig="2874" w:dyaOrig="1498">
-          <v:rect xmlns:o="urn:schemas-microsoft-com:office:office" xmlns:v="urn:schemas-microsoft-com:vml" id="rectole0000000022" style="width:143.700000pt;height:74.900000pt" o:preferrelative="t" o:ole="">
+        <w:object w:dxaOrig="2915" w:dyaOrig="1518">
+          <v:rect xmlns:o="urn:schemas-microsoft-com:office:office" xmlns:v="urn:schemas-microsoft-com:vml" id="rectole0000000022" style="width:145.750000pt;height:75.900000pt" o:preferrelative="t" o:ole="">
             <o:lock v:ext="edit"/>
             <v:imagedata xmlns:r="http://schemas.openxmlformats.org/officeDocument/2006/relationships" r:id="docRId45" o:title=""/>
           </v:rect>
@@ -2195,8 +2195,8 @@
         </w:rPr>
       </w:pPr>
       <w:r>
-        <w:object w:dxaOrig="951" w:dyaOrig="2915">
-          <v:rect xmlns:o="urn:schemas-microsoft-com:office:office" xmlns:v="urn:schemas-microsoft-com:vml" id="rectole0000000023" style="width:47.550000pt;height:145.750000pt" o:preferrelative="t" o:ole="">
+        <w:object w:dxaOrig="971" w:dyaOrig="2955">
+          <v:rect xmlns:o="urn:schemas-microsoft-com:office:office" xmlns:v="urn:schemas-microsoft-com:vml" id="rectole0000000023" style="width:48.550000pt;height:147.750000pt" o:preferrelative="t" o:ole="">
             <o:lock v:ext="edit"/>
             <v:imagedata xmlns:r="http://schemas.openxmlformats.org/officeDocument/2006/relationships" r:id="docRId47" o:title=""/>
           </v:rect>
@@ -2287,8 +2287,8 @@
         </w:rPr>
       </w:pPr>
       <w:r>
-        <w:object w:dxaOrig="8747" w:dyaOrig="890">
-          <v:rect xmlns:o="urn:schemas-microsoft-com:office:office" xmlns:v="urn:schemas-microsoft-com:vml" id="rectole0000000024" style="width:437.350000pt;height:44.500000pt" o:preferrelative="t" o:ole="">
+        <w:object w:dxaOrig="8848" w:dyaOrig="911">
+          <v:rect xmlns:o="urn:schemas-microsoft-com:office:office" xmlns:v="urn:schemas-microsoft-com:vml" id="rectole0000000024" style="width:442.400000pt;height:45.550000pt" o:preferrelative="t" o:ole="">
             <o:lock v:ext="edit"/>
             <v:imagedata xmlns:r="http://schemas.openxmlformats.org/officeDocument/2006/relationships" r:id="docRId49" o:title=""/>
           </v:rect>
@@ -2311,8 +2311,8 @@
         </w:rPr>
       </w:pPr>
       <w:r>
-        <w:object w:dxaOrig="8747" w:dyaOrig="870">
-          <v:rect xmlns:o="urn:schemas-microsoft-com:office:office" xmlns:v="urn:schemas-microsoft-com:vml" id="rectole0000000025" style="width:437.350000pt;height:43.500000pt" o:preferrelative="t" o:ole="">
+        <w:object w:dxaOrig="8848" w:dyaOrig="890">
+          <v:rect xmlns:o="urn:schemas-microsoft-com:office:office" xmlns:v="urn:schemas-microsoft-com:vml" id="rectole0000000025" style="width:442.400000pt;height:44.500000pt" o:preferrelative="t" o:ole="">
             <o:lock v:ext="edit"/>
             <v:imagedata xmlns:r="http://schemas.openxmlformats.org/officeDocument/2006/relationships" r:id="docRId51" o:title=""/>
           </v:rect>
@@ -2403,8 +2403,8 @@
         </w:rPr>
       </w:pPr>
       <w:r>
-        <w:object w:dxaOrig="1417" w:dyaOrig="1457">
-          <v:rect xmlns:o="urn:schemas-microsoft-com:office:office" xmlns:v="urn:schemas-microsoft-com:vml" id="rectole0000000026" style="width:70.850000pt;height:72.850000pt" o:preferrelative="t" o:ole="">
+        <w:object w:dxaOrig="1437" w:dyaOrig="1477">
+          <v:rect xmlns:o="urn:schemas-microsoft-com:office:office" xmlns:v="urn:schemas-microsoft-com:vml" id="rectole0000000026" style="width:71.850000pt;height:73.850000pt" o:preferrelative="t" o:ole="">
             <o:lock v:ext="edit"/>
             <v:imagedata xmlns:r="http://schemas.openxmlformats.org/officeDocument/2006/relationships" r:id="docRId53" o:title=""/>
           </v:rect>
@@ -2601,8 +2601,8 @@
         </w:rPr>
       </w:pPr>
       <w:r>
-        <w:object w:dxaOrig="1437" w:dyaOrig="1296">
-          <v:rect xmlns:o="urn:schemas-microsoft-com:office:office" xmlns:v="urn:schemas-microsoft-com:vml" id="rectole0000000027" style="width:71.850000pt;height:64.800000pt" o:preferrelative="t" o:ole="">
+        <w:object w:dxaOrig="1457" w:dyaOrig="1315">
+          <v:rect xmlns:o="urn:schemas-microsoft-com:office:office" xmlns:v="urn:schemas-microsoft-com:vml" id="rectole0000000027" style="width:72.850000pt;height:65.750000pt" o:preferrelative="t" o:ole="">
             <o:lock v:ext="edit"/>
             <v:imagedata xmlns:r="http://schemas.openxmlformats.org/officeDocument/2006/relationships" r:id="docRId55" o:title=""/>
           </v:rect>
@@ -2852,8 +2852,8 @@
         </w:rPr>
       </w:pPr>
       <w:r>
-        <w:object w:dxaOrig="1944" w:dyaOrig="1417">
-          <v:rect xmlns:o="urn:schemas-microsoft-com:office:office" xmlns:v="urn:schemas-microsoft-com:vml" id="rectole0000000028" style="width:97.200000pt;height:70.850000pt" o:preferrelative="t" o:ole="">
+        <w:object w:dxaOrig="1963" w:dyaOrig="1437">
+          <v:rect xmlns:o="urn:schemas-microsoft-com:office:office" xmlns:v="urn:schemas-microsoft-com:vml" id="rectole0000000028" style="width:98.150000pt;height:71.850000pt" o:preferrelative="t" o:ole="">
             <o:lock v:ext="edit"/>
             <v:imagedata xmlns:r="http://schemas.openxmlformats.org/officeDocument/2006/relationships" r:id="docRId57" o:title=""/>
           </v:rect>
@@ -3040,8 +3040,8 @@
         </w:rPr>
       </w:pPr>
       <w:r>
-        <w:object w:dxaOrig="2085" w:dyaOrig="364">
-          <v:rect xmlns:o="urn:schemas-microsoft-com:office:office" xmlns:v="urn:schemas-microsoft-com:vml" id="rectole0000000030" style="width:104.250000pt;height:18.200000pt" o:preferrelative="t" o:ole="">
+        <w:object w:dxaOrig="2105" w:dyaOrig="364">
+          <v:rect xmlns:o="urn:schemas-microsoft-com:office:office" xmlns:v="urn:schemas-microsoft-com:vml" id="rectole0000000030" style="width:105.250000pt;height:18.200000pt" o:preferrelative="t" o:ole="">
             <o:lock v:ext="edit"/>
             <v:imagedata xmlns:r="http://schemas.openxmlformats.org/officeDocument/2006/relationships" r:id="docRId61" o:title=""/>
           </v:rect>
@@ -3204,8 +3204,8 @@
         </w:rPr>
       </w:pPr>
       <w:r>
-        <w:object w:dxaOrig="4920" w:dyaOrig="911">
-          <v:rect xmlns:o="urn:schemas-microsoft-com:office:office" xmlns:v="urn:schemas-microsoft-com:vml" id="rectole0000000031" style="width:246.000000pt;height:45.550000pt" o:preferrelative="t" o:ole="">
+        <w:object w:dxaOrig="4981" w:dyaOrig="931">
+          <v:rect xmlns:o="urn:schemas-microsoft-com:office:office" xmlns:v="urn:schemas-microsoft-com:vml" id="rectole0000000031" style="width:249.050000pt;height:46.550000pt" o:preferrelative="t" o:ole="">
             <o:lock v:ext="edit"/>
             <v:imagedata xmlns:r="http://schemas.openxmlformats.org/officeDocument/2006/relationships" r:id="docRId63" o:title=""/>
           </v:rect>
@@ -3410,8 +3410,8 @@
         </w:rPr>
       </w:pPr>
       <w:r>
-        <w:object w:dxaOrig="850" w:dyaOrig="364">
-          <v:rect xmlns:o="urn:schemas-microsoft-com:office:office" xmlns:v="urn:schemas-microsoft-com:vml" id="rectole0000000036" style="width:42.500000pt;height:18.200000pt" o:preferrelative="t" o:ole="">
+        <w:object w:dxaOrig="870" w:dyaOrig="364">
+          <v:rect xmlns:o="urn:schemas-microsoft-com:office:office" xmlns:v="urn:schemas-microsoft-com:vml" id="rectole0000000036" style="width:43.500000pt;height:18.200000pt" o:preferrelative="t" o:ole="">
             <o:lock v:ext="edit"/>
             <v:imagedata xmlns:r="http://schemas.openxmlformats.org/officeDocument/2006/relationships" r:id="docRId73" o:title=""/>
           </v:rect>
@@ -3445,8 +3445,8 @@
         </w:rPr>
       </w:pPr>
       <w:r>
-        <w:object w:dxaOrig="850" w:dyaOrig="425">
-          <v:rect xmlns:o="urn:schemas-microsoft-com:office:office" xmlns:v="urn:schemas-microsoft-com:vml" id="rectole0000000037" style="width:42.500000pt;height:21.250000pt" o:preferrelative="t" o:ole="">
+        <w:object w:dxaOrig="870" w:dyaOrig="425">
+          <v:rect xmlns:o="urn:schemas-microsoft-com:office:office" xmlns:v="urn:schemas-microsoft-com:vml" id="rectole0000000037" style="width:43.500000pt;height:21.250000pt" o:preferrelative="t" o:ole="">
             <o:lock v:ext="edit"/>
             <v:imagedata xmlns:r="http://schemas.openxmlformats.org/officeDocument/2006/relationships" r:id="docRId75" o:title=""/>
           </v:rect>
@@ -3480,8 +3480,8 @@
         </w:rPr>
       </w:pPr>
       <w:r>
-        <w:object w:dxaOrig="911" w:dyaOrig="263">
-          <v:rect xmlns:o="urn:schemas-microsoft-com:office:office" xmlns:v="urn:schemas-microsoft-com:vml" id="rectole0000000038" style="width:45.550000pt;height:13.150000pt" o:preferrelative="t" o:ole="">
+        <w:object w:dxaOrig="931" w:dyaOrig="263">
+          <v:rect xmlns:o="urn:schemas-microsoft-com:office:office" xmlns:v="urn:schemas-microsoft-com:vml" id="rectole0000000038" style="width:46.550000pt;height:13.150000pt" o:preferrelative="t" o:ole="">
             <o:lock v:ext="edit"/>
             <v:imagedata xmlns:r="http://schemas.openxmlformats.org/officeDocument/2006/relationships" r:id="docRId77" o:title=""/>
           </v:rect>
@@ -3515,8 +3515,8 @@
         </w:rPr>
       </w:pPr>
       <w:r>
-        <w:object w:dxaOrig="951" w:dyaOrig="404">
-          <v:rect xmlns:o="urn:schemas-microsoft-com:office:office" xmlns:v="urn:schemas-microsoft-com:vml" id="rectole0000000039" style="width:47.550000pt;height:20.200000pt" o:preferrelative="t" o:ole="">
+        <w:object w:dxaOrig="971" w:dyaOrig="404">
+          <v:rect xmlns:o="urn:schemas-microsoft-com:office:office" xmlns:v="urn:schemas-microsoft-com:vml" id="rectole0000000039" style="width:48.550000pt;height:20.200000pt" o:preferrelative="t" o:ole="">
             <o:lock v:ext="edit"/>
             <v:imagedata xmlns:r="http://schemas.openxmlformats.org/officeDocument/2006/relationships" r:id="docRId79" o:title=""/>
           </v:rect>
@@ -3662,8 +3662,8 @@
         </w:rPr>
       </w:pPr>
       <w:r>
-        <w:object w:dxaOrig="329" w:dyaOrig="530">
-          <v:rect xmlns:o="urn:schemas-microsoft-com:office:office" xmlns:v="urn:schemas-microsoft-com:vml" id="rectole0000000040" style="width:16.450000pt;height:26.500000pt" o:preferrelative="t" o:ole="">
+        <w:object w:dxaOrig="323" w:dyaOrig="546">
+          <v:rect xmlns:o="urn:schemas-microsoft-com:office:office" xmlns:v="urn:schemas-microsoft-com:vml" id="rectole0000000040" style="width:16.150000pt;height:27.300000pt" o:preferrelative="t" o:ole="">
             <o:lock v:ext="edit"/>
             <v:imagedata xmlns:r="http://schemas.openxmlformats.org/officeDocument/2006/relationships" r:id="docRId81" o:title=""/>
           </v:rect>
@@ -3697,8 +3697,8 @@
         </w:rPr>
       </w:pPr>
       <w:r>
-        <w:object w:dxaOrig="510" w:dyaOrig="530">
-          <v:rect xmlns:o="urn:schemas-microsoft-com:office:office" xmlns:v="urn:schemas-microsoft-com:vml" id="rectole0000000041" style="width:25.500000pt;height:26.500000pt" o:preferrelative="t" o:ole="">
+        <w:object w:dxaOrig="526" w:dyaOrig="546">
+          <v:rect xmlns:o="urn:schemas-microsoft-com:office:office" xmlns:v="urn:schemas-microsoft-com:vml" id="rectole0000000041" style="width:26.300000pt;height:27.300000pt" o:preferrelative="t" o:ole="">
             <o:lock v:ext="edit"/>
             <v:imagedata xmlns:r="http://schemas.openxmlformats.org/officeDocument/2006/relationships" r:id="docRId83" o:title=""/>
           </v:rect>
@@ -3732,8 +3732,8 @@
         </w:rPr>
       </w:pPr>
       <w:r>
-        <w:object w:dxaOrig="409" w:dyaOrig="530">
-          <v:rect xmlns:o="urn:schemas-microsoft-com:office:office" xmlns:v="urn:schemas-microsoft-com:vml" id="rectole0000000042" style="width:20.450000pt;height:26.500000pt" o:preferrelative="t" o:ole="">
+        <w:object w:dxaOrig="404" w:dyaOrig="546">
+          <v:rect xmlns:o="urn:schemas-microsoft-com:office:office" xmlns:v="urn:schemas-microsoft-com:vml" id="rectole0000000042" style="width:20.200000pt;height:27.300000pt" o:preferrelative="t" o:ole="">
             <o:lock v:ext="edit"/>
             <v:imagedata xmlns:r="http://schemas.openxmlformats.org/officeDocument/2006/relationships" r:id="docRId85" o:title=""/>
           </v:rect>
@@ -3767,8 +3767,8 @@
         </w:rPr>
       </w:pPr>
       <w:r>
-        <w:object w:dxaOrig="480" w:dyaOrig="459">
-          <v:rect xmlns:o="urn:schemas-microsoft-com:office:office" xmlns:v="urn:schemas-microsoft-com:vml" id="rectole0000000043" style="width:24.000000pt;height:22.950000pt" o:preferrelative="t" o:ole="">
+        <w:object w:dxaOrig="485" w:dyaOrig="465">
+          <v:rect xmlns:o="urn:schemas-microsoft-com:office:office" xmlns:v="urn:schemas-microsoft-com:vml" id="rectole0000000043" style="width:24.250000pt;height:23.250000pt" o:preferrelative="t" o:ole="">
             <o:lock v:ext="edit"/>
             <v:imagedata xmlns:r="http://schemas.openxmlformats.org/officeDocument/2006/relationships" r:id="docRId87" o:title=""/>
           </v:rect>
@@ -3802,8 +3802,8 @@
         </w:rPr>
       </w:pPr>
       <w:r>
-        <w:object w:dxaOrig="500" w:dyaOrig="489">
-          <v:rect xmlns:o="urn:schemas-microsoft-com:office:office" xmlns:v="urn:schemas-microsoft-com:vml" id="rectole0000000044" style="width:25.000000pt;height:24.450000pt" o:preferrelative="t" o:ole="">
+        <w:object w:dxaOrig="506" w:dyaOrig="485">
+          <v:rect xmlns:o="urn:schemas-microsoft-com:office:office" xmlns:v="urn:schemas-microsoft-com:vml" id="rectole0000000044" style="width:25.300000pt;height:24.250000pt" o:preferrelative="t" o:ole="">
             <o:lock v:ext="edit"/>
             <v:imagedata xmlns:r="http://schemas.openxmlformats.org/officeDocument/2006/relationships" r:id="docRId89" o:title=""/>
           </v:rect>
@@ -3837,8 +3837,8 @@
         </w:rPr>
       </w:pPr>
       <w:r>
-        <w:object w:dxaOrig="329" w:dyaOrig="500">
-          <v:rect xmlns:o="urn:schemas-microsoft-com:office:office" xmlns:v="urn:schemas-microsoft-com:vml" id="rectole0000000045" style="width:16.450000pt;height:25.000000pt" o:preferrelative="t" o:ole="">
+        <w:object w:dxaOrig="323" w:dyaOrig="506">
+          <v:rect xmlns:o="urn:schemas-microsoft-com:office:office" xmlns:v="urn:schemas-microsoft-com:vml" id="rectole0000000045" style="width:16.150000pt;height:25.300000pt" o:preferrelative="t" o:ole="">
             <o:lock v:ext="edit"/>
             <v:imagedata xmlns:r="http://schemas.openxmlformats.org/officeDocument/2006/relationships" r:id="docRId91" o:title=""/>
           </v:rect>
@@ -3898,8 +3898,8 @@
         </w:rPr>
       </w:pPr>
       <w:r>
-        <w:object w:dxaOrig="560" w:dyaOrig="540">
-          <v:rect xmlns:o="urn:schemas-microsoft-com:office:office" xmlns:v="urn:schemas-microsoft-com:vml" id="rectole0000000046" style="width:28.000000pt;height:27.000000pt" o:preferrelative="t" o:ole="">
+        <w:object w:dxaOrig="566" w:dyaOrig="546">
+          <v:rect xmlns:o="urn:schemas-microsoft-com:office:office" xmlns:v="urn:schemas-microsoft-com:vml" id="rectole0000000046" style="width:28.300000pt;height:27.300000pt" o:preferrelative="t" o:ole="">
             <o:lock v:ext="edit"/>
             <v:imagedata xmlns:r="http://schemas.openxmlformats.org/officeDocument/2006/relationships" r:id="docRId93" o:title=""/>
           </v:rect>
@@ -3933,8 +3933,8 @@
         </w:rPr>
       </w:pPr>
       <w:r>
-        <w:object w:dxaOrig="400" w:dyaOrig="420">
-          <v:rect xmlns:o="urn:schemas-microsoft-com:office:office" xmlns:v="urn:schemas-microsoft-com:vml" id="rectole0000000047" style="width:20.000000pt;height:21.000000pt" o:preferrelative="t" o:ole="">
+        <w:object w:dxaOrig="404" w:dyaOrig="425">
+          <v:rect xmlns:o="urn:schemas-microsoft-com:office:office" xmlns:v="urn:schemas-microsoft-com:vml" id="rectole0000000047" style="width:20.200000pt;height:21.250000pt" o:preferrelative="t" o:ole="">
             <o:lock v:ext="edit"/>
             <v:imagedata xmlns:r="http://schemas.openxmlformats.org/officeDocument/2006/relationships" r:id="docRId95" o:title=""/>
           </v:rect>
@@ -3968,8 +3968,8 @@
         </w:rPr>
       </w:pPr>
       <w:r>
-        <w:object w:dxaOrig="459" w:dyaOrig="489">
-          <v:rect xmlns:o="urn:schemas-microsoft-com:office:office" xmlns:v="urn:schemas-microsoft-com:vml" id="rectole0000000048" style="width:22.950000pt;height:24.450000pt" o:preferrelative="t" o:ole="">
+        <w:object w:dxaOrig="465" w:dyaOrig="485">
+          <v:rect xmlns:o="urn:schemas-microsoft-com:office:office" xmlns:v="urn:schemas-microsoft-com:vml" id="rectole0000000048" style="width:23.250000pt;height:24.250000pt" o:preferrelative="t" o:ole="">
             <o:lock v:ext="edit"/>
             <v:imagedata xmlns:r="http://schemas.openxmlformats.org/officeDocument/2006/relationships" r:id="docRId97" o:title=""/>
           </v:rect>
@@ -4003,8 +4003,8 @@
         </w:rPr>
       </w:pPr>
       <w:r>
-        <w:object w:dxaOrig="489" w:dyaOrig="469">
-          <v:rect xmlns:o="urn:schemas-microsoft-com:office:office" xmlns:v="urn:schemas-microsoft-com:vml" id="rectole0000000049" style="width:24.450000pt;height:23.450000pt" o:preferrelative="t" o:ole="">
+        <w:object w:dxaOrig="485" w:dyaOrig="465">
+          <v:rect xmlns:o="urn:schemas-microsoft-com:office:office" xmlns:v="urn:schemas-microsoft-com:vml" id="rectole0000000049" style="width:24.250000pt;height:23.250000pt" o:preferrelative="t" o:ole="">
             <o:lock v:ext="edit"/>
             <v:imagedata xmlns:r="http://schemas.openxmlformats.org/officeDocument/2006/relationships" r:id="docRId99" o:title=""/>
           </v:rect>
@@ -4038,8 +4038,8 @@
         </w:rPr>
       </w:pPr>
       <w:r>
-        <w:object w:dxaOrig="519" w:dyaOrig="379">
-          <v:rect xmlns:o="urn:schemas-microsoft-com:office:office" xmlns:v="urn:schemas-microsoft-com:vml" id="rectole0000000050" style="width:25.950000pt;height:18.950000pt" o:preferrelative="t" o:ole="">
+        <w:object w:dxaOrig="526" w:dyaOrig="384">
+          <v:rect xmlns:o="urn:schemas-microsoft-com:office:office" xmlns:v="urn:schemas-microsoft-com:vml" id="rectole0000000050" style="width:26.300000pt;height:19.200000pt" o:preferrelative="t" o:ole="">
             <o:lock v:ext="edit"/>
             <v:imagedata xmlns:r="http://schemas.openxmlformats.org/officeDocument/2006/relationships" r:id="docRId101" o:title=""/>
           </v:rect>
@@ -4073,8 +4073,8 @@
         </w:rPr>
       </w:pPr>
       <w:r>
-        <w:object w:dxaOrig="429" w:dyaOrig="519">
-          <v:rect xmlns:o="urn:schemas-microsoft-com:office:office" xmlns:v="urn:schemas-microsoft-com:vml" id="rectole0000000051" style="width:21.450000pt;height:25.950000pt" o:preferrelative="t" o:ole="">
+        <w:object w:dxaOrig="425" w:dyaOrig="526">
+          <v:rect xmlns:o="urn:schemas-microsoft-com:office:office" xmlns:v="urn:schemas-microsoft-com:vml" id="rectole0000000051" style="width:21.250000pt;height:26.300000pt" o:preferrelative="t" o:ole="">
             <o:lock v:ext="edit"/>
             <v:imagedata xmlns:r="http://schemas.openxmlformats.org/officeDocument/2006/relationships" r:id="docRId103" o:title=""/>
           </v:rect>
@@ -4134,8 +4134,8 @@
         </w:rPr>
       </w:pPr>
       <w:r>
-        <w:object w:dxaOrig="349" w:dyaOrig="549">
-          <v:rect xmlns:o="urn:schemas-microsoft-com:office:office" xmlns:v="urn:schemas-microsoft-com:vml" id="rectole0000000052" style="width:17.450000pt;height:27.450000pt" o:preferrelative="t" o:ole="">
+        <w:object w:dxaOrig="344" w:dyaOrig="546">
+          <v:rect xmlns:o="urn:schemas-microsoft-com:office:office" xmlns:v="urn:schemas-microsoft-com:vml" id="rectole0000000052" style="width:17.200000pt;height:27.300000pt" o:preferrelative="t" o:ole="">
             <o:lock v:ext="edit"/>
             <v:imagedata xmlns:r="http://schemas.openxmlformats.org/officeDocument/2006/relationships" r:id="docRId105" o:title=""/>
           </v:rect>
@@ -4169,8 +4169,8 @@
         </w:rPr>
       </w:pPr>
       <w:r>
-        <w:object w:dxaOrig="280" w:dyaOrig="500">
-          <v:rect xmlns:o="urn:schemas-microsoft-com:office:office" xmlns:v="urn:schemas-microsoft-com:vml" id="rectole0000000053" style="width:14.000000pt;height:25.000000pt" o:preferrelative="t" o:ole="">
+        <w:object w:dxaOrig="283" w:dyaOrig="506">
+          <v:rect xmlns:o="urn:schemas-microsoft-com:office:office" xmlns:v="urn:schemas-microsoft-com:vml" id="rectole0000000053" style="width:14.150000pt;height:25.300000pt" o:preferrelative="t" o:ole="">
             <o:lock v:ext="edit"/>
             <v:imagedata xmlns:r="http://schemas.openxmlformats.org/officeDocument/2006/relationships" r:id="docRId107" o:title=""/>
           </v:rect>
@@ -4204,8 +4204,8 @@
         </w:rPr>
       </w:pPr>
       <w:r>
-        <w:object w:dxaOrig="459" w:dyaOrig="549">
-          <v:rect xmlns:o="urn:schemas-microsoft-com:office:office" xmlns:v="urn:schemas-microsoft-com:vml" id="rectole0000000054" style="width:22.950000pt;height:27.450000pt" o:preferrelative="t" o:ole="">
+        <w:object w:dxaOrig="465" w:dyaOrig="546">
+          <v:rect xmlns:o="urn:schemas-microsoft-com:office:office" xmlns:v="urn:schemas-microsoft-com:vml" id="rectole0000000054" style="width:23.250000pt;height:27.300000pt" o:preferrelative="t" o:ole="">
             <o:lock v:ext="edit"/>
             <v:imagedata xmlns:r="http://schemas.openxmlformats.org/officeDocument/2006/relationships" r:id="docRId109" o:title=""/>
           </v:rect>
@@ -4239,8 +4239,8 @@
         </w:rPr>
       </w:pPr>
       <w:r>
-        <w:object w:dxaOrig="450" w:dyaOrig="549">
-          <v:rect xmlns:o="urn:schemas-microsoft-com:office:office" xmlns:v="urn:schemas-microsoft-com:vml" id="rectole0000000055" style="width:22.500000pt;height:27.450000pt" o:preferrelative="t" o:ole="">
+        <w:object w:dxaOrig="465" w:dyaOrig="546">
+          <v:rect xmlns:o="urn:schemas-microsoft-com:office:office" xmlns:v="urn:schemas-microsoft-com:vml" id="rectole0000000055" style="width:23.250000pt;height:27.300000pt" o:preferrelative="t" o:ole="">
             <o:lock v:ext="edit"/>
             <v:imagedata xmlns:r="http://schemas.openxmlformats.org/officeDocument/2006/relationships" r:id="docRId111" o:title=""/>
           </v:rect>
@@ -4274,8 +4274,8 @@
         </w:rPr>
       </w:pPr>
       <w:r>
-        <w:object w:dxaOrig="560" w:dyaOrig="420">
-          <v:rect xmlns:o="urn:schemas-microsoft-com:office:office" xmlns:v="urn:schemas-microsoft-com:vml" id="rectole0000000056" style="width:28.000000pt;height:21.000000pt" o:preferrelative="t" o:ole="">
+        <w:object w:dxaOrig="566" w:dyaOrig="425">
+          <v:rect xmlns:o="urn:schemas-microsoft-com:office:office" xmlns:v="urn:schemas-microsoft-com:vml" id="rectole0000000056" style="width:28.300000pt;height:21.250000pt" o:preferrelative="t" o:ole="">
             <o:lock v:ext="edit"/>
             <v:imagedata xmlns:r="http://schemas.openxmlformats.org/officeDocument/2006/relationships" r:id="docRId113" o:title=""/>
           </v:rect>
@@ -4309,8 +4309,8 @@
         </w:rPr>
       </w:pPr>
       <w:r>
-        <w:object w:dxaOrig="530" w:dyaOrig="530">
-          <v:rect xmlns:o="urn:schemas-microsoft-com:office:office" xmlns:v="urn:schemas-microsoft-com:vml" id="rectole0000000057" style="width:26.500000pt;height:26.500000pt" o:preferrelative="t" o:ole="">
+        <w:object w:dxaOrig="546" w:dyaOrig="546">
+          <v:rect xmlns:o="urn:schemas-microsoft-com:office:office" xmlns:v="urn:schemas-microsoft-com:vml" id="rectole0000000057" style="width:27.300000pt;height:27.300000pt" o:preferrelative="t" o:ole="">
             <o:lock v:ext="edit"/>
             <v:imagedata xmlns:r="http://schemas.openxmlformats.org/officeDocument/2006/relationships" r:id="docRId115" o:title=""/>
           </v:rect>
@@ -4438,8 +4438,8 @@
         </w:rPr>
       </w:pPr>
       <w:r>
-        <w:object w:dxaOrig="329" w:dyaOrig="500">
-          <v:rect xmlns:o="urn:schemas-microsoft-com:office:office" xmlns:v="urn:schemas-microsoft-com:vml" id="rectole0000000058" style="width:16.450000pt;height:25.000000pt" o:preferrelative="t" o:ole="">
+        <w:object w:dxaOrig="323" w:dyaOrig="506">
+          <v:rect xmlns:o="urn:schemas-microsoft-com:office:office" xmlns:v="urn:schemas-microsoft-com:vml" id="rectole0000000058" style="width:16.150000pt;height:25.300000pt" o:preferrelative="t" o:ole="">
             <o:lock v:ext="edit"/>
             <v:imagedata xmlns:r="http://schemas.openxmlformats.org/officeDocument/2006/relationships" r:id="docRId117" o:title=""/>
           </v:rect>
@@ -4473,8 +4473,8 @@
         </w:rPr>
       </w:pPr>
       <w:r>
-        <w:object w:dxaOrig="400" w:dyaOrig="519">
-          <v:rect xmlns:o="urn:schemas-microsoft-com:office:office" xmlns:v="urn:schemas-microsoft-com:vml" id="rectole0000000059" style="width:20.000000pt;height:25.950000pt" o:preferrelative="t" o:ole="">
+        <w:object w:dxaOrig="404" w:dyaOrig="526">
+          <v:rect xmlns:o="urn:schemas-microsoft-com:office:office" xmlns:v="urn:schemas-microsoft-com:vml" id="rectole0000000059" style="width:20.200000pt;height:26.300000pt" o:preferrelative="t" o:ole="">
             <o:lock v:ext="edit"/>
             <v:imagedata xmlns:r="http://schemas.openxmlformats.org/officeDocument/2006/relationships" r:id="docRId119" o:title=""/>
           </v:rect>
@@ -4534,8 +4534,8 @@
         </w:rPr>
       </w:pPr>
       <w:r>
-        <w:object w:dxaOrig="319" w:dyaOrig="500">
-          <v:rect xmlns:o="urn:schemas-microsoft-com:office:office" xmlns:v="urn:schemas-microsoft-com:vml" id="rectole0000000060" style="width:15.950000pt;height:25.000000pt" o:preferrelative="t" o:ole="">
+        <w:object w:dxaOrig="323" w:dyaOrig="506">
+          <v:rect xmlns:o="urn:schemas-microsoft-com:office:office" xmlns:v="urn:schemas-microsoft-com:vml" id="rectole0000000060" style="width:16.150000pt;height:25.300000pt" o:preferrelative="t" o:ole="">
             <o:lock v:ext="edit"/>
             <v:imagedata xmlns:r="http://schemas.openxmlformats.org/officeDocument/2006/relationships" r:id="docRId121" o:title=""/>
           </v:rect>
@@ -4569,8 +4569,8 @@
         </w:rPr>
       </w:pPr>
       <w:r>
-        <w:object w:dxaOrig="1030" w:dyaOrig="810">
-          <v:rect xmlns:o="urn:schemas-microsoft-com:office:office" xmlns:v="urn:schemas-microsoft-com:vml" id="rectole0000000061" style="width:51.500000pt;height:40.500000pt" o:preferrelative="t" o:ole="">
+        <w:object w:dxaOrig="1052" w:dyaOrig="829">
+          <v:rect xmlns:o="urn:schemas-microsoft-com:office:office" xmlns:v="urn:schemas-microsoft-com:vml" id="rectole0000000061" style="width:52.600000pt;height:41.450000pt" o:preferrelative="t" o:ole="">
             <o:lock v:ext="edit"/>
             <v:imagedata xmlns:r="http://schemas.openxmlformats.org/officeDocument/2006/relationships" r:id="docRId123" o:title=""/>
           </v:rect>
@@ -4630,8 +4630,8 @@
         </w:rPr>
       </w:pPr>
       <w:r>
-        <w:object w:dxaOrig="769" w:dyaOrig="329">
-          <v:rect xmlns:o="urn:schemas-microsoft-com:office:office" xmlns:v="urn:schemas-microsoft-com:vml" id="rectole0000000062" style="width:38.450000pt;height:16.450000pt" o:preferrelative="t" o:ole="">
+        <w:object w:dxaOrig="769" w:dyaOrig="323">
+          <v:rect xmlns:o="urn:schemas-microsoft-com:office:office" xmlns:v="urn:schemas-microsoft-com:vml" id="rectole0000000062" style="width:38.450000pt;height:16.150000pt" o:preferrelative="t" o:ole="">
             <o:lock v:ext="edit"/>
             <v:imagedata xmlns:r="http://schemas.openxmlformats.org/officeDocument/2006/relationships" r:id="docRId125" o:title=""/>
           </v:rect>
@@ -4665,8 +4665,8 @@
         </w:rPr>
       </w:pPr>
       <w:r>
-        <w:object w:dxaOrig="530" w:dyaOrig="469">
-          <v:rect xmlns:o="urn:schemas-microsoft-com:office:office" xmlns:v="urn:schemas-microsoft-com:vml" id="rectole0000000063" style="width:26.500000pt;height:23.450000pt" o:preferrelative="t" o:ole="">
+        <w:object w:dxaOrig="546" w:dyaOrig="465">
+          <v:rect xmlns:o="urn:schemas-microsoft-com:office:office" xmlns:v="urn:schemas-microsoft-com:vml" id="rectole0000000063" style="width:27.300000pt;height:23.250000pt" o:preferrelative="t" o:ole="">
             <o:lock v:ext="edit"/>
             <v:imagedata xmlns:r="http://schemas.openxmlformats.org/officeDocument/2006/relationships" r:id="docRId127" o:title=""/>
           </v:rect>
@@ -4818,8 +4818,8 @@
         </w:rPr>
       </w:pPr>
       <w:r>
-        <w:object w:dxaOrig="1940" w:dyaOrig="340">
-          <v:rect xmlns:o="urn:schemas-microsoft-com:office:office" xmlns:v="urn:schemas-microsoft-com:vml" id="rectole0000000065" style="width:97.000000pt;height:17.000000pt" o:preferrelative="t" o:ole="">
+        <w:object w:dxaOrig="1963" w:dyaOrig="344">
+          <v:rect xmlns:o="urn:schemas-microsoft-com:office:office" xmlns:v="urn:schemas-microsoft-com:vml" id="rectole0000000065" style="width:98.150000pt;height:17.200000pt" o:preferrelative="t" o:ole="">
             <o:lock v:ext="edit"/>
             <v:imagedata xmlns:r="http://schemas.openxmlformats.org/officeDocument/2006/relationships" r:id="docRId131" o:title=""/>
           </v:rect>
@@ -4868,8 +4868,8 @@
         </w:rPr>
       </w:pPr>
       <w:r>
-        <w:object w:dxaOrig="3990" w:dyaOrig="420">
-          <v:rect xmlns:o="urn:schemas-microsoft-com:office:office" xmlns:v="urn:schemas-microsoft-com:vml" id="rectole0000000066" style="width:199.500000pt;height:21.000000pt" o:preferrelative="t" o:ole="">
+        <w:object w:dxaOrig="4049" w:dyaOrig="425">
+          <v:rect xmlns:o="urn:schemas-microsoft-com:office:office" xmlns:v="urn:schemas-microsoft-com:vml" id="rectole0000000066" style="width:202.450000pt;height:21.250000pt" o:preferrelative="t" o:ole="">
             <o:lock v:ext="edit"/>
             <v:imagedata xmlns:r="http://schemas.openxmlformats.org/officeDocument/2006/relationships" r:id="docRId133" o:title=""/>
           </v:rect>
@@ -4918,8 +4918,8 @@
         </w:rPr>
       </w:pPr>
       <w:r>
-        <w:object w:dxaOrig="2269" w:dyaOrig="409">
-          <v:rect xmlns:o="urn:schemas-microsoft-com:office:office" xmlns:v="urn:schemas-microsoft-com:vml" id="rectole0000000067" style="width:113.450000pt;height:20.450000pt" o:preferrelative="t" o:ole="">
+        <w:object w:dxaOrig="2288" w:dyaOrig="404">
+          <v:rect xmlns:o="urn:schemas-microsoft-com:office:office" xmlns:v="urn:schemas-microsoft-com:vml" id="rectole0000000067" style="width:114.400000pt;height:20.200000pt" o:preferrelative="t" o:ole="">
             <o:lock v:ext="edit"/>
             <v:imagedata xmlns:r="http://schemas.openxmlformats.org/officeDocument/2006/relationships" r:id="docRId135" o:title=""/>
           </v:rect>
@@ -5011,8 +5011,8 @@
         </w:rPr>
       </w:pPr>
       <w:r>
-        <w:object w:dxaOrig="1090" w:dyaOrig="1539">
-          <v:rect xmlns:o="urn:schemas-microsoft-com:office:office" xmlns:v="urn:schemas-microsoft-com:vml" id="rectole0000000068" style="width:54.500000pt;height:76.950000pt" o:preferrelative="t" o:ole="">
+        <w:object w:dxaOrig="1113" w:dyaOrig="1559">
+          <v:rect xmlns:o="urn:schemas-microsoft-com:office:office" xmlns:v="urn:schemas-microsoft-com:vml" id="rectole0000000068" style="width:55.650000pt;height:77.950000pt" o:preferrelative="t" o:ole="">
             <o:lock v:ext="edit"/>
             <v:imagedata xmlns:r="http://schemas.openxmlformats.org/officeDocument/2006/relationships" r:id="docRId137" o:title=""/>
           </v:rect>
@@ -5046,8 +5046,8 @@
         </w:rPr>
       </w:pPr>
       <w:r>
-        <w:object w:dxaOrig="2819" w:dyaOrig="1429">
-          <v:rect xmlns:o="urn:schemas-microsoft-com:office:office" xmlns:v="urn:schemas-microsoft-com:vml" id="rectole0000000069" style="width:140.950000pt;height:71.450000pt" o:preferrelative="t" o:ole="">
+        <w:object w:dxaOrig="2855" w:dyaOrig="1437">
+          <v:rect xmlns:o="urn:schemas-microsoft-com:office:office" xmlns:v="urn:schemas-microsoft-com:vml" id="rectole0000000069" style="width:142.750000pt;height:71.850000pt" o:preferrelative="t" o:ole="">
             <o:lock v:ext="edit"/>
             <v:imagedata xmlns:r="http://schemas.openxmlformats.org/officeDocument/2006/relationships" r:id="docRId139" o:title=""/>
           </v:rect>
@@ -5111,8 +5111,8 @@
         </w:rPr>
       </w:pPr>
       <w:r>
-        <w:object w:dxaOrig="909" w:dyaOrig="1060">
-          <v:rect xmlns:o="urn:schemas-microsoft-com:office:office" xmlns:v="urn:schemas-microsoft-com:vml" id="rectole0000000070" style="width:45.450000pt;height:53.000000pt" o:preferrelative="t" o:ole="">
+        <w:object w:dxaOrig="911" w:dyaOrig="1073">
+          <v:rect xmlns:o="urn:schemas-microsoft-com:office:office" xmlns:v="urn:schemas-microsoft-com:vml" id="rectole0000000070" style="width:45.550000pt;height:53.650000pt" o:preferrelative="t" o:ole="">
             <o:lock v:ext="edit"/>
             <v:imagedata xmlns:r="http://schemas.openxmlformats.org/officeDocument/2006/relationships" r:id="docRId141" o:title=""/>
           </v:rect>
@@ -5250,8 +5250,8 @@
         </w:rPr>
       </w:pPr>
       <w:r>
-        <w:object w:dxaOrig="3050" w:dyaOrig="3099">
-          <v:rect xmlns:o="urn:schemas-microsoft-com:office:office" xmlns:v="urn:schemas-microsoft-com:vml" id="rectole0000000071" style="width:152.500000pt;height:154.950000pt" o:preferrelative="t" o:ole="">
+        <w:object w:dxaOrig="3097" w:dyaOrig="3138">
+          <v:rect xmlns:o="urn:schemas-microsoft-com:office:office" xmlns:v="urn:schemas-microsoft-com:vml" id="rectole0000000071" style="width:154.850000pt;height:156.900000pt" o:preferrelative="t" o:ole="">
             <o:lock v:ext="edit"/>
             <v:imagedata xmlns:r="http://schemas.openxmlformats.org/officeDocument/2006/relationships" r:id="docRId143" o:title=""/>
           </v:rect>
@@ -5316,8 +5316,8 @@
         </w:rPr>
       </w:pPr>
       <w:r>
-        <w:object w:dxaOrig="799" w:dyaOrig="1069">
-          <v:rect xmlns:o="urn:schemas-microsoft-com:office:office" xmlns:v="urn:schemas-microsoft-com:vml" id="rectole0000000072" style="width:39.950000pt;height:53.450000pt" o:preferrelative="t" o:ole="">
+        <w:object w:dxaOrig="810" w:dyaOrig="1073">
+          <v:rect xmlns:o="urn:schemas-microsoft-com:office:office" xmlns:v="urn:schemas-microsoft-com:vml" id="rectole0000000072" style="width:40.500000pt;height:53.650000pt" o:preferrelative="t" o:ole="">
             <o:lock v:ext="edit"/>
             <v:imagedata xmlns:r="http://schemas.openxmlformats.org/officeDocument/2006/relationships" r:id="docRId145" o:title=""/>
           </v:rect>
@@ -5465,8 +5465,8 @@
         </w:rPr>
       </w:pPr>
       <w:r>
-        <w:object w:dxaOrig="2700" w:dyaOrig="1319">
-          <v:rect xmlns:o="urn:schemas-microsoft-com:office:office" xmlns:v="urn:schemas-microsoft-com:vml" id="rectole0000000073" style="width:135.000000pt;height:65.950000pt" o:preferrelative="t" o:ole="">
+        <w:object w:dxaOrig="2733" w:dyaOrig="1336">
+          <v:rect xmlns:o="urn:schemas-microsoft-com:office:office" xmlns:v="urn:schemas-microsoft-com:vml" id="rectole0000000073" style="width:136.650000pt;height:66.800000pt" o:preferrelative="t" o:ole="">
             <o:lock v:ext="edit"/>
             <v:imagedata xmlns:r="http://schemas.openxmlformats.org/officeDocument/2006/relationships" r:id="docRId147" o:title=""/>
           </v:rect>
@@ -5500,8 +5500,8 @@
         </w:rPr>
       </w:pPr>
       <w:r>
-        <w:object w:dxaOrig="569" w:dyaOrig="500">
-          <v:rect xmlns:o="urn:schemas-microsoft-com:office:office" xmlns:v="urn:schemas-microsoft-com:vml" id="rectole0000000074" style="width:28.450000pt;height:25.000000pt" o:preferrelative="t" o:ole="">
+        <w:object w:dxaOrig="566" w:dyaOrig="506">
+          <v:rect xmlns:o="urn:schemas-microsoft-com:office:office" xmlns:v="urn:schemas-microsoft-com:vml" id="rectole0000000074" style="width:28.300000pt;height:25.300000pt" o:preferrelative="t" o:ole="">
             <o:lock v:ext="edit"/>
             <v:imagedata xmlns:r="http://schemas.openxmlformats.org/officeDocument/2006/relationships" r:id="docRId149" o:title=""/>
           </v:rect>
@@ -5547,8 +5547,8 @@
         </w:rPr>
       </w:pPr>
       <w:r>
-        <w:object w:dxaOrig="950" w:dyaOrig="610">
-          <v:rect xmlns:o="urn:schemas-microsoft-com:office:office" xmlns:v="urn:schemas-microsoft-com:vml" id="rectole0000000075" style="width:47.500000pt;height:30.500000pt" o:preferrelative="t" o:ole="">
+        <w:object w:dxaOrig="971" w:dyaOrig="627">
+          <v:rect xmlns:o="urn:schemas-microsoft-com:office:office" xmlns:v="urn:schemas-microsoft-com:vml" id="rectole0000000075" style="width:48.550000pt;height:31.350000pt" o:preferrelative="t" o:ole="">
             <o:lock v:ext="edit"/>
             <v:imagedata xmlns:r="http://schemas.openxmlformats.org/officeDocument/2006/relationships" r:id="docRId151" o:title=""/>
           </v:rect>
@@ -5582,8 +5582,8 @@
         </w:rPr>
       </w:pPr>
       <w:r>
-        <w:object w:dxaOrig="709" w:dyaOrig="670">
-          <v:rect xmlns:o="urn:schemas-microsoft-com:office:office" xmlns:v="urn:schemas-microsoft-com:vml" id="rectole0000000076" style="width:35.450000pt;height:33.500000pt" o:preferrelative="t" o:ole="">
+        <w:object w:dxaOrig="708" w:dyaOrig="688">
+          <v:rect xmlns:o="urn:schemas-microsoft-com:office:office" xmlns:v="urn:schemas-microsoft-com:vml" id="rectole0000000076" style="width:35.400000pt;height:34.400000pt" o:preferrelative="t" o:ole="">
             <o:lock v:ext="edit"/>
             <v:imagedata xmlns:r="http://schemas.openxmlformats.org/officeDocument/2006/relationships" r:id="docRId153" o:title=""/>
           </v:rect>
@@ -5601,6 +5601,478 @@
         </w:rPr>
         <w:t xml:space="preserve">Mine: the mine can be stationary or move back and forth vertically or horizontally.  They explode when the player comes in contact with it and will immediately kill the player.</w:t>
       </w:r>
+    </w:p>
+    <w:p>
+      <w:pPr>
+        <w:spacing w:before="0" w:after="200" w:line="240"/>
+        <w:ind w:right="0" w:left="0" w:firstLine="0"/>
+        <w:jc w:val="left"/>
+        <w:rPr>
+          <w:rFonts w:ascii="Calibri" w:hAnsi="Calibri" w:cs="Calibri" w:eastAsia="Calibri"/>
+          <w:color w:val="auto"/>
+          <w:spacing w:val="0"/>
+          <w:position w:val="0"/>
+          <w:sz w:val="24"/>
+          <w:shd w:fill="auto" w:val="clear"/>
+        </w:rPr>
+      </w:pPr>
+      <w:r>
+        <w:object w:dxaOrig="319" w:dyaOrig="150">
+          <v:rect xmlns:o="urn:schemas-microsoft-com:office:office" xmlns:v="urn:schemas-microsoft-com:vml" id="rectole0000000077" style="width:15.950000pt;height:7.500000pt" o:preferrelative="t" o:ole="">
+            <o:lock v:ext="edit"/>
+            <v:imagedata xmlns:r="http://schemas.openxmlformats.org/officeDocument/2006/relationships" r:id="docRId155" o:title=""/>
+          </v:rect>
+          <o:OLEObject xmlns:r="http://schemas.openxmlformats.org/officeDocument/2006/relationships" xmlns:o="urn:schemas-microsoft-com:office:office" Type="Embed" ProgID="StaticMetafile" DrawAspect="Content" ObjectID="0000000077" ShapeID="rectole0000000077" r:id="docRId154"/>
+        </w:object>
+      </w:r>
+      <w:r>
+        <w:rPr>
+          <w:rFonts w:ascii="Calibri" w:hAnsi="Calibri" w:cs="Calibri" w:eastAsia="Calibri"/>
+          <w:color w:val="auto"/>
+          <w:spacing w:val="0"/>
+          <w:position w:val="0"/>
+          <w:sz w:val="24"/>
+          <w:shd w:fill="auto" w:val="clear"/>
+        </w:rPr>
+        <w:t xml:space="preserve">Spear - A spear will stab in the direction it is pointing repeatedly at a constant rate.  A spear is safe to touch when it is in its retracted state as shown in the picture.  When it is in its stabbing phase, it is lethal.</w:t>
+      </w:r>
+    </w:p>
+    <w:p>
+      <w:pPr>
+        <w:spacing w:before="0" w:after="200" w:line="240"/>
+        <w:ind w:right="0" w:left="0" w:firstLine="0"/>
+        <w:jc w:val="left"/>
+        <w:rPr>
+          <w:rFonts w:ascii="Calibri" w:hAnsi="Calibri" w:cs="Calibri" w:eastAsia="Calibri"/>
+          <w:color w:val="auto"/>
+          <w:spacing w:val="0"/>
+          <w:position w:val="0"/>
+          <w:sz w:val="24"/>
+          <w:shd w:fill="auto" w:val="clear"/>
+        </w:rPr>
+      </w:pPr>
+      <w:r>
+        <w:object w:dxaOrig="540" w:dyaOrig="500">
+          <v:rect xmlns:o="urn:schemas-microsoft-com:office:office" xmlns:v="urn:schemas-microsoft-com:vml" id="rectole0000000078" style="width:27.000000pt;height:25.000000pt" o:preferrelative="t" o:ole="">
+            <o:lock v:ext="edit"/>
+            <v:imagedata xmlns:r="http://schemas.openxmlformats.org/officeDocument/2006/relationships" r:id="docRId157" o:title=""/>
+          </v:rect>
+          <o:OLEObject xmlns:r="http://schemas.openxmlformats.org/officeDocument/2006/relationships" xmlns:o="urn:schemas-microsoft-com:office:office" Type="Embed" ProgID="StaticMetafile" DrawAspect="Content" ObjectID="0000000078" ShapeID="rectole0000000078" r:id="docRId156"/>
+        </w:object>
+      </w:r>
+      <w:r>
+        <w:rPr>
+          <w:rFonts w:ascii="Calibri" w:hAnsi="Calibri" w:cs="Calibri" w:eastAsia="Calibri"/>
+          <w:color w:val="auto"/>
+          <w:spacing w:val="0"/>
+          <w:position w:val="0"/>
+          <w:sz w:val="24"/>
+          <w:shd w:fill="auto" w:val="clear"/>
+        </w:rPr>
+        <w:t xml:space="preserve">Hovering Platforms: Hovering platforms are suspended in air by a jet-engine-like mechanism emitting lethal fire.  You can stand on the top of the platform, but you cannot touch the fiery section!</w:t>
+      </w:r>
+    </w:p>
+    <w:p>
+      <w:pPr>
+        <w:spacing w:before="0" w:after="200" w:line="240"/>
+        <w:ind w:right="0" w:left="0" w:firstLine="0"/>
+        <w:jc w:val="left"/>
+        <w:rPr>
+          <w:rFonts w:ascii="Calibri" w:hAnsi="Calibri" w:cs="Calibri" w:eastAsia="Calibri"/>
+          <w:color w:val="auto"/>
+          <w:spacing w:val="0"/>
+          <w:position w:val="0"/>
+          <w:sz w:val="24"/>
+          <w:shd w:fill="auto" w:val="clear"/>
+        </w:rPr>
+      </w:pPr>
+      <w:r>
+        <w:object w:dxaOrig="959" w:dyaOrig="909">
+          <v:rect xmlns:o="urn:schemas-microsoft-com:office:office" xmlns:v="urn:schemas-microsoft-com:vml" id="rectole0000000079" style="width:47.950000pt;height:45.450000pt" o:preferrelative="t" o:ole="">
+            <o:lock v:ext="edit"/>
+            <v:imagedata xmlns:r="http://schemas.openxmlformats.org/officeDocument/2006/relationships" r:id="docRId159" o:title=""/>
+          </v:rect>
+          <o:OLEObject xmlns:r="http://schemas.openxmlformats.org/officeDocument/2006/relationships" xmlns:o="urn:schemas-microsoft-com:office:office" Type="Embed" ProgID="StaticMetafile" DrawAspect="Content" ObjectID="0000000079" ShapeID="rectole0000000079" r:id="docRId158"/>
+        </w:object>
+      </w:r>
+      <w:r>
+        <w:rPr>
+          <w:rFonts w:ascii="Calibri" w:hAnsi="Calibri" w:cs="Calibri" w:eastAsia="Calibri"/>
+          <w:color w:val="auto"/>
+          <w:spacing w:val="0"/>
+          <w:position w:val="0"/>
+          <w:sz w:val="24"/>
+          <w:shd w:fill="auto" w:val="clear"/>
+        </w:rPr>
+        <w:t xml:space="preserve">Tar Pit: The tar pit is lethal to land in and can span long distances.  </w:t>
+      </w:r>
+    </w:p>
+    <w:p>
+      <w:pPr>
+        <w:spacing w:before="0" w:after="200" w:line="240"/>
+        <w:ind w:right="0" w:left="0" w:firstLine="0"/>
+        <w:jc w:val="left"/>
+        <w:rPr>
+          <w:rFonts w:ascii="Calibri" w:hAnsi="Calibri" w:cs="Calibri" w:eastAsia="Calibri"/>
+          <w:color w:val="auto"/>
+          <w:spacing w:val="0"/>
+          <w:position w:val="0"/>
+          <w:sz w:val="24"/>
+          <w:shd w:fill="auto" w:val="clear"/>
+        </w:rPr>
+      </w:pPr>
+      <w:r>
+        <w:object w:dxaOrig="900" w:dyaOrig="1010">
+          <v:rect xmlns:o="urn:schemas-microsoft-com:office:office" xmlns:v="urn:schemas-microsoft-com:vml" id="rectole0000000080" style="width:45.000000pt;height:50.500000pt" o:preferrelative="t" o:ole="">
+            <o:lock v:ext="edit"/>
+            <v:imagedata xmlns:r="http://schemas.openxmlformats.org/officeDocument/2006/relationships" r:id="docRId161" o:title=""/>
+          </v:rect>
+          <o:OLEObject xmlns:r="http://schemas.openxmlformats.org/officeDocument/2006/relationships" xmlns:o="urn:schemas-microsoft-com:office:office" Type="Embed" ProgID="StaticMetafile" DrawAspect="Content" ObjectID="0000000080" ShapeID="rectole0000000080" r:id="docRId160"/>
+        </w:object>
+      </w:r>
+      <w:r>
+        <w:rPr>
+          <w:rFonts w:ascii="Calibri" w:hAnsi="Calibri" w:cs="Calibri" w:eastAsia="Calibri"/>
+          <w:color w:val="auto"/>
+          <w:spacing w:val="0"/>
+          <w:position w:val="0"/>
+          <w:sz w:val="24"/>
+          <w:shd w:fill="auto" w:val="clear"/>
+        </w:rPr>
+        <w:t xml:space="preserve">Spikes: Spikes are another stationary death trap to avoid.</w:t>
+      </w:r>
+    </w:p>
+    <w:p>
+      <w:pPr>
+        <w:spacing w:before="0" w:after="200" w:line="240"/>
+        <w:ind w:right="0" w:left="0" w:firstLine="0"/>
+        <w:jc w:val="left"/>
+        <w:rPr>
+          <w:rFonts w:ascii="Calibri" w:hAnsi="Calibri" w:cs="Calibri" w:eastAsia="Calibri"/>
+          <w:color w:val="auto"/>
+          <w:spacing w:val="0"/>
+          <w:position w:val="0"/>
+          <w:sz w:val="24"/>
+          <w:shd w:fill="auto" w:val="clear"/>
+        </w:rPr>
+      </w:pPr>
+      <w:r>
+        <w:rPr>
+          <w:rFonts w:ascii="Calibri" w:hAnsi="Calibri" w:cs="Calibri" w:eastAsia="Calibri"/>
+          <w:color w:val="auto"/>
+          <w:spacing w:val="0"/>
+          <w:position w:val="0"/>
+          <w:sz w:val="24"/>
+          <w:shd w:fill="auto" w:val="clear"/>
+        </w:rPr>
+        <w:t xml:space="preserve">Keen 5:</w:t>
+      </w:r>
+    </w:p>
+    <w:p>
+      <w:pPr>
+        <w:spacing w:before="0" w:after="200" w:line="240"/>
+        <w:ind w:right="0" w:left="0" w:firstLine="0"/>
+        <w:jc w:val="left"/>
+        <w:rPr>
+          <w:rFonts w:ascii="Calibri" w:hAnsi="Calibri" w:cs="Calibri" w:eastAsia="Calibri"/>
+          <w:color w:val="auto"/>
+          <w:spacing w:val="0"/>
+          <w:position w:val="0"/>
+          <w:sz w:val="24"/>
+          <w:shd w:fill="auto" w:val="clear"/>
+        </w:rPr>
+      </w:pPr>
+      <w:r>
+        <w:object w:dxaOrig="489" w:dyaOrig="980">
+          <v:rect xmlns:o="urn:schemas-microsoft-com:office:office" xmlns:v="urn:schemas-microsoft-com:vml" id="rectole0000000081" style="width:24.450000pt;height:49.000000pt" o:preferrelative="t" o:ole="">
+            <o:lock v:ext="edit"/>
+            <v:imagedata xmlns:r="http://schemas.openxmlformats.org/officeDocument/2006/relationships" r:id="docRId163" o:title=""/>
+          </v:rect>
+          <o:OLEObject xmlns:r="http://schemas.openxmlformats.org/officeDocument/2006/relationships" xmlns:o="urn:schemas-microsoft-com:office:office" Type="Embed" ProgID="StaticMetafile" DrawAspect="Content" ObjectID="0000000081" ShapeID="rectole0000000081" r:id="docRId162"/>
+        </w:object>
+      </w:r>
+      <w:r>
+        <w:rPr>
+          <w:rFonts w:ascii="Calibri" w:hAnsi="Calibri" w:cs="Calibri" w:eastAsia="Calibri"/>
+          <w:color w:val="auto"/>
+          <w:spacing w:val="0"/>
+          <w:position w:val="0"/>
+          <w:sz w:val="24"/>
+          <w:shd w:fill="auto" w:val="clear"/>
+        </w:rPr>
+        <w:t xml:space="preserve">Force Field: A force field serves as a barrier until the player applies enough fire power to it to destroy it.  It's health and height are configurable in the map maker.</w:t>
+      </w:r>
+    </w:p>
+    <w:p>
+      <w:pPr>
+        <w:spacing w:before="0" w:after="200" w:line="240"/>
+        <w:ind w:right="0" w:left="0" w:firstLine="0"/>
+        <w:jc w:val="left"/>
+        <w:rPr>
+          <w:rFonts w:ascii="Calibri" w:hAnsi="Calibri" w:cs="Calibri" w:eastAsia="Calibri"/>
+          <w:color w:val="auto"/>
+          <w:spacing w:val="0"/>
+          <w:position w:val="0"/>
+          <w:sz w:val="24"/>
+          <w:shd w:fill="auto" w:val="clear"/>
+        </w:rPr>
+      </w:pPr>
+      <w:r>
+        <w:object w:dxaOrig="510" w:dyaOrig="700">
+          <v:rect xmlns:o="urn:schemas-microsoft-com:office:office" xmlns:v="urn:schemas-microsoft-com:vml" id="rectole0000000082" style="width:25.500000pt;height:35.000000pt" o:preferrelative="t" o:ole="">
+            <o:lock v:ext="edit"/>
+            <v:imagedata xmlns:r="http://schemas.openxmlformats.org/officeDocument/2006/relationships" r:id="docRId165" o:title=""/>
+          </v:rect>
+          <o:OLEObject xmlns:r="http://schemas.openxmlformats.org/officeDocument/2006/relationships" xmlns:o="urn:schemas-microsoft-com:office:office" Type="Embed" ProgID="StaticMetafile" DrawAspect="Content" ObjectID="0000000082" ShapeID="rectole0000000082" r:id="docRId164"/>
+        </w:object>
+      </w:r>
+      <w:r>
+        <w:rPr>
+          <w:rFonts w:ascii="Calibri" w:hAnsi="Calibri" w:cs="Calibri" w:eastAsia="Calibri"/>
+          <w:color w:val="auto"/>
+          <w:spacing w:val="0"/>
+          <w:position w:val="0"/>
+          <w:sz w:val="24"/>
+          <w:shd w:fill="auto" w:val="clear"/>
+        </w:rPr>
+        <w:t xml:space="preserve">Laser Field: Laser Fields are hazardous obstacles that emit a pulsating laser along a fixed vertical plane.  If the size of that laser is large enough, it will be lethal to the touch.</w:t>
+      </w:r>
+    </w:p>
+    <w:p>
+      <w:pPr>
+        <w:spacing w:before="0" w:after="200" w:line="240"/>
+        <w:ind w:right="0" w:left="0" w:firstLine="0"/>
+        <w:jc w:val="left"/>
+        <w:rPr>
+          <w:rFonts w:ascii="Calibri" w:hAnsi="Calibri" w:cs="Calibri" w:eastAsia="Calibri"/>
+          <w:color w:val="auto"/>
+          <w:spacing w:val="0"/>
+          <w:position w:val="0"/>
+          <w:sz w:val="24"/>
+          <w:shd w:fill="auto" w:val="clear"/>
+        </w:rPr>
+      </w:pPr>
+      <w:r>
+        <w:object w:dxaOrig="1030" w:dyaOrig="489">
+          <v:rect xmlns:o="urn:schemas-microsoft-com:office:office" xmlns:v="urn:schemas-microsoft-com:vml" id="rectole0000000083" style="width:51.500000pt;height:24.450000pt" o:preferrelative="t" o:ole="">
+            <o:lock v:ext="edit"/>
+            <v:imagedata xmlns:r="http://schemas.openxmlformats.org/officeDocument/2006/relationships" r:id="docRId167" o:title=""/>
+          </v:rect>
+          <o:OLEObject xmlns:r="http://schemas.openxmlformats.org/officeDocument/2006/relationships" xmlns:o="urn:schemas-microsoft-com:office:office" Type="Embed" ProgID="StaticMetafile" DrawAspect="Content" ObjectID="0000000083" ShapeID="rectole0000000083" r:id="docRId166"/>
+        </w:object>
+      </w:r>
+      <w:r>
+        <w:rPr>
+          <w:rFonts w:ascii="Calibri" w:hAnsi="Calibri" w:cs="Calibri" w:eastAsia="Calibri"/>
+          <w:color w:val="auto"/>
+          <w:spacing w:val="0"/>
+          <w:position w:val="0"/>
+          <w:sz w:val="24"/>
+          <w:shd w:fill="auto" w:val="clear"/>
+        </w:rPr>
+        <w:t xml:space="preserve">Laser Turret: These are mounted laser guns that fire lasers at a constant rate.  You can stand on them since the turret itself acts as a platform tile, but its projectiles are always lethal.</w:t>
+      </w:r>
+    </w:p>
+    <w:p>
+      <w:pPr>
+        <w:spacing w:before="0" w:after="200" w:line="240"/>
+        <w:ind w:right="0" w:left="0" w:firstLine="0"/>
+        <w:jc w:val="left"/>
+        <w:rPr>
+          <w:rFonts w:ascii="Calibri" w:hAnsi="Calibri" w:cs="Calibri" w:eastAsia="Calibri"/>
+          <w:color w:val="auto"/>
+          <w:spacing w:val="0"/>
+          <w:position w:val="0"/>
+          <w:sz w:val="24"/>
+          <w:shd w:fill="auto" w:val="clear"/>
+        </w:rPr>
+      </w:pPr>
+      <w:r>
+        <w:object w:dxaOrig="429" w:dyaOrig="909">
+          <v:rect xmlns:o="urn:schemas-microsoft-com:office:office" xmlns:v="urn:schemas-microsoft-com:vml" id="rectole0000000084" style="width:21.450000pt;height:45.450000pt" o:preferrelative="t" o:ole="">
+            <o:lock v:ext="edit"/>
+            <v:imagedata xmlns:r="http://schemas.openxmlformats.org/officeDocument/2006/relationships" r:id="docRId169" o:title=""/>
+          </v:rect>
+          <o:OLEObject xmlns:r="http://schemas.openxmlformats.org/officeDocument/2006/relationships" xmlns:o="urn:schemas-microsoft-com:office:office" Type="Embed" ProgID="StaticMetafile" DrawAspect="Content" ObjectID="0000000084" ShapeID="rectole0000000084" r:id="docRId168"/>
+        </w:object>
+      </w:r>
+      <w:r>
+        <w:rPr>
+          <w:rFonts w:ascii="Calibri" w:hAnsi="Calibri" w:cs="Calibri" w:eastAsia="Calibri"/>
+          <w:color w:val="auto"/>
+          <w:spacing w:val="0"/>
+          <w:position w:val="0"/>
+          <w:sz w:val="24"/>
+          <w:shd w:fill="auto" w:val="clear"/>
+        </w:rPr>
+        <w:t xml:space="preserve">Rotating hazard platform: These platforms can span massive lengths and can contain white-hot energy bulbs that are lethal to touch.  They rotate around the platform.  Be sure not to touch the red/white section as shown in the picture as that is the only hazardous part of this structure.</w:t>
+      </w:r>
+    </w:p>
+    <w:p>
+      <w:pPr>
+        <w:spacing w:before="0" w:after="200" w:line="240"/>
+        <w:ind w:right="0" w:left="0" w:firstLine="0"/>
+        <w:jc w:val="left"/>
+        <w:rPr>
+          <w:rFonts w:ascii="Calibri" w:hAnsi="Calibri" w:cs="Calibri" w:eastAsia="Calibri"/>
+          <w:color w:val="auto"/>
+          <w:spacing w:val="0"/>
+          <w:position w:val="0"/>
+          <w:sz w:val="24"/>
+          <w:shd w:fill="auto" w:val="clear"/>
+        </w:rPr>
+      </w:pPr>
+      <w:r>
+        <w:object w:dxaOrig="540" w:dyaOrig="519">
+          <v:rect xmlns:o="urn:schemas-microsoft-com:office:office" xmlns:v="urn:schemas-microsoft-com:vml" id="rectole0000000085" style="width:27.000000pt;height:25.950000pt" o:preferrelative="t" o:ole="">
+            <o:lock v:ext="edit"/>
+            <v:imagedata xmlns:r="http://schemas.openxmlformats.org/officeDocument/2006/relationships" r:id="docRId171" o:title=""/>
+          </v:rect>
+          <o:OLEObject xmlns:r="http://schemas.openxmlformats.org/officeDocument/2006/relationships" xmlns:o="urn:schemas-microsoft-com:office:office" Type="Embed" ProgID="StaticMetafile" DrawAspect="Content" ObjectID="0000000085" ShapeID="rectole0000000085" r:id="docRId170"/>
+        </w:object>
+      </w:r>
+      <w:r>
+        <w:rPr>
+          <w:rFonts w:ascii="Calibri" w:hAnsi="Calibri" w:cs="Calibri" w:eastAsia="Calibri"/>
+          <w:color w:val="auto"/>
+          <w:spacing w:val="0"/>
+          <w:position w:val="0"/>
+          <w:sz w:val="24"/>
+          <w:shd w:fill="auto" w:val="clear"/>
+        </w:rPr>
+        <w:t xml:space="preserve">Spining flamethrowers: These small spinning hazards are stationary, but lethal.</w:t>
+      </w:r>
+    </w:p>
+    <w:p>
+      <w:pPr>
+        <w:spacing w:before="0" w:after="200" w:line="240"/>
+        <w:ind w:right="0" w:left="0" w:firstLine="0"/>
+        <w:jc w:val="left"/>
+        <w:rPr>
+          <w:rFonts w:ascii="Calibri" w:hAnsi="Calibri" w:cs="Calibri" w:eastAsia="Calibri"/>
+          <w:color w:val="auto"/>
+          <w:spacing w:val="0"/>
+          <w:position w:val="0"/>
+          <w:sz w:val="24"/>
+          <w:shd w:fill="auto" w:val="clear"/>
+        </w:rPr>
+      </w:pPr>
+    </w:p>
+    <w:p>
+      <w:pPr>
+        <w:spacing w:before="0" w:after="200" w:line="240"/>
+        <w:ind w:right="0" w:left="0" w:firstLine="0"/>
+        <w:jc w:val="left"/>
+        <w:rPr>
+          <w:rFonts w:ascii="Calibri" w:hAnsi="Calibri" w:cs="Calibri" w:eastAsia="Calibri"/>
+          <w:color w:val="auto"/>
+          <w:spacing w:val="0"/>
+          <w:position w:val="0"/>
+          <w:sz w:val="24"/>
+          <w:shd w:fill="auto" w:val="clear"/>
+        </w:rPr>
+      </w:pPr>
+      <w:r>
+        <w:rPr>
+          <w:rFonts w:ascii="Calibri" w:hAnsi="Calibri" w:cs="Calibri" w:eastAsia="Calibri"/>
+          <w:color w:val="auto"/>
+          <w:spacing w:val="0"/>
+          <w:position w:val="0"/>
+          <w:sz w:val="24"/>
+          <w:shd w:fill="auto" w:val="clear"/>
+        </w:rPr>
+        <w:t xml:space="preserve"> </w:t>
+      </w:r>
+    </w:p>
+    <w:p>
+      <w:pPr>
+        <w:spacing w:before="0" w:after="200" w:line="240"/>
+        <w:ind w:right="0" w:left="0" w:firstLine="0"/>
+        <w:jc w:val="left"/>
+        <w:rPr>
+          <w:rFonts w:ascii="Calibri" w:hAnsi="Calibri" w:cs="Calibri" w:eastAsia="Calibri"/>
+          <w:color w:val="auto"/>
+          <w:spacing w:val="0"/>
+          <w:position w:val="0"/>
+          <w:sz w:val="24"/>
+          <w:shd w:fill="auto" w:val="clear"/>
+        </w:rPr>
+      </w:pPr>
+    </w:p>
+    <w:p>
+      <w:pPr>
+        <w:spacing w:before="0" w:after="200" w:line="240"/>
+        <w:ind w:right="0" w:left="0" w:firstLine="0"/>
+        <w:jc w:val="left"/>
+        <w:rPr>
+          <w:rFonts w:ascii="Calibri" w:hAnsi="Calibri" w:cs="Calibri" w:eastAsia="Calibri"/>
+          <w:color w:val="auto"/>
+          <w:spacing w:val="0"/>
+          <w:position w:val="0"/>
+          <w:sz w:val="24"/>
+          <w:shd w:fill="auto" w:val="clear"/>
+        </w:rPr>
+      </w:pPr>
+    </w:p>
+    <w:p>
+      <w:pPr>
+        <w:spacing w:before="0" w:after="200" w:line="240"/>
+        <w:ind w:right="0" w:left="0" w:firstLine="0"/>
+        <w:jc w:val="left"/>
+        <w:rPr>
+          <w:rFonts w:ascii="Calibri" w:hAnsi="Calibri" w:cs="Calibri" w:eastAsia="Calibri"/>
+          <w:color w:val="auto"/>
+          <w:spacing w:val="0"/>
+          <w:position w:val="0"/>
+          <w:sz w:val="24"/>
+          <w:shd w:fill="auto" w:val="clear"/>
+        </w:rPr>
+      </w:pPr>
+    </w:p>
+    <w:p>
+      <w:pPr>
+        <w:spacing w:before="0" w:after="200" w:line="240"/>
+        <w:ind w:right="0" w:left="0" w:firstLine="0"/>
+        <w:jc w:val="left"/>
+        <w:rPr>
+          <w:rFonts w:ascii="Calibri" w:hAnsi="Calibri" w:cs="Calibri" w:eastAsia="Calibri"/>
+          <w:color w:val="auto"/>
+          <w:spacing w:val="0"/>
+          <w:position w:val="0"/>
+          <w:sz w:val="24"/>
+          <w:shd w:fill="auto" w:val="clear"/>
+        </w:rPr>
+      </w:pPr>
+    </w:p>
+    <w:p>
+      <w:pPr>
+        <w:spacing w:before="0" w:after="200" w:line="240"/>
+        <w:ind w:right="0" w:left="0" w:firstLine="0"/>
+        <w:jc w:val="left"/>
+        <w:rPr>
+          <w:rFonts w:ascii="Calibri" w:hAnsi="Calibri" w:cs="Calibri" w:eastAsia="Calibri"/>
+          <w:color w:val="auto"/>
+          <w:spacing w:val="0"/>
+          <w:position w:val="0"/>
+          <w:sz w:val="24"/>
+          <w:shd w:fill="auto" w:val="clear"/>
+        </w:rPr>
+      </w:pPr>
+    </w:p>
+    <w:p>
+      <w:pPr>
+        <w:spacing w:before="0" w:after="200" w:line="240"/>
+        <w:ind w:right="0" w:left="0" w:firstLine="0"/>
+        <w:jc w:val="left"/>
+        <w:rPr>
+          <w:rFonts w:ascii="Calibri" w:hAnsi="Calibri" w:cs="Calibri" w:eastAsia="Calibri"/>
+          <w:color w:val="auto"/>
+          <w:spacing w:val="0"/>
+          <w:position w:val="0"/>
+          <w:sz w:val="24"/>
+          <w:shd w:fill="auto" w:val="clear"/>
+        </w:rPr>
+      </w:pPr>
     </w:p>
     <w:p>
       <w:pPr>

</xml_diff>

<commit_message>
Added sorting to advanced tools
</commit_message>
<xml_diff>
--- a/KeenReloaded2/bin/Debug/Readme.docx
+++ b/KeenReloaded2/bin/Debug/Readme.docx
@@ -32,8 +32,8 @@
         </w:rPr>
       </w:pPr>
       <w:r>
-        <w:object w:dxaOrig="4677" w:dyaOrig="1640">
-          <v:rect xmlns:o="urn:schemas-microsoft-com:office:office" xmlns:v="urn:schemas-microsoft-com:vml" id="rectole0000000000" style="width:233.850000pt;height:82.000000pt" o:preferrelative="t" o:ole="">
+        <w:object w:dxaOrig="4981" w:dyaOrig="1741">
+          <v:rect xmlns:o="urn:schemas-microsoft-com:office:office" xmlns:v="urn:schemas-microsoft-com:vml" id="rectole0000000000" style="width:249.050000pt;height:87.050000pt" o:preferrelative="t" o:ole="">
             <o:lock v:ext="edit"/>
             <v:imagedata xmlns:r="http://schemas.openxmlformats.org/officeDocument/2006/relationships" r:id="docRId1" o:title=""/>
           </v:rect>
@@ -908,8 +908,8 @@
         </w:rPr>
       </w:pPr>
       <w:r>
-        <w:object w:dxaOrig="6256" w:dyaOrig="6033">
-          <v:rect xmlns:o="urn:schemas-microsoft-com:office:office" xmlns:v="urn:schemas-microsoft-com:vml" id="rectole0000000001" style="width:312.800000pt;height:301.650000pt" o:preferrelative="t" o:ole="">
+        <w:object w:dxaOrig="6661" w:dyaOrig="6438">
+          <v:rect xmlns:o="urn:schemas-microsoft-com:office:office" xmlns:v="urn:schemas-microsoft-com:vml" id="rectole0000000001" style="width:333.050000pt;height:321.900000pt" o:preferrelative="t" o:ole="">
             <o:lock v:ext="edit"/>
             <v:imagedata xmlns:r="http://schemas.openxmlformats.org/officeDocument/2006/relationships" r:id="docRId3" o:title=""/>
           </v:rect>
@@ -1092,8 +1092,8 @@
         </w:rPr>
       </w:pPr>
       <w:r>
-        <w:object w:dxaOrig="1457" w:dyaOrig="1559">
-          <v:rect xmlns:o="urn:schemas-microsoft-com:office:office" xmlns:v="urn:schemas-microsoft-com:vml" id="rectole0000000002" style="width:72.850000pt;height:77.950000pt" o:preferrelative="t" o:ole="">
+        <w:object w:dxaOrig="1559" w:dyaOrig="1660">
+          <v:rect xmlns:o="urn:schemas-microsoft-com:office:office" xmlns:v="urn:schemas-microsoft-com:vml" id="rectole0000000002" style="width:77.950000pt;height:83.000000pt" o:preferrelative="t" o:ole="">
             <o:lock v:ext="edit"/>
             <v:imagedata xmlns:r="http://schemas.openxmlformats.org/officeDocument/2006/relationships" r:id="docRId5" o:title=""/>
           </v:rect>
@@ -1101,8 +1101,8 @@
         </w:object>
       </w:r>
       <w:r>
-        <w:object w:dxaOrig="971" w:dyaOrig="1457">
-          <v:rect xmlns:o="urn:schemas-microsoft-com:office:office" xmlns:v="urn:schemas-microsoft-com:vml" id="rectole0000000003" style="width:48.550000pt;height:72.850000pt" o:preferrelative="t" o:ole="">
+        <w:object w:dxaOrig="1073" w:dyaOrig="1559">
+          <v:rect xmlns:o="urn:schemas-microsoft-com:office:office" xmlns:v="urn:schemas-microsoft-com:vml" id="rectole0000000003" style="width:53.650000pt;height:77.950000pt" o:preferrelative="t" o:ole="">
             <o:lock v:ext="edit"/>
             <v:imagedata xmlns:r="http://schemas.openxmlformats.org/officeDocument/2006/relationships" r:id="docRId7" o:title=""/>
           </v:rect>
@@ -1110,8 +1110,8 @@
         </w:object>
       </w:r>
       <w:r>
-        <w:object w:dxaOrig="971" w:dyaOrig="1437">
-          <v:rect xmlns:o="urn:schemas-microsoft-com:office:office" xmlns:v="urn:schemas-microsoft-com:vml" id="rectole0000000004" style="width:48.550000pt;height:71.850000pt" o:preferrelative="t" o:ole="">
+        <w:object w:dxaOrig="1073" w:dyaOrig="1538">
+          <v:rect xmlns:o="urn:schemas-microsoft-com:office:office" xmlns:v="urn:schemas-microsoft-com:vml" id="rectole0000000004" style="width:53.650000pt;height:76.900000pt" o:preferrelative="t" o:ole="">
             <o:lock v:ext="edit"/>
             <v:imagedata xmlns:r="http://schemas.openxmlformats.org/officeDocument/2006/relationships" r:id="docRId9" o:title=""/>
           </v:rect>
@@ -1119,8 +1119,8 @@
         </w:object>
       </w:r>
       <w:r>
-        <w:object w:dxaOrig="1963" w:dyaOrig="2510">
-          <v:rect xmlns:o="urn:schemas-microsoft-com:office:office" xmlns:v="urn:schemas-microsoft-com:vml" id="rectole0000000005" style="width:98.150000pt;height:125.500000pt" o:preferrelative="t" o:ole="">
+        <w:object w:dxaOrig="2065" w:dyaOrig="2713">
+          <v:rect xmlns:o="urn:schemas-microsoft-com:office:office" xmlns:v="urn:schemas-microsoft-com:vml" id="rectole0000000005" style="width:103.250000pt;height:135.650000pt" o:preferrelative="t" o:ole="">
             <o:lock v:ext="edit"/>
             <v:imagedata xmlns:r="http://schemas.openxmlformats.org/officeDocument/2006/relationships" r:id="docRId11" o:title=""/>
           </v:rect>
@@ -1128,8 +1128,8 @@
         </w:object>
       </w:r>
       <w:r>
-        <w:object w:dxaOrig="1963" w:dyaOrig="1963">
-          <v:rect xmlns:o="urn:schemas-microsoft-com:office:office" xmlns:v="urn:schemas-microsoft-com:vml" id="rectole0000000006" style="width:98.150000pt;height:98.150000pt" o:preferrelative="t" o:ole="">
+        <w:object w:dxaOrig="2065" w:dyaOrig="2065">
+          <v:rect xmlns:o="urn:schemas-microsoft-com:office:office" xmlns:v="urn:schemas-microsoft-com:vml" id="rectole0000000006" style="width:103.250000pt;height:103.250000pt" o:preferrelative="t" o:ole="">
             <o:lock v:ext="edit"/>
             <v:imagedata xmlns:r="http://schemas.openxmlformats.org/officeDocument/2006/relationships" r:id="docRId13" o:title=""/>
           </v:rect>
@@ -1257,8 +1257,8 @@
         </w:rPr>
       </w:pPr>
       <w:r>
-        <w:object w:dxaOrig="1012" w:dyaOrig="1032">
-          <v:rect xmlns:o="urn:schemas-microsoft-com:office:office" xmlns:v="urn:schemas-microsoft-com:vml" id="rectole0000000007" style="width:50.600000pt;height:51.600000pt" o:preferrelative="t" o:ole="">
+        <w:object w:dxaOrig="1113" w:dyaOrig="1133">
+          <v:rect xmlns:o="urn:schemas-microsoft-com:office:office" xmlns:v="urn:schemas-microsoft-com:vml" id="rectole0000000007" style="width:55.650000pt;height:56.650000pt" o:preferrelative="t" o:ole="">
             <o:lock v:ext="edit"/>
             <v:imagedata xmlns:r="http://schemas.openxmlformats.org/officeDocument/2006/relationships" r:id="docRId15" o:title=""/>
           </v:rect>
@@ -1366,8 +1366,8 @@
         </w:rPr>
       </w:pPr>
       <w:r>
-        <w:object w:dxaOrig="1923" w:dyaOrig="1761">
-          <v:rect xmlns:o="urn:schemas-microsoft-com:office:office" xmlns:v="urn:schemas-microsoft-com:vml" id="rectole0000000008" style="width:96.150000pt;height:88.050000pt" o:preferrelative="t" o:ole="">
+        <w:object w:dxaOrig="2024" w:dyaOrig="1862">
+          <v:rect xmlns:o="urn:schemas-microsoft-com:office:office" xmlns:v="urn:schemas-microsoft-com:vml" id="rectole0000000008" style="width:101.200000pt;height:93.100000pt" o:preferrelative="t" o:ole="">
             <o:lock v:ext="edit"/>
             <v:imagedata xmlns:r="http://schemas.openxmlformats.org/officeDocument/2006/relationships" r:id="docRId17" o:title=""/>
           </v:rect>
@@ -1487,8 +1487,8 @@
         </w:object>
       </w:r>
       <w:r>
-        <w:object w:dxaOrig="1032" w:dyaOrig="992">
-          <v:rect xmlns:o="urn:schemas-microsoft-com:office:office" xmlns:v="urn:schemas-microsoft-com:vml" id="rectole0000000012" style="width:51.600000pt;height:49.600000pt" o:preferrelative="t" o:ole="">
+        <w:object w:dxaOrig="1133" w:dyaOrig="1093">
+          <v:rect xmlns:o="urn:schemas-microsoft-com:office:office" xmlns:v="urn:schemas-microsoft-com:vml" id="rectole0000000012" style="width:56.650000pt;height:54.650000pt" o:preferrelative="t" o:ole="">
             <o:lock v:ext="edit"/>
             <v:imagedata xmlns:r="http://schemas.openxmlformats.org/officeDocument/2006/relationships" r:id="docRId25" o:title=""/>
           </v:rect>
@@ -1579,8 +1579,8 @@
         </w:rPr>
       </w:pPr>
       <w:r>
-        <w:object w:dxaOrig="3441" w:dyaOrig="1133">
-          <v:rect xmlns:o="urn:schemas-microsoft-com:office:office" xmlns:v="urn:schemas-microsoft-com:vml" id="rectole0000000013" style="width:172.050000pt;height:56.650000pt" o:preferrelative="t" o:ole="">
+        <w:object w:dxaOrig="3644" w:dyaOrig="1235">
+          <v:rect xmlns:o="urn:schemas-microsoft-com:office:office" xmlns:v="urn:schemas-microsoft-com:vml" id="rectole0000000013" style="width:182.200000pt;height:61.750000pt" o:preferrelative="t" o:ole="">
             <o:lock v:ext="edit"/>
             <v:imagedata xmlns:r="http://schemas.openxmlformats.org/officeDocument/2006/relationships" r:id="docRId27" o:title=""/>
           </v:rect>
@@ -1682,8 +1682,8 @@
         </w:rPr>
       </w:pPr>
       <w:r>
-        <w:object w:dxaOrig="971" w:dyaOrig="465">
-          <v:rect xmlns:o="urn:schemas-microsoft-com:office:office" xmlns:v="urn:schemas-microsoft-com:vml" id="rectole0000000014" style="width:48.550000pt;height:23.250000pt" o:preferrelative="t" o:ole="">
+        <w:object w:dxaOrig="1073" w:dyaOrig="465">
+          <v:rect xmlns:o="urn:schemas-microsoft-com:office:office" xmlns:v="urn:schemas-microsoft-com:vml" id="rectole0000000014" style="width:53.650000pt;height:23.250000pt" o:preferrelative="t" o:ole="">
             <o:lock v:ext="edit"/>
             <v:imagedata xmlns:r="http://schemas.openxmlformats.org/officeDocument/2006/relationships" r:id="docRId29" o:title=""/>
           </v:rect>
@@ -1691,8 +1691,8 @@
         </w:object>
       </w:r>
       <w:r>
-        <w:object w:dxaOrig="1255" w:dyaOrig="566">
-          <v:rect xmlns:o="urn:schemas-microsoft-com:office:office" xmlns:v="urn:schemas-microsoft-com:vml" id="rectole0000000015" style="width:62.750000pt;height:28.300000pt" o:preferrelative="t" o:ole="">
+        <w:object w:dxaOrig="1356" w:dyaOrig="566">
+          <v:rect xmlns:o="urn:schemas-microsoft-com:office:office" xmlns:v="urn:schemas-microsoft-com:vml" id="rectole0000000015" style="width:67.800000pt;height:28.300000pt" o:preferrelative="t" o:ole="">
             <o:lock v:ext="edit"/>
             <v:imagedata xmlns:r="http://schemas.openxmlformats.org/officeDocument/2006/relationships" r:id="docRId31" o:title=""/>
           </v:rect>
@@ -1700,8 +1700,8 @@
         </w:object>
       </w:r>
       <w:r>
-        <w:object w:dxaOrig="1518" w:dyaOrig="506">
-          <v:rect xmlns:o="urn:schemas-microsoft-com:office:office" xmlns:v="urn:schemas-microsoft-com:vml" id="rectole0000000016" style="width:75.900000pt;height:25.300000pt" o:preferrelative="t" o:ole="">
+        <w:object w:dxaOrig="1619" w:dyaOrig="506">
+          <v:rect xmlns:o="urn:schemas-microsoft-com:office:office" xmlns:v="urn:schemas-microsoft-com:vml" id="rectole0000000016" style="width:80.950000pt;height:25.300000pt" o:preferrelative="t" o:ole="">
             <o:lock v:ext="edit"/>
             <v:imagedata xmlns:r="http://schemas.openxmlformats.org/officeDocument/2006/relationships" r:id="docRId33" o:title=""/>
           </v:rect>
@@ -1709,8 +1709,8 @@
         </w:object>
       </w:r>
       <w:r>
-        <w:object w:dxaOrig="1660" w:dyaOrig="506">
-          <v:rect xmlns:o="urn:schemas-microsoft-com:office:office" xmlns:v="urn:schemas-microsoft-com:vml" id="rectole0000000017" style="width:83.000000pt;height:25.300000pt" o:preferrelative="t" o:ole="">
+        <w:object w:dxaOrig="1761" w:dyaOrig="506">
+          <v:rect xmlns:o="urn:schemas-microsoft-com:office:office" xmlns:v="urn:schemas-microsoft-com:vml" id="rectole0000000017" style="width:88.050000pt;height:25.300000pt" o:preferrelative="t" o:ole="">
             <o:lock v:ext="edit"/>
             <v:imagedata xmlns:r="http://schemas.openxmlformats.org/officeDocument/2006/relationships" r:id="docRId35" o:title=""/>
           </v:rect>
@@ -1907,8 +1907,8 @@
         </w:rPr>
       </w:pPr>
       <w:r>
-        <w:object w:dxaOrig="1538" w:dyaOrig="3847">
-          <v:rect xmlns:o="urn:schemas-microsoft-com:office:office" xmlns:v="urn:schemas-microsoft-com:vml" id="rectole0000000018" style="width:76.900000pt;height:192.350000pt" o:preferrelative="t" o:ole="">
+        <w:object w:dxaOrig="1640" w:dyaOrig="4049">
+          <v:rect xmlns:o="urn:schemas-microsoft-com:office:office" xmlns:v="urn:schemas-microsoft-com:vml" id="rectole0000000018" style="width:82.000000pt;height:202.450000pt" o:preferrelative="t" o:ole="">
             <o:lock v:ext="edit"/>
             <v:imagedata xmlns:r="http://schemas.openxmlformats.org/officeDocument/2006/relationships" r:id="docRId37" o:title=""/>
           </v:rect>
@@ -1916,8 +1916,8 @@
         </w:object>
       </w:r>
       <w:r>
-        <w:object w:dxaOrig="1154" w:dyaOrig="3097">
-          <v:rect xmlns:o="urn:schemas-microsoft-com:office:office" xmlns:v="urn:schemas-microsoft-com:vml" id="rectole0000000019" style="width:57.700000pt;height:154.850000pt" o:preferrelative="t" o:ole="">
+        <w:object w:dxaOrig="1255" w:dyaOrig="3300">
+          <v:rect xmlns:o="urn:schemas-microsoft-com:office:office" xmlns:v="urn:schemas-microsoft-com:vml" id="rectole0000000019" style="width:62.750000pt;height:165.000000pt" o:preferrelative="t" o:ole="">
             <o:lock v:ext="edit"/>
             <v:imagedata xmlns:r="http://schemas.openxmlformats.org/officeDocument/2006/relationships" r:id="docRId39" o:title=""/>
           </v:rect>
@@ -2039,8 +2039,8 @@
         </w:rPr>
       </w:pPr>
       <w:r>
-        <w:object w:dxaOrig="2328" w:dyaOrig="485">
-          <v:rect xmlns:o="urn:schemas-microsoft-com:office:office" xmlns:v="urn:schemas-microsoft-com:vml" id="rectole0000000020" style="width:116.400000pt;height:24.250000pt" o:preferrelative="t" o:ole="">
+        <w:object w:dxaOrig="2429" w:dyaOrig="485">
+          <v:rect xmlns:o="urn:schemas-microsoft-com:office:office" xmlns:v="urn:schemas-microsoft-com:vml" id="rectole0000000020" style="width:121.450000pt;height:24.250000pt" o:preferrelative="t" o:ole="">
             <o:lock v:ext="edit"/>
             <v:imagedata xmlns:r="http://schemas.openxmlformats.org/officeDocument/2006/relationships" r:id="docRId41" o:title=""/>
           </v:rect>
@@ -2063,8 +2063,8 @@
         </w:rPr>
       </w:pPr>
       <w:r>
-        <w:object w:dxaOrig="2348" w:dyaOrig="546">
-          <v:rect xmlns:o="urn:schemas-microsoft-com:office:office" xmlns:v="urn:schemas-microsoft-com:vml" id="rectole0000000021" style="width:117.400000pt;height:27.300000pt" o:preferrelative="t" o:ole="">
+        <w:object w:dxaOrig="2449" w:dyaOrig="546">
+          <v:rect xmlns:o="urn:schemas-microsoft-com:office:office" xmlns:v="urn:schemas-microsoft-com:vml" id="rectole0000000021" style="width:122.450000pt;height:27.300000pt" o:preferrelative="t" o:ole="">
             <o:lock v:ext="edit"/>
             <v:imagedata xmlns:r="http://schemas.openxmlformats.org/officeDocument/2006/relationships" r:id="docRId43" o:title=""/>
           </v:rect>
@@ -2087,8 +2087,8 @@
         </w:rPr>
       </w:pPr>
       <w:r>
-        <w:object w:dxaOrig="2915" w:dyaOrig="1518">
-          <v:rect xmlns:o="urn:schemas-microsoft-com:office:office" xmlns:v="urn:schemas-microsoft-com:vml" id="rectole0000000022" style="width:145.750000pt;height:75.900000pt" o:preferrelative="t" o:ole="">
+        <w:object w:dxaOrig="3118" w:dyaOrig="1619">
+          <v:rect xmlns:o="urn:schemas-microsoft-com:office:office" xmlns:v="urn:schemas-microsoft-com:vml" id="rectole0000000022" style="width:155.900000pt;height:80.950000pt" o:preferrelative="t" o:ole="">
             <o:lock v:ext="edit"/>
             <v:imagedata xmlns:r="http://schemas.openxmlformats.org/officeDocument/2006/relationships" r:id="docRId45" o:title=""/>
           </v:rect>
@@ -2195,8 +2195,8 @@
         </w:rPr>
       </w:pPr>
       <w:r>
-        <w:object w:dxaOrig="971" w:dyaOrig="2955">
-          <v:rect xmlns:o="urn:schemas-microsoft-com:office:office" xmlns:v="urn:schemas-microsoft-com:vml" id="rectole0000000023" style="width:48.550000pt;height:147.750000pt" o:preferrelative="t" o:ole="">
+        <w:object w:dxaOrig="1073" w:dyaOrig="3158">
+          <v:rect xmlns:o="urn:schemas-microsoft-com:office:office" xmlns:v="urn:schemas-microsoft-com:vml" id="rectole0000000023" style="width:53.650000pt;height:157.900000pt" o:preferrelative="t" o:ole="">
             <o:lock v:ext="edit"/>
             <v:imagedata xmlns:r="http://schemas.openxmlformats.org/officeDocument/2006/relationships" r:id="docRId47" o:title=""/>
           </v:rect>
@@ -2287,8 +2287,8 @@
         </w:rPr>
       </w:pPr>
       <w:r>
-        <w:object w:dxaOrig="8848" w:dyaOrig="911">
-          <v:rect xmlns:o="urn:schemas-microsoft-com:office:office" xmlns:v="urn:schemas-microsoft-com:vml" id="rectole0000000024" style="width:442.400000pt;height:45.550000pt" o:preferrelative="t" o:ole="">
+        <w:object w:dxaOrig="9414" w:dyaOrig="1012">
+          <v:rect xmlns:o="urn:schemas-microsoft-com:office:office" xmlns:v="urn:schemas-microsoft-com:vml" id="rectole0000000024" style="width:470.700000pt;height:50.600000pt" o:preferrelative="t" o:ole="">
             <o:lock v:ext="edit"/>
             <v:imagedata xmlns:r="http://schemas.openxmlformats.org/officeDocument/2006/relationships" r:id="docRId49" o:title=""/>
           </v:rect>
@@ -2311,8 +2311,8 @@
         </w:rPr>
       </w:pPr>
       <w:r>
-        <w:object w:dxaOrig="8848" w:dyaOrig="890">
-          <v:rect xmlns:o="urn:schemas-microsoft-com:office:office" xmlns:v="urn:schemas-microsoft-com:vml" id="rectole0000000025" style="width:442.400000pt;height:44.500000pt" o:preferrelative="t" o:ole="">
+        <w:object w:dxaOrig="9414" w:dyaOrig="992">
+          <v:rect xmlns:o="urn:schemas-microsoft-com:office:office" xmlns:v="urn:schemas-microsoft-com:vml" id="rectole0000000025" style="width:470.700000pt;height:49.600000pt" o:preferrelative="t" o:ole="">
             <o:lock v:ext="edit"/>
             <v:imagedata xmlns:r="http://schemas.openxmlformats.org/officeDocument/2006/relationships" r:id="docRId51" o:title=""/>
           </v:rect>
@@ -2403,8 +2403,8 @@
         </w:rPr>
       </w:pPr>
       <w:r>
-        <w:object w:dxaOrig="1437" w:dyaOrig="1477">
-          <v:rect xmlns:o="urn:schemas-microsoft-com:office:office" xmlns:v="urn:schemas-microsoft-com:vml" id="rectole0000000026" style="width:71.850000pt;height:73.850000pt" o:preferrelative="t" o:ole="">
+        <w:object w:dxaOrig="1538" w:dyaOrig="1579">
+          <v:rect xmlns:o="urn:schemas-microsoft-com:office:office" xmlns:v="urn:schemas-microsoft-com:vml" id="rectole0000000026" style="width:76.900000pt;height:78.950000pt" o:preferrelative="t" o:ole="">
             <o:lock v:ext="edit"/>
             <v:imagedata xmlns:r="http://schemas.openxmlformats.org/officeDocument/2006/relationships" r:id="docRId53" o:title=""/>
           </v:rect>
@@ -2601,8 +2601,8 @@
         </w:rPr>
       </w:pPr>
       <w:r>
-        <w:object w:dxaOrig="1457" w:dyaOrig="1315">
-          <v:rect xmlns:o="urn:schemas-microsoft-com:office:office" xmlns:v="urn:schemas-microsoft-com:vml" id="rectole0000000027" style="width:72.850000pt;height:65.750000pt" o:preferrelative="t" o:ole="">
+        <w:object w:dxaOrig="1559" w:dyaOrig="1417">
+          <v:rect xmlns:o="urn:schemas-microsoft-com:office:office" xmlns:v="urn:schemas-microsoft-com:vml" id="rectole0000000027" style="width:77.950000pt;height:70.850000pt" o:preferrelative="t" o:ole="">
             <o:lock v:ext="edit"/>
             <v:imagedata xmlns:r="http://schemas.openxmlformats.org/officeDocument/2006/relationships" r:id="docRId55" o:title=""/>
           </v:rect>
@@ -2852,8 +2852,8 @@
         </w:rPr>
       </w:pPr>
       <w:r>
-        <w:object w:dxaOrig="1963" w:dyaOrig="1437">
-          <v:rect xmlns:o="urn:schemas-microsoft-com:office:office" xmlns:v="urn:schemas-microsoft-com:vml" id="rectole0000000028" style="width:98.150000pt;height:71.850000pt" o:preferrelative="t" o:ole="">
+        <w:object w:dxaOrig="2065" w:dyaOrig="1538">
+          <v:rect xmlns:o="urn:schemas-microsoft-com:office:office" xmlns:v="urn:schemas-microsoft-com:vml" id="rectole0000000028" style="width:103.250000pt;height:76.900000pt" o:preferrelative="t" o:ole="">
             <o:lock v:ext="edit"/>
             <v:imagedata xmlns:r="http://schemas.openxmlformats.org/officeDocument/2006/relationships" r:id="docRId57" o:title=""/>
           </v:rect>
@@ -3040,8 +3040,8 @@
         </w:rPr>
       </w:pPr>
       <w:r>
-        <w:object w:dxaOrig="2105" w:dyaOrig="364">
-          <v:rect xmlns:o="urn:schemas-microsoft-com:office:office" xmlns:v="urn:schemas-microsoft-com:vml" id="rectole0000000030" style="width:105.250000pt;height:18.200000pt" o:preferrelative="t" o:ole="">
+        <w:object w:dxaOrig="2207" w:dyaOrig="364">
+          <v:rect xmlns:o="urn:schemas-microsoft-com:office:office" xmlns:v="urn:schemas-microsoft-com:vml" id="rectole0000000030" style="width:110.350000pt;height:18.200000pt" o:preferrelative="t" o:ole="">
             <o:lock v:ext="edit"/>
             <v:imagedata xmlns:r="http://schemas.openxmlformats.org/officeDocument/2006/relationships" r:id="docRId61" o:title=""/>
           </v:rect>
@@ -3204,8 +3204,8 @@
         </w:rPr>
       </w:pPr>
       <w:r>
-        <w:object w:dxaOrig="4981" w:dyaOrig="931">
-          <v:rect xmlns:o="urn:schemas-microsoft-com:office:office" xmlns:v="urn:schemas-microsoft-com:vml" id="rectole0000000031" style="width:249.050000pt;height:46.550000pt" o:preferrelative="t" o:ole="">
+        <w:object w:dxaOrig="5284" w:dyaOrig="1032">
+          <v:rect xmlns:o="urn:schemas-microsoft-com:office:office" xmlns:v="urn:schemas-microsoft-com:vml" id="rectole0000000031" style="width:264.200000pt;height:51.600000pt" o:preferrelative="t" o:ole="">
             <o:lock v:ext="edit"/>
             <v:imagedata xmlns:r="http://schemas.openxmlformats.org/officeDocument/2006/relationships" r:id="docRId63" o:title=""/>
           </v:rect>
@@ -3410,8 +3410,8 @@
         </w:rPr>
       </w:pPr>
       <w:r>
-        <w:object w:dxaOrig="870" w:dyaOrig="364">
-          <v:rect xmlns:o="urn:schemas-microsoft-com:office:office" xmlns:v="urn:schemas-microsoft-com:vml" id="rectole0000000036" style="width:43.500000pt;height:18.200000pt" o:preferrelative="t" o:ole="">
+        <w:object w:dxaOrig="971" w:dyaOrig="364">
+          <v:rect xmlns:o="urn:schemas-microsoft-com:office:office" xmlns:v="urn:schemas-microsoft-com:vml" id="rectole0000000036" style="width:48.550000pt;height:18.200000pt" o:preferrelative="t" o:ole="">
             <o:lock v:ext="edit"/>
             <v:imagedata xmlns:r="http://schemas.openxmlformats.org/officeDocument/2006/relationships" r:id="docRId73" o:title=""/>
           </v:rect>
@@ -3445,8 +3445,8 @@
         </w:rPr>
       </w:pPr>
       <w:r>
-        <w:object w:dxaOrig="870" w:dyaOrig="425">
-          <v:rect xmlns:o="urn:schemas-microsoft-com:office:office" xmlns:v="urn:schemas-microsoft-com:vml" id="rectole0000000037" style="width:43.500000pt;height:21.250000pt" o:preferrelative="t" o:ole="">
+        <w:object w:dxaOrig="971" w:dyaOrig="425">
+          <v:rect xmlns:o="urn:schemas-microsoft-com:office:office" xmlns:v="urn:schemas-microsoft-com:vml" id="rectole0000000037" style="width:48.550000pt;height:21.250000pt" o:preferrelative="t" o:ole="">
             <o:lock v:ext="edit"/>
             <v:imagedata xmlns:r="http://schemas.openxmlformats.org/officeDocument/2006/relationships" r:id="docRId75" o:title=""/>
           </v:rect>
@@ -3480,8 +3480,8 @@
         </w:rPr>
       </w:pPr>
       <w:r>
-        <w:object w:dxaOrig="931" w:dyaOrig="263">
-          <v:rect xmlns:o="urn:schemas-microsoft-com:office:office" xmlns:v="urn:schemas-microsoft-com:vml" id="rectole0000000038" style="width:46.550000pt;height:13.150000pt" o:preferrelative="t" o:ole="">
+        <w:object w:dxaOrig="1032" w:dyaOrig="263">
+          <v:rect xmlns:o="urn:schemas-microsoft-com:office:office" xmlns:v="urn:schemas-microsoft-com:vml" id="rectole0000000038" style="width:51.600000pt;height:13.150000pt" o:preferrelative="t" o:ole="">
             <o:lock v:ext="edit"/>
             <v:imagedata xmlns:r="http://schemas.openxmlformats.org/officeDocument/2006/relationships" r:id="docRId77" o:title=""/>
           </v:rect>
@@ -3515,8 +3515,8 @@
         </w:rPr>
       </w:pPr>
       <w:r>
-        <w:object w:dxaOrig="971" w:dyaOrig="404">
-          <v:rect xmlns:o="urn:schemas-microsoft-com:office:office" xmlns:v="urn:schemas-microsoft-com:vml" id="rectole0000000039" style="width:48.550000pt;height:20.200000pt" o:preferrelative="t" o:ole="">
+        <w:object w:dxaOrig="1073" w:dyaOrig="404">
+          <v:rect xmlns:o="urn:schemas-microsoft-com:office:office" xmlns:v="urn:schemas-microsoft-com:vml" id="rectole0000000039" style="width:53.650000pt;height:20.200000pt" o:preferrelative="t" o:ole="">
             <o:lock v:ext="edit"/>
             <v:imagedata xmlns:r="http://schemas.openxmlformats.org/officeDocument/2006/relationships" r:id="docRId79" o:title=""/>
           </v:rect>
@@ -4569,8 +4569,8 @@
         </w:rPr>
       </w:pPr>
       <w:r>
-        <w:object w:dxaOrig="1052" w:dyaOrig="829">
-          <v:rect xmlns:o="urn:schemas-microsoft-com:office:office" xmlns:v="urn:schemas-microsoft-com:vml" id="rectole0000000061" style="width:52.600000pt;height:41.450000pt" o:preferrelative="t" o:ole="">
+        <w:object w:dxaOrig="1154" w:dyaOrig="829">
+          <v:rect xmlns:o="urn:schemas-microsoft-com:office:office" xmlns:v="urn:schemas-microsoft-com:vml" id="rectole0000000061" style="width:57.700000pt;height:41.450000pt" o:preferrelative="t" o:ole="">
             <o:lock v:ext="edit"/>
             <v:imagedata xmlns:r="http://schemas.openxmlformats.org/officeDocument/2006/relationships" r:id="docRId123" o:title=""/>
           </v:rect>
@@ -4818,8 +4818,8 @@
         </w:rPr>
       </w:pPr>
       <w:r>
-        <w:object w:dxaOrig="1963" w:dyaOrig="344">
-          <v:rect xmlns:o="urn:schemas-microsoft-com:office:office" xmlns:v="urn:schemas-microsoft-com:vml" id="rectole0000000065" style="width:98.150000pt;height:17.200000pt" o:preferrelative="t" o:ole="">
+        <w:object w:dxaOrig="2065" w:dyaOrig="344">
+          <v:rect xmlns:o="urn:schemas-microsoft-com:office:office" xmlns:v="urn:schemas-microsoft-com:vml" id="rectole0000000065" style="width:103.250000pt;height:17.200000pt" o:preferrelative="t" o:ole="">
             <o:lock v:ext="edit"/>
             <v:imagedata xmlns:r="http://schemas.openxmlformats.org/officeDocument/2006/relationships" r:id="docRId131" o:title=""/>
           </v:rect>
@@ -4868,8 +4868,8 @@
         </w:rPr>
       </w:pPr>
       <w:r>
-        <w:object w:dxaOrig="4049" w:dyaOrig="425">
-          <v:rect xmlns:o="urn:schemas-microsoft-com:office:office" xmlns:v="urn:schemas-microsoft-com:vml" id="rectole0000000066" style="width:202.450000pt;height:21.250000pt" o:preferrelative="t" o:ole="">
+        <w:object w:dxaOrig="4312" w:dyaOrig="425">
+          <v:rect xmlns:o="urn:schemas-microsoft-com:office:office" xmlns:v="urn:schemas-microsoft-com:vml" id="rectole0000000066" style="width:215.600000pt;height:21.250000pt" o:preferrelative="t" o:ole="">
             <o:lock v:ext="edit"/>
             <v:imagedata xmlns:r="http://schemas.openxmlformats.org/officeDocument/2006/relationships" r:id="docRId133" o:title=""/>
           </v:rect>
@@ -4918,8 +4918,8 @@
         </w:rPr>
       </w:pPr>
       <w:r>
-        <w:object w:dxaOrig="2288" w:dyaOrig="404">
-          <v:rect xmlns:o="urn:schemas-microsoft-com:office:office" xmlns:v="urn:schemas-microsoft-com:vml" id="rectole0000000067" style="width:114.400000pt;height:20.200000pt" o:preferrelative="t" o:ole="">
+        <w:object w:dxaOrig="2389" w:dyaOrig="404">
+          <v:rect xmlns:o="urn:schemas-microsoft-com:office:office" xmlns:v="urn:schemas-microsoft-com:vml" id="rectole0000000067" style="width:119.450000pt;height:20.200000pt" o:preferrelative="t" o:ole="">
             <o:lock v:ext="edit"/>
             <v:imagedata xmlns:r="http://schemas.openxmlformats.org/officeDocument/2006/relationships" r:id="docRId135" o:title=""/>
           </v:rect>
@@ -5011,8 +5011,8 @@
         </w:rPr>
       </w:pPr>
       <w:r>
-        <w:object w:dxaOrig="1113" w:dyaOrig="1559">
-          <v:rect xmlns:o="urn:schemas-microsoft-com:office:office" xmlns:v="urn:schemas-microsoft-com:vml" id="rectole0000000068" style="width:55.650000pt;height:77.950000pt" o:preferrelative="t" o:ole="">
+        <w:object w:dxaOrig="1214" w:dyaOrig="1660">
+          <v:rect xmlns:o="urn:schemas-microsoft-com:office:office" xmlns:v="urn:schemas-microsoft-com:vml" id="rectole0000000068" style="width:60.700000pt;height:83.000000pt" o:preferrelative="t" o:ole="">
             <o:lock v:ext="edit"/>
             <v:imagedata xmlns:r="http://schemas.openxmlformats.org/officeDocument/2006/relationships" r:id="docRId137" o:title=""/>
           </v:rect>
@@ -5046,8 +5046,8 @@
         </w:rPr>
       </w:pPr>
       <w:r>
-        <w:object w:dxaOrig="2855" w:dyaOrig="1437">
-          <v:rect xmlns:o="urn:schemas-microsoft-com:office:office" xmlns:v="urn:schemas-microsoft-com:vml" id="rectole0000000069" style="width:142.750000pt;height:71.850000pt" o:preferrelative="t" o:ole="">
+        <w:object w:dxaOrig="3057" w:dyaOrig="1538">
+          <v:rect xmlns:o="urn:schemas-microsoft-com:office:office" xmlns:v="urn:schemas-microsoft-com:vml" id="rectole0000000069" style="width:152.850000pt;height:76.900000pt" o:preferrelative="t" o:ole="">
             <o:lock v:ext="edit"/>
             <v:imagedata xmlns:r="http://schemas.openxmlformats.org/officeDocument/2006/relationships" r:id="docRId139" o:title=""/>
           </v:rect>
@@ -5111,8 +5111,8 @@
         </w:rPr>
       </w:pPr>
       <w:r>
-        <w:object w:dxaOrig="911" w:dyaOrig="1073">
-          <v:rect xmlns:o="urn:schemas-microsoft-com:office:office" xmlns:v="urn:schemas-microsoft-com:vml" id="rectole0000000070" style="width:45.550000pt;height:53.650000pt" o:preferrelative="t" o:ole="">
+        <w:object w:dxaOrig="1012" w:dyaOrig="1174">
+          <v:rect xmlns:o="urn:schemas-microsoft-com:office:office" xmlns:v="urn:schemas-microsoft-com:vml" id="rectole0000000070" style="width:50.600000pt;height:58.700000pt" o:preferrelative="t" o:ole="">
             <o:lock v:ext="edit"/>
             <v:imagedata xmlns:r="http://schemas.openxmlformats.org/officeDocument/2006/relationships" r:id="docRId141" o:title=""/>
           </v:rect>
@@ -5250,8 +5250,8 @@
         </w:rPr>
       </w:pPr>
       <w:r>
-        <w:object w:dxaOrig="3097" w:dyaOrig="3138">
-          <v:rect xmlns:o="urn:schemas-microsoft-com:office:office" xmlns:v="urn:schemas-microsoft-com:vml" id="rectole0000000071" style="width:154.850000pt;height:156.900000pt" o:preferrelative="t" o:ole="">
+        <w:object w:dxaOrig="3300" w:dyaOrig="3340">
+          <v:rect xmlns:o="urn:schemas-microsoft-com:office:office" xmlns:v="urn:schemas-microsoft-com:vml" id="rectole0000000071" style="width:165.000000pt;height:167.000000pt" o:preferrelative="t" o:ole="">
             <o:lock v:ext="edit"/>
             <v:imagedata xmlns:r="http://schemas.openxmlformats.org/officeDocument/2006/relationships" r:id="docRId143" o:title=""/>
           </v:rect>
@@ -5316,8 +5316,8 @@
         </w:rPr>
       </w:pPr>
       <w:r>
-        <w:object w:dxaOrig="810" w:dyaOrig="1073">
-          <v:rect xmlns:o="urn:schemas-microsoft-com:office:office" xmlns:v="urn:schemas-microsoft-com:vml" id="rectole0000000072" style="width:40.500000pt;height:53.650000pt" o:preferrelative="t" o:ole="">
+        <w:object w:dxaOrig="829" w:dyaOrig="1174">
+          <v:rect xmlns:o="urn:schemas-microsoft-com:office:office" xmlns:v="urn:schemas-microsoft-com:vml" id="rectole0000000072" style="width:41.450000pt;height:58.700000pt" o:preferrelative="t" o:ole="">
             <o:lock v:ext="edit"/>
             <v:imagedata xmlns:r="http://schemas.openxmlformats.org/officeDocument/2006/relationships" r:id="docRId145" o:title=""/>
           </v:rect>
@@ -5465,8 +5465,8 @@
         </w:rPr>
       </w:pPr>
       <w:r>
-        <w:object w:dxaOrig="2733" w:dyaOrig="1336">
-          <v:rect xmlns:o="urn:schemas-microsoft-com:office:office" xmlns:v="urn:schemas-microsoft-com:vml" id="rectole0000000073" style="width:136.650000pt;height:66.800000pt" o:preferrelative="t" o:ole="">
+        <w:object w:dxaOrig="2936" w:dyaOrig="1437">
+          <v:rect xmlns:o="urn:schemas-microsoft-com:office:office" xmlns:v="urn:schemas-microsoft-com:vml" id="rectole0000000073" style="width:146.800000pt;height:71.850000pt" o:preferrelative="t" o:ole="">
             <o:lock v:ext="edit"/>
             <v:imagedata xmlns:r="http://schemas.openxmlformats.org/officeDocument/2006/relationships" r:id="docRId147" o:title=""/>
           </v:rect>
@@ -5547,8 +5547,8 @@
         </w:rPr>
       </w:pPr>
       <w:r>
-        <w:object w:dxaOrig="971" w:dyaOrig="627">
-          <v:rect xmlns:o="urn:schemas-microsoft-com:office:office" xmlns:v="urn:schemas-microsoft-com:vml" id="rectole0000000075" style="width:48.550000pt;height:31.350000pt" o:preferrelative="t" o:ole="">
+        <w:object w:dxaOrig="1073" w:dyaOrig="627">
+          <v:rect xmlns:o="urn:schemas-microsoft-com:office:office" xmlns:v="urn:schemas-microsoft-com:vml" id="rectole0000000075" style="width:53.650000pt;height:31.350000pt" o:preferrelative="t" o:ole="">
             <o:lock v:ext="edit"/>
             <v:imagedata xmlns:r="http://schemas.openxmlformats.org/officeDocument/2006/relationships" r:id="docRId151" o:title=""/>
           </v:rect>
@@ -5617,8 +5617,8 @@
         </w:rPr>
       </w:pPr>
       <w:r>
-        <w:object w:dxaOrig="319" w:dyaOrig="150">
-          <v:rect xmlns:o="urn:schemas-microsoft-com:office:office" xmlns:v="urn:schemas-microsoft-com:vml" id="rectole0000000077" style="width:15.950000pt;height:7.500000pt" o:preferrelative="t" o:ole="">
+        <w:object w:dxaOrig="323" w:dyaOrig="162">
+          <v:rect xmlns:o="urn:schemas-microsoft-com:office:office" xmlns:v="urn:schemas-microsoft-com:vml" id="rectole0000000077" style="width:16.150000pt;height:8.100000pt" o:preferrelative="t" o:ole="">
             <o:lock v:ext="edit"/>
             <v:imagedata xmlns:r="http://schemas.openxmlformats.org/officeDocument/2006/relationships" r:id="docRId155" o:title=""/>
           </v:rect>
@@ -5652,8 +5652,8 @@
         </w:rPr>
       </w:pPr>
       <w:r>
-        <w:object w:dxaOrig="540" w:dyaOrig="500">
-          <v:rect xmlns:o="urn:schemas-microsoft-com:office:office" xmlns:v="urn:schemas-microsoft-com:vml" id="rectole0000000078" style="width:27.000000pt;height:25.000000pt" o:preferrelative="t" o:ole="">
+        <w:object w:dxaOrig="546" w:dyaOrig="506">
+          <v:rect xmlns:o="urn:schemas-microsoft-com:office:office" xmlns:v="urn:schemas-microsoft-com:vml" id="rectole0000000078" style="width:27.300000pt;height:25.300000pt" o:preferrelative="t" o:ole="">
             <o:lock v:ext="edit"/>
             <v:imagedata xmlns:r="http://schemas.openxmlformats.org/officeDocument/2006/relationships" r:id="docRId157" o:title=""/>
           </v:rect>
@@ -5687,8 +5687,8 @@
         </w:rPr>
       </w:pPr>
       <w:r>
-        <w:object w:dxaOrig="959" w:dyaOrig="909">
-          <v:rect xmlns:o="urn:schemas-microsoft-com:office:office" xmlns:v="urn:schemas-microsoft-com:vml" id="rectole0000000079" style="width:47.950000pt;height:45.450000pt" o:preferrelative="t" o:ole="">
+        <w:object w:dxaOrig="1052" w:dyaOrig="992">
+          <v:rect xmlns:o="urn:schemas-microsoft-com:office:office" xmlns:v="urn:schemas-microsoft-com:vml" id="rectole0000000079" style="width:52.600000pt;height:49.600000pt" o:preferrelative="t" o:ole="">
             <o:lock v:ext="edit"/>
             <v:imagedata xmlns:r="http://schemas.openxmlformats.org/officeDocument/2006/relationships" r:id="docRId159" o:title=""/>
           </v:rect>
@@ -5722,8 +5722,8 @@
         </w:rPr>
       </w:pPr>
       <w:r>
-        <w:object w:dxaOrig="900" w:dyaOrig="1010">
-          <v:rect xmlns:o="urn:schemas-microsoft-com:office:office" xmlns:v="urn:schemas-microsoft-com:vml" id="rectole0000000080" style="width:45.000000pt;height:50.500000pt" o:preferrelative="t" o:ole="">
+        <w:object w:dxaOrig="992" w:dyaOrig="1113">
+          <v:rect xmlns:o="urn:schemas-microsoft-com:office:office" xmlns:v="urn:schemas-microsoft-com:vml" id="rectole0000000080" style="width:49.600000pt;height:55.650000pt" o:preferrelative="t" o:ole="">
             <o:lock v:ext="edit"/>
             <v:imagedata xmlns:r="http://schemas.openxmlformats.org/officeDocument/2006/relationships" r:id="docRId161" o:title=""/>
           </v:rect>
@@ -5783,8 +5783,8 @@
         </w:rPr>
       </w:pPr>
       <w:r>
-        <w:object w:dxaOrig="489" w:dyaOrig="980">
-          <v:rect xmlns:o="urn:schemas-microsoft-com:office:office" xmlns:v="urn:schemas-microsoft-com:vml" id="rectole0000000081" style="width:24.450000pt;height:49.000000pt" o:preferrelative="t" o:ole="">
+        <w:object w:dxaOrig="485" w:dyaOrig="1073">
+          <v:rect xmlns:o="urn:schemas-microsoft-com:office:office" xmlns:v="urn:schemas-microsoft-com:vml" id="rectole0000000081" style="width:24.250000pt;height:53.650000pt" o:preferrelative="t" o:ole="">
             <o:lock v:ext="edit"/>
             <v:imagedata xmlns:r="http://schemas.openxmlformats.org/officeDocument/2006/relationships" r:id="docRId163" o:title=""/>
           </v:rect>
@@ -5818,8 +5818,8 @@
         </w:rPr>
       </w:pPr>
       <w:r>
-        <w:object w:dxaOrig="510" w:dyaOrig="700">
-          <v:rect xmlns:o="urn:schemas-microsoft-com:office:office" xmlns:v="urn:schemas-microsoft-com:vml" id="rectole0000000082" style="width:25.500000pt;height:35.000000pt" o:preferrelative="t" o:ole="">
+        <w:object w:dxaOrig="526" w:dyaOrig="708">
+          <v:rect xmlns:o="urn:schemas-microsoft-com:office:office" xmlns:v="urn:schemas-microsoft-com:vml" id="rectole0000000082" style="width:26.300000pt;height:35.400000pt" o:preferrelative="t" o:ole="">
             <o:lock v:ext="edit"/>
             <v:imagedata xmlns:r="http://schemas.openxmlformats.org/officeDocument/2006/relationships" r:id="docRId165" o:title=""/>
           </v:rect>
@@ -5853,8 +5853,8 @@
         </w:rPr>
       </w:pPr>
       <w:r>
-        <w:object w:dxaOrig="1030" w:dyaOrig="489">
-          <v:rect xmlns:o="urn:schemas-microsoft-com:office:office" xmlns:v="urn:schemas-microsoft-com:vml" id="rectole0000000083" style="width:51.500000pt;height:24.450000pt" o:preferrelative="t" o:ole="">
+        <w:object w:dxaOrig="1133" w:dyaOrig="485">
+          <v:rect xmlns:o="urn:schemas-microsoft-com:office:office" xmlns:v="urn:schemas-microsoft-com:vml" id="rectole0000000083" style="width:56.650000pt;height:24.250000pt" o:preferrelative="t" o:ole="">
             <o:lock v:ext="edit"/>
             <v:imagedata xmlns:r="http://schemas.openxmlformats.org/officeDocument/2006/relationships" r:id="docRId167" o:title=""/>
           </v:rect>
@@ -5888,8 +5888,8 @@
         </w:rPr>
       </w:pPr>
       <w:r>
-        <w:object w:dxaOrig="429" w:dyaOrig="909">
-          <v:rect xmlns:o="urn:schemas-microsoft-com:office:office" xmlns:v="urn:schemas-microsoft-com:vml" id="rectole0000000084" style="width:21.450000pt;height:45.450000pt" o:preferrelative="t" o:ole="">
+        <w:object w:dxaOrig="425" w:dyaOrig="992">
+          <v:rect xmlns:o="urn:schemas-microsoft-com:office:office" xmlns:v="urn:schemas-microsoft-com:vml" id="rectole0000000084" style="width:21.250000pt;height:49.600000pt" o:preferrelative="t" o:ole="">
             <o:lock v:ext="edit"/>
             <v:imagedata xmlns:r="http://schemas.openxmlformats.org/officeDocument/2006/relationships" r:id="docRId169" o:title=""/>
           </v:rect>
@@ -5923,8 +5923,8 @@
         </w:rPr>
       </w:pPr>
       <w:r>
-        <w:object w:dxaOrig="540" w:dyaOrig="519">
-          <v:rect xmlns:o="urn:schemas-microsoft-com:office:office" xmlns:v="urn:schemas-microsoft-com:vml" id="rectole0000000085" style="width:27.000000pt;height:25.950000pt" o:preferrelative="t" o:ole="">
+        <w:object w:dxaOrig="546" w:dyaOrig="526">
+          <v:rect xmlns:o="urn:schemas-microsoft-com:office:office" xmlns:v="urn:schemas-microsoft-com:vml" id="rectole0000000085" style="width:27.300000pt;height:26.300000pt" o:preferrelative="t" o:ole="">
             <o:lock v:ext="edit"/>
             <v:imagedata xmlns:r="http://schemas.openxmlformats.org/officeDocument/2006/relationships" r:id="docRId171" o:title=""/>
           </v:rect>
@@ -5942,6 +5942,4054 @@
         </w:rPr>
         <w:t xml:space="preserve">Spining flamethrowers: These small spinning hazards are stationary, but lethal.</w:t>
       </w:r>
+    </w:p>
+    <w:p>
+      <w:pPr>
+        <w:spacing w:before="0" w:after="200" w:line="240"/>
+        <w:ind w:right="0" w:left="0" w:firstLine="0"/>
+        <w:jc w:val="left"/>
+        <w:rPr>
+          <w:rFonts w:ascii="Calibri" w:hAnsi="Calibri" w:cs="Calibri" w:eastAsia="Calibri"/>
+          <w:color w:val="auto"/>
+          <w:spacing w:val="0"/>
+          <w:position w:val="0"/>
+          <w:sz w:val="24"/>
+          <w:shd w:fill="auto" w:val="clear"/>
+        </w:rPr>
+      </w:pPr>
+      <w:r>
+        <w:rPr>
+          <w:rFonts w:ascii="Calibri" w:hAnsi="Calibri" w:cs="Calibri" w:eastAsia="Calibri"/>
+          <w:color w:val="auto"/>
+          <w:spacing w:val="0"/>
+          <w:position w:val="0"/>
+          <w:sz w:val="24"/>
+          <w:shd w:fill="auto" w:val="clear"/>
+        </w:rPr>
+        <w:t xml:space="preserve">Keen 6:</w:t>
+      </w:r>
+    </w:p>
+    <w:p>
+      <w:pPr>
+        <w:spacing w:before="0" w:after="200" w:line="240"/>
+        <w:ind w:right="0" w:left="0" w:firstLine="0"/>
+        <w:jc w:val="left"/>
+        <w:rPr>
+          <w:rFonts w:ascii="Calibri" w:hAnsi="Calibri" w:cs="Calibri" w:eastAsia="Calibri"/>
+          <w:color w:val="auto"/>
+          <w:spacing w:val="0"/>
+          <w:position w:val="0"/>
+          <w:sz w:val="24"/>
+          <w:shd w:fill="auto" w:val="clear"/>
+        </w:rPr>
+      </w:pPr>
+      <w:r>
+        <w:object w:dxaOrig="546" w:dyaOrig="546">
+          <v:rect xmlns:o="urn:schemas-microsoft-com:office:office" xmlns:v="urn:schemas-microsoft-com:vml" id="rectole0000000086" style="width:27.300000pt;height:27.300000pt" o:preferrelative="t" o:ole="">
+            <o:lock v:ext="edit"/>
+            <v:imagedata xmlns:r="http://schemas.openxmlformats.org/officeDocument/2006/relationships" r:id="docRId173" o:title=""/>
+          </v:rect>
+          <o:OLEObject xmlns:r="http://schemas.openxmlformats.org/officeDocument/2006/relationships" xmlns:o="urn:schemas-microsoft-com:office:office" Type="Embed" ProgID="StaticMetafile" DrawAspect="Content" ObjectID="0000000086" ShapeID="rectole0000000086" r:id="docRId172"/>
+        </w:object>
+      </w:r>
+      <w:r>
+        <w:rPr>
+          <w:rFonts w:ascii="Calibri" w:hAnsi="Calibri" w:cs="Calibri" w:eastAsia="Calibri"/>
+          <w:color w:val="auto"/>
+          <w:spacing w:val="0"/>
+          <w:position w:val="0"/>
+          <w:sz w:val="24"/>
+          <w:shd w:fill="auto" w:val="clear"/>
+        </w:rPr>
+        <w:t xml:space="preserve"> Burn Hazard: This is a stationary hazard that is always lethal to touch.</w:t>
+      </w:r>
+    </w:p>
+    <w:p>
+      <w:pPr>
+        <w:spacing w:before="0" w:after="200" w:line="240"/>
+        <w:ind w:right="0" w:left="0" w:firstLine="0"/>
+        <w:jc w:val="left"/>
+        <w:rPr>
+          <w:rFonts w:ascii="Calibri" w:hAnsi="Calibri" w:cs="Calibri" w:eastAsia="Calibri"/>
+          <w:color w:val="auto"/>
+          <w:spacing w:val="0"/>
+          <w:position w:val="0"/>
+          <w:sz w:val="24"/>
+          <w:shd w:fill="auto" w:val="clear"/>
+        </w:rPr>
+      </w:pPr>
+      <w:r>
+        <w:object w:dxaOrig="3968" w:dyaOrig="1538">
+          <v:rect xmlns:o="urn:schemas-microsoft-com:office:office" xmlns:v="urn:schemas-microsoft-com:vml" id="rectole0000000087" style="width:198.400000pt;height:76.900000pt" o:preferrelative="t" o:ole="">
+            <o:lock v:ext="edit"/>
+            <v:imagedata xmlns:r="http://schemas.openxmlformats.org/officeDocument/2006/relationships" r:id="docRId175" o:title=""/>
+          </v:rect>
+          <o:OLEObject xmlns:r="http://schemas.openxmlformats.org/officeDocument/2006/relationships" xmlns:o="urn:schemas-microsoft-com:office:office" Type="Embed" ProgID="StaticMetafile" DrawAspect="Content" ObjectID="0000000087" ShapeID="rectole0000000087" r:id="docRId174"/>
+        </w:object>
+      </w:r>
+      <w:r>
+        <w:rPr>
+          <w:rFonts w:ascii="Calibri" w:hAnsi="Calibri" w:cs="Calibri" w:eastAsia="Calibri"/>
+          <w:color w:val="auto"/>
+          <w:spacing w:val="0"/>
+          <w:position w:val="0"/>
+          <w:sz w:val="24"/>
+          <w:shd w:fill="auto" w:val="clear"/>
+        </w:rPr>
+        <w:t xml:space="preserve">Conveyer Belt:  These are more of an obtacle than anything, the conveyer belt will slow down the player if they are running against the conveyer belt and will speed up the player if they are running with the conveyer belt.  Think of it as a giant treadmill.  Pay attention to the direction of the rotation of the gears as they will tell you which direction the conveyer belt is pulling in.  They can vary in length as well.</w:t>
+      </w:r>
+    </w:p>
+    <w:p>
+      <w:pPr>
+        <w:spacing w:before="0" w:after="200" w:line="240"/>
+        <w:ind w:right="0" w:left="0" w:firstLine="0"/>
+        <w:jc w:val="left"/>
+        <w:rPr>
+          <w:rFonts w:ascii="Calibri" w:hAnsi="Calibri" w:cs="Calibri" w:eastAsia="Calibri"/>
+          <w:color w:val="auto"/>
+          <w:spacing w:val="0"/>
+          <w:position w:val="0"/>
+          <w:sz w:val="24"/>
+          <w:shd w:fill="auto" w:val="clear"/>
+        </w:rPr>
+      </w:pPr>
+      <w:r>
+        <w:object w:dxaOrig="992" w:dyaOrig="911">
+          <v:rect xmlns:o="urn:schemas-microsoft-com:office:office" xmlns:v="urn:schemas-microsoft-com:vml" id="rectole0000000088" style="width:49.600000pt;height:45.550000pt" o:preferrelative="t" o:ole="">
+            <o:lock v:ext="edit"/>
+            <v:imagedata xmlns:r="http://schemas.openxmlformats.org/officeDocument/2006/relationships" r:id="docRId177" o:title=""/>
+          </v:rect>
+          <o:OLEObject xmlns:r="http://schemas.openxmlformats.org/officeDocument/2006/relationships" xmlns:o="urn:schemas-microsoft-com:office:office" Type="Embed" ProgID="StaticMetafile" DrawAspect="Content" ObjectID="0000000088" ShapeID="rectole0000000088" r:id="docRId176"/>
+        </w:object>
+      </w:r>
+      <w:r>
+        <w:rPr>
+          <w:rFonts w:ascii="Calibri" w:hAnsi="Calibri" w:cs="Calibri" w:eastAsia="Calibri"/>
+          <w:color w:val="auto"/>
+          <w:spacing w:val="0"/>
+          <w:position w:val="0"/>
+          <w:sz w:val="24"/>
+          <w:shd w:fill="auto" w:val="clear"/>
+        </w:rPr>
+        <w:t xml:space="preserve">Spikes: The Keen 6 version of those same pointy death traps.</w:t>
+      </w:r>
+    </w:p>
+    <w:p>
+      <w:pPr>
+        <w:spacing w:before="0" w:after="200" w:line="240"/>
+        <w:ind w:right="0" w:left="0" w:firstLine="0"/>
+        <w:jc w:val="left"/>
+        <w:rPr>
+          <w:rFonts w:ascii="Calibri" w:hAnsi="Calibri" w:cs="Calibri" w:eastAsia="Calibri"/>
+          <w:color w:val="auto"/>
+          <w:spacing w:val="0"/>
+          <w:position w:val="0"/>
+          <w:sz w:val="24"/>
+          <w:shd w:fill="auto" w:val="clear"/>
+        </w:rPr>
+      </w:pPr>
+      <w:r>
+        <w:object w:dxaOrig="384" w:dyaOrig="607">
+          <v:rect xmlns:o="urn:schemas-microsoft-com:office:office" xmlns:v="urn:schemas-microsoft-com:vml" id="rectole0000000089" style="width:19.200000pt;height:30.350000pt" o:preferrelative="t" o:ole="">
+            <o:lock v:ext="edit"/>
+            <v:imagedata xmlns:r="http://schemas.openxmlformats.org/officeDocument/2006/relationships" r:id="docRId179" o:title=""/>
+          </v:rect>
+          <o:OLEObject xmlns:r="http://schemas.openxmlformats.org/officeDocument/2006/relationships" xmlns:o="urn:schemas-microsoft-com:office:office" Type="Embed" ProgID="StaticMetafile" DrawAspect="Content" ObjectID="0000000089" ShapeID="rectole0000000089" r:id="docRId178"/>
+        </w:object>
+      </w:r>
+      <w:r>
+        <w:rPr>
+          <w:rFonts w:ascii="Calibri" w:hAnsi="Calibri" w:cs="Calibri" w:eastAsia="Calibri"/>
+          <w:color w:val="auto"/>
+          <w:spacing w:val="0"/>
+          <w:position w:val="0"/>
+          <w:sz w:val="24"/>
+          <w:shd w:fill="auto" w:val="clear"/>
+        </w:rPr>
+        <w:t xml:space="preserve">Drill: A smaller and spinning variation of spikes.  They are every bit as lethal to touch.</w:t>
+      </w:r>
+    </w:p>
+    <w:p>
+      <w:pPr>
+        <w:spacing w:before="0" w:after="200" w:line="240"/>
+        <w:ind w:right="0" w:left="0" w:firstLine="0"/>
+        <w:jc w:val="left"/>
+        <w:rPr>
+          <w:rFonts w:ascii="Calibri" w:hAnsi="Calibri" w:cs="Calibri" w:eastAsia="Calibri"/>
+          <w:color w:val="auto"/>
+          <w:spacing w:val="0"/>
+          <w:position w:val="0"/>
+          <w:sz w:val="24"/>
+          <w:shd w:fill="auto" w:val="clear"/>
+        </w:rPr>
+      </w:pPr>
+      <w:r>
+        <w:object w:dxaOrig="2004" w:dyaOrig="1477">
+          <v:rect xmlns:o="urn:schemas-microsoft-com:office:office" xmlns:v="urn:schemas-microsoft-com:vml" id="rectole0000000090" style="width:100.200000pt;height:73.850000pt" o:preferrelative="t" o:ole="">
+            <o:lock v:ext="edit"/>
+            <v:imagedata xmlns:r="http://schemas.openxmlformats.org/officeDocument/2006/relationships" r:id="docRId181" o:title=""/>
+          </v:rect>
+          <o:OLEObject xmlns:r="http://schemas.openxmlformats.org/officeDocument/2006/relationships" xmlns:o="urn:schemas-microsoft-com:office:office" Type="Embed" ProgID="StaticMetafile" DrawAspect="Content" ObjectID="0000000090" ShapeID="rectole0000000090" r:id="docRId180"/>
+        </w:object>
+      </w:r>
+      <w:r>
+        <w:rPr>
+          <w:rFonts w:ascii="Calibri" w:hAnsi="Calibri" w:cs="Calibri" w:eastAsia="Calibri"/>
+          <w:color w:val="auto"/>
+          <w:spacing w:val="0"/>
+          <w:position w:val="0"/>
+          <w:sz w:val="24"/>
+          <w:shd w:fill="auto" w:val="clear"/>
+        </w:rPr>
+        <w:t xml:space="preserve">Electric Rods: These hazards integrate seamlessly with keen 6 industrial-themed tiles.  You can stand on the edges, but falling into the center is lethal.</w:t>
+      </w:r>
+    </w:p>
+    <w:p>
+      <w:pPr>
+        <w:spacing w:before="0" w:after="200" w:line="240"/>
+        <w:ind w:right="0" w:left="0" w:firstLine="0"/>
+        <w:jc w:val="left"/>
+        <w:rPr>
+          <w:rFonts w:ascii="Calibri" w:hAnsi="Calibri" w:cs="Calibri" w:eastAsia="Calibri"/>
+          <w:color w:val="auto"/>
+          <w:spacing w:val="0"/>
+          <w:position w:val="0"/>
+          <w:sz w:val="24"/>
+          <w:shd w:fill="auto" w:val="clear"/>
+        </w:rPr>
+      </w:pPr>
+      <w:r>
+        <w:object w:dxaOrig="465" w:dyaOrig="748">
+          <v:rect xmlns:o="urn:schemas-microsoft-com:office:office" xmlns:v="urn:schemas-microsoft-com:vml" id="rectole0000000091" style="width:23.250000pt;height:37.400000pt" o:preferrelative="t" o:ole="">
+            <o:lock v:ext="edit"/>
+            <v:imagedata xmlns:r="http://schemas.openxmlformats.org/officeDocument/2006/relationships" r:id="docRId183" o:title=""/>
+          </v:rect>
+          <o:OLEObject xmlns:r="http://schemas.openxmlformats.org/officeDocument/2006/relationships" xmlns:o="urn:schemas-microsoft-com:office:office" Type="Embed" ProgID="StaticMetafile" DrawAspect="Content" ObjectID="0000000091" ShapeID="rectole0000000091" r:id="docRId182"/>
+        </w:object>
+      </w:r>
+      <w:r>
+        <w:rPr>
+          <w:rFonts w:ascii="Calibri" w:hAnsi="Calibri" w:cs="Calibri" w:eastAsia="Calibri"/>
+          <w:color w:val="auto"/>
+          <w:spacing w:val="0"/>
+          <w:position w:val="0"/>
+          <w:sz w:val="24"/>
+          <w:shd w:fill="auto" w:val="clear"/>
+        </w:rPr>
+        <w:t xml:space="preserve">Flamethrower: This hazard acts as a floor tile when it is not emitting a firey blast.  The flamethrowers fire at a constant and predictable rate.</w:t>
+      </w:r>
+    </w:p>
+    <w:p>
+      <w:pPr>
+        <w:spacing w:before="0" w:after="200" w:line="240"/>
+        <w:ind w:right="0" w:left="0" w:firstLine="0"/>
+        <w:jc w:val="left"/>
+        <w:rPr>
+          <w:rFonts w:ascii="Calibri" w:hAnsi="Calibri" w:cs="Calibri" w:eastAsia="Calibri"/>
+          <w:color w:val="auto"/>
+          <w:spacing w:val="0"/>
+          <w:position w:val="0"/>
+          <w:sz w:val="24"/>
+          <w:shd w:fill="auto" w:val="clear"/>
+        </w:rPr>
+      </w:pPr>
+      <w:r>
+        <w:object w:dxaOrig="546" w:dyaOrig="1093">
+          <v:rect xmlns:o="urn:schemas-microsoft-com:office:office" xmlns:v="urn:schemas-microsoft-com:vml" id="rectole0000000092" style="width:27.300000pt;height:54.650000pt" o:preferrelative="t" o:ole="">
+            <o:lock v:ext="edit"/>
+            <v:imagedata xmlns:r="http://schemas.openxmlformats.org/officeDocument/2006/relationships" r:id="docRId185" o:title=""/>
+          </v:rect>
+          <o:OLEObject xmlns:r="http://schemas.openxmlformats.org/officeDocument/2006/relationships" xmlns:o="urn:schemas-microsoft-com:office:office" Type="Embed" ProgID="StaticMetafile" DrawAspect="Content" ObjectID="0000000092" ShapeID="rectole0000000092" r:id="docRId184"/>
+        </w:object>
+      </w:r>
+      <w:r>
+        <w:rPr>
+          <w:rFonts w:ascii="Calibri" w:hAnsi="Calibri" w:cs="Calibri" w:eastAsia="Calibri"/>
+          <w:color w:val="auto"/>
+          <w:spacing w:val="0"/>
+          <w:position w:val="0"/>
+          <w:sz w:val="24"/>
+          <w:shd w:fill="auto" w:val="clear"/>
+        </w:rPr>
+        <w:t xml:space="preserve">Iron Spikes: Lethal to land on, but act as ceilings when jumping into it from underneath.  </w:t>
+      </w:r>
+    </w:p>
+    <w:p>
+      <w:pPr>
+        <w:spacing w:before="0" w:after="200" w:line="240"/>
+        <w:ind w:right="0" w:left="0" w:firstLine="0"/>
+        <w:jc w:val="left"/>
+        <w:rPr>
+          <w:rFonts w:ascii="Calibri" w:hAnsi="Calibri" w:cs="Calibri" w:eastAsia="Calibri"/>
+          <w:color w:val="auto"/>
+          <w:spacing w:val="0"/>
+          <w:position w:val="0"/>
+          <w:sz w:val="24"/>
+          <w:shd w:fill="auto" w:val="clear"/>
+        </w:rPr>
+      </w:pPr>
+      <w:r>
+        <w:object w:dxaOrig="566" w:dyaOrig="506">
+          <v:rect xmlns:o="urn:schemas-microsoft-com:office:office" xmlns:v="urn:schemas-microsoft-com:vml" id="rectole0000000093" style="width:28.300000pt;height:25.300000pt" o:preferrelative="t" o:ole="">
+            <o:lock v:ext="edit"/>
+            <v:imagedata xmlns:r="http://schemas.openxmlformats.org/officeDocument/2006/relationships" r:id="docRId187" o:title=""/>
+          </v:rect>
+          <o:OLEObject xmlns:r="http://schemas.openxmlformats.org/officeDocument/2006/relationships" xmlns:o="urn:schemas-microsoft-com:office:office" Type="Embed" ProgID="StaticMetafile" DrawAspect="Content" ObjectID="0000000093" ShapeID="rectole0000000093" r:id="docRId186"/>
+        </w:object>
+      </w:r>
+      <w:r>
+        <w:rPr>
+          <w:rFonts w:ascii="Calibri" w:hAnsi="Calibri" w:cs="Calibri" w:eastAsia="Calibri"/>
+          <w:color w:val="auto"/>
+          <w:spacing w:val="0"/>
+          <w:position w:val="0"/>
+          <w:sz w:val="24"/>
+          <w:shd w:fill="auto" w:val="clear"/>
+        </w:rPr>
+        <w:t xml:space="preserve">Laser Field: These obstacles emit a periodic flash of electricity that will kill the player on contact.  You can bypass them if you are quick and have good timing!</w:t>
+      </w:r>
+    </w:p>
+    <w:p>
+      <w:pPr>
+        <w:spacing w:before="0" w:after="200" w:line="240"/>
+        <w:ind w:right="0" w:left="0" w:firstLine="0"/>
+        <w:jc w:val="left"/>
+        <w:rPr>
+          <w:rFonts w:ascii="Calibri" w:hAnsi="Calibri" w:cs="Calibri" w:eastAsia="Calibri"/>
+          <w:color w:val="auto"/>
+          <w:spacing w:val="0"/>
+          <w:position w:val="0"/>
+          <w:sz w:val="24"/>
+          <w:shd w:fill="auto" w:val="clear"/>
+        </w:rPr>
+      </w:pPr>
+      <w:r>
+        <w:object w:dxaOrig="566" w:dyaOrig="546">
+          <v:rect xmlns:o="urn:schemas-microsoft-com:office:office" xmlns:v="urn:schemas-microsoft-com:vml" id="rectole0000000094" style="width:28.300000pt;height:27.300000pt" o:preferrelative="t" o:ole="">
+            <o:lock v:ext="edit"/>
+            <v:imagedata xmlns:r="http://schemas.openxmlformats.org/officeDocument/2006/relationships" r:id="docRId189" o:title=""/>
+          </v:rect>
+          <o:OLEObject xmlns:r="http://schemas.openxmlformats.org/officeDocument/2006/relationships" xmlns:o="urn:schemas-microsoft-com:office:office" Type="Embed" ProgID="StaticMetafile" DrawAspect="Content" ObjectID="0000000094" ShapeID="rectole0000000094" r:id="docRId188"/>
+        </w:object>
+      </w:r>
+      <w:r>
+        <w:rPr>
+          <w:rFonts w:ascii="Calibri" w:hAnsi="Calibri" w:cs="Calibri" w:eastAsia="Calibri"/>
+          <w:color w:val="auto"/>
+          <w:spacing w:val="0"/>
+          <w:position w:val="0"/>
+          <w:sz w:val="24"/>
+          <w:shd w:fill="auto" w:val="clear"/>
+        </w:rPr>
+        <w:t xml:space="preserve">Toggle Laser Field: Similar to the conventional laser field, it emits the same electric pulse.  However, the behavior is different in that it is controlled by and on/off toggle switch that dictates whether the electricity pulse is active.  If you cannot leap over this, you will need to find the switch to deactivate this.  Otherwise, you are basically blocked from entry to whatever area it safeguards!</w:t>
+      </w:r>
+    </w:p>
+    <w:p>
+      <w:pPr>
+        <w:spacing w:before="0" w:after="200" w:line="240"/>
+        <w:ind w:right="0" w:left="0" w:firstLine="0"/>
+        <w:jc w:val="left"/>
+        <w:rPr>
+          <w:rFonts w:ascii="Calibri" w:hAnsi="Calibri" w:cs="Calibri" w:eastAsia="Calibri"/>
+          <w:color w:val="auto"/>
+          <w:spacing w:val="0"/>
+          <w:position w:val="0"/>
+          <w:sz w:val="24"/>
+          <w:shd w:fill="auto" w:val="clear"/>
+        </w:rPr>
+      </w:pPr>
+      <w:r>
+        <w:object w:dxaOrig="1093" w:dyaOrig="546">
+          <v:rect xmlns:o="urn:schemas-microsoft-com:office:office" xmlns:v="urn:schemas-microsoft-com:vml" id="rectole0000000095" style="width:54.650000pt;height:27.300000pt" o:preferrelative="t" o:ole="">
+            <o:lock v:ext="edit"/>
+            <v:imagedata xmlns:r="http://schemas.openxmlformats.org/officeDocument/2006/relationships" r:id="docRId191" o:title=""/>
+          </v:rect>
+          <o:OLEObject xmlns:r="http://schemas.openxmlformats.org/officeDocument/2006/relationships" xmlns:o="urn:schemas-microsoft-com:office:office" Type="Embed" ProgID="StaticMetafile" DrawAspect="Content" ObjectID="0000000095" ShapeID="rectole0000000095" r:id="docRId190"/>
+        </w:object>
+      </w:r>
+      <w:r>
+        <w:rPr>
+          <w:rFonts w:ascii="Calibri" w:hAnsi="Calibri" w:cs="Calibri" w:eastAsia="Calibri"/>
+          <w:color w:val="auto"/>
+          <w:spacing w:val="0"/>
+          <w:position w:val="0"/>
+          <w:sz w:val="24"/>
+          <w:shd w:fill="auto" w:val="clear"/>
+        </w:rPr>
+        <w:t xml:space="preserve">Laser Turret: It has all the same behavior as the keen 5 laser turret, but with a different skin.</w:t>
+      </w:r>
+    </w:p>
+    <w:p>
+      <w:pPr>
+        <w:spacing w:before="0" w:after="200" w:line="240"/>
+        <w:ind w:right="0" w:left="0" w:firstLine="0"/>
+        <w:jc w:val="left"/>
+        <w:rPr>
+          <w:rFonts w:ascii="Calibri" w:hAnsi="Calibri" w:cs="Calibri" w:eastAsia="Calibri"/>
+          <w:color w:val="auto"/>
+          <w:spacing w:val="0"/>
+          <w:position w:val="0"/>
+          <w:sz w:val="24"/>
+          <w:shd w:fill="auto" w:val="clear"/>
+        </w:rPr>
+      </w:pPr>
+      <w:r>
+        <w:object w:dxaOrig="546" w:dyaOrig="526">
+          <v:rect xmlns:o="urn:schemas-microsoft-com:office:office" xmlns:v="urn:schemas-microsoft-com:vml" id="rectole0000000096" style="width:27.300000pt;height:26.300000pt" o:preferrelative="t" o:ole="">
+            <o:lock v:ext="edit"/>
+            <v:imagedata xmlns:r="http://schemas.openxmlformats.org/officeDocument/2006/relationships" r:id="docRId193" o:title=""/>
+          </v:rect>
+          <o:OLEObject xmlns:r="http://schemas.openxmlformats.org/officeDocument/2006/relationships" xmlns:o="urn:schemas-microsoft-com:office:office" Type="Embed" ProgID="StaticMetafile" DrawAspect="Content" ObjectID="0000000096" ShapeID="rectole0000000096" r:id="docRId192"/>
+        </w:object>
+      </w:r>
+      <w:r>
+        <w:rPr>
+          <w:rFonts w:ascii="Calibri" w:hAnsi="Calibri" w:cs="Calibri" w:eastAsia="Calibri"/>
+          <w:color w:val="auto"/>
+          <w:spacing w:val="0"/>
+          <w:position w:val="0"/>
+          <w:sz w:val="24"/>
+          <w:shd w:fill="auto" w:val="clear"/>
+        </w:rPr>
+        <w:t xml:space="preserve">Smashers: Smashers are not lethath when in a retracted state.  However, they will periodically extend downward towards the player in swift fashion, and are lethal when they are in that attack phase!</w:t>
+      </w:r>
+    </w:p>
+    <w:p>
+      <w:pPr>
+        <w:spacing w:before="0" w:after="200" w:line="240"/>
+        <w:ind w:right="0" w:left="0" w:firstLine="0"/>
+        <w:jc w:val="left"/>
+        <w:rPr>
+          <w:rFonts w:ascii="Calibri" w:hAnsi="Calibri" w:cs="Calibri" w:eastAsia="Calibri"/>
+          <w:color w:val="auto"/>
+          <w:spacing w:val="0"/>
+          <w:position w:val="0"/>
+          <w:sz w:val="24"/>
+          <w:shd w:fill="auto" w:val="clear"/>
+        </w:rPr>
+      </w:pPr>
+      <w:r>
+        <w:object w:dxaOrig="1538" w:dyaOrig="1052">
+          <v:rect xmlns:o="urn:schemas-microsoft-com:office:office" xmlns:v="urn:schemas-microsoft-com:vml" id="rectole0000000097" style="width:76.900000pt;height:52.600000pt" o:preferrelative="t" o:ole="">
+            <o:lock v:ext="edit"/>
+            <v:imagedata xmlns:r="http://schemas.openxmlformats.org/officeDocument/2006/relationships" r:id="docRId195" o:title=""/>
+          </v:rect>
+          <o:OLEObject xmlns:r="http://schemas.openxmlformats.org/officeDocument/2006/relationships" xmlns:o="urn:schemas-microsoft-com:office:office" Type="Embed" ProgID="StaticMetafile" DrawAspect="Content" ObjectID="0000000097" ShapeID="rectole0000000097" r:id="docRId194"/>
+        </w:object>
+      </w:r>
+      <w:r>
+        <w:rPr>
+          <w:rFonts w:ascii="Calibri" w:hAnsi="Calibri" w:cs="Calibri" w:eastAsia="Calibri"/>
+          <w:color w:val="auto"/>
+          <w:spacing w:val="0"/>
+          <w:position w:val="0"/>
+          <w:sz w:val="24"/>
+          <w:shd w:fill="auto" w:val="clear"/>
+        </w:rPr>
+        <w:t xml:space="preserve">Bloogwater:  Bloogwater is difficult to cross as it can span an indefinite length and have an indefinite amount of depth (breadth and depth are configurable in the map maker).  If you cannot jump from one side to another, you will need to rely on other game constructs to pass as the player is incapable of swimming!</w:t>
+      </w:r>
+    </w:p>
+    <w:p>
+      <w:pPr>
+        <w:spacing w:before="0" w:after="200" w:line="240"/>
+        <w:ind w:right="0" w:left="0" w:firstLine="0"/>
+        <w:jc w:val="left"/>
+        <w:rPr>
+          <w:rFonts w:ascii="Calibri" w:hAnsi="Calibri" w:cs="Calibri" w:eastAsia="Calibri"/>
+          <w:color w:val="auto"/>
+          <w:spacing w:val="0"/>
+          <w:position w:val="0"/>
+          <w:sz w:val="24"/>
+          <w:shd w:fill="auto" w:val="clear"/>
+        </w:rPr>
+      </w:pPr>
+    </w:p>
+    <w:p>
+      <w:pPr>
+        <w:spacing w:before="0" w:after="200" w:line="240"/>
+        <w:ind w:right="0" w:left="0" w:firstLine="0"/>
+        <w:jc w:val="left"/>
+        <w:rPr>
+          <w:rFonts w:ascii="Calibri" w:hAnsi="Calibri" w:cs="Calibri" w:eastAsia="Calibri"/>
+          <w:b/>
+          <w:color w:val="auto"/>
+          <w:spacing w:val="0"/>
+          <w:position w:val="0"/>
+          <w:sz w:val="28"/>
+          <w:u w:val="single"/>
+          <w:shd w:fill="auto" w:val="clear"/>
+        </w:rPr>
+      </w:pPr>
+      <w:r>
+        <w:rPr>
+          <w:rFonts w:ascii="Calibri" w:hAnsi="Calibri" w:cs="Calibri" w:eastAsia="Calibri"/>
+          <w:b/>
+          <w:color w:val="auto"/>
+          <w:spacing w:val="0"/>
+          <w:position w:val="0"/>
+          <w:sz w:val="28"/>
+          <w:u w:val="single"/>
+          <w:shd w:fill="auto" w:val="clear"/>
+        </w:rPr>
+        <w:t xml:space="preserve">Enemies:</w:t>
+      </w:r>
+    </w:p>
+    <w:p>
+      <w:pPr>
+        <w:spacing w:before="0" w:after="200" w:line="240"/>
+        <w:ind w:right="0" w:left="0" w:firstLine="0"/>
+        <w:jc w:val="left"/>
+        <w:rPr>
+          <w:rFonts w:ascii="Calibri" w:hAnsi="Calibri" w:cs="Calibri" w:eastAsia="Calibri"/>
+          <w:color w:val="auto"/>
+          <w:spacing w:val="0"/>
+          <w:position w:val="0"/>
+          <w:sz w:val="24"/>
+          <w:shd w:fill="auto" w:val="clear"/>
+        </w:rPr>
+      </w:pPr>
+      <w:r>
+        <w:rPr>
+          <w:rFonts w:ascii="Calibri" w:hAnsi="Calibri" w:cs="Calibri" w:eastAsia="Calibri"/>
+          <w:color w:val="auto"/>
+          <w:spacing w:val="0"/>
+          <w:position w:val="0"/>
+          <w:sz w:val="24"/>
+          <w:shd w:fill="auto" w:val="clear"/>
+        </w:rPr>
+        <w:t xml:space="preserve">Enemies are the creatures within the game that pose some form of a threat to the player, or are at least an obstacle standing in the way of the player trying to achieve their goal.  Below is the comprehensive list of enemies in the game:</w:t>
+      </w:r>
+    </w:p>
+    <w:p>
+      <w:pPr>
+        <w:spacing w:before="0" w:after="200" w:line="240"/>
+        <w:ind w:right="0" w:left="0" w:firstLine="0"/>
+        <w:jc w:val="left"/>
+        <w:rPr>
+          <w:rFonts w:ascii="Calibri" w:hAnsi="Calibri" w:cs="Calibri" w:eastAsia="Calibri"/>
+          <w:color w:val="auto"/>
+          <w:spacing w:val="0"/>
+          <w:position w:val="0"/>
+          <w:sz w:val="24"/>
+          <w:shd w:fill="auto" w:val="clear"/>
+        </w:rPr>
+      </w:pPr>
+      <w:r>
+        <w:rPr>
+          <w:rFonts w:ascii="Calibri" w:hAnsi="Calibri" w:cs="Calibri" w:eastAsia="Calibri"/>
+          <w:color w:val="auto"/>
+          <w:spacing w:val="0"/>
+          <w:position w:val="0"/>
+          <w:sz w:val="24"/>
+          <w:shd w:fill="auto" w:val="clear"/>
+        </w:rPr>
+        <w:t xml:space="preserve">Keen 4:</w:t>
+      </w:r>
+    </w:p>
+    <w:p>
+      <w:pPr>
+        <w:spacing w:before="0" w:after="200" w:line="240"/>
+        <w:ind w:right="0" w:left="0" w:firstLine="0"/>
+        <w:jc w:val="left"/>
+        <w:rPr>
+          <w:rFonts w:ascii="Calibri" w:hAnsi="Calibri" w:cs="Calibri" w:eastAsia="Calibri"/>
+          <w:color w:val="auto"/>
+          <w:spacing w:val="0"/>
+          <w:position w:val="0"/>
+          <w:sz w:val="24"/>
+          <w:shd w:fill="auto" w:val="clear"/>
+        </w:rPr>
+      </w:pPr>
+      <w:r>
+        <w:object w:dxaOrig="1235" w:dyaOrig="1296">
+          <v:rect xmlns:o="urn:schemas-microsoft-com:office:office" xmlns:v="urn:schemas-microsoft-com:vml" id="rectole0000000098" style="width:61.750000pt;height:64.800000pt" o:preferrelative="t" o:ole="">
+            <o:lock v:ext="edit"/>
+            <v:imagedata xmlns:r="http://schemas.openxmlformats.org/officeDocument/2006/relationships" r:id="docRId197" o:title=""/>
+          </v:rect>
+          <o:OLEObject xmlns:r="http://schemas.openxmlformats.org/officeDocument/2006/relationships" xmlns:o="urn:schemas-microsoft-com:office:office" Type="Embed" ProgID="StaticMetafile" DrawAspect="Content" ObjectID="0000000098" ShapeID="rectole0000000098" r:id="docRId196"/>
+        </w:object>
+      </w:r>
+      <w:r>
+        <w:rPr>
+          <w:rFonts w:ascii="Calibri" w:hAnsi="Calibri" w:cs="Calibri" w:eastAsia="Calibri"/>
+          <w:color w:val="auto"/>
+          <w:spacing w:val="0"/>
+          <w:position w:val="0"/>
+          <w:sz w:val="24"/>
+          <w:shd w:fill="auto" w:val="clear"/>
+        </w:rPr>
+        <w:t xml:space="preserve">Arachnut: Arachnut is a large, 8-legged, two-mouth beast that moves frantically back and forth and chases after the player when nearby.  Shooting it with any weapon will momentarily incapacitate the creature, at which point it is not lethal.  Be careful, it will always return to an active state after some time and is lethal to touch when in that state.</w:t>
+      </w:r>
+    </w:p>
+    <w:p>
+      <w:pPr>
+        <w:spacing w:before="0" w:after="200" w:line="240"/>
+        <w:ind w:right="0" w:left="0" w:firstLine="0"/>
+        <w:jc w:val="left"/>
+        <w:rPr>
+          <w:rFonts w:ascii="Calibri" w:hAnsi="Calibri" w:cs="Calibri" w:eastAsia="Calibri"/>
+          <w:color w:val="auto"/>
+          <w:spacing w:val="0"/>
+          <w:position w:val="0"/>
+          <w:sz w:val="24"/>
+          <w:shd w:fill="auto" w:val="clear"/>
+        </w:rPr>
+      </w:pPr>
+      <w:r>
+        <w:object w:dxaOrig="992" w:dyaOrig="1356">
+          <v:rect xmlns:o="urn:schemas-microsoft-com:office:office" xmlns:v="urn:schemas-microsoft-com:vml" id="rectole0000000099" style="width:49.600000pt;height:67.800000pt" o:preferrelative="t" o:ole="">
+            <o:lock v:ext="edit"/>
+            <v:imagedata xmlns:r="http://schemas.openxmlformats.org/officeDocument/2006/relationships" r:id="docRId199" o:title=""/>
+          </v:rect>
+          <o:OLEObject xmlns:r="http://schemas.openxmlformats.org/officeDocument/2006/relationships" xmlns:o="urn:schemas-microsoft-com:office:office" Type="Embed" ProgID="StaticMetafile" DrawAspect="Content" ObjectID="0000000099" ShapeID="rectole0000000099" r:id="docRId198"/>
+        </w:object>
+      </w:r>
+      <w:r>
+        <w:rPr>
+          <w:rFonts w:ascii="Calibri" w:hAnsi="Calibri" w:cs="Calibri" w:eastAsia="Calibri"/>
+          <w:color w:val="auto"/>
+          <w:spacing w:val="0"/>
+          <w:position w:val="0"/>
+          <w:sz w:val="24"/>
+          <w:shd w:fill="auto" w:val="clear"/>
+        </w:rPr>
+        <w:t xml:space="preserve">Berkeloid: Berkeloid is a fiery apparition-like creature that is extremely deadly.  It is invincible, projectiles will always pass through it, is lethal to the touch, and throws a lethal fireball periodically and unpredictably.  </w:t>
+      </w:r>
+    </w:p>
+    <w:p>
+      <w:pPr>
+        <w:spacing w:before="0" w:after="200" w:line="240"/>
+        <w:ind w:right="0" w:left="0" w:firstLine="0"/>
+        <w:jc w:val="left"/>
+        <w:rPr>
+          <w:rFonts w:ascii="Calibri" w:hAnsi="Calibri" w:cs="Calibri" w:eastAsia="Calibri"/>
+          <w:color w:val="auto"/>
+          <w:spacing w:val="0"/>
+          <w:position w:val="0"/>
+          <w:sz w:val="24"/>
+          <w:shd w:fill="auto" w:val="clear"/>
+        </w:rPr>
+      </w:pPr>
+      <w:r>
+        <w:object w:dxaOrig="627" w:dyaOrig="748">
+          <v:rect xmlns:o="urn:schemas-microsoft-com:office:office" xmlns:v="urn:schemas-microsoft-com:vml" id="rectole0000000100" style="width:31.350000pt;height:37.400000pt" o:preferrelative="t" o:ole="">
+            <o:lock v:ext="edit"/>
+            <v:imagedata xmlns:r="http://schemas.openxmlformats.org/officeDocument/2006/relationships" r:id="docRId201" o:title=""/>
+          </v:rect>
+          <o:OLEObject xmlns:r="http://schemas.openxmlformats.org/officeDocument/2006/relationships" xmlns:o="urn:schemas-microsoft-com:office:office" Type="Embed" ProgID="StaticMetafile" DrawAspect="Content" ObjectID="0000000100" ShapeID="rectole0000000100" r:id="docRId200"/>
+        </w:object>
+      </w:r>
+      <w:r>
+        <w:rPr>
+          <w:rFonts w:ascii="Calibri" w:hAnsi="Calibri" w:cs="Calibri" w:eastAsia="Calibri"/>
+          <w:color w:val="auto"/>
+          <w:spacing w:val="0"/>
+          <w:position w:val="0"/>
+          <w:sz w:val="24"/>
+          <w:shd w:fill="auto" w:val="clear"/>
+        </w:rPr>
+        <w:t xml:space="preserve">Blue Eagle: The blue eagle initially rests inside its egg and will remain there when left alone by the player.  If, however, the player touches the egg or shoots it with a weapon, the blue eagle will burst out of its shell and attack the player on foot or through the air and is lethal to touch when active.  You can shoot it with any weapon and momentarily stun it.  It will always regain consciousness after being incapacitated and continue to chase after the player.</w:t>
+      </w:r>
+    </w:p>
+    <w:p>
+      <w:pPr>
+        <w:spacing w:before="0" w:after="200" w:line="240"/>
+        <w:ind w:right="0" w:left="0" w:firstLine="0"/>
+        <w:jc w:val="left"/>
+        <w:rPr>
+          <w:rFonts w:ascii="Calibri" w:hAnsi="Calibri" w:cs="Calibri" w:eastAsia="Calibri"/>
+          <w:color w:val="auto"/>
+          <w:spacing w:val="0"/>
+          <w:position w:val="0"/>
+          <w:sz w:val="24"/>
+          <w:shd w:fill="auto" w:val="clear"/>
+        </w:rPr>
+      </w:pPr>
+      <w:r>
+        <w:object w:dxaOrig="789" w:dyaOrig="708">
+          <v:rect xmlns:o="urn:schemas-microsoft-com:office:office" xmlns:v="urn:schemas-microsoft-com:vml" id="rectole0000000101" style="width:39.450000pt;height:35.400000pt" o:preferrelative="t" o:ole="">
+            <o:lock v:ext="edit"/>
+            <v:imagedata xmlns:r="http://schemas.openxmlformats.org/officeDocument/2006/relationships" r:id="docRId203" o:title=""/>
+          </v:rect>
+          <o:OLEObject xmlns:r="http://schemas.openxmlformats.org/officeDocument/2006/relationships" xmlns:o="urn:schemas-microsoft-com:office:office" Type="Embed" ProgID="StaticMetafile" DrawAspect="Content" ObjectID="0000000101" ShapeID="rectole0000000101" r:id="docRId202"/>
+        </w:object>
+      </w:r>
+      <w:r>
+        <w:rPr>
+          <w:rFonts w:ascii="Calibri" w:hAnsi="Calibri" w:cs="Calibri" w:eastAsia="Calibri"/>
+          <w:color w:val="auto"/>
+          <w:spacing w:val="0"/>
+          <w:position w:val="0"/>
+          <w:sz w:val="24"/>
+          <w:shd w:fill="auto" w:val="clear"/>
+        </w:rPr>
+        <w:t xml:space="preserve">Bounder: Bounder is a ref bouncy ball that is relatively harmless and potentially useful.  The bounder will bounce up and down repeatedly while following the player if the player is not standing on its head.  If the player is standing on its head, the player can guide the bounder in the direction he/she wants it to go by inching towards the leftor right side of the bounder while on its head.  So, for example, if you are standing right of center on the bounder's head, it will continue to bounce to the right.  If you shift to the left of center on its head, it will change direction and go left.  If you are not standing on the bounder, it can still push you in the direction it is bouncing.  You can permanently stun the bounder by shooting it with any weapon.  It has 1 health.</w:t>
+      </w:r>
+    </w:p>
+    <w:p>
+      <w:pPr>
+        <w:spacing w:before="0" w:after="200" w:line="240"/>
+        <w:ind w:right="0" w:left="0" w:firstLine="0"/>
+        <w:jc w:val="left"/>
+        <w:rPr>
+          <w:rFonts w:ascii="Calibri" w:hAnsi="Calibri" w:cs="Calibri" w:eastAsia="Calibri"/>
+          <w:color w:val="auto"/>
+          <w:spacing w:val="0"/>
+          <w:position w:val="0"/>
+          <w:sz w:val="24"/>
+          <w:shd w:fill="auto" w:val="clear"/>
+        </w:rPr>
+      </w:pPr>
+      <w:r>
+        <w:object w:dxaOrig="2733" w:dyaOrig="1984">
+          <v:rect xmlns:o="urn:schemas-microsoft-com:office:office" xmlns:v="urn:schemas-microsoft-com:vml" id="rectole0000000102" style="width:136.650000pt;height:99.200000pt" o:preferrelative="t" o:ole="">
+            <o:lock v:ext="edit"/>
+            <v:imagedata xmlns:r="http://schemas.openxmlformats.org/officeDocument/2006/relationships" r:id="docRId205" o:title=""/>
+          </v:rect>
+          <o:OLEObject xmlns:r="http://schemas.openxmlformats.org/officeDocument/2006/relationships" xmlns:o="urn:schemas-microsoft-com:office:office" Type="Embed" ProgID="StaticMetafile" DrawAspect="Content" ObjectID="0000000102" ShapeID="rectole0000000102" r:id="docRId204"/>
+        </w:object>
+      </w:r>
+      <w:r>
+        <w:rPr>
+          <w:rFonts w:ascii="Calibri" w:hAnsi="Calibri" w:cs="Calibri" w:eastAsia="Calibri"/>
+          <w:color w:val="auto"/>
+          <w:spacing w:val="0"/>
+          <w:position w:val="0"/>
+          <w:sz w:val="24"/>
+          <w:shd w:fill="auto" w:val="clear"/>
+        </w:rPr>
+        <w:t xml:space="preserve">Dopefish: The dopefish is the most iconic enemy in the Commander Keen universe, and it often times the most feared.  It is invincible, projectiles will pass through it, and it will continuously follow the player until it is close enough to attack with no impeding blocks hindering it from reaching the player.  The attack can be dodged, but it is very difficult.  It is best to take advantage of its slow swim speed and avoid it actively throughout the level.  </w:t>
+      </w:r>
+    </w:p>
+    <w:p>
+      <w:pPr>
+        <w:spacing w:before="0" w:after="200" w:line="240"/>
+        <w:ind w:right="0" w:left="0" w:firstLine="0"/>
+        <w:jc w:val="left"/>
+        <w:rPr>
+          <w:rFonts w:ascii="Calibri" w:hAnsi="Calibri" w:cs="Calibri" w:eastAsia="Calibri"/>
+          <w:color w:val="auto"/>
+          <w:spacing w:val="0"/>
+          <w:position w:val="0"/>
+          <w:sz w:val="24"/>
+          <w:shd w:fill="auto" w:val="clear"/>
+        </w:rPr>
+      </w:pPr>
+      <w:r>
+        <w:object w:dxaOrig="1457" w:dyaOrig="1174">
+          <v:rect xmlns:o="urn:schemas-microsoft-com:office:office" xmlns:v="urn:schemas-microsoft-com:vml" id="rectole0000000103" style="width:72.850000pt;height:58.700000pt" o:preferrelative="t" o:ole="">
+            <o:lock v:ext="edit"/>
+            <v:imagedata xmlns:r="http://schemas.openxmlformats.org/officeDocument/2006/relationships" r:id="docRId207" o:title=""/>
+          </v:rect>
+          <o:OLEObject xmlns:r="http://schemas.openxmlformats.org/officeDocument/2006/relationships" xmlns:o="urn:schemas-microsoft-com:office:office" Type="Embed" ProgID="StaticMetafile" DrawAspect="Content" ObjectID="0000000103" ShapeID="rectole0000000103" r:id="docRId206"/>
+        </w:object>
+      </w:r>
+      <w:r>
+        <w:rPr>
+          <w:rFonts w:ascii="Calibri" w:hAnsi="Calibri" w:cs="Calibri" w:eastAsia="Calibri"/>
+          <w:color w:val="auto"/>
+          <w:spacing w:val="0"/>
+          <w:position w:val="0"/>
+          <w:sz w:val="24"/>
+          <w:shd w:fill="auto" w:val="clear"/>
+        </w:rPr>
+        <w:t xml:space="preserve">Gnosticene Ancient: Gnosticene ancients are harmless creatures that are simply a nuisance.  If there are any non-essential items within its range, it will jump towards the item until it reaches the item.  The item will disappear when the Gnosticene ancient touches it. The Gnosticene ancient will then teleport to a random spot in the level to avoid you.  Essential items include, gems, key cards, and anything necessary to complete the level or access crucial areas of the level.  Point items, extra lives, etc. can be stolen by the Gnosticene ancient.</w:t>
+      </w:r>
+    </w:p>
+    <w:p>
+      <w:pPr>
+        <w:spacing w:before="0" w:after="200" w:line="240"/>
+        <w:ind w:right="0" w:left="0" w:firstLine="0"/>
+        <w:jc w:val="left"/>
+        <w:rPr>
+          <w:rFonts w:ascii="Calibri" w:hAnsi="Calibri" w:cs="Calibri" w:eastAsia="Calibri"/>
+          <w:color w:val="auto"/>
+          <w:spacing w:val="0"/>
+          <w:position w:val="0"/>
+          <w:sz w:val="24"/>
+          <w:shd w:fill="auto" w:val="clear"/>
+        </w:rPr>
+      </w:pPr>
+      <w:r>
+        <w:object w:dxaOrig="789" w:dyaOrig="344">
+          <v:rect xmlns:o="urn:schemas-microsoft-com:office:office" xmlns:v="urn:schemas-microsoft-com:vml" id="rectole0000000104" style="width:39.450000pt;height:17.200000pt" o:preferrelative="t" o:ole="">
+            <o:lock v:ext="edit"/>
+            <v:imagedata xmlns:r="http://schemas.openxmlformats.org/officeDocument/2006/relationships" r:id="docRId209" o:title=""/>
+          </v:rect>
+          <o:OLEObject xmlns:r="http://schemas.openxmlformats.org/officeDocument/2006/relationships" xmlns:o="urn:schemas-microsoft-com:office:office" Type="Embed" ProgID="StaticMetafile" DrawAspect="Content" ObjectID="0000000104" ShapeID="rectole0000000104" r:id="docRId208"/>
+        </w:object>
+      </w:r>
+      <w:r>
+        <w:rPr>
+          <w:rFonts w:ascii="Calibri" w:hAnsi="Calibri" w:cs="Calibri" w:eastAsia="Calibri"/>
+          <w:color w:val="auto"/>
+          <w:spacing w:val="0"/>
+          <w:position w:val="0"/>
+          <w:sz w:val="24"/>
+          <w:shd w:fill="auto" w:val="clear"/>
+        </w:rPr>
+        <w:t xml:space="preserve">Inchworm: Inchworm are a purely harmess creature that slowly follows the player.  In Keen 4, gathering enough of them into one small area spawned the big white foot that transported the player to the secret level.  In this game, it is purely decorative.  They cannot be killed and projectiles will pass through it.</w:t>
+      </w:r>
+    </w:p>
+    <w:p>
+      <w:pPr>
+        <w:spacing w:before="0" w:after="200" w:line="240"/>
+        <w:ind w:right="0" w:left="0" w:firstLine="0"/>
+        <w:jc w:val="left"/>
+        <w:rPr>
+          <w:rFonts w:ascii="Calibri" w:hAnsi="Calibri" w:cs="Calibri" w:eastAsia="Calibri"/>
+          <w:color w:val="auto"/>
+          <w:spacing w:val="0"/>
+          <w:position w:val="0"/>
+          <w:sz w:val="24"/>
+          <w:shd w:fill="auto" w:val="clear"/>
+        </w:rPr>
+      </w:pPr>
+      <w:r>
+        <w:object w:dxaOrig="566" w:dyaOrig="485">
+          <v:rect xmlns:o="urn:schemas-microsoft-com:office:office" xmlns:v="urn:schemas-microsoft-com:vml" id="rectole0000000105" style="width:28.300000pt;height:24.250000pt" o:preferrelative="t" o:ole="">
+            <o:lock v:ext="edit"/>
+            <v:imagedata xmlns:r="http://schemas.openxmlformats.org/officeDocument/2006/relationships" r:id="docRId211" o:title=""/>
+          </v:rect>
+          <o:OLEObject xmlns:r="http://schemas.openxmlformats.org/officeDocument/2006/relationships" xmlns:o="urn:schemas-microsoft-com:office:office" Type="Embed" ProgID="StaticMetafile" DrawAspect="Content" ObjectID="0000000105" ShapeID="rectole0000000105" r:id="docRId210"/>
+        </w:object>
+      </w:r>
+      <w:r>
+        <w:rPr>
+          <w:rFonts w:ascii="Calibri" w:hAnsi="Calibri" w:cs="Calibri" w:eastAsia="Calibri"/>
+          <w:color w:val="auto"/>
+          <w:spacing w:val="0"/>
+          <w:position w:val="0"/>
+          <w:sz w:val="24"/>
+          <w:shd w:fill="auto" w:val="clear"/>
+        </w:rPr>
+        <w:t xml:space="preserve">Lick: Lick is a dangerous enemy that is not lethal to touch, but when it is close enough to you, will spit fire at you and kill you with its fire.  The attack can be dodged, but that is extremely rare due to the quickness of the attack.  It can be permanently incapacitated with one damage from any weapon.</w:t>
+      </w:r>
+    </w:p>
+    <w:p>
+      <w:pPr>
+        <w:spacing w:before="0" w:after="200" w:line="240"/>
+        <w:ind w:right="0" w:left="0" w:firstLine="0"/>
+        <w:jc w:val="left"/>
+        <w:rPr>
+          <w:rFonts w:ascii="Calibri" w:hAnsi="Calibri" w:cs="Calibri" w:eastAsia="Calibri"/>
+          <w:color w:val="auto"/>
+          <w:spacing w:val="0"/>
+          <w:position w:val="0"/>
+          <w:sz w:val="24"/>
+          <w:shd w:fill="auto" w:val="clear"/>
+        </w:rPr>
+      </w:pPr>
+      <w:r>
+        <w:object w:dxaOrig="971" w:dyaOrig="1052">
+          <v:rect xmlns:o="urn:schemas-microsoft-com:office:office" xmlns:v="urn:schemas-microsoft-com:vml" id="rectole0000000106" style="width:48.550000pt;height:52.600000pt" o:preferrelative="t" o:ole="">
+            <o:lock v:ext="edit"/>
+            <v:imagedata xmlns:r="http://schemas.openxmlformats.org/officeDocument/2006/relationships" r:id="docRId213" o:title=""/>
+          </v:rect>
+          <o:OLEObject xmlns:r="http://schemas.openxmlformats.org/officeDocument/2006/relationships" xmlns:o="urn:schemas-microsoft-com:office:office" Type="Embed" ProgID="StaticMetafile" DrawAspect="Content" ObjectID="0000000106" ShapeID="rectole0000000106" r:id="docRId212"/>
+        </w:object>
+      </w:r>
+      <w:r>
+        <w:rPr>
+          <w:rFonts w:ascii="Calibri" w:hAnsi="Calibri" w:cs="Calibri" w:eastAsia="Calibri"/>
+          <w:color w:val="auto"/>
+          <w:spacing w:val="0"/>
+          <w:position w:val="0"/>
+          <w:sz w:val="24"/>
+          <w:shd w:fill="auto" w:val="clear"/>
+        </w:rPr>
+        <w:t xml:space="preserve">Mad Mushroom: Mad mushrooms are invincible enemies that can be hit but not destroyed by weapons.  Any weapons with pierce can move through them like any other enemy, but will always stop at block collisions like walls or floors.  Mad mushroom only bounces up and down at a very specific pattern of two short hops followed by one large leap straight up in air.  It will never move horizontally and is deadly to touch.</w:t>
+      </w:r>
+    </w:p>
+    <w:p>
+      <w:pPr>
+        <w:spacing w:before="0" w:after="200" w:line="240"/>
+        <w:ind w:right="0" w:left="0" w:firstLine="0"/>
+        <w:jc w:val="left"/>
+        <w:rPr>
+          <w:rFonts w:ascii="Calibri" w:hAnsi="Calibri" w:cs="Calibri" w:eastAsia="Calibri"/>
+          <w:color w:val="auto"/>
+          <w:spacing w:val="0"/>
+          <w:position w:val="0"/>
+          <w:sz w:val="24"/>
+          <w:shd w:fill="auto" w:val="clear"/>
+        </w:rPr>
+      </w:pPr>
+      <w:r>
+        <w:object w:dxaOrig="769" w:dyaOrig="668">
+          <v:rect xmlns:o="urn:schemas-microsoft-com:office:office" xmlns:v="urn:schemas-microsoft-com:vml" id="rectole0000000107" style="width:38.450000pt;height:33.400000pt" o:preferrelative="t" o:ole="">
+            <o:lock v:ext="edit"/>
+            <v:imagedata xmlns:r="http://schemas.openxmlformats.org/officeDocument/2006/relationships" r:id="docRId215" o:title=""/>
+          </v:rect>
+          <o:OLEObject xmlns:r="http://schemas.openxmlformats.org/officeDocument/2006/relationships" xmlns:o="urn:schemas-microsoft-com:office:office" Type="Embed" ProgID="StaticMetafile" DrawAspect="Content" ObjectID="0000000107" ShapeID="rectole0000000107" r:id="docRId214"/>
+        </w:object>
+      </w:r>
+      <w:r>
+        <w:rPr>
+          <w:rFonts w:ascii="Calibri" w:hAnsi="Calibri" w:cs="Calibri" w:eastAsia="Calibri"/>
+          <w:color w:val="auto"/>
+          <w:spacing w:val="0"/>
+          <w:position w:val="0"/>
+          <w:sz w:val="24"/>
+          <w:shd w:fill="auto" w:val="clear"/>
+        </w:rPr>
+        <w:t xml:space="preserve">Mimrock: Mimrocks are dangerous creatures that are lethal only when in their leaping attack phase.  When the player is facing the mimrock, the mimrock hides in its dormant state as shown in the picture.  In this phase, it will not attack nor be lethal to touch, and any projectile from a weapon will move straight through it.  It is only vulnerable when chasing the player, and will only chase the player when the player's back is turned to the mimrock.  If the mimrock is close enough to the player in that state, it will launch its attack.  It will be permanently incapacitated when dealt one damage with any weapon.</w:t>
+      </w:r>
+    </w:p>
+    <w:p>
+      <w:pPr>
+        <w:spacing w:before="0" w:after="200" w:line="240"/>
+        <w:ind w:right="0" w:left="0" w:firstLine="0"/>
+        <w:jc w:val="left"/>
+        <w:rPr>
+          <w:rFonts w:ascii="Calibri" w:hAnsi="Calibri" w:cs="Calibri" w:eastAsia="Calibri"/>
+          <w:color w:val="auto"/>
+          <w:spacing w:val="0"/>
+          <w:position w:val="0"/>
+          <w:sz w:val="24"/>
+          <w:shd w:fill="auto" w:val="clear"/>
+        </w:rPr>
+      </w:pPr>
+      <w:r>
+        <w:object w:dxaOrig="425" w:dyaOrig="243">
+          <v:rect xmlns:o="urn:schemas-microsoft-com:office:office" xmlns:v="urn:schemas-microsoft-com:vml" id="rectole0000000108" style="width:21.250000pt;height:12.150000pt" o:preferrelative="t" o:ole="">
+            <o:lock v:ext="edit"/>
+            <v:imagedata xmlns:r="http://schemas.openxmlformats.org/officeDocument/2006/relationships" r:id="docRId217" o:title=""/>
+          </v:rect>
+          <o:OLEObject xmlns:r="http://schemas.openxmlformats.org/officeDocument/2006/relationships" xmlns:o="urn:schemas-microsoft-com:office:office" Type="Embed" ProgID="StaticMetafile" DrawAspect="Content" ObjectID="0000000108" ShapeID="rectole0000000108" r:id="docRId216"/>
+        </w:object>
+      </w:r>
+      <w:r>
+        <w:rPr>
+          <w:rFonts w:ascii="Calibri" w:hAnsi="Calibri" w:cs="Calibri" w:eastAsia="Calibri"/>
+          <w:color w:val="auto"/>
+          <w:spacing w:val="0"/>
+          <w:position w:val="0"/>
+          <w:sz w:val="24"/>
+          <w:shd w:fill="auto" w:val="clear"/>
+        </w:rPr>
+        <w:t xml:space="preserve">Schoolfish: School fish are completely harmless creatures that can serve as a bigger annoyance to the player than the inchworms, since they move faster, often travel in packs, and follow the player by crowding his/her space constantly.  It can make it more difficult to concentrate.  They cannot be killed and projectiles will pass through it.</w:t>
+      </w:r>
+    </w:p>
+    <w:p>
+      <w:pPr>
+        <w:spacing w:before="0" w:after="200" w:line="240"/>
+        <w:ind w:right="0" w:left="0" w:firstLine="0"/>
+        <w:jc w:val="left"/>
+        <w:rPr>
+          <w:rFonts w:ascii="Calibri" w:hAnsi="Calibri" w:cs="Calibri" w:eastAsia="Calibri"/>
+          <w:color w:val="auto"/>
+          <w:spacing w:val="0"/>
+          <w:position w:val="0"/>
+          <w:sz w:val="24"/>
+          <w:shd w:fill="auto" w:val="clear"/>
+        </w:rPr>
+      </w:pPr>
+      <w:r>
+        <w:object w:dxaOrig="708" w:dyaOrig="465">
+          <v:rect xmlns:o="urn:schemas-microsoft-com:office:office" xmlns:v="urn:schemas-microsoft-com:vml" id="rectole0000000109" style="width:35.400000pt;height:23.250000pt" o:preferrelative="t" o:ole="">
+            <o:lock v:ext="edit"/>
+            <v:imagedata xmlns:r="http://schemas.openxmlformats.org/officeDocument/2006/relationships" r:id="docRId219" o:title=""/>
+          </v:rect>
+          <o:OLEObject xmlns:r="http://schemas.openxmlformats.org/officeDocument/2006/relationships" xmlns:o="urn:schemas-microsoft-com:office:office" Type="Embed" ProgID="StaticMetafile" DrawAspect="Content" ObjectID="0000000109" ShapeID="rectole0000000109" r:id="docRId218"/>
+        </w:object>
+      </w:r>
+      <w:r>
+        <w:rPr>
+          <w:rFonts w:ascii="Calibri" w:hAnsi="Calibri" w:cs="Calibri" w:eastAsia="Calibri"/>
+          <w:color w:val="auto"/>
+          <w:spacing w:val="0"/>
+          <w:position w:val="0"/>
+          <w:sz w:val="24"/>
+          <w:shd w:fill="auto" w:val="clear"/>
+        </w:rPr>
+        <w:t xml:space="preserve">Sky Pest: Sky pests are incredibly dangerous creatures that fly extremely fast and sometimes follow the player.  They are lethal to touch only when flying in the air.  Sometimes, they will land on a floor or platform.  In this state, they will remain for a significant amount of time, enough for a player nearby to jump on top of it and squash it.  The only other way to kill it is in the blast range of an explosive weapon like the RPG or BFG.  Any other projectile will pass directly through it.</w:t>
+      </w:r>
+    </w:p>
+    <w:p>
+      <w:pPr>
+        <w:spacing w:before="0" w:after="200" w:line="240"/>
+        <w:ind w:right="0" w:left="0" w:firstLine="0"/>
+        <w:jc w:val="left"/>
+        <w:rPr>
+          <w:rFonts w:ascii="Calibri" w:hAnsi="Calibri" w:cs="Calibri" w:eastAsia="Calibri"/>
+          <w:color w:val="auto"/>
+          <w:spacing w:val="0"/>
+          <w:position w:val="0"/>
+          <w:sz w:val="24"/>
+          <w:shd w:fill="auto" w:val="clear"/>
+        </w:rPr>
+      </w:pPr>
+      <w:r>
+        <w:object w:dxaOrig="769" w:dyaOrig="708">
+          <v:rect xmlns:o="urn:schemas-microsoft-com:office:office" xmlns:v="urn:schemas-microsoft-com:vml" id="rectole0000000110" style="width:38.450000pt;height:35.400000pt" o:preferrelative="t" o:ole="">
+            <o:lock v:ext="edit"/>
+            <v:imagedata xmlns:r="http://schemas.openxmlformats.org/officeDocument/2006/relationships" r:id="docRId221" o:title=""/>
+          </v:rect>
+          <o:OLEObject xmlns:r="http://schemas.openxmlformats.org/officeDocument/2006/relationships" xmlns:o="urn:schemas-microsoft-com:office:office" Type="Embed" ProgID="StaticMetafile" DrawAspect="Content" ObjectID="0000000110" ShapeID="rectole0000000110" r:id="docRId220"/>
+        </w:object>
+      </w:r>
+      <w:r>
+        <w:rPr>
+          <w:rFonts w:ascii="Calibri" w:hAnsi="Calibri" w:cs="Calibri" w:eastAsia="Calibri"/>
+          <w:color w:val="auto"/>
+          <w:spacing w:val="0"/>
+          <w:position w:val="0"/>
+          <w:sz w:val="24"/>
+          <w:shd w:fill="auto" w:val="clear"/>
+        </w:rPr>
+        <w:t xml:space="preserve">Poison Slug: Poison slugs are extremely slow enemies that can be permanently incapacitated with one damage from any weapon.  They are lethal to the touch, however, and will defecate from time to time, leaving green, poisonous stool that is lethal to touch.  As harmless as they appear, they can render an area very treacherous to navigate with their constant pooping!</w:t>
+      </w:r>
+    </w:p>
+    <w:p>
+      <w:pPr>
+        <w:spacing w:before="0" w:after="200" w:line="240"/>
+        <w:ind w:right="0" w:left="0" w:firstLine="0"/>
+        <w:jc w:val="left"/>
+        <w:rPr>
+          <w:rFonts w:ascii="Calibri" w:hAnsi="Calibri" w:cs="Calibri" w:eastAsia="Calibri"/>
+          <w:color w:val="auto"/>
+          <w:spacing w:val="0"/>
+          <w:position w:val="0"/>
+          <w:sz w:val="24"/>
+          <w:shd w:fill="auto" w:val="clear"/>
+        </w:rPr>
+      </w:pPr>
+      <w:r>
+        <w:object w:dxaOrig="789" w:dyaOrig="729">
+          <v:rect xmlns:o="urn:schemas-microsoft-com:office:office" xmlns:v="urn:schemas-microsoft-com:vml" id="rectole0000000111" style="width:39.450000pt;height:36.450000pt" o:preferrelative="t" o:ole="">
+            <o:lock v:ext="edit"/>
+            <v:imagedata xmlns:r="http://schemas.openxmlformats.org/officeDocument/2006/relationships" r:id="docRId223" o:title=""/>
+          </v:rect>
+          <o:OLEObject xmlns:r="http://schemas.openxmlformats.org/officeDocument/2006/relationships" xmlns:o="urn:schemas-microsoft-com:office:office" Type="Embed" ProgID="StaticMetafile" DrawAspect="Content" ObjectID="0000000111" ShapeID="rectole0000000111" r:id="docRId222"/>
+        </w:object>
+      </w:r>
+      <w:r>
+        <w:rPr>
+          <w:rFonts w:ascii="Calibri" w:hAnsi="Calibri" w:cs="Calibri" w:eastAsia="Calibri"/>
+          <w:color w:val="auto"/>
+          <w:spacing w:val="0"/>
+          <w:position w:val="0"/>
+          <w:sz w:val="24"/>
+          <w:shd w:fill="auto" w:val="clear"/>
+        </w:rPr>
+        <w:t xml:space="preserve">Sprite: Sprites are invincible enemies that are lethal to touch and register no collision with any projectile.  They shoot horizontally only, but will fire a projectile at you if you are in their line of fire for too long.  They will not move; they only hover in the same spot and set their sights on the player when in their line of fire.  They can be very unassuming and inconspicuous when in an environment with other obstacles, making them a sneakily dangerous enemy!</w:t>
+      </w:r>
+    </w:p>
+    <w:p>
+      <w:pPr>
+        <w:spacing w:before="0" w:after="200" w:line="240"/>
+        <w:ind w:right="0" w:left="0" w:firstLine="0"/>
+        <w:jc w:val="left"/>
+        <w:rPr>
+          <w:rFonts w:ascii="Calibri" w:hAnsi="Calibri" w:cs="Calibri" w:eastAsia="Calibri"/>
+          <w:color w:val="auto"/>
+          <w:spacing w:val="0"/>
+          <w:position w:val="0"/>
+          <w:sz w:val="24"/>
+          <w:shd w:fill="auto" w:val="clear"/>
+        </w:rPr>
+      </w:pPr>
+      <w:r>
+        <w:object w:dxaOrig="1984" w:dyaOrig="748">
+          <v:rect xmlns:o="urn:schemas-microsoft-com:office:office" xmlns:v="urn:schemas-microsoft-com:vml" id="rectole0000000112" style="width:99.200000pt;height:37.400000pt" o:preferrelative="t" o:ole="">
+            <o:lock v:ext="edit"/>
+            <v:imagedata xmlns:r="http://schemas.openxmlformats.org/officeDocument/2006/relationships" r:id="docRId225" o:title=""/>
+          </v:rect>
+          <o:OLEObject xmlns:r="http://schemas.openxmlformats.org/officeDocument/2006/relationships" xmlns:o="urn:schemas-microsoft-com:office:office" Type="Embed" ProgID="StaticMetafile" DrawAspect="Content" ObjectID="0000000112" ShapeID="rectole0000000112" r:id="docRId224"/>
+        </w:object>
+      </w:r>
+      <w:r>
+        <w:rPr>
+          <w:rFonts w:ascii="Calibri" w:hAnsi="Calibri" w:cs="Calibri" w:eastAsia="Calibri"/>
+          <w:color w:val="auto"/>
+          <w:spacing w:val="0"/>
+          <w:position w:val="0"/>
+          <w:sz w:val="24"/>
+          <w:shd w:fill="auto" w:val="clear"/>
+        </w:rPr>
+        <w:t xml:space="preserve">Thundercloud: Thunderclouds will look like any other cloud in the sky until the player comes in contact with it.  At that point, the thundercloud will transition from its dormant state and take its active form assuming a pair of menacing eyes and patrolling back and forth in the sky.  If the player comes in contact with it in this active state, it will launch a lighting bolt attack directly downward.  While they are not lethal to the touch, the lightning bolts they summon are, and the player has about one second to avoid the lightning bolt.  Thunderclouds cannot be killed, projectiles will pass through it, and the player cannot negate the lightning bolt attack with any weapon.</w:t>
+      </w:r>
+    </w:p>
+    <w:p>
+      <w:pPr>
+        <w:spacing w:before="0" w:after="200" w:line="240"/>
+        <w:ind w:right="0" w:left="0" w:firstLine="0"/>
+        <w:jc w:val="left"/>
+        <w:rPr>
+          <w:rFonts w:ascii="Calibri" w:hAnsi="Calibri" w:cs="Calibri" w:eastAsia="Calibri"/>
+          <w:color w:val="auto"/>
+          <w:spacing w:val="0"/>
+          <w:position w:val="0"/>
+          <w:sz w:val="24"/>
+          <w:shd w:fill="auto" w:val="clear"/>
+        </w:rPr>
+      </w:pPr>
+      <w:r>
+        <w:object w:dxaOrig="283" w:dyaOrig="202">
+          <v:rect xmlns:o="urn:schemas-microsoft-com:office:office" xmlns:v="urn:schemas-microsoft-com:vml" id="rectole0000000113" style="width:14.150000pt;height:10.100000pt" o:preferrelative="t" o:ole="">
+            <o:lock v:ext="edit"/>
+            <v:imagedata xmlns:r="http://schemas.openxmlformats.org/officeDocument/2006/relationships" r:id="docRId227" o:title=""/>
+          </v:rect>
+          <o:OLEObject xmlns:r="http://schemas.openxmlformats.org/officeDocument/2006/relationships" xmlns:o="urn:schemas-microsoft-com:office:office" Type="Embed" ProgID="StaticMetafile" DrawAspect="Content" ObjectID="0000000113" ShapeID="rectole0000000113" r:id="docRId226"/>
+        </w:object>
+      </w:r>
+      <w:r>
+        <w:rPr>
+          <w:rFonts w:ascii="Calibri" w:hAnsi="Calibri" w:cs="Calibri" w:eastAsia="Calibri"/>
+          <w:color w:val="auto"/>
+          <w:spacing w:val="0"/>
+          <w:position w:val="0"/>
+          <w:sz w:val="24"/>
+          <w:shd w:fill="auto" w:val="clear"/>
+        </w:rPr>
+        <w:t xml:space="preserve">Wormmouth: Wormmouths are small, green worms that travel through the ground back and forth.  They will occasionally peak their head out to see which direction the player is relative to their position, after which the wormmouth will change direction if necessary to follow the player.  If it gets close enough to the player, it will launch a bite attack, in which case it will assume a much bigger form than its initial form for a short period of time.  It is vulnerable only when peaking its head out or when it is in its attack phase.  One damage is enough to permanently incapacitate the wormmouth when it is vulnerable.</w:t>
+      </w:r>
+    </w:p>
+    <w:p>
+      <w:pPr>
+        <w:spacing w:before="0" w:after="200" w:line="240"/>
+        <w:ind w:right="0" w:left="0" w:firstLine="0"/>
+        <w:jc w:val="left"/>
+        <w:rPr>
+          <w:rFonts w:ascii="Calibri" w:hAnsi="Calibri" w:cs="Calibri" w:eastAsia="Calibri"/>
+          <w:color w:val="auto"/>
+          <w:spacing w:val="0"/>
+          <w:position w:val="0"/>
+          <w:sz w:val="24"/>
+          <w:shd w:fill="auto" w:val="clear"/>
+        </w:rPr>
+      </w:pPr>
+      <w:r>
+        <w:rPr>
+          <w:rFonts w:ascii="Calibri" w:hAnsi="Calibri" w:cs="Calibri" w:eastAsia="Calibri"/>
+          <w:color w:val="auto"/>
+          <w:spacing w:val="0"/>
+          <w:position w:val="0"/>
+          <w:sz w:val="24"/>
+          <w:shd w:fill="auto" w:val="clear"/>
+        </w:rPr>
+        <w:t xml:space="preserve">Keen 5:</w:t>
+      </w:r>
+    </w:p>
+    <w:p>
+      <w:pPr>
+        <w:spacing w:before="0" w:after="200" w:line="240"/>
+        <w:ind w:right="0" w:left="0" w:firstLine="0"/>
+        <w:jc w:val="left"/>
+        <w:rPr>
+          <w:rFonts w:ascii="Calibri" w:hAnsi="Calibri" w:cs="Calibri" w:eastAsia="Calibri"/>
+          <w:color w:val="auto"/>
+          <w:spacing w:val="0"/>
+          <w:position w:val="0"/>
+          <w:sz w:val="24"/>
+          <w:shd w:fill="auto" w:val="clear"/>
+        </w:rPr>
+      </w:pPr>
+      <w:r>
+        <w:object w:dxaOrig="829" w:dyaOrig="769">
+          <v:rect xmlns:o="urn:schemas-microsoft-com:office:office" xmlns:v="urn:schemas-microsoft-com:vml" id="rectole0000000114" style="width:41.450000pt;height:38.450000pt" o:preferrelative="t" o:ole="">
+            <o:lock v:ext="edit"/>
+            <v:imagedata xmlns:r="http://schemas.openxmlformats.org/officeDocument/2006/relationships" r:id="docRId229" o:title=""/>
+          </v:rect>
+          <o:OLEObject xmlns:r="http://schemas.openxmlformats.org/officeDocument/2006/relationships" xmlns:o="urn:schemas-microsoft-com:office:office" Type="Embed" ProgID="StaticMetafile" DrawAspect="Content" ObjectID="0000000114" ShapeID="rectole0000000114" r:id="docRId228"/>
+        </w:object>
+      </w:r>
+      <w:r>
+        <w:rPr>
+          <w:rFonts w:ascii="Calibri" w:hAnsi="Calibri" w:cs="Calibri" w:eastAsia="Calibri"/>
+          <w:color w:val="auto"/>
+          <w:spacing w:val="0"/>
+          <w:position w:val="0"/>
+          <w:sz w:val="24"/>
+          <w:shd w:fill="auto" w:val="clear"/>
+        </w:rPr>
+        <w:t xml:space="preserve">Korath Inhabitant: Korath Inhabitants are harmless creatures that have the ability to push the player in the direction they are moving.  They can be permanently incapacitated with one damage from any weapon.</w:t>
+      </w:r>
+    </w:p>
+    <w:p>
+      <w:pPr>
+        <w:spacing w:before="0" w:after="200" w:line="240"/>
+        <w:ind w:right="0" w:left="0" w:firstLine="0"/>
+        <w:jc w:val="left"/>
+        <w:rPr>
+          <w:rFonts w:ascii="Calibri" w:hAnsi="Calibri" w:cs="Calibri" w:eastAsia="Calibri"/>
+          <w:color w:val="auto"/>
+          <w:spacing w:val="0"/>
+          <w:position w:val="0"/>
+          <w:sz w:val="24"/>
+          <w:shd w:fill="auto" w:val="clear"/>
+        </w:rPr>
+      </w:pPr>
+      <w:r>
+        <w:object w:dxaOrig="829" w:dyaOrig="829">
+          <v:rect xmlns:o="urn:schemas-microsoft-com:office:office" xmlns:v="urn:schemas-microsoft-com:vml" id="rectole0000000115" style="width:41.450000pt;height:41.450000pt" o:preferrelative="t" o:ole="">
+            <o:lock v:ext="edit"/>
+            <v:imagedata xmlns:r="http://schemas.openxmlformats.org/officeDocument/2006/relationships" r:id="docRId231" o:title=""/>
+          </v:rect>
+          <o:OLEObject xmlns:r="http://schemas.openxmlformats.org/officeDocument/2006/relationships" xmlns:o="urn:schemas-microsoft-com:office:office" Type="Embed" ProgID="StaticMetafile" DrawAspect="Content" ObjectID="0000000115" ShapeID="rectole0000000115" r:id="docRId230"/>
+        </w:object>
+      </w:r>
+      <w:r>
+        <w:rPr>
+          <w:rFonts w:ascii="Calibri" w:hAnsi="Calibri" w:cs="Calibri" w:eastAsia="Calibri"/>
+          <w:color w:val="auto"/>
+          <w:spacing w:val="0"/>
+          <w:position w:val="0"/>
+          <w:sz w:val="24"/>
+          <w:shd w:fill="auto" w:val="clear"/>
+        </w:rPr>
+        <w:t xml:space="preserve">Little Ampton: Little Amptons are the worker drones of the omegamatic space station.  They have the ability to move and climb up and down poles.  They are lethal when moving on poles and can push the player in the direction they are walking in while on foot.  They can be brought down with one shot from any weapon.</w:t>
+      </w:r>
+    </w:p>
+    <w:p>
+      <w:pPr>
+        <w:spacing w:before="0" w:after="200" w:line="240"/>
+        <w:ind w:right="0" w:left="0" w:firstLine="0"/>
+        <w:jc w:val="left"/>
+        <w:rPr>
+          <w:rFonts w:ascii="Calibri" w:hAnsi="Calibri" w:cs="Calibri" w:eastAsia="Calibri"/>
+          <w:color w:val="auto"/>
+          <w:spacing w:val="0"/>
+          <w:position w:val="0"/>
+          <w:sz w:val="24"/>
+          <w:shd w:fill="auto" w:val="clear"/>
+        </w:rPr>
+      </w:pPr>
+      <w:r>
+        <w:object w:dxaOrig="1944" w:dyaOrig="2085">
+          <v:rect xmlns:o="urn:schemas-microsoft-com:office:office" xmlns:v="urn:schemas-microsoft-com:vml" id="rectole0000000116" style="width:97.200000pt;height:104.250000pt" o:preferrelative="t" o:ole="">
+            <o:lock v:ext="edit"/>
+            <v:imagedata xmlns:r="http://schemas.openxmlformats.org/officeDocument/2006/relationships" r:id="docRId233" o:title=""/>
+          </v:rect>
+          <o:OLEObject xmlns:r="http://schemas.openxmlformats.org/officeDocument/2006/relationships" xmlns:o="urn:schemas-microsoft-com:office:office" Type="Embed" ProgID="StaticMetafile" DrawAspect="Content" ObjectID="0000000116" ShapeID="rectole0000000116" r:id="docRId232"/>
+        </w:object>
+      </w:r>
+      <w:r>
+        <w:rPr>
+          <w:rFonts w:ascii="Calibri" w:hAnsi="Calibri" w:cs="Calibri" w:eastAsia="Calibri"/>
+          <w:color w:val="auto"/>
+          <w:spacing w:val="0"/>
+          <w:position w:val="0"/>
+          <w:sz w:val="24"/>
+          <w:shd w:fill="auto" w:val="clear"/>
+        </w:rPr>
+        <w:t xml:space="preserve">Robo Red: Robo Red is the muscle guarding large areas in the level.  Robo Red is invincible and completely blind.  However, he is sensitive to touch and sound.  If the player shoots Robo Red, Robo Red will return fire with an automatic laser gun mounted on his body.  If the player moves while in close proximity to Robo Red, there is a chance he will fire his weapon then as well.  He is too large to jump over and can only be avoided.</w:t>
+      </w:r>
+    </w:p>
+    <w:p>
+      <w:pPr>
+        <w:spacing w:before="0" w:after="200" w:line="240"/>
+        <w:ind w:right="0" w:left="0" w:firstLine="0"/>
+        <w:jc w:val="left"/>
+        <w:rPr>
+          <w:rFonts w:ascii="Calibri" w:hAnsi="Calibri" w:cs="Calibri" w:eastAsia="Calibri"/>
+          <w:color w:val="auto"/>
+          <w:spacing w:val="0"/>
+          <w:position w:val="0"/>
+          <w:sz w:val="24"/>
+          <w:shd w:fill="auto" w:val="clear"/>
+        </w:rPr>
+      </w:pPr>
+      <w:r>
+        <w:object w:dxaOrig="485" w:dyaOrig="546">
+          <v:rect xmlns:o="urn:schemas-microsoft-com:office:office" xmlns:v="urn:schemas-microsoft-com:vml" id="rectole0000000117" style="width:24.250000pt;height:27.300000pt" o:preferrelative="t" o:ole="">
+            <o:lock v:ext="edit"/>
+            <v:imagedata xmlns:r="http://schemas.openxmlformats.org/officeDocument/2006/relationships" r:id="docRId235" o:title=""/>
+          </v:rect>
+          <o:OLEObject xmlns:r="http://schemas.openxmlformats.org/officeDocument/2006/relationships" xmlns:o="urn:schemas-microsoft-com:office:office" Type="Embed" ProgID="StaticMetafile" DrawAspect="Content" ObjectID="0000000117" ShapeID="rectole0000000117" r:id="docRId234"/>
+        </w:object>
+      </w:r>
+      <w:r>
+        <w:rPr>
+          <w:rFonts w:ascii="Calibri" w:hAnsi="Calibri" w:cs="Calibri" w:eastAsia="Calibri"/>
+          <w:color w:val="auto"/>
+          <w:spacing w:val="0"/>
+          <w:position w:val="0"/>
+          <w:sz w:val="24"/>
+          <w:shd w:fill="auto" w:val="clear"/>
+        </w:rPr>
+        <w:t xml:space="preserve">Shelley: Shelley is a small, explosive creature that patrols back and forth, occasionally following a player in close proximity.  If a player is standing at the bottom of a cliff beneath the Shelley, the Shelley will leap off the cliff in an attempt to kill the player with a self-destructive diving attack.  When shelley makes impact with the ground, its body explodes, emitting shrapnel and pieces of itself to the nearby area.  If the player is hit with any part of the explosive debris or touches the shelley prior to its attack phase, the player will die.  Shooting the shelley with any weapon will cause the shelley to explode as well.  Shelleys are vulnerable to shockshund projectiles as well.</w:t>
+      </w:r>
+    </w:p>
+    <w:p>
+      <w:pPr>
+        <w:spacing w:before="0" w:after="200" w:line="240"/>
+        <w:ind w:right="0" w:left="0" w:firstLine="0"/>
+        <w:jc w:val="left"/>
+        <w:rPr>
+          <w:rFonts w:ascii="Calibri" w:hAnsi="Calibri" w:cs="Calibri" w:eastAsia="Calibri"/>
+          <w:color w:val="auto"/>
+          <w:spacing w:val="0"/>
+          <w:position w:val="0"/>
+          <w:sz w:val="24"/>
+          <w:shd w:fill="auto" w:val="clear"/>
+        </w:rPr>
+      </w:pPr>
+      <w:r>
+        <w:object w:dxaOrig="1093" w:dyaOrig="1296">
+          <v:rect xmlns:o="urn:schemas-microsoft-com:office:office" xmlns:v="urn:schemas-microsoft-com:vml" id="rectole0000000118" style="width:54.650000pt;height:64.800000pt" o:preferrelative="t" o:ole="">
+            <o:lock v:ext="edit"/>
+            <v:imagedata xmlns:r="http://schemas.openxmlformats.org/officeDocument/2006/relationships" r:id="docRId237" o:title=""/>
+          </v:rect>
+          <o:OLEObject xmlns:r="http://schemas.openxmlformats.org/officeDocument/2006/relationships" xmlns:o="urn:schemas-microsoft-com:office:office" Type="Embed" ProgID="StaticMetafile" DrawAspect="Content" ObjectID="0000000118" ShapeID="rectole0000000118" r:id="docRId236"/>
+        </w:object>
+      </w:r>
+      <w:r>
+        <w:rPr>
+          <w:rFonts w:ascii="Calibri" w:hAnsi="Calibri" w:cs="Calibri" w:eastAsia="Calibri"/>
+          <w:color w:val="auto"/>
+          <w:spacing w:val="0"/>
+          <w:position w:val="0"/>
+          <w:sz w:val="24"/>
+          <w:shd w:fill="auto" w:val="clear"/>
+        </w:rPr>
+        <w:t xml:space="preserve">Shikadi Master: Shikadi Master is the king of the omegamatic jungle.  It is the most dangerous enemy in the Commander Keen Universe dopefish and has multiple ways of killing the player.  They can teleport to any part of the level at any time and are unpredictable.  They will leave a shockwave in both horizontal directions when they teleport, and throw balls of electricity at the player as well.  They are invincible and register projectile collisions as well.  They and any electricity they emit are lethal to touch.</w:t>
+      </w:r>
+    </w:p>
+    <w:p>
+      <w:pPr>
+        <w:spacing w:before="0" w:after="200" w:line="240"/>
+        <w:ind w:right="0" w:left="0" w:firstLine="0"/>
+        <w:jc w:val="left"/>
+        <w:rPr>
+          <w:rFonts w:ascii="Calibri" w:hAnsi="Calibri" w:cs="Calibri" w:eastAsia="Calibri"/>
+          <w:color w:val="auto"/>
+          <w:spacing w:val="0"/>
+          <w:position w:val="0"/>
+          <w:sz w:val="24"/>
+          <w:shd w:fill="auto" w:val="clear"/>
+        </w:rPr>
+      </w:pPr>
+      <w:r>
+        <w:object w:dxaOrig="1133" w:dyaOrig="870">
+          <v:rect xmlns:o="urn:schemas-microsoft-com:office:office" xmlns:v="urn:schemas-microsoft-com:vml" id="rectole0000000119" style="width:56.650000pt;height:43.500000pt" o:preferrelative="t" o:ole="">
+            <o:lock v:ext="edit"/>
+            <v:imagedata xmlns:r="http://schemas.openxmlformats.org/officeDocument/2006/relationships" r:id="docRId239" o:title=""/>
+          </v:rect>
+          <o:OLEObject xmlns:r="http://schemas.openxmlformats.org/officeDocument/2006/relationships" xmlns:o="urn:schemas-microsoft-com:office:office" Type="Embed" ProgID="StaticMetafile" DrawAspect="Content" ObjectID="0000000119" ShapeID="rectole0000000119" r:id="docRId238"/>
+        </w:object>
+      </w:r>
+      <w:r>
+        <w:rPr>
+          <w:rFonts w:ascii="Calibri" w:hAnsi="Calibri" w:cs="Calibri" w:eastAsia="Calibri"/>
+          <w:color w:val="auto"/>
+          <w:spacing w:val="0"/>
+          <w:position w:val="0"/>
+          <w:sz w:val="24"/>
+          <w:shd w:fill="auto" w:val="clear"/>
+        </w:rPr>
+        <w:t xml:space="preserve">Shikadi Mine: Shikadi Mines will follow the player until they are close enough to them, at which point they will initiate their self-destruct sequence.  After exploding, they send flying debris in all directions that can kill the player.  They themselves are lethal to the touch as well.  They will also attempt to move around obstacles to reach the player.  The only ways to kill them are baiting them into self-destruction and a BFG explosion.  No other weapon can destroy a shikadi mine.</w:t>
+      </w:r>
+    </w:p>
+    <w:p>
+      <w:pPr>
+        <w:spacing w:before="0" w:after="200" w:line="240"/>
+        <w:ind w:right="0" w:left="0" w:firstLine="0"/>
+        <w:jc w:val="left"/>
+        <w:rPr>
+          <w:rFonts w:ascii="Calibri" w:hAnsi="Calibri" w:cs="Calibri" w:eastAsia="Calibri"/>
+          <w:color w:val="auto"/>
+          <w:spacing w:val="0"/>
+          <w:position w:val="0"/>
+          <w:sz w:val="24"/>
+          <w:shd w:fill="auto" w:val="clear"/>
+        </w:rPr>
+      </w:pPr>
+      <w:r>
+        <w:object w:dxaOrig="506" w:dyaOrig="566">
+          <v:rect xmlns:o="urn:schemas-microsoft-com:office:office" xmlns:v="urn:schemas-microsoft-com:vml" id="rectole0000000120" style="width:25.300000pt;height:28.300000pt" o:preferrelative="t" o:ole="">
+            <o:lock v:ext="edit"/>
+            <v:imagedata xmlns:r="http://schemas.openxmlformats.org/officeDocument/2006/relationships" r:id="docRId241" o:title=""/>
+          </v:rect>
+          <o:OLEObject xmlns:r="http://schemas.openxmlformats.org/officeDocument/2006/relationships" xmlns:o="urn:schemas-microsoft-com:office:office" Type="Embed" ProgID="StaticMetafile" DrawAspect="Content" ObjectID="0000000120" ShapeID="rectole0000000120" r:id="docRId240"/>
+        </w:object>
+      </w:r>
+      <w:r>
+        <w:rPr>
+          <w:rFonts w:ascii="Calibri" w:hAnsi="Calibri" w:cs="Calibri" w:eastAsia="Calibri"/>
+          <w:color w:val="auto"/>
+          <w:spacing w:val="0"/>
+          <w:position w:val="0"/>
+          <w:sz w:val="24"/>
+          <w:shd w:fill="auto" w:val="clear"/>
+        </w:rPr>
+        <w:t xml:space="preserve">Shockshund: Shockshunds are small but quick electric dogs that fire electric projectiles.  They can walk and leap quickly.  They are lethal to the touch as well as their projectiles.  They can be permanently incapacitated by delivering 2 damage with any weapon.</w:t>
+      </w:r>
+    </w:p>
+    <w:p>
+      <w:pPr>
+        <w:spacing w:before="0" w:after="200" w:line="240"/>
+        <w:ind w:right="0" w:left="0" w:firstLine="0"/>
+        <w:jc w:val="left"/>
+        <w:rPr>
+          <w:rFonts w:ascii="Calibri" w:hAnsi="Calibri" w:cs="Calibri" w:eastAsia="Calibri"/>
+          <w:color w:val="auto"/>
+          <w:spacing w:val="0"/>
+          <w:position w:val="0"/>
+          <w:sz w:val="24"/>
+          <w:shd w:fill="auto" w:val="clear"/>
+        </w:rPr>
+      </w:pPr>
+      <w:r>
+        <w:object w:dxaOrig="951" w:dyaOrig="890">
+          <v:rect xmlns:o="urn:schemas-microsoft-com:office:office" xmlns:v="urn:schemas-microsoft-com:vml" id="rectole0000000121" style="width:47.550000pt;height:44.500000pt" o:preferrelative="t" o:ole="">
+            <o:lock v:ext="edit"/>
+            <v:imagedata xmlns:r="http://schemas.openxmlformats.org/officeDocument/2006/relationships" r:id="docRId243" o:title=""/>
+          </v:rect>
+          <o:OLEObject xmlns:r="http://schemas.openxmlformats.org/officeDocument/2006/relationships" xmlns:o="urn:schemas-microsoft-com:office:office" Type="Embed" ProgID="StaticMetafile" DrawAspect="Content" ObjectID="0000000121" ShapeID="rectole0000000121" r:id="docRId242"/>
+        </w:object>
+      </w:r>
+      <w:r>
+        <w:rPr>
+          <w:rFonts w:ascii="Calibri" w:hAnsi="Calibri" w:cs="Calibri" w:eastAsia="Calibri"/>
+          <w:color w:val="auto"/>
+          <w:spacing w:val="0"/>
+          <w:position w:val="0"/>
+          <w:sz w:val="24"/>
+          <w:shd w:fill="auto" w:val="clear"/>
+        </w:rPr>
+        <w:t xml:space="preserve">Slicestar: Slicestars are resilient mobs that can have 3 movement patterns:</w:t>
+      </w:r>
+    </w:p>
+    <w:p>
+      <w:pPr>
+        <w:spacing w:before="0" w:after="200" w:line="240"/>
+        <w:ind w:right="0" w:left="0" w:firstLine="0"/>
+        <w:jc w:val="left"/>
+        <w:rPr>
+          <w:rFonts w:ascii="Calibri" w:hAnsi="Calibri" w:cs="Calibri" w:eastAsia="Calibri"/>
+          <w:color w:val="auto"/>
+          <w:spacing w:val="0"/>
+          <w:position w:val="0"/>
+          <w:sz w:val="24"/>
+          <w:shd w:fill="auto" w:val="clear"/>
+        </w:rPr>
+      </w:pPr>
+      <w:r>
+        <w:rPr>
+          <w:rFonts w:ascii="Calibri" w:hAnsi="Calibri" w:cs="Calibri" w:eastAsia="Calibri"/>
+          <w:color w:val="auto"/>
+          <w:spacing w:val="0"/>
+          <w:position w:val="0"/>
+          <w:sz w:val="24"/>
+          <w:shd w:fill="auto" w:val="clear"/>
+        </w:rPr>
+        <w:t xml:space="preserve">1) Horizontal back-and-forth movement</w:t>
+      </w:r>
+    </w:p>
+    <w:p>
+      <w:pPr>
+        <w:spacing w:before="0" w:after="200" w:line="240"/>
+        <w:ind w:right="0" w:left="0" w:firstLine="0"/>
+        <w:jc w:val="left"/>
+        <w:rPr>
+          <w:rFonts w:ascii="Calibri" w:hAnsi="Calibri" w:cs="Calibri" w:eastAsia="Calibri"/>
+          <w:color w:val="auto"/>
+          <w:spacing w:val="0"/>
+          <w:position w:val="0"/>
+          <w:sz w:val="24"/>
+          <w:shd w:fill="auto" w:val="clear"/>
+        </w:rPr>
+      </w:pPr>
+      <w:r>
+        <w:rPr>
+          <w:rFonts w:ascii="Calibri" w:hAnsi="Calibri" w:cs="Calibri" w:eastAsia="Calibri"/>
+          <w:color w:val="auto"/>
+          <w:spacing w:val="0"/>
+          <w:position w:val="0"/>
+          <w:sz w:val="24"/>
+          <w:shd w:fill="auto" w:val="clear"/>
+        </w:rPr>
+        <w:t xml:space="preserve">2) Vertical back-and-forth movement</w:t>
+      </w:r>
+    </w:p>
+    <w:p>
+      <w:pPr>
+        <w:spacing w:before="0" w:after="200" w:line="240"/>
+        <w:ind w:right="0" w:left="0" w:firstLine="0"/>
+        <w:jc w:val="left"/>
+        <w:rPr>
+          <w:rFonts w:ascii="Calibri" w:hAnsi="Calibri" w:cs="Calibri" w:eastAsia="Calibri"/>
+          <w:color w:val="auto"/>
+          <w:spacing w:val="0"/>
+          <w:position w:val="0"/>
+          <w:sz w:val="24"/>
+          <w:shd w:fill="auto" w:val="clear"/>
+        </w:rPr>
+      </w:pPr>
+      <w:r>
+        <w:rPr>
+          <w:rFonts w:ascii="Calibri" w:hAnsi="Calibri" w:cs="Calibri" w:eastAsia="Calibri"/>
+          <w:color w:val="auto"/>
+          <w:spacing w:val="0"/>
+          <w:position w:val="0"/>
+          <w:sz w:val="24"/>
+          <w:shd w:fill="auto" w:val="clear"/>
+        </w:rPr>
+        <w:t xml:space="preserve">3) Continuously bouncing off walls, floors and platforms, in various diagonal directions (similar to old school screen savers).</w:t>
+      </w:r>
+    </w:p>
+    <w:p>
+      <w:pPr>
+        <w:spacing w:before="0" w:after="200" w:line="240"/>
+        <w:ind w:right="0" w:left="0" w:firstLine="0"/>
+        <w:jc w:val="left"/>
+        <w:rPr>
+          <w:rFonts w:ascii="Calibri" w:hAnsi="Calibri" w:cs="Calibri" w:eastAsia="Calibri"/>
+          <w:color w:val="auto"/>
+          <w:spacing w:val="0"/>
+          <w:position w:val="0"/>
+          <w:sz w:val="24"/>
+          <w:shd w:fill="auto" w:val="clear"/>
+        </w:rPr>
+      </w:pPr>
+      <w:r>
+        <w:rPr>
+          <w:rFonts w:ascii="Calibri" w:hAnsi="Calibri" w:cs="Calibri" w:eastAsia="Calibri"/>
+          <w:color w:val="auto"/>
+          <w:spacing w:val="0"/>
+          <w:position w:val="0"/>
+          <w:sz w:val="24"/>
+          <w:shd w:fill="auto" w:val="clear"/>
+        </w:rPr>
+        <w:t xml:space="preserve">These slicestars have 20 health and can be decimated by any weapon.  They are lethal to touch</w:t>
+      </w:r>
+    </w:p>
+    <w:p>
+      <w:pPr>
+        <w:spacing w:before="0" w:after="200" w:line="240"/>
+        <w:ind w:right="0" w:left="0" w:firstLine="0"/>
+        <w:jc w:val="left"/>
+        <w:rPr>
+          <w:rFonts w:ascii="Calibri" w:hAnsi="Calibri" w:cs="Calibri" w:eastAsia="Calibri"/>
+          <w:color w:val="auto"/>
+          <w:spacing w:val="0"/>
+          <w:position w:val="0"/>
+          <w:sz w:val="24"/>
+          <w:shd w:fill="auto" w:val="clear"/>
+        </w:rPr>
+      </w:pPr>
+      <w:r>
+        <w:object w:dxaOrig="1012" w:dyaOrig="951">
+          <v:rect xmlns:o="urn:schemas-microsoft-com:office:office" xmlns:v="urn:schemas-microsoft-com:vml" id="rectole0000000122" style="width:50.600000pt;height:47.550000pt" o:preferrelative="t" o:ole="">
+            <o:lock v:ext="edit"/>
+            <v:imagedata xmlns:r="http://schemas.openxmlformats.org/officeDocument/2006/relationships" r:id="docRId245" o:title=""/>
+          </v:rect>
+          <o:OLEObject xmlns:r="http://schemas.openxmlformats.org/officeDocument/2006/relationships" xmlns:o="urn:schemas-microsoft-com:office:office" Type="Embed" ProgID="StaticMetafile" DrawAspect="Content" ObjectID="0000000122" ShapeID="rectole0000000122" r:id="docRId244"/>
+        </w:object>
+      </w:r>
+      <w:r>
+        <w:rPr>
+          <w:rFonts w:ascii="Calibri" w:hAnsi="Calibri" w:cs="Calibri" w:eastAsia="Calibri"/>
+          <w:color w:val="auto"/>
+          <w:spacing w:val="0"/>
+          <w:position w:val="0"/>
+          <w:sz w:val="24"/>
+          <w:shd w:fill="auto" w:val="clear"/>
+        </w:rPr>
+        <w:t xml:space="preserve">Sparky: Sparky is the standard guardian drone of the omegamatic space station.  They patrol back and forth, occasionally changing directions towards a player if a player is nearby.  They sometimes gear up for a charge attack, in which phase they can run faster than the player.  They can be permanently incapacitated by any weapon when 1 damage is dealt to it.</w:t>
+      </w:r>
+    </w:p>
+    <w:p>
+      <w:pPr>
+        <w:spacing w:before="0" w:after="200" w:line="240"/>
+        <w:ind w:right="0" w:left="0" w:firstLine="0"/>
+        <w:jc w:val="left"/>
+        <w:rPr>
+          <w:rFonts w:ascii="Calibri" w:hAnsi="Calibri" w:cs="Calibri" w:eastAsia="Calibri"/>
+          <w:color w:val="auto"/>
+          <w:spacing w:val="0"/>
+          <w:position w:val="0"/>
+          <w:sz w:val="24"/>
+          <w:shd w:fill="auto" w:val="clear"/>
+        </w:rPr>
+      </w:pPr>
+      <w:r>
+        <w:object w:dxaOrig="1012" w:dyaOrig="1073">
+          <v:rect xmlns:o="urn:schemas-microsoft-com:office:office" xmlns:v="urn:schemas-microsoft-com:vml" id="rectole0000000123" style="width:50.600000pt;height:53.650000pt" o:preferrelative="t" o:ole="">
+            <o:lock v:ext="edit"/>
+            <v:imagedata xmlns:r="http://schemas.openxmlformats.org/officeDocument/2006/relationships" r:id="docRId247" o:title=""/>
+          </v:rect>
+          <o:OLEObject xmlns:r="http://schemas.openxmlformats.org/officeDocument/2006/relationships" xmlns:o="urn:schemas-microsoft-com:office:office" Type="Embed" ProgID="StaticMetafile" DrawAspect="Content" ObjectID="0000000123" ShapeID="rectole0000000123" r:id="docRId246"/>
+        </w:object>
+      </w:r>
+      <w:r>
+        <w:rPr>
+          <w:rFonts w:ascii="Calibri" w:hAnsi="Calibri" w:cs="Calibri" w:eastAsia="Calibri"/>
+          <w:color w:val="auto"/>
+          <w:spacing w:val="0"/>
+          <w:position w:val="0"/>
+          <w:sz w:val="24"/>
+          <w:shd w:fill="auto" w:val="clear"/>
+        </w:rPr>
+        <w:t xml:space="preserve">Sphereful: Spherefuls are the slowest and least agile enemies in the game.  They are invincible and register projectile collisions.  They have a hard time changing direction and have a very slow gravity as well.  </w:t>
+      </w:r>
+    </w:p>
+    <w:p>
+      <w:pPr>
+        <w:spacing w:before="0" w:after="200" w:line="240"/>
+        <w:ind w:right="0" w:left="0" w:firstLine="0"/>
+        <w:jc w:val="left"/>
+        <w:rPr>
+          <w:rFonts w:ascii="Calibri" w:hAnsi="Calibri" w:cs="Calibri" w:eastAsia="Calibri"/>
+          <w:color w:val="auto"/>
+          <w:spacing w:val="0"/>
+          <w:position w:val="0"/>
+          <w:sz w:val="24"/>
+          <w:shd w:fill="auto" w:val="clear"/>
+        </w:rPr>
+      </w:pPr>
+      <w:r>
+        <w:object w:dxaOrig="769" w:dyaOrig="829">
+          <v:rect xmlns:o="urn:schemas-microsoft-com:office:office" xmlns:v="urn:schemas-microsoft-com:vml" id="rectole0000000124" style="width:38.450000pt;height:41.450000pt" o:preferrelative="t" o:ole="">
+            <o:lock v:ext="edit"/>
+            <v:imagedata xmlns:r="http://schemas.openxmlformats.org/officeDocument/2006/relationships" r:id="docRId249" o:title=""/>
+          </v:rect>
+          <o:OLEObject xmlns:r="http://schemas.openxmlformats.org/officeDocument/2006/relationships" xmlns:o="urn:schemas-microsoft-com:office:office" Type="Embed" ProgID="StaticMetafile" DrawAspect="Content" ObjectID="0000000124" ShapeID="rectole0000000124" r:id="docRId248"/>
+        </w:object>
+      </w:r>
+      <w:r>
+        <w:rPr>
+          <w:rFonts w:ascii="Calibri" w:hAnsi="Calibri" w:cs="Calibri" w:eastAsia="Calibri"/>
+          <w:color w:val="auto"/>
+          <w:spacing w:val="0"/>
+          <w:position w:val="0"/>
+          <w:sz w:val="24"/>
+          <w:shd w:fill="auto" w:val="clear"/>
+        </w:rPr>
+        <w:t xml:space="preserve">Spindred: Spindreds are similar to Mad Mushrooms from keen 4 as they have the same purely vertical bounce pattern (2 small bounce and a large one).  The only difference is that one their third and largest bounce off the ground or ceiling, they will change gravity.  Since they have the ability to fall up or down, they are dangerous, especially when falling from a long distance. They cannot be destroyed and are lethal to touch.</w:t>
+      </w:r>
+    </w:p>
+    <w:p>
+      <w:pPr>
+        <w:spacing w:before="0" w:after="200" w:line="240"/>
+        <w:ind w:right="0" w:left="0" w:firstLine="0"/>
+        <w:jc w:val="left"/>
+        <w:rPr>
+          <w:rFonts w:ascii="Calibri" w:hAnsi="Calibri" w:cs="Calibri" w:eastAsia="Calibri"/>
+          <w:color w:val="auto"/>
+          <w:spacing w:val="0"/>
+          <w:position w:val="0"/>
+          <w:sz w:val="24"/>
+          <w:shd w:fill="auto" w:val="clear"/>
+        </w:rPr>
+      </w:pPr>
+      <w:r>
+        <w:object w:dxaOrig="688" w:dyaOrig="1052">
+          <v:rect xmlns:o="urn:schemas-microsoft-com:office:office" xmlns:v="urn:schemas-microsoft-com:vml" id="rectole0000000125" style="width:34.400000pt;height:52.600000pt" o:preferrelative="t" o:ole="">
+            <o:lock v:ext="edit"/>
+            <v:imagedata xmlns:r="http://schemas.openxmlformats.org/officeDocument/2006/relationships" r:id="docRId251" o:title=""/>
+          </v:rect>
+          <o:OLEObject xmlns:r="http://schemas.openxmlformats.org/officeDocument/2006/relationships" xmlns:o="urn:schemas-microsoft-com:office:office" Type="Embed" ProgID="StaticMetafile" DrawAspect="Content" ObjectID="0000000125" ShapeID="rectole0000000125" r:id="docRId250"/>
+        </w:object>
+      </w:r>
+      <w:r>
+        <w:rPr>
+          <w:rFonts w:ascii="Calibri" w:hAnsi="Calibri" w:cs="Calibri" w:eastAsia="Calibri"/>
+          <w:color w:val="auto"/>
+          <w:spacing w:val="0"/>
+          <w:position w:val="0"/>
+          <w:sz w:val="24"/>
+          <w:shd w:fill="auto" w:val="clear"/>
+        </w:rPr>
+        <w:t xml:space="preserve">Spirogrip: Spirogrips are unpredictable creatures for the most part.  They are invincible and register projectile collisions.  They rotate their body with their one eye at the center and wait for an unpredictable amount of time before launching their flying attack in any of four directions (north, south, east, or west).  They cannot move diagonally, so it is best to be ona diagonal line away from them.</w:t>
+      </w:r>
+    </w:p>
+    <w:p>
+      <w:pPr>
+        <w:spacing w:before="0" w:after="200" w:line="240"/>
+        <w:ind w:right="0" w:left="0" w:firstLine="0"/>
+        <w:jc w:val="left"/>
+        <w:rPr>
+          <w:rFonts w:ascii="Calibri" w:hAnsi="Calibri" w:cs="Calibri" w:eastAsia="Calibri"/>
+          <w:color w:val="auto"/>
+          <w:spacing w:val="0"/>
+          <w:position w:val="0"/>
+          <w:sz w:val="24"/>
+          <w:shd w:fill="auto" w:val="clear"/>
+        </w:rPr>
+      </w:pPr>
+      <w:r>
+        <w:object w:dxaOrig="1073" w:dyaOrig="1113">
+          <v:rect xmlns:o="urn:schemas-microsoft-com:office:office" xmlns:v="urn:schemas-microsoft-com:vml" id="rectole0000000126" style="width:53.650000pt;height:55.650000pt" o:preferrelative="t" o:ole="">
+            <o:lock v:ext="edit"/>
+            <v:imagedata xmlns:r="http://schemas.openxmlformats.org/officeDocument/2006/relationships" r:id="docRId253" o:title=""/>
+          </v:rect>
+          <o:OLEObject xmlns:r="http://schemas.openxmlformats.org/officeDocument/2006/relationships" xmlns:o="urn:schemas-microsoft-com:office:office" Type="Embed" ProgID="StaticMetafile" DrawAspect="Content" ObjectID="0000000126" ShapeID="rectole0000000126" r:id="docRId252"/>
+        </w:object>
+      </w:r>
+      <w:r>
+        <w:rPr>
+          <w:rFonts w:ascii="Calibri" w:hAnsi="Calibri" w:cs="Calibri" w:eastAsia="Calibri"/>
+          <w:color w:val="auto"/>
+          <w:spacing w:val="0"/>
+          <w:position w:val="0"/>
+          <w:sz w:val="24"/>
+          <w:shd w:fill="auto" w:val="clear"/>
+        </w:rPr>
+        <w:t xml:space="preserve">Shikadi: The shikadi is a lesser, but much more common form of the shikadi master.  It is purely a foot soldier with the ability to fire electric shockwaves up poles.  Be careful when climbing on a pole that the shikadi can walk underneath.  They can be incapacitated permanently when 4 damage is dealt to them with any weapon.</w:t>
+      </w:r>
+    </w:p>
+    <w:p>
+      <w:pPr>
+        <w:spacing w:before="0" w:after="200" w:line="240"/>
+        <w:ind w:right="0" w:left="0" w:firstLine="0"/>
+        <w:jc w:val="left"/>
+        <w:rPr>
+          <w:rFonts w:ascii="Calibri" w:hAnsi="Calibri" w:cs="Calibri" w:eastAsia="Calibri"/>
+          <w:color w:val="auto"/>
+          <w:spacing w:val="0"/>
+          <w:position w:val="0"/>
+          <w:sz w:val="24"/>
+          <w:shd w:fill="auto" w:val="clear"/>
+        </w:rPr>
+      </w:pPr>
+      <w:r>
+        <w:object w:dxaOrig="1073" w:dyaOrig="748">
+          <v:rect xmlns:o="urn:schemas-microsoft-com:office:office" xmlns:v="urn:schemas-microsoft-com:vml" id="rectole0000000127" style="width:53.650000pt;height:37.400000pt" o:preferrelative="t" o:ole="">
+            <o:lock v:ext="edit"/>
+            <v:imagedata xmlns:r="http://schemas.openxmlformats.org/officeDocument/2006/relationships" r:id="docRId255" o:title=""/>
+          </v:rect>
+          <o:OLEObject xmlns:r="http://schemas.openxmlformats.org/officeDocument/2006/relationships" xmlns:o="urn:schemas-microsoft-com:office:office" Type="Embed" ProgID="StaticMetafile" DrawAspect="Content" ObjectID="0000000127" ShapeID="rectole0000000127" r:id="docRId254"/>
+        </w:object>
+      </w:r>
+      <w:r>
+        <w:rPr>
+          <w:rFonts w:ascii="Calibri" w:hAnsi="Calibri" w:cs="Calibri" w:eastAsia="Calibri"/>
+          <w:color w:val="auto"/>
+          <w:spacing w:val="0"/>
+          <w:position w:val="0"/>
+          <w:sz w:val="24"/>
+          <w:shd w:fill="auto" w:val="clear"/>
+        </w:rPr>
+        <w:t xml:space="preserve">Volteface: Volteface is a highly dangerous mob that moves along a preset pathway dictated by a series of (x,y) coordinates.  It will cycle through each point in the sequence and they move towards the first point to continue their movement path again.  They can only be temporarily incapacitated, albeit by 1 damage from any weapon.  They are lethal to the touch when they are in an active state as shown in the picture above. </w:t>
+      </w:r>
+    </w:p>
+    <w:p>
+      <w:pPr>
+        <w:spacing w:before="0" w:after="200" w:line="240"/>
+        <w:ind w:right="0" w:left="0" w:firstLine="0"/>
+        <w:jc w:val="left"/>
+        <w:rPr>
+          <w:rFonts w:ascii="Calibri" w:hAnsi="Calibri" w:cs="Calibri" w:eastAsia="Calibri"/>
+          <w:color w:val="auto"/>
+          <w:spacing w:val="0"/>
+          <w:position w:val="0"/>
+          <w:sz w:val="24"/>
+          <w:shd w:fill="auto" w:val="clear"/>
+        </w:rPr>
+      </w:pPr>
+      <w:r>
+        <w:rPr>
+          <w:rFonts w:ascii="Calibri" w:hAnsi="Calibri" w:cs="Calibri" w:eastAsia="Calibri"/>
+          <w:color w:val="auto"/>
+          <w:spacing w:val="0"/>
+          <w:position w:val="0"/>
+          <w:sz w:val="24"/>
+          <w:shd w:fill="auto" w:val="clear"/>
+        </w:rPr>
+        <w:t xml:space="preserve">Keen 6:</w:t>
+      </w:r>
+    </w:p>
+    <w:p>
+      <w:pPr>
+        <w:spacing w:before="0" w:after="200" w:line="240"/>
+        <w:ind w:right="0" w:left="0" w:firstLine="0"/>
+        <w:jc w:val="left"/>
+        <w:rPr>
+          <w:rFonts w:ascii="Calibri" w:hAnsi="Calibri" w:cs="Calibri" w:eastAsia="Calibri"/>
+          <w:color w:val="auto"/>
+          <w:spacing w:val="0"/>
+          <w:position w:val="0"/>
+          <w:sz w:val="24"/>
+          <w:shd w:fill="auto" w:val="clear"/>
+        </w:rPr>
+      </w:pPr>
+      <w:r>
+        <w:object w:dxaOrig="688" w:dyaOrig="810">
+          <v:rect xmlns:o="urn:schemas-microsoft-com:office:office" xmlns:v="urn:schemas-microsoft-com:vml" id="rectole0000000128" style="width:34.400000pt;height:40.500000pt" o:preferrelative="t" o:ole="">
+            <o:lock v:ext="edit"/>
+            <v:imagedata xmlns:r="http://schemas.openxmlformats.org/officeDocument/2006/relationships" r:id="docRId257" o:title=""/>
+          </v:rect>
+          <o:OLEObject xmlns:r="http://schemas.openxmlformats.org/officeDocument/2006/relationships" xmlns:o="urn:schemas-microsoft-com:office:office" Type="Embed" ProgID="StaticMetafile" DrawAspect="Content" ObjectID="0000000128" ShapeID="rectole0000000128" r:id="docRId256"/>
+        </w:object>
+      </w:r>
+      <w:r>
+        <w:rPr>
+          <w:rFonts w:ascii="Calibri" w:hAnsi="Calibri" w:cs="Calibri" w:eastAsia="Calibri"/>
+          <w:color w:val="auto"/>
+          <w:spacing w:val="0"/>
+          <w:position w:val="0"/>
+          <w:sz w:val="24"/>
+          <w:shd w:fill="auto" w:val="clear"/>
+        </w:rPr>
+        <w:t xml:space="preserve">Babobba: Babobba is the miniature version of Bobba.  It is a small, but lethal creature comparable to the poison slug in Commander Keen 4.  It hops in a given direction twice before spitting a minature fireball that remains on the ground for a small period of time.  Both Babobba and its miniature fireballs are lethal to touch.  Occasionally it is stop to take a brief nap.  It can be permanently incapacitated by one round from any weapon.</w:t>
+      </w:r>
+    </w:p>
+    <w:p>
+      <w:pPr>
+        <w:spacing w:before="0" w:after="200" w:line="240"/>
+        <w:ind w:right="0" w:left="0" w:firstLine="0"/>
+        <w:jc w:val="left"/>
+        <w:rPr>
+          <w:rFonts w:ascii="Calibri" w:hAnsi="Calibri" w:cs="Calibri" w:eastAsia="Calibri"/>
+          <w:color w:val="auto"/>
+          <w:spacing w:val="0"/>
+          <w:position w:val="0"/>
+          <w:sz w:val="24"/>
+          <w:shd w:fill="auto" w:val="clear"/>
+        </w:rPr>
+      </w:pPr>
+      <w:r>
+        <w:object w:dxaOrig="323" w:dyaOrig="364">
+          <v:rect xmlns:o="urn:schemas-microsoft-com:office:office" xmlns:v="urn:schemas-microsoft-com:vml" id="rectole0000000129" style="width:16.150000pt;height:18.200000pt" o:preferrelative="t" o:ole="">
+            <o:lock v:ext="edit"/>
+            <v:imagedata xmlns:r="http://schemas.openxmlformats.org/officeDocument/2006/relationships" r:id="docRId259" o:title=""/>
+          </v:rect>
+          <o:OLEObject xmlns:r="http://schemas.openxmlformats.org/officeDocument/2006/relationships" xmlns:o="urn:schemas-microsoft-com:office:office" Type="Embed" ProgID="StaticMetafile" DrawAspect="Content" ObjectID="0000000129" ShapeID="rectole0000000129" r:id="docRId258"/>
+        </w:object>
+      </w:r>
+      <w:r>
+        <w:rPr>
+          <w:rFonts w:ascii="Calibri" w:hAnsi="Calibri" w:cs="Calibri" w:eastAsia="Calibri"/>
+          <w:color w:val="auto"/>
+          <w:spacing w:val="0"/>
+          <w:position w:val="0"/>
+          <w:sz w:val="24"/>
+          <w:shd w:fill="auto" w:val="clear"/>
+        </w:rPr>
+        <w:t xml:space="preserve">Bip: Bip is a tiny harmless creature that is only dangerous when piloting its ship.  It is too small to be hit by standard projectiles such as lasers and boobus bombs.  It can be killed by jumping on its head to squash it or by any explosive weapon like the RPG or BFG.</w:t>
+      </w:r>
+    </w:p>
+    <w:p>
+      <w:pPr>
+        <w:spacing w:before="0" w:after="200" w:line="240"/>
+        <w:ind w:right="0" w:left="0" w:firstLine="0"/>
+        <w:jc w:val="left"/>
+        <w:rPr>
+          <w:rFonts w:ascii="Calibri" w:hAnsi="Calibri" w:cs="Calibri" w:eastAsia="Calibri"/>
+          <w:color w:val="auto"/>
+          <w:spacing w:val="0"/>
+          <w:position w:val="0"/>
+          <w:sz w:val="24"/>
+          <w:shd w:fill="auto" w:val="clear"/>
+        </w:rPr>
+      </w:pPr>
+      <w:r>
+        <w:object w:dxaOrig="1052" w:dyaOrig="607">
+          <v:rect xmlns:o="urn:schemas-microsoft-com:office:office" xmlns:v="urn:schemas-microsoft-com:vml" id="rectole0000000130" style="width:52.600000pt;height:30.350000pt" o:preferrelative="t" o:ole="">
+            <o:lock v:ext="edit"/>
+            <v:imagedata xmlns:r="http://schemas.openxmlformats.org/officeDocument/2006/relationships" r:id="docRId261" o:title=""/>
+          </v:rect>
+          <o:OLEObject xmlns:r="http://schemas.openxmlformats.org/officeDocument/2006/relationships" xmlns:o="urn:schemas-microsoft-com:office:office" Type="Embed" ProgID="StaticMetafile" DrawAspect="Content" ObjectID="0000000130" ShapeID="rectole0000000130" r:id="docRId260"/>
+        </w:object>
+      </w:r>
+      <w:r>
+        <w:rPr>
+          <w:rFonts w:ascii="Calibri" w:hAnsi="Calibri" w:cs="Calibri" w:eastAsia="Calibri"/>
+          <w:color w:val="auto"/>
+          <w:spacing w:val="0"/>
+          <w:position w:val="0"/>
+          <w:sz w:val="24"/>
+          <w:shd w:fill="auto" w:val="clear"/>
+        </w:rPr>
+        <w:t xml:space="preserve">Bip Ship: Bip Ships are piloted by bips and move back and forth horizontally hovering over floors and platforms.  They will change direction if necessary to follow the player.  When in range, it will fire laser rounds at the player.  The ship and the lasers are lethal, and the ship can be destroyed by one shot from any weapon.  Once the ship is destroyed, the dismounted bip will roam aimlessly on the terrain until squashed by the player.</w:t>
+      </w:r>
+    </w:p>
+    <w:p>
+      <w:pPr>
+        <w:spacing w:before="0" w:after="200" w:line="240"/>
+        <w:ind w:right="0" w:left="0" w:firstLine="0"/>
+        <w:jc w:val="left"/>
+        <w:rPr>
+          <w:rFonts w:ascii="Calibri" w:hAnsi="Calibri" w:cs="Calibri" w:eastAsia="Calibri"/>
+          <w:color w:val="auto"/>
+          <w:spacing w:val="0"/>
+          <w:position w:val="0"/>
+          <w:sz w:val="24"/>
+          <w:shd w:fill="auto" w:val="clear"/>
+        </w:rPr>
+      </w:pPr>
+      <w:r>
+        <w:object w:dxaOrig="850" w:dyaOrig="789">
+          <v:rect xmlns:o="urn:schemas-microsoft-com:office:office" xmlns:v="urn:schemas-microsoft-com:vml" id="rectole0000000131" style="width:42.500000pt;height:39.450000pt" o:preferrelative="t" o:ole="">
+            <o:lock v:ext="edit"/>
+            <v:imagedata xmlns:r="http://schemas.openxmlformats.org/officeDocument/2006/relationships" r:id="docRId263" o:title=""/>
+          </v:rect>
+          <o:OLEObject xmlns:r="http://schemas.openxmlformats.org/officeDocument/2006/relationships" xmlns:o="urn:schemas-microsoft-com:office:office" Type="Embed" ProgID="StaticMetafile" DrawAspect="Content" ObjectID="0000000131" ShapeID="rectole0000000131" r:id="docRId262"/>
+        </w:object>
+      </w:r>
+      <w:r>
+        <w:rPr>
+          <w:rFonts w:ascii="Calibri" w:hAnsi="Calibri" w:cs="Calibri" w:eastAsia="Calibri"/>
+          <w:color w:val="auto"/>
+          <w:spacing w:val="0"/>
+          <w:position w:val="0"/>
+          <w:sz w:val="24"/>
+          <w:shd w:fill="auto" w:val="clear"/>
+        </w:rPr>
+        <w:t xml:space="preserve">Blooglet: Blooglets are jovial, more energetic, and less harmful counterparts to the standard bloog.  While they are not a direct lethal threat, they can push the player into threats, making them an indirect danger at times.  They are slighlty faster than the player and can be permanently incapacitated with one round from any weapon.  Sometimes, they can drop a gem of the same color as their skin once stunned by a weapon round.</w:t>
+      </w:r>
+    </w:p>
+    <w:p>
+      <w:pPr>
+        <w:spacing w:before="0" w:after="200" w:line="240"/>
+        <w:ind w:right="0" w:left="0" w:firstLine="0"/>
+        <w:jc w:val="left"/>
+        <w:rPr>
+          <w:rFonts w:ascii="Calibri" w:hAnsi="Calibri" w:cs="Calibri" w:eastAsia="Calibri"/>
+          <w:color w:val="auto"/>
+          <w:spacing w:val="0"/>
+          <w:position w:val="0"/>
+          <w:sz w:val="24"/>
+          <w:shd w:fill="auto" w:val="clear"/>
+        </w:rPr>
+      </w:pPr>
+      <w:r>
+        <w:object w:dxaOrig="1498" w:dyaOrig="1477">
+          <v:rect xmlns:o="urn:schemas-microsoft-com:office:office" xmlns:v="urn:schemas-microsoft-com:vml" id="rectole0000000132" style="width:74.900000pt;height:73.850000pt" o:preferrelative="t" o:ole="">
+            <o:lock v:ext="edit"/>
+            <v:imagedata xmlns:r="http://schemas.openxmlformats.org/officeDocument/2006/relationships" r:id="docRId265" o:title=""/>
+          </v:rect>
+          <o:OLEObject xmlns:r="http://schemas.openxmlformats.org/officeDocument/2006/relationships" xmlns:o="urn:schemas-microsoft-com:office:office" Type="Embed" ProgID="StaticMetafile" DrawAspect="Content" ObjectID="0000000132" ShapeID="rectole0000000132" r:id="docRId264"/>
+        </w:object>
+      </w:r>
+      <w:r>
+        <w:rPr>
+          <w:rFonts w:ascii="Calibri" w:hAnsi="Calibri" w:cs="Calibri" w:eastAsia="Calibri"/>
+          <w:color w:val="auto"/>
+          <w:spacing w:val="0"/>
+          <w:position w:val="0"/>
+          <w:sz w:val="24"/>
+          <w:shd w:fill="auto" w:val="clear"/>
+        </w:rPr>
+        <w:t xml:space="preserve">Bloog: Bloog is the standard, large, egg-shaped green alien that roams slowly on terrain giving chase to the player.  It is not a very intelligent creature and can be brought down by one shot from any weapon.</w:t>
+      </w:r>
+    </w:p>
+    <w:p>
+      <w:pPr>
+        <w:spacing w:before="0" w:after="200" w:line="240"/>
+        <w:ind w:right="0" w:left="0" w:firstLine="0"/>
+        <w:jc w:val="left"/>
+        <w:rPr>
+          <w:rFonts w:ascii="Calibri" w:hAnsi="Calibri" w:cs="Calibri" w:eastAsia="Calibri"/>
+          <w:color w:val="auto"/>
+          <w:spacing w:val="0"/>
+          <w:position w:val="0"/>
+          <w:sz w:val="24"/>
+          <w:shd w:fill="auto" w:val="clear"/>
+        </w:rPr>
+      </w:pPr>
+      <w:r>
+        <w:object w:dxaOrig="1579" w:dyaOrig="1599">
+          <v:rect xmlns:o="urn:schemas-microsoft-com:office:office" xmlns:v="urn:schemas-microsoft-com:vml" id="rectole0000000133" style="width:78.950000pt;height:79.950000pt" o:preferrelative="t" o:ole="">
+            <o:lock v:ext="edit"/>
+            <v:imagedata xmlns:r="http://schemas.openxmlformats.org/officeDocument/2006/relationships" r:id="docRId267" o:title=""/>
+          </v:rect>
+          <o:OLEObject xmlns:r="http://schemas.openxmlformats.org/officeDocument/2006/relationships" xmlns:o="urn:schemas-microsoft-com:office:office" Type="Embed" ProgID="StaticMetafile" DrawAspect="Content" ObjectID="0000000133" ShapeID="rectole0000000133" r:id="docRId266"/>
+        </w:object>
+      </w:r>
+      <w:r>
+        <w:rPr>
+          <w:rFonts w:ascii="Calibri" w:hAnsi="Calibri" w:cs="Calibri" w:eastAsia="Calibri"/>
+          <w:color w:val="auto"/>
+          <w:spacing w:val="0"/>
+          <w:position w:val="0"/>
+          <w:sz w:val="24"/>
+          <w:shd w:fill="auto" w:val="clear"/>
+        </w:rPr>
+        <w:t xml:space="preserve">Blooguards: Blooguards are the upgraded version of bloogs.  Armed with a giant club, they will sometimes smash the ground if the player is standing on the same ground as itself.  If the player is standing on that ground when the floor is smashed, the player will be momentarily stunned, leaving he or she vulnerable to any attack.  They move just as slowly as the Bloog and in the same movement pattern, but requires 3 damage to bring down.</w:t>
+      </w:r>
+    </w:p>
+    <w:p>
+      <w:pPr>
+        <w:spacing w:before="0" w:after="200" w:line="240"/>
+        <w:ind w:right="0" w:left="0" w:firstLine="0"/>
+        <w:jc w:val="left"/>
+        <w:rPr>
+          <w:rFonts w:ascii="Calibri" w:hAnsi="Calibri" w:cs="Calibri" w:eastAsia="Calibri"/>
+          <w:color w:val="auto"/>
+          <w:spacing w:val="0"/>
+          <w:position w:val="0"/>
+          <w:sz w:val="24"/>
+          <w:shd w:fill="auto" w:val="clear"/>
+        </w:rPr>
+      </w:pPr>
+      <w:r>
+        <w:object w:dxaOrig="1154" w:dyaOrig="1052">
+          <v:rect xmlns:o="urn:schemas-microsoft-com:office:office" xmlns:v="urn:schemas-microsoft-com:vml" id="rectole0000000134" style="width:57.700000pt;height:52.600000pt" o:preferrelative="t" o:ole="">
+            <o:lock v:ext="edit"/>
+            <v:imagedata xmlns:r="http://schemas.openxmlformats.org/officeDocument/2006/relationships" r:id="docRId269" o:title=""/>
+          </v:rect>
+          <o:OLEObject xmlns:r="http://schemas.openxmlformats.org/officeDocument/2006/relationships" xmlns:o="urn:schemas-microsoft-com:office:office" Type="Embed" ProgID="StaticMetafile" DrawAspect="Content" ObjectID="0000000134" ShapeID="rectole0000000134" r:id="docRId268"/>
+        </w:object>
+      </w:r>
+      <w:r>
+        <w:rPr>
+          <w:rFonts w:ascii="Calibri" w:hAnsi="Calibri" w:cs="Calibri" w:eastAsia="Calibri"/>
+          <w:color w:val="auto"/>
+          <w:spacing w:val="0"/>
+          <w:position w:val="0"/>
+          <w:sz w:val="24"/>
+          <w:shd w:fill="auto" w:val="clear"/>
+        </w:rPr>
+        <w:t xml:space="preserve">Blorbs: Blorbs are a relatively amorphous blob or collection of red cosmic dust that slowly moves through the air in diagonal directions, bouncing off walls, floors and platforms.  They are lethal to touch and projectiles will pass straight through it.</w:t>
+      </w:r>
+    </w:p>
+    <w:p>
+      <w:pPr>
+        <w:spacing w:before="0" w:after="200" w:line="240"/>
+        <w:ind w:right="0" w:left="0" w:firstLine="0"/>
+        <w:jc w:val="left"/>
+        <w:rPr>
+          <w:rFonts w:ascii="Calibri" w:hAnsi="Calibri" w:cs="Calibri" w:eastAsia="Calibri"/>
+          <w:color w:val="auto"/>
+          <w:spacing w:val="0"/>
+          <w:position w:val="0"/>
+          <w:sz w:val="24"/>
+          <w:shd w:fill="auto" w:val="clear"/>
+        </w:rPr>
+      </w:pPr>
+      <w:r>
+        <w:object w:dxaOrig="1255" w:dyaOrig="1498">
+          <v:rect xmlns:o="urn:schemas-microsoft-com:office:office" xmlns:v="urn:schemas-microsoft-com:vml" id="rectole0000000135" style="width:62.750000pt;height:74.900000pt" o:preferrelative="t" o:ole="">
+            <o:lock v:ext="edit"/>
+            <v:imagedata xmlns:r="http://schemas.openxmlformats.org/officeDocument/2006/relationships" r:id="docRId271" o:title=""/>
+          </v:rect>
+          <o:OLEObject xmlns:r="http://schemas.openxmlformats.org/officeDocument/2006/relationships" xmlns:o="urn:schemas-microsoft-com:office:office" Type="Embed" ProgID="StaticMetafile" DrawAspect="Content" ObjectID="0000000135" ShapeID="rectole0000000135" r:id="docRId270"/>
+        </w:object>
+      </w:r>
+      <w:r>
+        <w:rPr>
+          <w:rFonts w:ascii="Calibri" w:hAnsi="Calibri" w:cs="Calibri" w:eastAsia="Calibri"/>
+          <w:color w:val="auto"/>
+          <w:spacing w:val="0"/>
+          <w:position w:val="0"/>
+          <w:sz w:val="24"/>
+          <w:shd w:fill="auto" w:val="clear"/>
+        </w:rPr>
+        <w:t xml:space="preserve">Bobba: Bobba is the larger, more powerful, and invincible version of the much more common babobba.  It's hopping movement pattern is similar, but it can cover more ground in each leap and its projectile is much larger, more accurate, and has infinitely more range.  It is an extremely rare creature that only appeared in the Bean-With-Bacon Megarocket level in hard mode in Commander Keen 6.</w:t>
+      </w:r>
+    </w:p>
+    <w:p>
+      <w:pPr>
+        <w:spacing w:before="0" w:after="200" w:line="240"/>
+        <w:ind w:right="0" w:left="0" w:firstLine="0"/>
+        <w:jc w:val="left"/>
+        <w:rPr>
+          <w:rFonts w:ascii="Calibri" w:hAnsi="Calibri" w:cs="Calibri" w:eastAsia="Calibri"/>
+          <w:color w:val="auto"/>
+          <w:spacing w:val="0"/>
+          <w:position w:val="0"/>
+          <w:sz w:val="24"/>
+          <w:shd w:fill="auto" w:val="clear"/>
+        </w:rPr>
+      </w:pPr>
+      <w:r>
+        <w:object w:dxaOrig="202" w:dyaOrig="263">
+          <v:rect xmlns:o="urn:schemas-microsoft-com:office:office" xmlns:v="urn:schemas-microsoft-com:vml" id="rectole0000000136" style="width:10.100000pt;height:13.150000pt" o:preferrelative="t" o:ole="">
+            <o:lock v:ext="edit"/>
+            <v:imagedata xmlns:r="http://schemas.openxmlformats.org/officeDocument/2006/relationships" r:id="docRId273" o:title=""/>
+          </v:rect>
+          <o:OLEObject xmlns:r="http://schemas.openxmlformats.org/officeDocument/2006/relationships" xmlns:o="urn:schemas-microsoft-com:office:office" Type="Embed" ProgID="StaticMetafile" DrawAspect="Content" ObjectID="0000000136" ShapeID="rectole0000000136" r:id="docRId272"/>
+        </w:object>
+      </w:r>
+      <w:r>
+        <w:rPr>
+          <w:rFonts w:ascii="Calibri" w:hAnsi="Calibri" w:cs="Calibri" w:eastAsia="Calibri"/>
+          <w:color w:val="auto"/>
+          <w:spacing w:val="0"/>
+          <w:position w:val="0"/>
+          <w:sz w:val="24"/>
+          <w:shd w:fill="auto" w:val="clear"/>
+        </w:rPr>
+        <w:t xml:space="preserve">Ceilick: Ceilicks, as their name implies, hang on ceiling tiles and wait for a player to come within its attack range before quickly lowering and licking wit its toungue at unsuspecting players.  After its attack phase, it will lower its head from the ceiling it was hiding in and taunt the player.  In this taunting phase, it is vulnerable to attack and can be incapacitated with one round from any weapon.  The taunting phase is fleeting however, and once it completes, the ceilick will retreat back into the ceiling tile it was originally hiding in with only the tip of its tongue exposed.  Shooting the tongue does nothing, you must shoot the head once exposed.</w:t>
+      </w:r>
+    </w:p>
+    <w:p>
+      <w:pPr>
+        <w:spacing w:before="0" w:after="200" w:line="240"/>
+        <w:ind w:right="0" w:left="0" w:firstLine="0"/>
+        <w:jc w:val="left"/>
+        <w:rPr>
+          <w:rFonts w:ascii="Calibri" w:hAnsi="Calibri" w:cs="Calibri" w:eastAsia="Calibri"/>
+          <w:color w:val="auto"/>
+          <w:spacing w:val="0"/>
+          <w:position w:val="0"/>
+          <w:sz w:val="24"/>
+          <w:shd w:fill="auto" w:val="clear"/>
+        </w:rPr>
+      </w:pPr>
+      <w:r>
+        <w:object w:dxaOrig="748" w:dyaOrig="1052">
+          <v:rect xmlns:o="urn:schemas-microsoft-com:office:office" xmlns:v="urn:schemas-microsoft-com:vml" id="rectole0000000137" style="width:37.400000pt;height:52.600000pt" o:preferrelative="t" o:ole="">
+            <o:lock v:ext="edit"/>
+            <v:imagedata xmlns:r="http://schemas.openxmlformats.org/officeDocument/2006/relationships" r:id="docRId275" o:title=""/>
+          </v:rect>
+          <o:OLEObject xmlns:r="http://schemas.openxmlformats.org/officeDocument/2006/relationships" xmlns:o="urn:schemas-microsoft-com:office:office" Type="Embed" ProgID="StaticMetafile" DrawAspect="Content" ObjectID="0000000137" ShapeID="rectole0000000137" r:id="docRId274"/>
+        </w:object>
+      </w:r>
+      <w:r>
+        <w:rPr>
+          <w:rFonts w:ascii="Calibri" w:hAnsi="Calibri" w:cs="Calibri" w:eastAsia="Calibri"/>
+          <w:color w:val="auto"/>
+          <w:spacing w:val="0"/>
+          <w:position w:val="0"/>
+          <w:sz w:val="24"/>
+          <w:shd w:fill="auto" w:val="clear"/>
+        </w:rPr>
+        <w:t xml:space="preserve">Flect: Flects are also named after their capability, particularly the capability of deflection.  Their large, two shiny font teeth act as a pavis that deflects rounds of a player's weapon right back at them.  If you are hit with your own weapon, you will be stunned.  If it is a RPG or snake gun explosion, you will essentially by killed by your own weapon.  The flect will always turn in the direction of the player and his turn speed is too quick to shoot him in the back.  The only way to bring it down is by a massive explosion or from shooting a projectile on the top of its head.  It also has the ability to push the player.  They are not lethal to touch.</w:t>
+      </w:r>
+    </w:p>
+    <w:p>
+      <w:pPr>
+        <w:spacing w:before="0" w:after="200" w:line="240"/>
+        <w:ind w:right="0" w:left="0" w:firstLine="0"/>
+        <w:jc w:val="left"/>
+        <w:rPr>
+          <w:rFonts w:ascii="Calibri" w:hAnsi="Calibri" w:cs="Calibri" w:eastAsia="Calibri"/>
+          <w:color w:val="auto"/>
+          <w:spacing w:val="0"/>
+          <w:position w:val="0"/>
+          <w:sz w:val="24"/>
+          <w:shd w:fill="auto" w:val="clear"/>
+        </w:rPr>
+      </w:pPr>
+      <w:r>
+        <w:object w:dxaOrig="1498" w:dyaOrig="1842">
+          <v:rect xmlns:o="urn:schemas-microsoft-com:office:office" xmlns:v="urn:schemas-microsoft-com:vml" id="rectole0000000138" style="width:74.900000pt;height:92.100000pt" o:preferrelative="t" o:ole="">
+            <o:lock v:ext="edit"/>
+            <v:imagedata xmlns:r="http://schemas.openxmlformats.org/officeDocument/2006/relationships" r:id="docRId277" o:title=""/>
+          </v:rect>
+          <o:OLEObject xmlns:r="http://schemas.openxmlformats.org/officeDocument/2006/relationships" xmlns:o="urn:schemas-microsoft-com:office:office" Type="Embed" ProgID="StaticMetafile" DrawAspect="Content" ObjectID="0000000138" ShapeID="rectole0000000138" r:id="docRId276"/>
+        </w:object>
+      </w:r>
+      <w:r>
+        <w:rPr>
+          <w:rFonts w:ascii="Calibri" w:hAnsi="Calibri" w:cs="Calibri" w:eastAsia="Calibri"/>
+          <w:color w:val="auto"/>
+          <w:spacing w:val="0"/>
+          <w:position w:val="0"/>
+          <w:sz w:val="24"/>
+          <w:shd w:fill="auto" w:val="clear"/>
+        </w:rPr>
+        <w:t xml:space="preserve">Fleex: Fleexes are tough enemies to avoid and usually require firepower to defend against.  They can be permanently incapacitated by dealing 4 damage to it from any weapon.  If a player is running away from it, they will not be able to outrun it since it moves just as fast as the player.  It is also to large to jump over without the aid of a higher platform.  If the player is facing the fleex, however, the fleex will take a few small steps towards the player before stopping to adjust its shades and reveal its 5 zany, crossed eyes that seem to be looking in no particular direction.  These are tough enemies that require a weapon with significant stopping power to neutralize safely.</w:t>
+      </w:r>
+    </w:p>
+    <w:p>
+      <w:pPr>
+        <w:spacing w:before="0" w:after="200" w:line="240"/>
+        <w:ind w:right="0" w:left="0" w:firstLine="0"/>
+        <w:jc w:val="left"/>
+        <w:rPr>
+          <w:rFonts w:ascii="Calibri" w:hAnsi="Calibri" w:cs="Calibri" w:eastAsia="Calibri"/>
+          <w:color w:val="auto"/>
+          <w:spacing w:val="0"/>
+          <w:position w:val="0"/>
+          <w:sz w:val="24"/>
+          <w:shd w:fill="auto" w:val="clear"/>
+        </w:rPr>
+      </w:pPr>
+      <w:r>
+        <w:object w:dxaOrig="850" w:dyaOrig="546">
+          <v:rect xmlns:o="urn:schemas-microsoft-com:office:office" xmlns:v="urn:schemas-microsoft-com:vml" id="rectole0000000139" style="width:42.500000pt;height:27.300000pt" o:preferrelative="t" o:ole="">
+            <o:lock v:ext="edit"/>
+            <v:imagedata xmlns:r="http://schemas.openxmlformats.org/officeDocument/2006/relationships" r:id="docRId279" o:title=""/>
+          </v:rect>
+          <o:OLEObject xmlns:r="http://schemas.openxmlformats.org/officeDocument/2006/relationships" xmlns:o="urn:schemas-microsoft-com:office:office" Type="Embed" ProgID="StaticMetafile" DrawAspect="Content" ObjectID="0000000139" ShapeID="rectole0000000139" r:id="docRId278"/>
+        </w:object>
+      </w:r>
+      <w:r>
+        <w:rPr>
+          <w:rFonts w:ascii="Calibri" w:hAnsi="Calibri" w:cs="Calibri" w:eastAsia="Calibri"/>
+          <w:color w:val="auto"/>
+          <w:spacing w:val="0"/>
+          <w:position w:val="0"/>
+          <w:sz w:val="24"/>
+          <w:shd w:fill="auto" w:val="clear"/>
+        </w:rPr>
+        <w:t xml:space="preserve">Gik: Giks are small, indestructible shelled creatures that slowly wade across any hazardous terrain.  They are lethal only when in their jumping attack phase, which they will commence when the player is not directly above the Gik but close enough on the horizontal plane.  These creatures can be incredibly useful for crossing hazardous terrain that is otherwise impossible to cross.  This is achieved by falling directly down on its shell and riding on its back across said terrain.</w:t>
+      </w:r>
+    </w:p>
+    <w:p>
+      <w:pPr>
+        <w:spacing w:before="0" w:after="200" w:line="240"/>
+        <w:ind w:right="0" w:left="0" w:firstLine="0"/>
+        <w:jc w:val="left"/>
+        <w:rPr>
+          <w:rFonts w:ascii="Calibri" w:hAnsi="Calibri" w:cs="Calibri" w:eastAsia="Calibri"/>
+          <w:color w:val="auto"/>
+          <w:spacing w:val="0"/>
+          <w:position w:val="0"/>
+          <w:sz w:val="24"/>
+          <w:shd w:fill="auto" w:val="clear"/>
+        </w:rPr>
+      </w:pPr>
+      <w:r>
+        <w:object w:dxaOrig="1073" w:dyaOrig="1235">
+          <v:rect xmlns:o="urn:schemas-microsoft-com:office:office" xmlns:v="urn:schemas-microsoft-com:vml" id="rectole0000000140" style="width:53.650000pt;height:61.750000pt" o:preferrelative="t" o:ole="">
+            <o:lock v:ext="edit"/>
+            <v:imagedata xmlns:r="http://schemas.openxmlformats.org/officeDocument/2006/relationships" r:id="docRId281" o:title=""/>
+          </v:rect>
+          <o:OLEObject xmlns:r="http://schemas.openxmlformats.org/officeDocument/2006/relationships" xmlns:o="urn:schemas-microsoft-com:office:office" Type="Embed" ProgID="StaticMetafile" DrawAspect="Content" ObjectID="0000000140" ShapeID="rectole0000000140" r:id="docRId280"/>
+        </w:object>
+      </w:r>
+      <w:r>
+        <w:rPr>
+          <w:rFonts w:ascii="Calibri" w:hAnsi="Calibri" w:cs="Calibri" w:eastAsia="Calibri"/>
+          <w:color w:val="auto"/>
+          <w:spacing w:val="0"/>
+          <w:position w:val="0"/>
+          <w:sz w:val="24"/>
+          <w:shd w:fill="auto" w:val="clear"/>
+        </w:rPr>
+        <w:t xml:space="preserve">Nospike: Nospikes are one of the more dangerous enemies to cross paths with one a flat plane.  They are tough, resilient creatures that require 4 damage to permanently neutralize.  If it is damaged, but not killed, it will charge the player while pointing its sharp horn towards them.  It will sometimes charge at the player if the player is too close to it.  It has one very fatal flaw in its charge attack in that it cannot stop itself from running over the edge of a cliff once it is in charge mode.  It will continue charging until it hits a wall or falls over an edge.  It is the only creature in the game that takes fall damage aside from shelley.  Once it lands on the ground from any falling distance, it will be permanently incapacitated.</w:t>
+      </w:r>
+    </w:p>
+    <w:p>
+      <w:pPr>
+        <w:spacing w:before="0" w:after="200" w:line="240"/>
+        <w:ind w:right="0" w:left="0" w:firstLine="0"/>
+        <w:jc w:val="left"/>
+        <w:rPr>
+          <w:rFonts w:ascii="Calibri" w:hAnsi="Calibri" w:cs="Calibri" w:eastAsia="Calibri"/>
+          <w:color w:val="auto"/>
+          <w:spacing w:val="0"/>
+          <w:position w:val="0"/>
+          <w:sz w:val="24"/>
+          <w:shd w:fill="auto" w:val="clear"/>
+        </w:rPr>
+      </w:pPr>
+      <w:r>
+        <w:object w:dxaOrig="1275" w:dyaOrig="648">
+          <v:rect xmlns:o="urn:schemas-microsoft-com:office:office" xmlns:v="urn:schemas-microsoft-com:vml" id="rectole0000000141" style="width:63.750000pt;height:32.400000pt" o:preferrelative="t" o:ole="">
+            <o:lock v:ext="edit"/>
+            <v:imagedata xmlns:r="http://schemas.openxmlformats.org/officeDocument/2006/relationships" r:id="docRId283" o:title=""/>
+          </v:rect>
+          <o:OLEObject xmlns:r="http://schemas.openxmlformats.org/officeDocument/2006/relationships" xmlns:o="urn:schemas-microsoft-com:office:office" Type="Embed" ProgID="StaticMetafile" DrawAspect="Content" ObjectID="0000000141" ShapeID="rectole0000000141" r:id="docRId282"/>
+        </w:object>
+      </w:r>
+      <w:r>
+        <w:rPr>
+          <w:rFonts w:ascii="Calibri" w:hAnsi="Calibri" w:cs="Calibri" w:eastAsia="Calibri"/>
+          <w:color w:val="auto"/>
+          <w:spacing w:val="0"/>
+          <w:position w:val="0"/>
+          <w:sz w:val="24"/>
+          <w:shd w:fill="auto" w:val="clear"/>
+        </w:rPr>
+        <w:t xml:space="preserve">Orbatrix: Orbatrix is an invincible guardian that patrols terrain by hovering over the ground in horizontal motion.  In its patrol phase, it is not lethal to touch and cannot push the player in the direction it is moving.  However, if a player is too close to it, there is a solid chance it will cover its eye with its wings and curl into a ball.  At this points, its attack phase begins and it will bounce back and forth horizontally with simple bounce physics.  While this attack is quick and lethal, the player can shoot one round from any weapon at the orbatrix in its attack phase to reduce its horizontal velocity to 0, essentially making it bounce straight up and down for the remainder if its attack phase.  After the attack phase, it will open its wings, expose its eyes, and return to its patrol phase.  Additionally, the player can shoot the orbatrix when it is in its patrol phase to prevent it from entering its attack phase.</w:t>
+      </w:r>
+    </w:p>
+    <w:p>
+      <w:pPr>
+        <w:spacing w:before="0" w:after="200" w:line="240"/>
+        <w:ind w:right="0" w:left="0" w:firstLine="0"/>
+        <w:jc w:val="left"/>
+        <w:rPr>
+          <w:rFonts w:ascii="Calibri" w:hAnsi="Calibri" w:cs="Calibri" w:eastAsia="Calibri"/>
+          <w:color w:val="auto"/>
+          <w:spacing w:val="0"/>
+          <w:position w:val="0"/>
+          <w:sz w:val="24"/>
+          <w:shd w:fill="auto" w:val="clear"/>
+        </w:rPr>
+      </w:pPr>
+    </w:p>
+    <w:p>
+      <w:pPr>
+        <w:spacing w:before="0" w:after="200" w:line="240"/>
+        <w:ind w:right="0" w:left="0" w:firstLine="0"/>
+        <w:jc w:val="left"/>
+        <w:rPr>
+          <w:rFonts w:ascii="Calibri" w:hAnsi="Calibri" w:cs="Calibri" w:eastAsia="Calibri"/>
+          <w:b/>
+          <w:color w:val="auto"/>
+          <w:spacing w:val="0"/>
+          <w:position w:val="0"/>
+          <w:sz w:val="28"/>
+          <w:u w:val="single"/>
+          <w:shd w:fill="auto" w:val="clear"/>
+        </w:rPr>
+      </w:pPr>
+      <w:r>
+        <w:rPr>
+          <w:rFonts w:ascii="Calibri" w:hAnsi="Calibri" w:cs="Calibri" w:eastAsia="Calibri"/>
+          <w:b/>
+          <w:color w:val="auto"/>
+          <w:spacing w:val="0"/>
+          <w:position w:val="0"/>
+          <w:sz w:val="28"/>
+          <w:u w:val="single"/>
+          <w:shd w:fill="auto" w:val="clear"/>
+        </w:rPr>
+        <w:t xml:space="preserve">Game Modes:</w:t>
+      </w:r>
+    </w:p>
+    <w:p>
+      <w:pPr>
+        <w:spacing w:before="0" w:after="200" w:line="240"/>
+        <w:ind w:right="0" w:left="0" w:firstLine="0"/>
+        <w:jc w:val="left"/>
+        <w:rPr>
+          <w:rFonts w:ascii="Calibri" w:hAnsi="Calibri" w:cs="Calibri" w:eastAsia="Calibri"/>
+          <w:color w:val="auto"/>
+          <w:spacing w:val="0"/>
+          <w:position w:val="0"/>
+          <w:sz w:val="24"/>
+          <w:shd w:fill="auto" w:val="clear"/>
+        </w:rPr>
+      </w:pPr>
+      <w:r>
+        <w:rPr>
+          <w:rFonts w:ascii="Calibri" w:hAnsi="Calibri" w:cs="Calibri" w:eastAsia="Calibri"/>
+          <w:color w:val="auto"/>
+          <w:spacing w:val="0"/>
+          <w:position w:val="0"/>
+          <w:sz w:val="24"/>
+          <w:shd w:fill="auto" w:val="clear"/>
+        </w:rPr>
+        <w:t xml:space="preserve">The following are the four game modes available:</w:t>
+      </w:r>
+    </w:p>
+    <w:p>
+      <w:pPr>
+        <w:spacing w:before="0" w:after="200" w:line="240"/>
+        <w:ind w:right="0" w:left="0" w:firstLine="0"/>
+        <w:jc w:val="left"/>
+        <w:rPr>
+          <w:rFonts w:ascii="Calibri" w:hAnsi="Calibri" w:cs="Calibri" w:eastAsia="Calibri"/>
+          <w:color w:val="auto"/>
+          <w:spacing w:val="0"/>
+          <w:position w:val="0"/>
+          <w:sz w:val="24"/>
+          <w:shd w:fill="auto" w:val="clear"/>
+        </w:rPr>
+      </w:pPr>
+      <w:r>
+        <w:rPr>
+          <w:rFonts w:ascii="Calibri" w:hAnsi="Calibri" w:cs="Calibri" w:eastAsia="Calibri"/>
+          <w:color w:val="auto"/>
+          <w:spacing w:val="0"/>
+          <w:position w:val="0"/>
+          <w:sz w:val="24"/>
+          <w:shd w:fill="auto" w:val="clear"/>
+        </w:rPr>
+        <w:t xml:space="preserve">1) Normal Mode: This is where the player tries to reach the exit of the level as quickly as possible.  The timer pauses when the game is paused, but will continue to run if the player dies and restarts the level.  In the super unlikely event of a tie in the high scores based on fastest time to completion, the tiebreaker is high score achieved.  If the player gets a "game over", no high score will be registered.  In normal mode, when the player dies, their points, weapons and items are lost aside from extra lives and life drop items (Vitalin, vivas, etc.).  In all other game modes, the player does not lose their weapon inventory or their points.</w:t>
+      </w:r>
+    </w:p>
+    <w:p>
+      <w:pPr>
+        <w:spacing w:before="0" w:after="200" w:line="240"/>
+        <w:ind w:right="0" w:left="0" w:firstLine="0"/>
+        <w:jc w:val="left"/>
+        <w:rPr>
+          <w:rFonts w:ascii="Calibri" w:hAnsi="Calibri" w:cs="Calibri" w:eastAsia="Calibri"/>
+          <w:color w:val="auto"/>
+          <w:spacing w:val="0"/>
+          <w:position w:val="0"/>
+          <w:sz w:val="24"/>
+          <w:shd w:fill="auto" w:val="clear"/>
+        </w:rPr>
+      </w:pPr>
+      <w:r>
+        <w:rPr>
+          <w:rFonts w:ascii="Calibri" w:hAnsi="Calibri" w:cs="Calibri" w:eastAsia="Calibri"/>
+          <w:color w:val="auto"/>
+          <w:spacing w:val="0"/>
+          <w:position w:val="0"/>
+          <w:sz w:val="24"/>
+          <w:shd w:fill="auto" w:val="clear"/>
+        </w:rPr>
+        <w:t xml:space="preserve">2) Zombie Mode: Zombie mode is where the player is trying to kill destructible enemies on the level to acquire the point items they drop.  The point items dropped by a neutralized enemy have no gravity, meaning if you want to gain points in this most, you must retrieve the point item wherever it spawns.  Thus, the player must be mindful of where enemies are killed and not just kill aimlessly.  No points are awarded for kills, only point items retrieved post kill.  In the event of a tie in score in the high score board, the tiebreaker will be fastest time to achieve said score, to incentivize the player to take a bolder approach and not hide in safety for too long.</w:t>
+      </w:r>
+    </w:p>
+    <w:p>
+      <w:pPr>
+        <w:spacing w:before="0" w:after="200" w:line="240"/>
+        <w:ind w:right="0" w:left="0" w:firstLine="0"/>
+        <w:jc w:val="left"/>
+        <w:rPr>
+          <w:rFonts w:ascii="Calibri" w:hAnsi="Calibri" w:cs="Calibri" w:eastAsia="Calibri"/>
+          <w:color w:val="auto"/>
+          <w:spacing w:val="0"/>
+          <w:position w:val="0"/>
+          <w:sz w:val="24"/>
+          <w:shd w:fill="auto" w:val="clear"/>
+        </w:rPr>
+      </w:pPr>
+      <w:r>
+        <w:rPr>
+          <w:rFonts w:ascii="Calibri" w:hAnsi="Calibri" w:cs="Calibri" w:eastAsia="Calibri"/>
+          <w:color w:val="auto"/>
+          <w:spacing w:val="0"/>
+          <w:position w:val="0"/>
+          <w:sz w:val="24"/>
+          <w:shd w:fill="auto" w:val="clear"/>
+        </w:rPr>
+        <w:t xml:space="preserve">3) Capture the Flag Mode: Capture the flag mode is where the player attempts to retrieve flags of various colors across the level and return them to the flag destination spot with the same color.  Generally, the faster a player collects a flag, the more points it will be worth once they place the flag on the right colored destination.  To capture a flag, a player only needs to come in contact with the flag destination while having one or more flags of the same color in their possession.  After a flag is captured, it will automatically return to its original location for the player to try to capture again.  Flags often lose point value when not collected by the player, but will never lose point value while in the player's possession.  If the player dies with flags in their possession the map will reset and the player loses all flags they had in their possession and will be awarded no additional points.  Additionally, if an enemy is in possession of a black flag, the player will lose points, but cannot achieve a negative score.  To stop the loss of points, simply incapacitate the enemy holding the black flag and it will drop to the ground.  The player themselves cannot carry the black flag; it can only be carried by enemies the same way an enemy cannot possess any of the other flags in the game mode.</w:t>
+      </w:r>
+    </w:p>
+    <w:p>
+      <w:pPr>
+        <w:spacing w:before="0" w:after="200" w:line="240"/>
+        <w:ind w:right="0" w:left="0" w:firstLine="0"/>
+        <w:jc w:val="left"/>
+        <w:rPr>
+          <w:rFonts w:ascii="Calibri" w:hAnsi="Calibri" w:cs="Calibri" w:eastAsia="Calibri"/>
+          <w:color w:val="auto"/>
+          <w:spacing w:val="0"/>
+          <w:position w:val="0"/>
+          <w:sz w:val="24"/>
+          <w:shd w:fill="auto" w:val="clear"/>
+        </w:rPr>
+      </w:pPr>
+      <w:r>
+        <w:rPr>
+          <w:rFonts w:ascii="Calibri" w:hAnsi="Calibri" w:cs="Calibri" w:eastAsia="Calibri"/>
+          <w:color w:val="auto"/>
+          <w:spacing w:val="0"/>
+          <w:position w:val="0"/>
+          <w:sz w:val="24"/>
+          <w:shd w:fill="auto" w:val="clear"/>
+        </w:rPr>
+        <w:t xml:space="preserve">4) King of the Hill: King of the Hill is a game mode where a large glass dome structure will move throughout the level periodically.  The player must be intersecting with this structure in some way for points to be awarded.  Points are awarded for each full second the player is standing in a place intersecting with the hill.  Additional points can often be award if enemies are also at the hill with the player.  The hill looks as follows:</w:t>
+      </w:r>
+    </w:p>
+    <w:p>
+      <w:pPr>
+        <w:spacing w:before="0" w:after="200" w:line="240"/>
+        <w:ind w:right="0" w:left="0" w:firstLine="0"/>
+        <w:jc w:val="left"/>
+        <w:rPr>
+          <w:rFonts w:ascii="Calibri" w:hAnsi="Calibri" w:cs="Calibri" w:eastAsia="Calibri"/>
+          <w:color w:val="auto"/>
+          <w:spacing w:val="0"/>
+          <w:position w:val="0"/>
+          <w:sz w:val="24"/>
+          <w:shd w:fill="auto" w:val="clear"/>
+        </w:rPr>
+      </w:pPr>
+      <w:r>
+        <w:object w:dxaOrig="5062" w:dyaOrig="3907">
+          <v:rect xmlns:o="urn:schemas-microsoft-com:office:office" xmlns:v="urn:schemas-microsoft-com:vml" id="rectole0000000142" style="width:253.100000pt;height:195.350000pt" o:preferrelative="t" o:ole="">
+            <o:lock v:ext="edit"/>
+            <v:imagedata xmlns:r="http://schemas.openxmlformats.org/officeDocument/2006/relationships" r:id="docRId285" o:title=""/>
+          </v:rect>
+          <o:OLEObject xmlns:r="http://schemas.openxmlformats.org/officeDocument/2006/relationships" xmlns:o="urn:schemas-microsoft-com:office:office" Type="Embed" ProgID="StaticMetafile" DrawAspect="Content" ObjectID="0000000142" ShapeID="rectole0000000142" r:id="docRId284"/>
+        </w:object>
+      </w:r>
+    </w:p>
+    <w:p>
+      <w:pPr>
+        <w:spacing w:before="0" w:after="200" w:line="240"/>
+        <w:ind w:right="0" w:left="0" w:firstLine="0"/>
+        <w:jc w:val="left"/>
+        <w:rPr>
+          <w:rFonts w:ascii="Calibri" w:hAnsi="Calibri" w:cs="Calibri" w:eastAsia="Calibri"/>
+          <w:color w:val="auto"/>
+          <w:spacing w:val="0"/>
+          <w:position w:val="0"/>
+          <w:sz w:val="24"/>
+          <w:shd w:fill="auto" w:val="clear"/>
+        </w:rPr>
+      </w:pPr>
+      <w:r>
+        <w:rPr>
+          <w:rFonts w:ascii="Calibri" w:hAnsi="Calibri" w:cs="Calibri" w:eastAsia="Calibri"/>
+          <w:color w:val="auto"/>
+          <w:spacing w:val="0"/>
+          <w:position w:val="0"/>
+          <w:sz w:val="24"/>
+          <w:shd w:fill="auto" w:val="clear"/>
+        </w:rPr>
+        <w:t xml:space="preserve">The hill is the mirage city from Commander Keen 4.  Like the Mirage City, it can disappear and reappear.  In this game, it can reappear in different locations.  There are two behaviors:</w:t>
+      </w:r>
+    </w:p>
+    <w:p>
+      <w:pPr>
+        <w:spacing w:before="0" w:after="200" w:line="240"/>
+        <w:ind w:right="0" w:left="0" w:firstLine="0"/>
+        <w:jc w:val="left"/>
+        <w:rPr>
+          <w:rFonts w:ascii="Calibri" w:hAnsi="Calibri" w:cs="Calibri" w:eastAsia="Calibri"/>
+          <w:color w:val="auto"/>
+          <w:spacing w:val="0"/>
+          <w:position w:val="0"/>
+          <w:sz w:val="24"/>
+          <w:shd w:fill="auto" w:val="clear"/>
+        </w:rPr>
+      </w:pPr>
+      <w:r>
+        <w:rPr>
+          <w:rFonts w:ascii="Calibri" w:hAnsi="Calibri" w:cs="Calibri" w:eastAsia="Calibri"/>
+          <w:color w:val="auto"/>
+          <w:spacing w:val="0"/>
+          <w:position w:val="0"/>
+          <w:sz w:val="24"/>
+          <w:shd w:fill="auto" w:val="clear"/>
+        </w:rPr>
+        <w:t xml:space="preserve">1) After assigning its series of possible x,y locations, the standard hill will cycle through its x,y positions in the order in which they are assigned.</w:t>
+      </w:r>
+    </w:p>
+    <w:p>
+      <w:pPr>
+        <w:spacing w:before="0" w:after="200" w:line="240"/>
+        <w:ind w:right="0" w:left="0" w:firstLine="0"/>
+        <w:jc w:val="left"/>
+        <w:rPr>
+          <w:rFonts w:ascii="Calibri" w:hAnsi="Calibri" w:cs="Calibri" w:eastAsia="Calibri"/>
+          <w:color w:val="auto"/>
+          <w:spacing w:val="0"/>
+          <w:position w:val="0"/>
+          <w:sz w:val="24"/>
+          <w:shd w:fill="auto" w:val="clear"/>
+        </w:rPr>
+      </w:pPr>
+      <w:r>
+        <w:rPr>
+          <w:rFonts w:ascii="Calibri" w:hAnsi="Calibri" w:cs="Calibri" w:eastAsia="Calibri"/>
+          <w:color w:val="auto"/>
+          <w:spacing w:val="0"/>
+          <w:position w:val="0"/>
+          <w:sz w:val="24"/>
+          <w:shd w:fill="auto" w:val="clear"/>
+        </w:rPr>
+        <w:t xml:space="preserve">2) After assigning its series of possible x,y locations, the random hill will randomly pick a x,y position from its collection of possible positions.  It can pick the same location multiple times in a row, in theory, since it is random and irrespective of its previous decisions.  It is a true dice roll.</w:t>
+      </w:r>
+    </w:p>
+    <w:p>
+      <w:pPr>
+        <w:spacing w:before="0" w:after="200" w:line="240"/>
+        <w:ind w:right="0" w:left="0" w:firstLine="0"/>
+        <w:jc w:val="left"/>
+        <w:rPr>
+          <w:rFonts w:ascii="Calibri" w:hAnsi="Calibri" w:cs="Calibri" w:eastAsia="Calibri"/>
+          <w:color w:val="auto"/>
+          <w:spacing w:val="0"/>
+          <w:position w:val="0"/>
+          <w:sz w:val="24"/>
+          <w:shd w:fill="auto" w:val="clear"/>
+        </w:rPr>
+      </w:pPr>
+    </w:p>
+    <w:p>
+      <w:pPr>
+        <w:spacing w:before="0" w:after="200" w:line="240"/>
+        <w:ind w:right="0" w:left="0" w:firstLine="0"/>
+        <w:jc w:val="left"/>
+        <w:rPr>
+          <w:rFonts w:ascii="Calibri" w:hAnsi="Calibri" w:cs="Calibri" w:eastAsia="Calibri"/>
+          <w:b/>
+          <w:color w:val="auto"/>
+          <w:spacing w:val="0"/>
+          <w:position w:val="0"/>
+          <w:sz w:val="28"/>
+          <w:u w:val="single"/>
+          <w:shd w:fill="auto" w:val="clear"/>
+        </w:rPr>
+      </w:pPr>
+      <w:r>
+        <w:rPr>
+          <w:rFonts w:ascii="Calibri" w:hAnsi="Calibri" w:cs="Calibri" w:eastAsia="Calibri"/>
+          <w:b/>
+          <w:color w:val="auto"/>
+          <w:spacing w:val="0"/>
+          <w:position w:val="0"/>
+          <w:sz w:val="28"/>
+          <w:u w:val="single"/>
+          <w:shd w:fill="auto" w:val="clear"/>
+        </w:rPr>
+        <w:t xml:space="preserve">Map Maker:</w:t>
+      </w:r>
+    </w:p>
+    <w:p>
+      <w:pPr>
+        <w:spacing w:before="0" w:after="200" w:line="240"/>
+        <w:ind w:right="0" w:left="0" w:firstLine="0"/>
+        <w:jc w:val="left"/>
+        <w:rPr>
+          <w:rFonts w:ascii="Calibri" w:hAnsi="Calibri" w:cs="Calibri" w:eastAsia="Calibri"/>
+          <w:color w:val="auto"/>
+          <w:spacing w:val="0"/>
+          <w:position w:val="0"/>
+          <w:sz w:val="24"/>
+          <w:shd w:fill="auto" w:val="clear"/>
+        </w:rPr>
+      </w:pPr>
+      <w:r>
+        <w:rPr>
+          <w:rFonts w:ascii="Calibri" w:hAnsi="Calibri" w:cs="Calibri" w:eastAsia="Calibri"/>
+          <w:color w:val="auto"/>
+          <w:spacing w:val="0"/>
+          <w:position w:val="0"/>
+          <w:sz w:val="24"/>
+          <w:shd w:fill="auto" w:val="clear"/>
+        </w:rPr>
+        <w:t xml:space="preserve">The map maker is a level editor that can help a user build a new level in any of the game modes quickly and easily.  Some levels come with the game, and those can be edited as well.  Here are the basics of using the level editor:</w:t>
+      </w:r>
+    </w:p>
+    <w:p>
+      <w:pPr>
+        <w:spacing w:before="0" w:after="200" w:line="240"/>
+        <w:ind w:right="0" w:left="0" w:firstLine="0"/>
+        <w:jc w:val="left"/>
+        <w:rPr>
+          <w:rFonts w:ascii="Calibri" w:hAnsi="Calibri" w:cs="Calibri" w:eastAsia="Calibri"/>
+          <w:color w:val="auto"/>
+          <w:spacing w:val="0"/>
+          <w:position w:val="0"/>
+          <w:sz w:val="24"/>
+          <w:shd w:fill="auto" w:val="clear"/>
+        </w:rPr>
+      </w:pPr>
+      <w:r>
+        <w:rPr>
+          <w:rFonts w:ascii="Calibri" w:hAnsi="Calibri" w:cs="Calibri" w:eastAsia="Calibri"/>
+          <w:color w:val="auto"/>
+          <w:spacing w:val="0"/>
+          <w:position w:val="0"/>
+          <w:sz w:val="24"/>
+          <w:shd w:fill="auto" w:val="clear"/>
+        </w:rPr>
+        <w:t xml:space="preserve">Control Panel:</w:t>
+      </w:r>
+    </w:p>
+    <w:p>
+      <w:pPr>
+        <w:spacing w:before="0" w:after="200" w:line="240"/>
+        <w:ind w:right="0" w:left="0" w:firstLine="0"/>
+        <w:jc w:val="left"/>
+        <w:rPr>
+          <w:rFonts w:ascii="Calibri" w:hAnsi="Calibri" w:cs="Calibri" w:eastAsia="Calibri"/>
+          <w:color w:val="auto"/>
+          <w:spacing w:val="0"/>
+          <w:position w:val="0"/>
+          <w:sz w:val="24"/>
+          <w:shd w:fill="auto" w:val="clear"/>
+        </w:rPr>
+      </w:pPr>
+      <w:r>
+        <w:object w:dxaOrig="6070" w:dyaOrig="2569">
+          <v:rect xmlns:o="urn:schemas-microsoft-com:office:office" xmlns:v="urn:schemas-microsoft-com:vml" id="rectole0000000143" style="width:303.500000pt;height:128.450000pt" o:preferrelative="t" o:ole="">
+            <o:lock v:ext="edit"/>
+            <v:imagedata xmlns:r="http://schemas.openxmlformats.org/officeDocument/2006/relationships" r:id="docRId287" o:title=""/>
+          </v:rect>
+          <o:OLEObject xmlns:r="http://schemas.openxmlformats.org/officeDocument/2006/relationships" xmlns:o="urn:schemas-microsoft-com:office:office" Type="Embed" ProgID="StaticMetafile" DrawAspect="Content" ObjectID="0000000143" ShapeID="rectole0000000143" r:id="docRId286"/>
+        </w:object>
+      </w:r>
+    </w:p>
+    <w:p>
+      <w:pPr>
+        <w:spacing w:before="0" w:after="200" w:line="240"/>
+        <w:ind w:right="0" w:left="0" w:firstLine="0"/>
+        <w:jc w:val="left"/>
+        <w:rPr>
+          <w:rFonts w:ascii="Calibri" w:hAnsi="Calibri" w:cs="Calibri" w:eastAsia="Calibri"/>
+          <w:color w:val="auto"/>
+          <w:spacing w:val="0"/>
+          <w:position w:val="0"/>
+          <w:sz w:val="24"/>
+          <w:shd w:fill="auto" w:val="clear"/>
+        </w:rPr>
+      </w:pPr>
+      <w:r>
+        <w:rPr>
+          <w:rFonts w:ascii="Calibri" w:hAnsi="Calibri" w:cs="Calibri" w:eastAsia="Calibri"/>
+          <w:color w:val="auto"/>
+          <w:spacing w:val="0"/>
+          <w:position w:val="0"/>
+          <w:sz w:val="24"/>
+          <w:shd w:fill="auto" w:val="clear"/>
+        </w:rPr>
+        <w:t xml:space="preserve">Items Tray:</w:t>
+      </w:r>
+    </w:p>
+    <w:p>
+      <w:pPr>
+        <w:spacing w:before="0" w:after="200" w:line="240"/>
+        <w:ind w:right="0" w:left="0" w:firstLine="0"/>
+        <w:jc w:val="left"/>
+        <w:rPr>
+          <w:rFonts w:ascii="Calibri" w:hAnsi="Calibri" w:cs="Calibri" w:eastAsia="Calibri"/>
+          <w:color w:val="auto"/>
+          <w:spacing w:val="0"/>
+          <w:position w:val="0"/>
+          <w:sz w:val="24"/>
+          <w:shd w:fill="auto" w:val="clear"/>
+        </w:rPr>
+      </w:pPr>
+      <w:r>
+        <w:object w:dxaOrig="6240" w:dyaOrig="6309">
+          <v:rect xmlns:o="urn:schemas-microsoft-com:office:office" xmlns:v="urn:schemas-microsoft-com:vml" id="rectole0000000144" style="width:312.000000pt;height:315.450000pt" o:preferrelative="t" o:ole="">
+            <o:lock v:ext="edit"/>
+            <v:imagedata xmlns:r="http://schemas.openxmlformats.org/officeDocument/2006/relationships" r:id="docRId289" o:title=""/>
+          </v:rect>
+          <o:OLEObject xmlns:r="http://schemas.openxmlformats.org/officeDocument/2006/relationships" xmlns:o="urn:schemas-microsoft-com:office:office" Type="Embed" ProgID="StaticMetafile" DrawAspect="Content" ObjectID="0000000144" ShapeID="rectole0000000144" r:id="docRId288"/>
+        </w:object>
+      </w:r>
+    </w:p>
+    <w:p>
+      <w:pPr>
+        <w:spacing w:before="0" w:after="200" w:line="240"/>
+        <w:ind w:right="0" w:left="0" w:firstLine="0"/>
+        <w:jc w:val="left"/>
+        <w:rPr>
+          <w:rFonts w:ascii="Calibri" w:hAnsi="Calibri" w:cs="Calibri" w:eastAsia="Calibri"/>
+          <w:color w:val="auto"/>
+          <w:spacing w:val="0"/>
+          <w:position w:val="0"/>
+          <w:sz w:val="24"/>
+          <w:shd w:fill="auto" w:val="clear"/>
+        </w:rPr>
+      </w:pPr>
+    </w:p>
+    <w:p>
+      <w:pPr>
+        <w:spacing w:before="0" w:after="200" w:line="240"/>
+        <w:ind w:right="0" w:left="0" w:firstLine="0"/>
+        <w:jc w:val="left"/>
+        <w:rPr>
+          <w:rFonts w:ascii="Calibri" w:hAnsi="Calibri" w:cs="Calibri" w:eastAsia="Calibri"/>
+          <w:color w:val="auto"/>
+          <w:spacing w:val="0"/>
+          <w:position w:val="0"/>
+          <w:sz w:val="24"/>
+          <w:shd w:fill="auto" w:val="clear"/>
+        </w:rPr>
+      </w:pPr>
+    </w:p>
+    <w:p>
+      <w:pPr>
+        <w:spacing w:before="0" w:after="200" w:line="240"/>
+        <w:ind w:right="0" w:left="0" w:firstLine="0"/>
+        <w:jc w:val="left"/>
+        <w:rPr>
+          <w:rFonts w:ascii="Calibri" w:hAnsi="Calibri" w:cs="Calibri" w:eastAsia="Calibri"/>
+          <w:color w:val="auto"/>
+          <w:spacing w:val="0"/>
+          <w:position w:val="0"/>
+          <w:sz w:val="24"/>
+          <w:shd w:fill="auto" w:val="clear"/>
+        </w:rPr>
+      </w:pPr>
+      <w:r>
+        <w:rPr>
+          <w:rFonts w:ascii="Calibri" w:hAnsi="Calibri" w:cs="Calibri" w:eastAsia="Calibri"/>
+          <w:color w:val="auto"/>
+          <w:spacing w:val="0"/>
+          <w:position w:val="0"/>
+          <w:sz w:val="24"/>
+          <w:shd w:fill="auto" w:val="clear"/>
+        </w:rPr>
+        <w:t xml:space="preserve">A level requires the following conditions to save:</w:t>
+      </w:r>
+    </w:p>
+    <w:p>
+      <w:pPr>
+        <w:spacing w:before="0" w:after="200" w:line="240"/>
+        <w:ind w:right="0" w:left="0" w:firstLine="0"/>
+        <w:jc w:val="left"/>
+        <w:rPr>
+          <w:rFonts w:ascii="Calibri" w:hAnsi="Calibri" w:cs="Calibri" w:eastAsia="Calibri"/>
+          <w:color w:val="auto"/>
+          <w:spacing w:val="0"/>
+          <w:position w:val="0"/>
+          <w:sz w:val="24"/>
+          <w:shd w:fill="auto" w:val="clear"/>
+        </w:rPr>
+      </w:pPr>
+      <w:r>
+        <w:rPr>
+          <w:rFonts w:ascii="Calibri" w:hAnsi="Calibri" w:cs="Calibri" w:eastAsia="Calibri"/>
+          <w:color w:val="auto"/>
+          <w:spacing w:val="0"/>
+          <w:position w:val="0"/>
+          <w:sz w:val="24"/>
+          <w:shd w:fill="auto" w:val="clear"/>
+        </w:rPr>
+        <w:t xml:space="preserve">1) a map name</w:t>
+      </w:r>
+    </w:p>
+    <w:p>
+      <w:pPr>
+        <w:spacing w:before="0" w:after="200" w:line="240"/>
+        <w:ind w:right="0" w:left="0" w:firstLine="0"/>
+        <w:jc w:val="left"/>
+        <w:rPr>
+          <w:rFonts w:ascii="Calibri" w:hAnsi="Calibri" w:cs="Calibri" w:eastAsia="Calibri"/>
+          <w:color w:val="auto"/>
+          <w:spacing w:val="0"/>
+          <w:position w:val="0"/>
+          <w:sz w:val="24"/>
+          <w:shd w:fill="auto" w:val="clear"/>
+        </w:rPr>
+      </w:pPr>
+      <w:r>
+        <w:rPr>
+          <w:rFonts w:ascii="Calibri" w:hAnsi="Calibri" w:cs="Calibri" w:eastAsia="Calibri"/>
+          <w:color w:val="auto"/>
+          <w:spacing w:val="0"/>
+          <w:position w:val="0"/>
+          <w:sz w:val="24"/>
+          <w:shd w:fill="auto" w:val="clear"/>
+        </w:rPr>
+        <w:t xml:space="preserve">2) a player placed somewhere on the level</w:t>
+      </w:r>
+    </w:p>
+    <w:p>
+      <w:pPr>
+        <w:spacing w:before="0" w:after="200" w:line="240"/>
+        <w:ind w:right="0" w:left="0" w:firstLine="0"/>
+        <w:jc w:val="left"/>
+        <w:rPr>
+          <w:rFonts w:ascii="Calibri" w:hAnsi="Calibri" w:cs="Calibri" w:eastAsia="Calibri"/>
+          <w:color w:val="auto"/>
+          <w:spacing w:val="0"/>
+          <w:position w:val="0"/>
+          <w:sz w:val="24"/>
+          <w:shd w:fill="auto" w:val="clear"/>
+        </w:rPr>
+      </w:pPr>
+      <w:r>
+        <w:rPr>
+          <w:rFonts w:ascii="Calibri" w:hAnsi="Calibri" w:cs="Calibri" w:eastAsia="Calibri"/>
+          <w:color w:val="auto"/>
+          <w:spacing w:val="0"/>
+          <w:position w:val="0"/>
+          <w:sz w:val="24"/>
+          <w:shd w:fill="auto" w:val="clear"/>
+        </w:rPr>
+        <w:t xml:space="preserve">3) No blocks existing outside the edges of the map except for map edge tiles </w:t>
+      </w:r>
+    </w:p>
+    <w:p>
+      <w:pPr>
+        <w:spacing w:before="0" w:after="200" w:line="240"/>
+        <w:ind w:right="0" w:left="0" w:firstLine="0"/>
+        <w:jc w:val="left"/>
+        <w:rPr>
+          <w:rFonts w:ascii="Calibri" w:hAnsi="Calibri" w:cs="Calibri" w:eastAsia="Calibri"/>
+          <w:color w:val="auto"/>
+          <w:spacing w:val="0"/>
+          <w:position w:val="0"/>
+          <w:sz w:val="24"/>
+          <w:shd w:fill="auto" w:val="clear"/>
+        </w:rPr>
+      </w:pPr>
+      <w:r>
+        <w:rPr>
+          <w:rFonts w:ascii="Calibri" w:hAnsi="Calibri" w:cs="Calibri" w:eastAsia="Calibri"/>
+          <w:color w:val="auto"/>
+          <w:spacing w:val="0"/>
+          <w:position w:val="0"/>
+          <w:sz w:val="24"/>
+          <w:shd w:fill="auto" w:val="clear"/>
+        </w:rPr>
+        <w:t xml:space="preserve">The control panel as shown in the figure above helps provide all functionality. </w:t>
+      </w:r>
+    </w:p>
+    <w:p>
+      <w:pPr>
+        <w:spacing w:before="0" w:after="200" w:line="240"/>
+        <w:ind w:right="0" w:left="0" w:firstLine="0"/>
+        <w:jc w:val="left"/>
+        <w:rPr>
+          <w:rFonts w:ascii="Calibri" w:hAnsi="Calibri" w:cs="Calibri" w:eastAsia="Calibri"/>
+          <w:color w:val="auto"/>
+          <w:spacing w:val="0"/>
+          <w:position w:val="0"/>
+          <w:sz w:val="24"/>
+          <w:shd w:fill="auto" w:val="clear"/>
+        </w:rPr>
+      </w:pPr>
+      <w:r>
+        <w:rPr>
+          <w:rFonts w:ascii="Calibri" w:hAnsi="Calibri" w:cs="Calibri" w:eastAsia="Calibri"/>
+          <w:color w:val="auto"/>
+          <w:spacing w:val="0"/>
+          <w:position w:val="0"/>
+          <w:sz w:val="24"/>
+          <w:shd w:fill="auto" w:val="clear"/>
+        </w:rPr>
+        <w:t xml:space="preserve">Saving: To save a map, click the "Save Map" or "Test Map" button.  The "Test Map" button will start a test run of map in addition to saving the map provided that all three previously mentioned conditions are met.  </w:t>
+      </w:r>
+    </w:p>
+    <w:p>
+      <w:pPr>
+        <w:spacing w:before="0" w:after="200" w:line="240"/>
+        <w:ind w:right="0" w:left="0" w:firstLine="0"/>
+        <w:jc w:val="left"/>
+        <w:rPr>
+          <w:rFonts w:ascii="Calibri" w:hAnsi="Calibri" w:cs="Calibri" w:eastAsia="Calibri"/>
+          <w:color w:val="auto"/>
+          <w:spacing w:val="0"/>
+          <w:position w:val="0"/>
+          <w:sz w:val="24"/>
+          <w:shd w:fill="auto" w:val="clear"/>
+        </w:rPr>
+      </w:pPr>
+      <w:r>
+        <w:rPr>
+          <w:rFonts w:ascii="Calibri" w:hAnsi="Calibri" w:cs="Calibri" w:eastAsia="Calibri"/>
+          <w:color w:val="auto"/>
+          <w:spacing w:val="0"/>
+          <w:position w:val="0"/>
+          <w:sz w:val="24"/>
+          <w:shd w:fill="auto" w:val="clear"/>
+        </w:rPr>
+        <w:t xml:space="preserve">Loading: To load another map, click the "Load Map" button.  If you have unsaved changes in a map you have open in the editor, the map maker will prompt you to either cancel to save the changes or continue without saving.</w:t>
+      </w:r>
+    </w:p>
+    <w:p>
+      <w:pPr>
+        <w:spacing w:before="0" w:after="200" w:line="240"/>
+        <w:ind w:right="0" w:left="0" w:firstLine="0"/>
+        <w:jc w:val="left"/>
+        <w:rPr>
+          <w:rFonts w:ascii="Calibri" w:hAnsi="Calibri" w:cs="Calibri" w:eastAsia="Calibri"/>
+          <w:color w:val="auto"/>
+          <w:spacing w:val="0"/>
+          <w:position w:val="0"/>
+          <w:sz w:val="24"/>
+          <w:shd w:fill="auto" w:val="clear"/>
+        </w:rPr>
+      </w:pPr>
+      <w:r>
+        <w:rPr>
+          <w:rFonts w:ascii="Calibri" w:hAnsi="Calibri" w:cs="Calibri" w:eastAsia="Calibri"/>
+          <w:color w:val="auto"/>
+          <w:spacing w:val="0"/>
+          <w:position w:val="0"/>
+          <w:sz w:val="24"/>
+          <w:shd w:fill="auto" w:val="clear"/>
+        </w:rPr>
+        <w:t xml:space="preserve">Dimensions: this is just the width followed by the height of the map.  You can set these dimensions in the two drop downs underneath the "Dimensions" label.  Press the "Reset to Default" button to revert back to the default map size of 1500x1500 pixels.</w:t>
+      </w:r>
+    </w:p>
+    <w:p>
+      <w:pPr>
+        <w:spacing w:before="0" w:after="200" w:line="240"/>
+        <w:ind w:right="0" w:left="0" w:firstLine="0"/>
+        <w:jc w:val="left"/>
+        <w:rPr>
+          <w:rFonts w:ascii="Calibri" w:hAnsi="Calibri" w:cs="Calibri" w:eastAsia="Calibri"/>
+          <w:color w:val="auto"/>
+          <w:spacing w:val="0"/>
+          <w:position w:val="0"/>
+          <w:sz w:val="24"/>
+          <w:shd w:fill="auto" w:val="clear"/>
+        </w:rPr>
+      </w:pPr>
+      <w:r>
+        <w:rPr>
+          <w:rFonts w:ascii="Calibri" w:hAnsi="Calibri" w:cs="Calibri" w:eastAsia="Calibri"/>
+          <w:color w:val="auto"/>
+          <w:spacing w:val="0"/>
+          <w:position w:val="0"/>
+          <w:sz w:val="24"/>
+          <w:shd w:fill="auto" w:val="clear"/>
+        </w:rPr>
+        <w:t xml:space="preserve">Episodes: </w:t>
+      </w:r>
+    </w:p>
+    <w:p>
+      <w:pPr>
+        <w:spacing w:before="0" w:after="200" w:line="240"/>
+        <w:ind w:right="0" w:left="0" w:firstLine="0"/>
+        <w:jc w:val="left"/>
+        <w:rPr>
+          <w:rFonts w:ascii="Calibri" w:hAnsi="Calibri" w:cs="Calibri" w:eastAsia="Calibri"/>
+          <w:color w:val="auto"/>
+          <w:spacing w:val="0"/>
+          <w:position w:val="0"/>
+          <w:sz w:val="24"/>
+          <w:shd w:fill="auto" w:val="clear"/>
+        </w:rPr>
+      </w:pPr>
+      <w:r>
+        <w:rPr>
+          <w:rFonts w:ascii="Calibri" w:hAnsi="Calibri" w:cs="Calibri" w:eastAsia="Calibri"/>
+          <w:color w:val="auto"/>
+          <w:spacing w:val="0"/>
+          <w:position w:val="0"/>
+          <w:sz w:val="24"/>
+          <w:shd w:fill="auto" w:val="clear"/>
+        </w:rPr>
+        <w:t xml:space="preserve">1) Keen 4 - Secret of the Oracle</w:t>
+      </w:r>
+    </w:p>
+    <w:p>
+      <w:pPr>
+        <w:spacing w:before="0" w:after="200" w:line="240"/>
+        <w:ind w:right="0" w:left="0" w:firstLine="0"/>
+        <w:jc w:val="left"/>
+        <w:rPr>
+          <w:rFonts w:ascii="Calibri" w:hAnsi="Calibri" w:cs="Calibri" w:eastAsia="Calibri"/>
+          <w:color w:val="auto"/>
+          <w:spacing w:val="0"/>
+          <w:position w:val="0"/>
+          <w:sz w:val="24"/>
+          <w:shd w:fill="auto" w:val="clear"/>
+        </w:rPr>
+      </w:pPr>
+      <w:r>
+        <w:rPr>
+          <w:rFonts w:ascii="Calibri" w:hAnsi="Calibri" w:cs="Calibri" w:eastAsia="Calibri"/>
+          <w:color w:val="auto"/>
+          <w:spacing w:val="0"/>
+          <w:position w:val="0"/>
+          <w:sz w:val="24"/>
+          <w:shd w:fill="auto" w:val="clear"/>
+        </w:rPr>
+        <w:t xml:space="preserve">2) Keen 5 - Goodbye Galaxy</w:t>
+      </w:r>
+    </w:p>
+    <w:p>
+      <w:pPr>
+        <w:spacing w:before="0" w:after="200" w:line="240"/>
+        <w:ind w:right="0" w:left="0" w:firstLine="0"/>
+        <w:jc w:val="left"/>
+        <w:rPr>
+          <w:rFonts w:ascii="Calibri" w:hAnsi="Calibri" w:cs="Calibri" w:eastAsia="Calibri"/>
+          <w:color w:val="auto"/>
+          <w:spacing w:val="0"/>
+          <w:position w:val="0"/>
+          <w:sz w:val="24"/>
+          <w:shd w:fill="auto" w:val="clear"/>
+        </w:rPr>
+      </w:pPr>
+      <w:r>
+        <w:rPr>
+          <w:rFonts w:ascii="Calibri" w:hAnsi="Calibri" w:cs="Calibri" w:eastAsia="Calibri"/>
+          <w:color w:val="auto"/>
+          <w:spacing w:val="0"/>
+          <w:position w:val="0"/>
+          <w:sz w:val="24"/>
+          <w:shd w:fill="auto" w:val="clear"/>
+        </w:rPr>
+        <w:t xml:space="preserve">3) Keen 6 - Aliens Ate my Babysitter</w:t>
+      </w:r>
+    </w:p>
+    <w:p>
+      <w:pPr>
+        <w:spacing w:before="0" w:after="200" w:line="240"/>
+        <w:ind w:right="0" w:left="0" w:firstLine="0"/>
+        <w:jc w:val="left"/>
+        <w:rPr>
+          <w:rFonts w:ascii="Calibri" w:hAnsi="Calibri" w:cs="Calibri" w:eastAsia="Calibri"/>
+          <w:color w:val="auto"/>
+          <w:spacing w:val="0"/>
+          <w:position w:val="0"/>
+          <w:sz w:val="24"/>
+          <w:shd w:fill="auto" w:val="clear"/>
+        </w:rPr>
+      </w:pPr>
+      <w:r>
+        <w:rPr>
+          <w:rFonts w:ascii="Calibri" w:hAnsi="Calibri" w:cs="Calibri" w:eastAsia="Calibri"/>
+          <w:color w:val="auto"/>
+          <w:spacing w:val="0"/>
+          <w:position w:val="0"/>
+          <w:sz w:val="24"/>
+          <w:shd w:fill="auto" w:val="clear"/>
+        </w:rPr>
+        <w:t xml:space="preserve">Selecting any one of these episodes can affect with map items show up in the items tray.  </w:t>
+      </w:r>
+    </w:p>
+    <w:p>
+      <w:pPr>
+        <w:spacing w:before="0" w:after="200" w:line="240"/>
+        <w:ind w:right="0" w:left="0" w:firstLine="0"/>
+        <w:jc w:val="left"/>
+        <w:rPr>
+          <w:rFonts w:ascii="Calibri" w:hAnsi="Calibri" w:cs="Calibri" w:eastAsia="Calibri"/>
+          <w:color w:val="auto"/>
+          <w:spacing w:val="0"/>
+          <w:position w:val="0"/>
+          <w:sz w:val="24"/>
+          <w:shd w:fill="auto" w:val="clear"/>
+        </w:rPr>
+      </w:pPr>
+      <w:r>
+        <w:rPr>
+          <w:rFonts w:ascii="Calibri" w:hAnsi="Calibri" w:cs="Calibri" w:eastAsia="Calibri"/>
+          <w:color w:val="auto"/>
+          <w:spacing w:val="0"/>
+          <w:position w:val="0"/>
+          <w:sz w:val="24"/>
+          <w:shd w:fill="auto" w:val="clear"/>
+        </w:rPr>
+        <w:t xml:space="preserve">Biome: Each episode had different terrain depending on where you are in the world.  Selecting a biome affects the skin of different tiles you can place on the map.</w:t>
+      </w:r>
+    </w:p>
+    <w:p>
+      <w:pPr>
+        <w:spacing w:before="0" w:after="200" w:line="240"/>
+        <w:ind w:right="0" w:left="0" w:firstLine="0"/>
+        <w:jc w:val="left"/>
+        <w:rPr>
+          <w:rFonts w:ascii="Calibri" w:hAnsi="Calibri" w:cs="Calibri" w:eastAsia="Calibri"/>
+          <w:color w:val="auto"/>
+          <w:spacing w:val="0"/>
+          <w:position w:val="0"/>
+          <w:sz w:val="24"/>
+          <w:shd w:fill="auto" w:val="clear"/>
+        </w:rPr>
+      </w:pPr>
+      <w:r>
+        <w:rPr>
+          <w:rFonts w:ascii="Calibri" w:hAnsi="Calibri" w:cs="Calibri" w:eastAsia="Calibri"/>
+          <w:color w:val="auto"/>
+          <w:spacing w:val="0"/>
+          <w:position w:val="0"/>
+          <w:sz w:val="24"/>
+          <w:shd w:fill="auto" w:val="clear"/>
+        </w:rPr>
+        <w:t xml:space="preserve">Category: Map objects are separated by various categories, including tiles, point items, weapons, constructs, enemies, etc.  Changing the selection in this drop down will also affect the items that appear in the items tray.  If you see the Biome and/or Episode controls disappear, do not worry.  This is only because they are not applicable for the category you selected.  Changing the selected category to one where those fields are applicable will cause the aforementioned controls to reappear.</w:t>
+      </w:r>
+    </w:p>
+    <w:p>
+      <w:pPr>
+        <w:spacing w:before="0" w:after="200" w:line="240"/>
+        <w:ind w:right="0" w:left="0" w:firstLine="0"/>
+        <w:jc w:val="left"/>
+        <w:rPr>
+          <w:rFonts w:ascii="Calibri" w:hAnsi="Calibri" w:cs="Calibri" w:eastAsia="Calibri"/>
+          <w:b/>
+          <w:color w:val="auto"/>
+          <w:spacing w:val="0"/>
+          <w:position w:val="0"/>
+          <w:sz w:val="24"/>
+          <w:shd w:fill="auto" w:val="clear"/>
+        </w:rPr>
+      </w:pPr>
+      <w:r>
+        <w:rPr>
+          <w:rFonts w:ascii="Calibri" w:hAnsi="Calibri" w:cs="Calibri" w:eastAsia="Calibri"/>
+          <w:b/>
+          <w:color w:val="auto"/>
+          <w:spacing w:val="0"/>
+          <w:position w:val="0"/>
+          <w:sz w:val="24"/>
+          <w:shd w:fill="auto" w:val="clear"/>
+        </w:rPr>
+        <w:t xml:space="preserve">Placing and Updating:</w:t>
+      </w:r>
+    </w:p>
+    <w:p>
+      <w:pPr>
+        <w:spacing w:before="0" w:after="200" w:line="240"/>
+        <w:ind w:right="0" w:left="0" w:firstLine="0"/>
+        <w:jc w:val="left"/>
+        <w:rPr>
+          <w:rFonts w:ascii="Calibri" w:hAnsi="Calibri" w:cs="Calibri" w:eastAsia="Calibri"/>
+          <w:color w:val="auto"/>
+          <w:spacing w:val="0"/>
+          <w:position w:val="0"/>
+          <w:sz w:val="24"/>
+          <w:shd w:fill="auto" w:val="clear"/>
+        </w:rPr>
+      </w:pPr>
+      <w:r>
+        <w:rPr>
+          <w:rFonts w:ascii="Calibri" w:hAnsi="Calibri" w:cs="Calibri" w:eastAsia="Calibri"/>
+          <w:color w:val="auto"/>
+          <w:spacing w:val="0"/>
+          <w:position w:val="0"/>
+          <w:sz w:val="24"/>
+          <w:shd w:fill="auto" w:val="clear"/>
+        </w:rPr>
+        <w:t xml:space="preserve">To place an item from the tray into the map canvas, simply left click the item in the tray and item will follow your cursor.  To place the item in the map, simply left click once again while the cursor is somewhere inside the map canvas and the object will be placed.  You can change the location of the object by either holding down the arrow keys or editing the "Area" control's X and Y positions.</w:t>
+      </w:r>
+    </w:p>
+    <w:p>
+      <w:pPr>
+        <w:spacing w:before="0" w:after="200" w:line="240"/>
+        <w:ind w:right="0" w:left="0" w:firstLine="0"/>
+        <w:jc w:val="left"/>
+        <w:rPr>
+          <w:rFonts w:ascii="Calibri" w:hAnsi="Calibri" w:cs="Calibri" w:eastAsia="Calibri"/>
+          <w:color w:val="auto"/>
+          <w:spacing w:val="0"/>
+          <w:position w:val="0"/>
+          <w:sz w:val="24"/>
+          <w:shd w:fill="auto" w:val="clear"/>
+        </w:rPr>
+      </w:pPr>
+      <w:r>
+        <w:object w:dxaOrig="3860" w:dyaOrig="3600">
+          <v:rect xmlns:o="urn:schemas-microsoft-com:office:office" xmlns:v="urn:schemas-microsoft-com:vml" id="rectole0000000145" style="width:193.000000pt;height:180.000000pt" o:preferrelative="t" o:ole="">
+            <o:lock v:ext="edit"/>
+            <v:imagedata xmlns:r="http://schemas.openxmlformats.org/officeDocument/2006/relationships" r:id="docRId291" o:title=""/>
+          </v:rect>
+          <o:OLEObject xmlns:r="http://schemas.openxmlformats.org/officeDocument/2006/relationships" xmlns:o="urn:schemas-microsoft-com:office:office" Type="Embed" ProgID="StaticMetafile" DrawAspect="Content" ObjectID="0000000145" ShapeID="rectole0000000145" r:id="docRId290"/>
+        </w:object>
+      </w:r>
+    </w:p>
+    <w:p>
+      <w:pPr>
+        <w:spacing w:before="0" w:after="200" w:line="240"/>
+        <w:ind w:right="0" w:left="0" w:firstLine="0"/>
+        <w:jc w:val="left"/>
+        <w:rPr>
+          <w:rFonts w:ascii="Calibri" w:hAnsi="Calibri" w:cs="Calibri" w:eastAsia="Calibri"/>
+          <w:color w:val="auto"/>
+          <w:spacing w:val="0"/>
+          <w:position w:val="0"/>
+          <w:sz w:val="24"/>
+          <w:shd w:fill="auto" w:val="clear"/>
+        </w:rPr>
+      </w:pPr>
+      <w:r>
+        <w:rPr>
+          <w:rFonts w:ascii="Calibri" w:hAnsi="Calibri" w:cs="Calibri" w:eastAsia="Calibri"/>
+          <w:color w:val="auto"/>
+          <w:spacing w:val="0"/>
+          <w:position w:val="0"/>
+          <w:sz w:val="24"/>
+          <w:shd w:fill="auto" w:val="clear"/>
+        </w:rPr>
+        <w:t xml:space="preserve">Consider the figure above.  This shows a simple background object with a picture to show which object is being edited.  The Map Maker will highlight the object with a border as well to distinguish between other duplicate objects.  In order to commit your updates to local memory, click "Update Object".  Doing so will also cause the map canvas to reflect the edits you've made.  </w:t>
+      </w:r>
+    </w:p>
+    <w:p>
+      <w:pPr>
+        <w:spacing w:before="0" w:after="200" w:line="240"/>
+        <w:ind w:right="0" w:left="0" w:firstLine="0"/>
+        <w:jc w:val="left"/>
+        <w:rPr>
+          <w:rFonts w:ascii="Calibri" w:hAnsi="Calibri" w:cs="Calibri" w:eastAsia="Calibri"/>
+          <w:color w:val="auto"/>
+          <w:spacing w:val="0"/>
+          <w:position w:val="0"/>
+          <w:sz w:val="24"/>
+          <w:shd w:fill="auto" w:val="clear"/>
+        </w:rPr>
+      </w:pPr>
+      <w:r>
+        <w:rPr>
+          <w:rFonts w:ascii="Calibri" w:hAnsi="Calibri" w:cs="Calibri" w:eastAsia="Calibri"/>
+          <w:color w:val="auto"/>
+          <w:spacing w:val="0"/>
+          <w:position w:val="0"/>
+          <w:sz w:val="24"/>
+          <w:shd w:fill="auto" w:val="clear"/>
+        </w:rPr>
+        <w:t xml:space="preserve">Earlier, we talked about the "Area" control.  In the figure above another property known as the "ZIndex" is the other property common amongst all map maker objects.  This is important to know about because it affects the visuals and thus the usability of your map.  ZIndex specifically tells the game which objects should show at the forefront in the event of two or more objects occupying the same space.  The object with the HIGHER ZIndex will show in front of the object with the lower ZIndex.  If two objects have the same ZIndex, the object placed on the map last will show above the one placed first.</w:t>
+      </w:r>
+    </w:p>
+    <w:p>
+      <w:pPr>
+        <w:spacing w:before="0" w:after="200" w:line="240"/>
+        <w:ind w:right="0" w:left="0" w:firstLine="0"/>
+        <w:jc w:val="left"/>
+        <w:rPr>
+          <w:rFonts w:ascii="Calibri" w:hAnsi="Calibri" w:cs="Calibri" w:eastAsia="Calibri"/>
+          <w:color w:val="auto"/>
+          <w:spacing w:val="0"/>
+          <w:position w:val="0"/>
+          <w:sz w:val="24"/>
+          <w:shd w:fill="auto" w:val="clear"/>
+        </w:rPr>
+      </w:pPr>
+      <w:r>
+        <w:rPr>
+          <w:rFonts w:ascii="Calibri" w:hAnsi="Calibri" w:cs="Calibri" w:eastAsia="Calibri"/>
+          <w:color w:val="auto"/>
+          <w:spacing w:val="0"/>
+          <w:position w:val="0"/>
+          <w:sz w:val="24"/>
+          <w:shd w:fill="auto" w:val="clear"/>
+        </w:rPr>
+        <w:t xml:space="preserve">After clicking "Update Object" be sure to save the map if you want your changes to not just be in local memory, but to be committed to the disk by saving to the associated map file.</w:t>
+      </w:r>
+    </w:p>
+    <w:p>
+      <w:pPr>
+        <w:spacing w:before="0" w:after="200" w:line="240"/>
+        <w:ind w:right="0" w:left="0" w:firstLine="0"/>
+        <w:jc w:val="left"/>
+        <w:rPr>
+          <w:rFonts w:ascii="Calibri" w:hAnsi="Calibri" w:cs="Calibri" w:eastAsia="Calibri"/>
+          <w:b/>
+          <w:color w:val="auto"/>
+          <w:spacing w:val="0"/>
+          <w:position w:val="0"/>
+          <w:sz w:val="24"/>
+          <w:shd w:fill="auto" w:val="clear"/>
+        </w:rPr>
+      </w:pPr>
+      <w:r>
+        <w:rPr>
+          <w:rFonts w:ascii="Calibri" w:hAnsi="Calibri" w:cs="Calibri" w:eastAsia="Calibri"/>
+          <w:b/>
+          <w:color w:val="auto"/>
+          <w:spacing w:val="0"/>
+          <w:position w:val="0"/>
+          <w:sz w:val="24"/>
+          <w:shd w:fill="auto" w:val="clear"/>
+        </w:rPr>
+        <w:t xml:space="preserve">Smart Placer:</w:t>
+      </w:r>
+    </w:p>
+    <w:p>
+      <w:pPr>
+        <w:spacing w:before="0" w:after="200" w:line="240"/>
+        <w:ind w:right="0" w:left="0" w:firstLine="0"/>
+        <w:jc w:val="left"/>
+        <w:rPr>
+          <w:rFonts w:ascii="Calibri" w:hAnsi="Calibri" w:cs="Calibri" w:eastAsia="Calibri"/>
+          <w:color w:val="auto"/>
+          <w:spacing w:val="0"/>
+          <w:position w:val="0"/>
+          <w:sz w:val="24"/>
+          <w:shd w:fill="auto" w:val="clear"/>
+        </w:rPr>
+      </w:pPr>
+      <w:r>
+        <w:rPr>
+          <w:rFonts w:ascii="Calibri" w:hAnsi="Calibri" w:cs="Calibri" w:eastAsia="Calibri"/>
+          <w:color w:val="auto"/>
+          <w:spacing w:val="0"/>
+          <w:position w:val="0"/>
+          <w:sz w:val="24"/>
+          <w:shd w:fill="auto" w:val="clear"/>
+        </w:rPr>
+        <w:t xml:space="preserve">The smart placer is a very useful tool in aligning objects with one another.  This is incredibly useful for aliging multiple floor or platform tile objects together to create one, long, and seamless floor.  The same goes for walls and ceilings.  Without the smart placer, it would be up to you, the editor, to manually align tiles exactly with one another with your mouse on a horizontal/vertical plane, which is a lot tougher to do.  The smart placer will look for the nearest tile to align directly above, below, to the left, or to the right of an existing object depending on which orientation is closest in euclidean distance measuring.  A white box with a pink border of the same dimensions of the selected object will appear next to an existing object to show a preview of where the smart placer will place the object.  To place the object with a smart placer instead of your cursor, press the "space" key when the smart placer is showing the placement area.  To toggle the smart placer on/off, check/uncheck the "Smart Placer" check box as shown in the first diagram in this section.</w:t>
+      </w:r>
+    </w:p>
+    <w:p>
+      <w:pPr>
+        <w:spacing w:before="0" w:after="200" w:line="240"/>
+        <w:ind w:right="0" w:left="0" w:firstLine="0"/>
+        <w:jc w:val="left"/>
+        <w:rPr>
+          <w:rFonts w:ascii="Calibri" w:hAnsi="Calibri" w:cs="Calibri" w:eastAsia="Calibri"/>
+          <w:color w:val="auto"/>
+          <w:spacing w:val="0"/>
+          <w:position w:val="0"/>
+          <w:sz w:val="24"/>
+          <w:shd w:fill="auto" w:val="clear"/>
+        </w:rPr>
+      </w:pPr>
+      <w:r>
+        <w:rPr>
+          <w:rFonts w:ascii="Calibri" w:hAnsi="Calibri" w:cs="Calibri" w:eastAsia="Calibri"/>
+          <w:color w:val="auto"/>
+          <w:spacing w:val="0"/>
+          <w:position w:val="0"/>
+          <w:sz w:val="24"/>
+          <w:shd w:fill="auto" w:val="clear"/>
+        </w:rPr>
+        <w:t xml:space="preserve"> </w:t>
+      </w:r>
+    </w:p>
+    <w:p>
+      <w:pPr>
+        <w:spacing w:before="0" w:after="200" w:line="240"/>
+        <w:ind w:right="0" w:left="0" w:firstLine="0"/>
+        <w:jc w:val="left"/>
+        <w:rPr>
+          <w:rFonts w:ascii="Calibri" w:hAnsi="Calibri" w:cs="Calibri" w:eastAsia="Calibri"/>
+          <w:color w:val="auto"/>
+          <w:spacing w:val="0"/>
+          <w:position w:val="0"/>
+          <w:sz w:val="24"/>
+          <w:shd w:fill="auto" w:val="clear"/>
+        </w:rPr>
+      </w:pPr>
+    </w:p>
+    <w:p>
+      <w:pPr>
+        <w:spacing w:before="0" w:after="200" w:line="240"/>
+        <w:ind w:right="0" w:left="0" w:firstLine="0"/>
+        <w:jc w:val="left"/>
+        <w:rPr>
+          <w:rFonts w:ascii="Calibri" w:hAnsi="Calibri" w:cs="Calibri" w:eastAsia="Calibri"/>
+          <w:color w:val="auto"/>
+          <w:spacing w:val="0"/>
+          <w:position w:val="0"/>
+          <w:sz w:val="24"/>
+          <w:shd w:fill="auto" w:val="clear"/>
+        </w:rPr>
+      </w:pPr>
+    </w:p>
+    <w:p>
+      <w:pPr>
+        <w:spacing w:before="0" w:after="200" w:line="240"/>
+        <w:ind w:right="0" w:left="0" w:firstLine="0"/>
+        <w:jc w:val="left"/>
+        <w:rPr>
+          <w:rFonts w:ascii="Calibri" w:hAnsi="Calibri" w:cs="Calibri" w:eastAsia="Calibri"/>
+          <w:color w:val="auto"/>
+          <w:spacing w:val="0"/>
+          <w:position w:val="0"/>
+          <w:sz w:val="24"/>
+          <w:shd w:fill="auto" w:val="clear"/>
+        </w:rPr>
+      </w:pPr>
+    </w:p>
+    <w:p>
+      <w:pPr>
+        <w:spacing w:before="0" w:after="200" w:line="240"/>
+        <w:ind w:right="0" w:left="0" w:firstLine="0"/>
+        <w:jc w:val="left"/>
+        <w:rPr>
+          <w:rFonts w:ascii="Calibri" w:hAnsi="Calibri" w:cs="Calibri" w:eastAsia="Calibri"/>
+          <w:color w:val="auto"/>
+          <w:spacing w:val="0"/>
+          <w:position w:val="0"/>
+          <w:sz w:val="24"/>
+          <w:shd w:fill="auto" w:val="clear"/>
+        </w:rPr>
+      </w:pPr>
+    </w:p>
+    <w:p>
+      <w:pPr>
+        <w:spacing w:before="0" w:after="200" w:line="240"/>
+        <w:ind w:right="0" w:left="0" w:firstLine="0"/>
+        <w:jc w:val="left"/>
+        <w:rPr>
+          <w:rFonts w:ascii="Calibri" w:hAnsi="Calibri" w:cs="Calibri" w:eastAsia="Calibri"/>
+          <w:color w:val="auto"/>
+          <w:spacing w:val="0"/>
+          <w:position w:val="0"/>
+          <w:sz w:val="24"/>
+          <w:shd w:fill="auto" w:val="clear"/>
+        </w:rPr>
+      </w:pPr>
+    </w:p>
+    <w:p>
+      <w:pPr>
+        <w:spacing w:before="0" w:after="200" w:line="240"/>
+        <w:ind w:right="0" w:left="0" w:firstLine="0"/>
+        <w:jc w:val="left"/>
+        <w:rPr>
+          <w:rFonts w:ascii="Calibri" w:hAnsi="Calibri" w:cs="Calibri" w:eastAsia="Calibri"/>
+          <w:color w:val="auto"/>
+          <w:spacing w:val="0"/>
+          <w:position w:val="0"/>
+          <w:sz w:val="24"/>
+          <w:shd w:fill="auto" w:val="clear"/>
+        </w:rPr>
+      </w:pPr>
+    </w:p>
+    <w:p>
+      <w:pPr>
+        <w:spacing w:before="0" w:after="200" w:line="240"/>
+        <w:ind w:right="0" w:left="0" w:firstLine="0"/>
+        <w:jc w:val="left"/>
+        <w:rPr>
+          <w:rFonts w:ascii="Calibri" w:hAnsi="Calibri" w:cs="Calibri" w:eastAsia="Calibri"/>
+          <w:color w:val="auto"/>
+          <w:spacing w:val="0"/>
+          <w:position w:val="0"/>
+          <w:sz w:val="24"/>
+          <w:shd w:fill="auto" w:val="clear"/>
+        </w:rPr>
+      </w:pPr>
+    </w:p>
+    <w:p>
+      <w:pPr>
+        <w:spacing w:before="0" w:after="200" w:line="240"/>
+        <w:ind w:right="0" w:left="0" w:firstLine="0"/>
+        <w:jc w:val="left"/>
+        <w:rPr>
+          <w:rFonts w:ascii="Calibri" w:hAnsi="Calibri" w:cs="Calibri" w:eastAsia="Calibri"/>
+          <w:color w:val="auto"/>
+          <w:spacing w:val="0"/>
+          <w:position w:val="0"/>
+          <w:sz w:val="24"/>
+          <w:shd w:fill="auto" w:val="clear"/>
+        </w:rPr>
+      </w:pPr>
+    </w:p>
+    <w:p>
+      <w:pPr>
+        <w:spacing w:before="0" w:after="200" w:line="240"/>
+        <w:ind w:right="0" w:left="0" w:firstLine="0"/>
+        <w:jc w:val="left"/>
+        <w:rPr>
+          <w:rFonts w:ascii="Calibri" w:hAnsi="Calibri" w:cs="Calibri" w:eastAsia="Calibri"/>
+          <w:color w:val="auto"/>
+          <w:spacing w:val="0"/>
+          <w:position w:val="0"/>
+          <w:sz w:val="24"/>
+          <w:shd w:fill="auto" w:val="clear"/>
+        </w:rPr>
+      </w:pPr>
+    </w:p>
+    <w:p>
+      <w:pPr>
+        <w:spacing w:before="0" w:after="200" w:line="240"/>
+        <w:ind w:right="0" w:left="0" w:firstLine="0"/>
+        <w:jc w:val="left"/>
+        <w:rPr>
+          <w:rFonts w:ascii="Calibri" w:hAnsi="Calibri" w:cs="Calibri" w:eastAsia="Calibri"/>
+          <w:color w:val="auto"/>
+          <w:spacing w:val="0"/>
+          <w:position w:val="0"/>
+          <w:sz w:val="24"/>
+          <w:shd w:fill="auto" w:val="clear"/>
+        </w:rPr>
+      </w:pPr>
+    </w:p>
+    <w:p>
+      <w:pPr>
+        <w:spacing w:before="0" w:after="200" w:line="240"/>
+        <w:ind w:right="0" w:left="0" w:firstLine="0"/>
+        <w:jc w:val="left"/>
+        <w:rPr>
+          <w:rFonts w:ascii="Calibri" w:hAnsi="Calibri" w:cs="Calibri" w:eastAsia="Calibri"/>
+          <w:color w:val="auto"/>
+          <w:spacing w:val="0"/>
+          <w:position w:val="0"/>
+          <w:sz w:val="24"/>
+          <w:shd w:fill="auto" w:val="clear"/>
+        </w:rPr>
+      </w:pPr>
+    </w:p>
+    <w:p>
+      <w:pPr>
+        <w:spacing w:before="0" w:after="200" w:line="240"/>
+        <w:ind w:right="0" w:left="0" w:firstLine="0"/>
+        <w:jc w:val="left"/>
+        <w:rPr>
+          <w:rFonts w:ascii="Calibri" w:hAnsi="Calibri" w:cs="Calibri" w:eastAsia="Calibri"/>
+          <w:color w:val="auto"/>
+          <w:spacing w:val="0"/>
+          <w:position w:val="0"/>
+          <w:sz w:val="24"/>
+          <w:shd w:fill="auto" w:val="clear"/>
+        </w:rPr>
+      </w:pPr>
+    </w:p>
+    <w:p>
+      <w:pPr>
+        <w:spacing w:before="0" w:after="200" w:line="240"/>
+        <w:ind w:right="0" w:left="0" w:firstLine="0"/>
+        <w:jc w:val="left"/>
+        <w:rPr>
+          <w:rFonts w:ascii="Calibri" w:hAnsi="Calibri" w:cs="Calibri" w:eastAsia="Calibri"/>
+          <w:color w:val="auto"/>
+          <w:spacing w:val="0"/>
+          <w:position w:val="0"/>
+          <w:sz w:val="24"/>
+          <w:shd w:fill="auto" w:val="clear"/>
+        </w:rPr>
+      </w:pPr>
+    </w:p>
+    <w:p>
+      <w:pPr>
+        <w:spacing w:before="0" w:after="200" w:line="240"/>
+        <w:ind w:right="0" w:left="0" w:firstLine="0"/>
+        <w:jc w:val="left"/>
+        <w:rPr>
+          <w:rFonts w:ascii="Calibri" w:hAnsi="Calibri" w:cs="Calibri" w:eastAsia="Calibri"/>
+          <w:color w:val="auto"/>
+          <w:spacing w:val="0"/>
+          <w:position w:val="0"/>
+          <w:sz w:val="24"/>
+          <w:shd w:fill="auto" w:val="clear"/>
+        </w:rPr>
+      </w:pPr>
+    </w:p>
+    <w:p>
+      <w:pPr>
+        <w:spacing w:before="0" w:after="200" w:line="240"/>
+        <w:ind w:right="0" w:left="0" w:firstLine="0"/>
+        <w:jc w:val="left"/>
+        <w:rPr>
+          <w:rFonts w:ascii="Calibri" w:hAnsi="Calibri" w:cs="Calibri" w:eastAsia="Calibri"/>
+          <w:color w:val="auto"/>
+          <w:spacing w:val="0"/>
+          <w:position w:val="0"/>
+          <w:sz w:val="24"/>
+          <w:shd w:fill="auto" w:val="clear"/>
+        </w:rPr>
+      </w:pPr>
+    </w:p>
+    <w:p>
+      <w:pPr>
+        <w:spacing w:before="0" w:after="200" w:line="240"/>
+        <w:ind w:right="0" w:left="0" w:firstLine="0"/>
+        <w:jc w:val="left"/>
+        <w:rPr>
+          <w:rFonts w:ascii="Calibri" w:hAnsi="Calibri" w:cs="Calibri" w:eastAsia="Calibri"/>
+          <w:color w:val="auto"/>
+          <w:spacing w:val="0"/>
+          <w:position w:val="0"/>
+          <w:sz w:val="24"/>
+          <w:shd w:fill="auto" w:val="clear"/>
+        </w:rPr>
+      </w:pPr>
+    </w:p>
+    <w:p>
+      <w:pPr>
+        <w:spacing w:before="0" w:after="200" w:line="240"/>
+        <w:ind w:right="0" w:left="0" w:firstLine="0"/>
+        <w:jc w:val="left"/>
+        <w:rPr>
+          <w:rFonts w:ascii="Calibri" w:hAnsi="Calibri" w:cs="Calibri" w:eastAsia="Calibri"/>
+          <w:color w:val="auto"/>
+          <w:spacing w:val="0"/>
+          <w:position w:val="0"/>
+          <w:sz w:val="24"/>
+          <w:shd w:fill="auto" w:val="clear"/>
+        </w:rPr>
+      </w:pPr>
+    </w:p>
+    <w:p>
+      <w:pPr>
+        <w:spacing w:before="0" w:after="200" w:line="240"/>
+        <w:ind w:right="0" w:left="0" w:firstLine="0"/>
+        <w:jc w:val="left"/>
+        <w:rPr>
+          <w:rFonts w:ascii="Calibri" w:hAnsi="Calibri" w:cs="Calibri" w:eastAsia="Calibri"/>
+          <w:color w:val="auto"/>
+          <w:spacing w:val="0"/>
+          <w:position w:val="0"/>
+          <w:sz w:val="24"/>
+          <w:shd w:fill="auto" w:val="clear"/>
+        </w:rPr>
+      </w:pPr>
+    </w:p>
+    <w:p>
+      <w:pPr>
+        <w:spacing w:before="0" w:after="200" w:line="240"/>
+        <w:ind w:right="0" w:left="0" w:firstLine="0"/>
+        <w:jc w:val="left"/>
+        <w:rPr>
+          <w:rFonts w:ascii="Calibri" w:hAnsi="Calibri" w:cs="Calibri" w:eastAsia="Calibri"/>
+          <w:color w:val="auto"/>
+          <w:spacing w:val="0"/>
+          <w:position w:val="0"/>
+          <w:sz w:val="24"/>
+          <w:shd w:fill="auto" w:val="clear"/>
+        </w:rPr>
+      </w:pPr>
+    </w:p>
+    <w:p>
+      <w:pPr>
+        <w:spacing w:before="0" w:after="200" w:line="240"/>
+        <w:ind w:right="0" w:left="0" w:firstLine="0"/>
+        <w:jc w:val="left"/>
+        <w:rPr>
+          <w:rFonts w:ascii="Calibri" w:hAnsi="Calibri" w:cs="Calibri" w:eastAsia="Calibri"/>
+          <w:color w:val="auto"/>
+          <w:spacing w:val="0"/>
+          <w:position w:val="0"/>
+          <w:sz w:val="24"/>
+          <w:shd w:fill="auto" w:val="clear"/>
+        </w:rPr>
+      </w:pPr>
+    </w:p>
+    <w:p>
+      <w:pPr>
+        <w:spacing w:before="0" w:after="200" w:line="240"/>
+        <w:ind w:right="0" w:left="0" w:firstLine="0"/>
+        <w:jc w:val="left"/>
+        <w:rPr>
+          <w:rFonts w:ascii="Calibri" w:hAnsi="Calibri" w:cs="Calibri" w:eastAsia="Calibri"/>
+          <w:color w:val="auto"/>
+          <w:spacing w:val="0"/>
+          <w:position w:val="0"/>
+          <w:sz w:val="24"/>
+          <w:shd w:fill="auto" w:val="clear"/>
+        </w:rPr>
+      </w:pPr>
+    </w:p>
+    <w:p>
+      <w:pPr>
+        <w:spacing w:before="0" w:after="200" w:line="240"/>
+        <w:ind w:right="0" w:left="0" w:firstLine="0"/>
+        <w:jc w:val="left"/>
+        <w:rPr>
+          <w:rFonts w:ascii="Calibri" w:hAnsi="Calibri" w:cs="Calibri" w:eastAsia="Calibri"/>
+          <w:color w:val="auto"/>
+          <w:spacing w:val="0"/>
+          <w:position w:val="0"/>
+          <w:sz w:val="24"/>
+          <w:shd w:fill="auto" w:val="clear"/>
+        </w:rPr>
+      </w:pPr>
+    </w:p>
+    <w:p>
+      <w:pPr>
+        <w:spacing w:before="0" w:after="200" w:line="240"/>
+        <w:ind w:right="0" w:left="0" w:firstLine="0"/>
+        <w:jc w:val="left"/>
+        <w:rPr>
+          <w:rFonts w:ascii="Calibri" w:hAnsi="Calibri" w:cs="Calibri" w:eastAsia="Calibri"/>
+          <w:color w:val="auto"/>
+          <w:spacing w:val="0"/>
+          <w:position w:val="0"/>
+          <w:sz w:val="24"/>
+          <w:shd w:fill="auto" w:val="clear"/>
+        </w:rPr>
+      </w:pPr>
+    </w:p>
+    <w:p>
+      <w:pPr>
+        <w:spacing w:before="0" w:after="200" w:line="240"/>
+        <w:ind w:right="0" w:left="0" w:firstLine="0"/>
+        <w:jc w:val="left"/>
+        <w:rPr>
+          <w:rFonts w:ascii="Calibri" w:hAnsi="Calibri" w:cs="Calibri" w:eastAsia="Calibri"/>
+          <w:color w:val="auto"/>
+          <w:spacing w:val="0"/>
+          <w:position w:val="0"/>
+          <w:sz w:val="24"/>
+          <w:shd w:fill="auto" w:val="clear"/>
+        </w:rPr>
+      </w:pPr>
+    </w:p>
+    <w:p>
+      <w:pPr>
+        <w:spacing w:before="0" w:after="200" w:line="240"/>
+        <w:ind w:right="0" w:left="0" w:firstLine="0"/>
+        <w:jc w:val="left"/>
+        <w:rPr>
+          <w:rFonts w:ascii="Calibri" w:hAnsi="Calibri" w:cs="Calibri" w:eastAsia="Calibri"/>
+          <w:color w:val="auto"/>
+          <w:spacing w:val="0"/>
+          <w:position w:val="0"/>
+          <w:sz w:val="24"/>
+          <w:shd w:fill="auto" w:val="clear"/>
+        </w:rPr>
+      </w:pPr>
+    </w:p>
+    <w:p>
+      <w:pPr>
+        <w:spacing w:before="0" w:after="200" w:line="240"/>
+        <w:ind w:right="0" w:left="0" w:firstLine="0"/>
+        <w:jc w:val="left"/>
+        <w:rPr>
+          <w:rFonts w:ascii="Calibri" w:hAnsi="Calibri" w:cs="Calibri" w:eastAsia="Calibri"/>
+          <w:color w:val="auto"/>
+          <w:spacing w:val="0"/>
+          <w:position w:val="0"/>
+          <w:sz w:val="24"/>
+          <w:shd w:fill="auto" w:val="clear"/>
+        </w:rPr>
+      </w:pPr>
+    </w:p>
+    <w:p>
+      <w:pPr>
+        <w:spacing w:before="0" w:after="200" w:line="240"/>
+        <w:ind w:right="0" w:left="0" w:firstLine="0"/>
+        <w:jc w:val="left"/>
+        <w:rPr>
+          <w:rFonts w:ascii="Calibri" w:hAnsi="Calibri" w:cs="Calibri" w:eastAsia="Calibri"/>
+          <w:color w:val="auto"/>
+          <w:spacing w:val="0"/>
+          <w:position w:val="0"/>
+          <w:sz w:val="24"/>
+          <w:shd w:fill="auto" w:val="clear"/>
+        </w:rPr>
+      </w:pPr>
+    </w:p>
+    <w:p>
+      <w:pPr>
+        <w:spacing w:before="0" w:after="200" w:line="240"/>
+        <w:ind w:right="0" w:left="0" w:firstLine="0"/>
+        <w:jc w:val="left"/>
+        <w:rPr>
+          <w:rFonts w:ascii="Calibri" w:hAnsi="Calibri" w:cs="Calibri" w:eastAsia="Calibri"/>
+          <w:color w:val="auto"/>
+          <w:spacing w:val="0"/>
+          <w:position w:val="0"/>
+          <w:sz w:val="24"/>
+          <w:shd w:fill="auto" w:val="clear"/>
+        </w:rPr>
+      </w:pPr>
+    </w:p>
+    <w:p>
+      <w:pPr>
+        <w:spacing w:before="0" w:after="200" w:line="240"/>
+        <w:ind w:right="0" w:left="0" w:firstLine="0"/>
+        <w:jc w:val="left"/>
+        <w:rPr>
+          <w:rFonts w:ascii="Calibri" w:hAnsi="Calibri" w:cs="Calibri" w:eastAsia="Calibri"/>
+          <w:color w:val="auto"/>
+          <w:spacing w:val="0"/>
+          <w:position w:val="0"/>
+          <w:sz w:val="24"/>
+          <w:shd w:fill="auto" w:val="clear"/>
+        </w:rPr>
+      </w:pPr>
+    </w:p>
+    <w:p>
+      <w:pPr>
+        <w:spacing w:before="0" w:after="200" w:line="240"/>
+        <w:ind w:right="0" w:left="0" w:firstLine="0"/>
+        <w:jc w:val="left"/>
+        <w:rPr>
+          <w:rFonts w:ascii="Calibri" w:hAnsi="Calibri" w:cs="Calibri" w:eastAsia="Calibri"/>
+          <w:color w:val="auto"/>
+          <w:spacing w:val="0"/>
+          <w:position w:val="0"/>
+          <w:sz w:val="24"/>
+          <w:shd w:fill="auto" w:val="clear"/>
+        </w:rPr>
+      </w:pPr>
+    </w:p>
+    <w:p>
+      <w:pPr>
+        <w:spacing w:before="0" w:after="200" w:line="240"/>
+        <w:ind w:right="0" w:left="0" w:firstLine="0"/>
+        <w:jc w:val="left"/>
+        <w:rPr>
+          <w:rFonts w:ascii="Calibri" w:hAnsi="Calibri" w:cs="Calibri" w:eastAsia="Calibri"/>
+          <w:color w:val="auto"/>
+          <w:spacing w:val="0"/>
+          <w:position w:val="0"/>
+          <w:sz w:val="24"/>
+          <w:shd w:fill="auto" w:val="clear"/>
+        </w:rPr>
+      </w:pPr>
+    </w:p>
+    <w:p>
+      <w:pPr>
+        <w:spacing w:before="0" w:after="200" w:line="240"/>
+        <w:ind w:right="0" w:left="0" w:firstLine="0"/>
+        <w:jc w:val="left"/>
+        <w:rPr>
+          <w:rFonts w:ascii="Calibri" w:hAnsi="Calibri" w:cs="Calibri" w:eastAsia="Calibri"/>
+          <w:color w:val="auto"/>
+          <w:spacing w:val="0"/>
+          <w:position w:val="0"/>
+          <w:sz w:val="24"/>
+          <w:shd w:fill="auto" w:val="clear"/>
+        </w:rPr>
+      </w:pPr>
+    </w:p>
+    <w:p>
+      <w:pPr>
+        <w:spacing w:before="0" w:after="200" w:line="240"/>
+        <w:ind w:right="0" w:left="0" w:firstLine="0"/>
+        <w:jc w:val="left"/>
+        <w:rPr>
+          <w:rFonts w:ascii="Calibri" w:hAnsi="Calibri" w:cs="Calibri" w:eastAsia="Calibri"/>
+          <w:color w:val="auto"/>
+          <w:spacing w:val="0"/>
+          <w:position w:val="0"/>
+          <w:sz w:val="24"/>
+          <w:shd w:fill="auto" w:val="clear"/>
+        </w:rPr>
+      </w:pPr>
+    </w:p>
+    <w:p>
+      <w:pPr>
+        <w:spacing w:before="0" w:after="200" w:line="240"/>
+        <w:ind w:right="0" w:left="0" w:firstLine="0"/>
+        <w:jc w:val="left"/>
+        <w:rPr>
+          <w:rFonts w:ascii="Calibri" w:hAnsi="Calibri" w:cs="Calibri" w:eastAsia="Calibri"/>
+          <w:color w:val="auto"/>
+          <w:spacing w:val="0"/>
+          <w:position w:val="0"/>
+          <w:sz w:val="24"/>
+          <w:shd w:fill="auto" w:val="clear"/>
+        </w:rPr>
+      </w:pPr>
+    </w:p>
+    <w:p>
+      <w:pPr>
+        <w:spacing w:before="0" w:after="200" w:line="240"/>
+        <w:ind w:right="0" w:left="0" w:firstLine="0"/>
+        <w:jc w:val="left"/>
+        <w:rPr>
+          <w:rFonts w:ascii="Calibri" w:hAnsi="Calibri" w:cs="Calibri" w:eastAsia="Calibri"/>
+          <w:color w:val="auto"/>
+          <w:spacing w:val="0"/>
+          <w:position w:val="0"/>
+          <w:sz w:val="24"/>
+          <w:shd w:fill="auto" w:val="clear"/>
+        </w:rPr>
+      </w:pPr>
+    </w:p>
+    <w:p>
+      <w:pPr>
+        <w:spacing w:before="0" w:after="200" w:line="240"/>
+        <w:ind w:right="0" w:left="0" w:firstLine="0"/>
+        <w:jc w:val="left"/>
+        <w:rPr>
+          <w:rFonts w:ascii="Calibri" w:hAnsi="Calibri" w:cs="Calibri" w:eastAsia="Calibri"/>
+          <w:color w:val="auto"/>
+          <w:spacing w:val="0"/>
+          <w:position w:val="0"/>
+          <w:sz w:val="24"/>
+          <w:shd w:fill="auto" w:val="clear"/>
+        </w:rPr>
+      </w:pPr>
+    </w:p>
+    <w:p>
+      <w:pPr>
+        <w:spacing w:before="0" w:after="200" w:line="240"/>
+        <w:ind w:right="0" w:left="0" w:firstLine="0"/>
+        <w:jc w:val="left"/>
+        <w:rPr>
+          <w:rFonts w:ascii="Calibri" w:hAnsi="Calibri" w:cs="Calibri" w:eastAsia="Calibri"/>
+          <w:color w:val="auto"/>
+          <w:spacing w:val="0"/>
+          <w:position w:val="0"/>
+          <w:sz w:val="24"/>
+          <w:shd w:fill="auto" w:val="clear"/>
+        </w:rPr>
+      </w:pPr>
+    </w:p>
+    <w:p>
+      <w:pPr>
+        <w:spacing w:before="0" w:after="200" w:line="240"/>
+        <w:ind w:right="0" w:left="0" w:firstLine="0"/>
+        <w:jc w:val="left"/>
+        <w:rPr>
+          <w:rFonts w:ascii="Calibri" w:hAnsi="Calibri" w:cs="Calibri" w:eastAsia="Calibri"/>
+          <w:color w:val="auto"/>
+          <w:spacing w:val="0"/>
+          <w:position w:val="0"/>
+          <w:sz w:val="24"/>
+          <w:shd w:fill="auto" w:val="clear"/>
+        </w:rPr>
+      </w:pPr>
+    </w:p>
+    <w:p>
+      <w:pPr>
+        <w:spacing w:before="0" w:after="200" w:line="240"/>
+        <w:ind w:right="0" w:left="0" w:firstLine="0"/>
+        <w:jc w:val="left"/>
+        <w:rPr>
+          <w:rFonts w:ascii="Calibri" w:hAnsi="Calibri" w:cs="Calibri" w:eastAsia="Calibri"/>
+          <w:color w:val="auto"/>
+          <w:spacing w:val="0"/>
+          <w:position w:val="0"/>
+          <w:sz w:val="24"/>
+          <w:shd w:fill="auto" w:val="clear"/>
+        </w:rPr>
+      </w:pPr>
+    </w:p>
+    <w:p>
+      <w:pPr>
+        <w:spacing w:before="0" w:after="200" w:line="240"/>
+        <w:ind w:right="0" w:left="0" w:firstLine="0"/>
+        <w:jc w:val="left"/>
+        <w:rPr>
+          <w:rFonts w:ascii="Calibri" w:hAnsi="Calibri" w:cs="Calibri" w:eastAsia="Calibri"/>
+          <w:color w:val="auto"/>
+          <w:spacing w:val="0"/>
+          <w:position w:val="0"/>
+          <w:sz w:val="24"/>
+          <w:shd w:fill="auto" w:val="clear"/>
+        </w:rPr>
+      </w:pPr>
+    </w:p>
+    <w:p>
+      <w:pPr>
+        <w:spacing w:before="0" w:after="200" w:line="240"/>
+        <w:ind w:right="0" w:left="0" w:firstLine="0"/>
+        <w:jc w:val="left"/>
+        <w:rPr>
+          <w:rFonts w:ascii="Calibri" w:hAnsi="Calibri" w:cs="Calibri" w:eastAsia="Calibri"/>
+          <w:color w:val="auto"/>
+          <w:spacing w:val="0"/>
+          <w:position w:val="0"/>
+          <w:sz w:val="24"/>
+          <w:shd w:fill="auto" w:val="clear"/>
+        </w:rPr>
+      </w:pPr>
+    </w:p>
+    <w:p>
+      <w:pPr>
+        <w:spacing w:before="0" w:after="200" w:line="240"/>
+        <w:ind w:right="0" w:left="0" w:firstLine="0"/>
+        <w:jc w:val="left"/>
+        <w:rPr>
+          <w:rFonts w:ascii="Calibri" w:hAnsi="Calibri" w:cs="Calibri" w:eastAsia="Calibri"/>
+          <w:color w:val="auto"/>
+          <w:spacing w:val="0"/>
+          <w:position w:val="0"/>
+          <w:sz w:val="24"/>
+          <w:shd w:fill="auto" w:val="clear"/>
+        </w:rPr>
+      </w:pPr>
+    </w:p>
+    <w:p>
+      <w:pPr>
+        <w:spacing w:before="0" w:after="200" w:line="240"/>
+        <w:ind w:right="0" w:left="0" w:firstLine="0"/>
+        <w:jc w:val="left"/>
+        <w:rPr>
+          <w:rFonts w:ascii="Calibri" w:hAnsi="Calibri" w:cs="Calibri" w:eastAsia="Calibri"/>
+          <w:color w:val="auto"/>
+          <w:spacing w:val="0"/>
+          <w:position w:val="0"/>
+          <w:sz w:val="24"/>
+          <w:shd w:fill="auto" w:val="clear"/>
+        </w:rPr>
+      </w:pPr>
+    </w:p>
+    <w:p>
+      <w:pPr>
+        <w:spacing w:before="0" w:after="200" w:line="240"/>
+        <w:ind w:right="0" w:left="0" w:firstLine="0"/>
+        <w:jc w:val="left"/>
+        <w:rPr>
+          <w:rFonts w:ascii="Calibri" w:hAnsi="Calibri" w:cs="Calibri" w:eastAsia="Calibri"/>
+          <w:color w:val="auto"/>
+          <w:spacing w:val="0"/>
+          <w:position w:val="0"/>
+          <w:sz w:val="24"/>
+          <w:shd w:fill="auto" w:val="clear"/>
+        </w:rPr>
+      </w:pPr>
+    </w:p>
+    <w:p>
+      <w:pPr>
+        <w:spacing w:before="0" w:after="200" w:line="240"/>
+        <w:ind w:right="0" w:left="0" w:firstLine="0"/>
+        <w:jc w:val="left"/>
+        <w:rPr>
+          <w:rFonts w:ascii="Calibri" w:hAnsi="Calibri" w:cs="Calibri" w:eastAsia="Calibri"/>
+          <w:color w:val="auto"/>
+          <w:spacing w:val="0"/>
+          <w:position w:val="0"/>
+          <w:sz w:val="24"/>
+          <w:shd w:fill="auto" w:val="clear"/>
+        </w:rPr>
+      </w:pPr>
+    </w:p>
+    <w:p>
+      <w:pPr>
+        <w:spacing w:before="0" w:after="200" w:line="240"/>
+        <w:ind w:right="0" w:left="0" w:firstLine="0"/>
+        <w:jc w:val="left"/>
+        <w:rPr>
+          <w:rFonts w:ascii="Calibri" w:hAnsi="Calibri" w:cs="Calibri" w:eastAsia="Calibri"/>
+          <w:color w:val="auto"/>
+          <w:spacing w:val="0"/>
+          <w:position w:val="0"/>
+          <w:sz w:val="24"/>
+          <w:shd w:fill="auto" w:val="clear"/>
+        </w:rPr>
+      </w:pPr>
+    </w:p>
+    <w:p>
+      <w:pPr>
+        <w:spacing w:before="0" w:after="200" w:line="240"/>
+        <w:ind w:right="0" w:left="0" w:firstLine="0"/>
+        <w:jc w:val="left"/>
+        <w:rPr>
+          <w:rFonts w:ascii="Calibri" w:hAnsi="Calibri" w:cs="Calibri" w:eastAsia="Calibri"/>
+          <w:color w:val="auto"/>
+          <w:spacing w:val="0"/>
+          <w:position w:val="0"/>
+          <w:sz w:val="24"/>
+          <w:shd w:fill="auto" w:val="clear"/>
+        </w:rPr>
+      </w:pPr>
     </w:p>
     <w:p>
       <w:pPr>

</xml_diff>

<commit_message>
fixed bug in slime tile
</commit_message>
<xml_diff>
--- a/KeenReloaded2/bin/Debug/Readme.docx
+++ b/KeenReloaded2/bin/Debug/Readme.docx
@@ -32,8 +32,8 @@
         </w:rPr>
       </w:pPr>
       <w:r>
-        <w:object w:dxaOrig="5041" w:dyaOrig="1761">
-          <v:rect xmlns:o="urn:schemas-microsoft-com:office:office" xmlns:v="urn:schemas-microsoft-com:vml" id="rectole0000000000" style="width:252.050000pt;height:88.050000pt" o:preferrelative="t" o:ole="">
+        <w:object w:dxaOrig="5102" w:dyaOrig="1781">
+          <v:rect xmlns:o="urn:schemas-microsoft-com:office:office" xmlns:v="urn:schemas-microsoft-com:vml" id="rectole0000000000" style="width:255.100000pt;height:89.050000pt" o:preferrelative="t" o:ole="">
             <o:lock v:ext="edit"/>
             <v:imagedata xmlns:r="http://schemas.openxmlformats.org/officeDocument/2006/relationships" r:id="docRId1" o:title=""/>
           </v:rect>
@@ -907,9 +907,119 @@
           <w:shd w:fill="auto" w:val="clear"/>
         </w:rPr>
       </w:pPr>
-      <w:r>
-        <w:object w:dxaOrig="6742" w:dyaOrig="6519">
-          <v:rect xmlns:o="urn:schemas-microsoft-com:office:office" xmlns:v="urn:schemas-microsoft-com:vml" id="rectole0000000001" style="width:337.100000pt;height:325.950000pt" o:preferrelative="t" o:ole="">
+    </w:p>
+    <w:p>
+      <w:pPr>
+        <w:spacing w:before="0" w:after="200" w:line="240"/>
+        <w:ind w:right="0" w:left="0" w:firstLine="0"/>
+        <w:jc w:val="left"/>
+        <w:rPr>
+          <w:rFonts w:ascii="Calibri" w:hAnsi="Calibri" w:cs="Calibri" w:eastAsia="Calibri"/>
+          <w:b/>
+          <w:color w:val="auto"/>
+          <w:spacing w:val="0"/>
+          <w:position w:val="0"/>
+          <w:sz w:val="24"/>
+          <w:shd w:fill="auto" w:val="clear"/>
+        </w:rPr>
+      </w:pPr>
+      <w:r>
+        <w:rPr>
+          <w:rFonts w:ascii="Calibri" w:hAnsi="Calibri" w:cs="Calibri" w:eastAsia="Calibri"/>
+          <w:b/>
+          <w:color w:val="auto"/>
+          <w:spacing w:val="0"/>
+          <w:position w:val="0"/>
+          <w:sz w:val="24"/>
+          <w:shd w:fill="auto" w:val="clear"/>
+        </w:rPr>
+        <w:t xml:space="preserve">Pogo Jump:</w:t>
+      </w:r>
+    </w:p>
+    <w:p>
+      <w:pPr>
+        <w:spacing w:before="0" w:after="200" w:line="240"/>
+        <w:ind w:right="0" w:left="0" w:firstLine="0"/>
+        <w:jc w:val="left"/>
+        <w:rPr>
+          <w:rFonts w:ascii="Calibri" w:hAnsi="Calibri" w:cs="Calibri" w:eastAsia="Calibri"/>
+          <w:color w:val="auto"/>
+          <w:spacing w:val="0"/>
+          <w:position w:val="0"/>
+          <w:sz w:val="24"/>
+          <w:shd w:fill="auto" w:val="clear"/>
+        </w:rPr>
+      </w:pPr>
+      <w:r>
+        <w:rPr>
+          <w:rFonts w:ascii="Calibri" w:hAnsi="Calibri" w:cs="Calibri" w:eastAsia="Calibri"/>
+          <w:color w:val="auto"/>
+          <w:spacing w:val="0"/>
+          <w:position w:val="0"/>
+          <w:sz w:val="24"/>
+          <w:shd w:fill="auto" w:val="clear"/>
+        </w:rPr>
+        <w:t xml:space="preserve">The pogo stick is useful for reaching areas that are too high to jump towards.  To turn on pogo mode, press the "Alt" key.  You will notice your player will be repeatedly performing bunny hops on the pogo stick, which aren't particularly useful.  To perform a high pogo jump, press the "Ctrl" key while in pogo mode.  To turn off pogo mode, just press "Alt" again.</w:t>
+      </w:r>
+    </w:p>
+    <w:p>
+      <w:pPr>
+        <w:spacing w:before="0" w:after="200" w:line="240"/>
+        <w:ind w:right="0" w:left="0" w:firstLine="0"/>
+        <w:jc w:val="left"/>
+        <w:rPr>
+          <w:rFonts w:ascii="Calibri" w:hAnsi="Calibri" w:cs="Calibri" w:eastAsia="Calibri"/>
+          <w:color w:val="auto"/>
+          <w:spacing w:val="0"/>
+          <w:position w:val="0"/>
+          <w:sz w:val="24"/>
+          <w:shd w:fill="auto" w:val="clear"/>
+        </w:rPr>
+      </w:pPr>
+      <w:r>
+        <w:rPr>
+          <w:rFonts w:ascii="Calibri" w:hAnsi="Calibri" w:cs="Calibri" w:eastAsia="Calibri"/>
+          <w:color w:val="auto"/>
+          <w:spacing w:val="0"/>
+          <w:position w:val="0"/>
+          <w:sz w:val="24"/>
+          <w:shd w:fill="auto" w:val="clear"/>
+        </w:rPr>
+        <w:t xml:space="preserve">*Note, you can shoot while pogo jumping, but you cannot perform actions such has hanging on cliffs, climbing on polls, flipping switches, and entering doors.  You need to turn off pogo mode to perform those actions.</w:t>
+      </w:r>
+    </w:p>
+    <w:p>
+      <w:pPr>
+        <w:spacing w:before="0" w:after="200" w:line="240"/>
+        <w:ind w:right="0" w:left="0" w:firstLine="0"/>
+        <w:jc w:val="left"/>
+        <w:rPr>
+          <w:rFonts w:ascii="Calibri" w:hAnsi="Calibri" w:cs="Calibri" w:eastAsia="Calibri"/>
+          <w:color w:val="auto"/>
+          <w:spacing w:val="0"/>
+          <w:position w:val="0"/>
+          <w:sz w:val="24"/>
+          <w:shd w:fill="auto" w:val="clear"/>
+        </w:rPr>
+      </w:pPr>
+    </w:p>
+    <w:p>
+      <w:pPr>
+        <w:spacing w:before="0" w:after="200" w:line="240"/>
+        <w:ind w:right="0" w:left="0" w:firstLine="0"/>
+        <w:jc w:val="left"/>
+        <w:rPr>
+          <w:rFonts w:ascii="Calibri" w:hAnsi="Calibri" w:cs="Calibri" w:eastAsia="Calibri"/>
+          <w:color w:val="auto"/>
+          <w:spacing w:val="0"/>
+          <w:position w:val="0"/>
+          <w:sz w:val="24"/>
+          <w:shd w:fill="auto" w:val="clear"/>
+        </w:rPr>
+      </w:pPr>
+      <w:r>
+        <w:object w:dxaOrig="6823" w:dyaOrig="6600">
+          <v:rect xmlns:o="urn:schemas-microsoft-com:office:office" xmlns:v="urn:schemas-microsoft-com:vml" id="rectole0000000001" style="width:341.150000pt;height:330.000000pt" o:preferrelative="t" o:ole="">
             <o:lock v:ext="edit"/>
             <v:imagedata xmlns:r="http://schemas.openxmlformats.org/officeDocument/2006/relationships" r:id="docRId3" o:title=""/>
           </v:rect>
@@ -1092,8 +1202,8 @@
         </w:rPr>
       </w:pPr>
       <w:r>
-        <w:object w:dxaOrig="1579" w:dyaOrig="1680">
-          <v:rect xmlns:o="urn:schemas-microsoft-com:office:office" xmlns:v="urn:schemas-microsoft-com:vml" id="rectole0000000002" style="width:78.950000pt;height:84.000000pt" o:preferrelative="t" o:ole="">
+        <w:object w:dxaOrig="1599" w:dyaOrig="1700">
+          <v:rect xmlns:o="urn:schemas-microsoft-com:office:office" xmlns:v="urn:schemas-microsoft-com:vml" id="rectole0000000002" style="width:79.950000pt;height:85.000000pt" o:preferrelative="t" o:ole="">
             <o:lock v:ext="edit"/>
             <v:imagedata xmlns:r="http://schemas.openxmlformats.org/officeDocument/2006/relationships" r:id="docRId5" o:title=""/>
           </v:rect>
@@ -1101,8 +1211,8 @@
         </w:object>
       </w:r>
       <w:r>
-        <w:object w:dxaOrig="1093" w:dyaOrig="1579">
-          <v:rect xmlns:o="urn:schemas-microsoft-com:office:office" xmlns:v="urn:schemas-microsoft-com:vml" id="rectole0000000003" style="width:54.650000pt;height:78.950000pt" o:preferrelative="t" o:ole="">
+        <w:object w:dxaOrig="1113" w:dyaOrig="1599">
+          <v:rect xmlns:o="urn:schemas-microsoft-com:office:office" xmlns:v="urn:schemas-microsoft-com:vml" id="rectole0000000003" style="width:55.650000pt;height:79.950000pt" o:preferrelative="t" o:ole="">
             <o:lock v:ext="edit"/>
             <v:imagedata xmlns:r="http://schemas.openxmlformats.org/officeDocument/2006/relationships" r:id="docRId7" o:title=""/>
           </v:rect>
@@ -1110,8 +1220,8 @@
         </w:object>
       </w:r>
       <w:r>
-        <w:object w:dxaOrig="1093" w:dyaOrig="1559">
-          <v:rect xmlns:o="urn:schemas-microsoft-com:office:office" xmlns:v="urn:schemas-microsoft-com:vml" id="rectole0000000004" style="width:54.650000pt;height:77.950000pt" o:preferrelative="t" o:ole="">
+        <w:object w:dxaOrig="1113" w:dyaOrig="1579">
+          <v:rect xmlns:o="urn:schemas-microsoft-com:office:office" xmlns:v="urn:schemas-microsoft-com:vml" id="rectole0000000004" style="width:55.650000pt;height:78.950000pt" o:preferrelative="t" o:ole="">
             <o:lock v:ext="edit"/>
             <v:imagedata xmlns:r="http://schemas.openxmlformats.org/officeDocument/2006/relationships" r:id="docRId9" o:title=""/>
           </v:rect>
@@ -1119,8 +1229,8 @@
         </w:object>
       </w:r>
       <w:r>
-        <w:object w:dxaOrig="2085" w:dyaOrig="2753">
-          <v:rect xmlns:o="urn:schemas-microsoft-com:office:office" xmlns:v="urn:schemas-microsoft-com:vml" id="rectole0000000005" style="width:104.250000pt;height:137.650000pt" o:preferrelative="t" o:ole="">
+        <w:object w:dxaOrig="2105" w:dyaOrig="2794">
+          <v:rect xmlns:o="urn:schemas-microsoft-com:office:office" xmlns:v="urn:schemas-microsoft-com:vml" id="rectole0000000005" style="width:105.250000pt;height:139.700000pt" o:preferrelative="t" o:ole="">
             <o:lock v:ext="edit"/>
             <v:imagedata xmlns:r="http://schemas.openxmlformats.org/officeDocument/2006/relationships" r:id="docRId11" o:title=""/>
           </v:rect>
@@ -1128,8 +1238,8 @@
         </w:object>
       </w:r>
       <w:r>
-        <w:object w:dxaOrig="2085" w:dyaOrig="2085">
-          <v:rect xmlns:o="urn:schemas-microsoft-com:office:office" xmlns:v="urn:schemas-microsoft-com:vml" id="rectole0000000006" style="width:104.250000pt;height:104.250000pt" o:preferrelative="t" o:ole="">
+        <w:object w:dxaOrig="2105" w:dyaOrig="2105">
+          <v:rect xmlns:o="urn:schemas-microsoft-com:office:office" xmlns:v="urn:schemas-microsoft-com:vml" id="rectole0000000006" style="width:105.250000pt;height:105.250000pt" o:preferrelative="t" o:ole="">
             <o:lock v:ext="edit"/>
             <v:imagedata xmlns:r="http://schemas.openxmlformats.org/officeDocument/2006/relationships" r:id="docRId13" o:title=""/>
           </v:rect>
@@ -1257,8 +1367,8 @@
         </w:rPr>
       </w:pPr>
       <w:r>
-        <w:object w:dxaOrig="1133" w:dyaOrig="1154">
-          <v:rect xmlns:o="urn:schemas-microsoft-com:office:office" xmlns:v="urn:schemas-microsoft-com:vml" id="rectole0000000007" style="width:56.650000pt;height:57.700000pt" o:preferrelative="t" o:ole="">
+        <w:object w:dxaOrig="1154" w:dyaOrig="1174">
+          <v:rect xmlns:o="urn:schemas-microsoft-com:office:office" xmlns:v="urn:schemas-microsoft-com:vml" id="rectole0000000007" style="width:57.700000pt;height:58.700000pt" o:preferrelative="t" o:ole="">
             <o:lock v:ext="edit"/>
             <v:imagedata xmlns:r="http://schemas.openxmlformats.org/officeDocument/2006/relationships" r:id="docRId15" o:title=""/>
           </v:rect>
@@ -1366,8 +1476,8 @@
         </w:rPr>
       </w:pPr>
       <w:r>
-        <w:object w:dxaOrig="2044" w:dyaOrig="1882">
-          <v:rect xmlns:o="urn:schemas-microsoft-com:office:office" xmlns:v="urn:schemas-microsoft-com:vml" id="rectole0000000008" style="width:102.200000pt;height:94.100000pt" o:preferrelative="t" o:ole="">
+        <w:object w:dxaOrig="2065" w:dyaOrig="1903">
+          <v:rect xmlns:o="urn:schemas-microsoft-com:office:office" xmlns:v="urn:schemas-microsoft-com:vml" id="rectole0000000008" style="width:103.250000pt;height:95.150000pt" o:preferrelative="t" o:ole="">
             <o:lock v:ext="edit"/>
             <v:imagedata xmlns:r="http://schemas.openxmlformats.org/officeDocument/2006/relationships" r:id="docRId17" o:title=""/>
           </v:rect>
@@ -1487,8 +1597,8 @@
         </w:object>
       </w:r>
       <w:r>
-        <w:object w:dxaOrig="1154" w:dyaOrig="1113">
-          <v:rect xmlns:o="urn:schemas-microsoft-com:office:office" xmlns:v="urn:schemas-microsoft-com:vml" id="rectole0000000012" style="width:57.700000pt;height:55.650000pt" o:preferrelative="t" o:ole="">
+        <w:object w:dxaOrig="1174" w:dyaOrig="1133">
+          <v:rect xmlns:o="urn:schemas-microsoft-com:office:office" xmlns:v="urn:schemas-microsoft-com:vml" id="rectole0000000012" style="width:58.700000pt;height:56.650000pt" o:preferrelative="t" o:ole="">
             <o:lock v:ext="edit"/>
             <v:imagedata xmlns:r="http://schemas.openxmlformats.org/officeDocument/2006/relationships" r:id="docRId25" o:title=""/>
           </v:rect>
@@ -1579,8 +1689,8 @@
         </w:rPr>
       </w:pPr>
       <w:r>
-        <w:object w:dxaOrig="3685" w:dyaOrig="1255">
-          <v:rect xmlns:o="urn:schemas-microsoft-com:office:office" xmlns:v="urn:schemas-microsoft-com:vml" id="rectole0000000013" style="width:184.250000pt;height:62.750000pt" o:preferrelative="t" o:ole="">
+        <w:object w:dxaOrig="3725" w:dyaOrig="1275">
+          <v:rect xmlns:o="urn:schemas-microsoft-com:office:office" xmlns:v="urn:schemas-microsoft-com:vml" id="rectole0000000013" style="width:186.250000pt;height:63.750000pt" o:preferrelative="t" o:ole="">
             <o:lock v:ext="edit"/>
             <v:imagedata xmlns:r="http://schemas.openxmlformats.org/officeDocument/2006/relationships" r:id="docRId27" o:title=""/>
           </v:rect>
@@ -1682,8 +1792,8 @@
         </w:rPr>
       </w:pPr>
       <w:r>
-        <w:object w:dxaOrig="1093" w:dyaOrig="465">
-          <v:rect xmlns:o="urn:schemas-microsoft-com:office:office" xmlns:v="urn:schemas-microsoft-com:vml" id="rectole0000000014" style="width:54.650000pt;height:23.250000pt" o:preferrelative="t" o:ole="">
+        <w:object w:dxaOrig="1113" w:dyaOrig="465">
+          <v:rect xmlns:o="urn:schemas-microsoft-com:office:office" xmlns:v="urn:schemas-microsoft-com:vml" id="rectole0000000014" style="width:55.650000pt;height:23.250000pt" o:preferrelative="t" o:ole="">
             <o:lock v:ext="edit"/>
             <v:imagedata xmlns:r="http://schemas.openxmlformats.org/officeDocument/2006/relationships" r:id="docRId29" o:title=""/>
           </v:rect>
@@ -1691,8 +1801,8 @@
         </w:object>
       </w:r>
       <w:r>
-        <w:object w:dxaOrig="1377" w:dyaOrig="566">
-          <v:rect xmlns:o="urn:schemas-microsoft-com:office:office" xmlns:v="urn:schemas-microsoft-com:vml" id="rectole0000000015" style="width:68.850000pt;height:28.300000pt" o:preferrelative="t" o:ole="">
+        <w:object w:dxaOrig="1396" w:dyaOrig="566">
+          <v:rect xmlns:o="urn:schemas-microsoft-com:office:office" xmlns:v="urn:schemas-microsoft-com:vml" id="rectole0000000015" style="width:69.800000pt;height:28.300000pt" o:preferrelative="t" o:ole="">
             <o:lock v:ext="edit"/>
             <v:imagedata xmlns:r="http://schemas.openxmlformats.org/officeDocument/2006/relationships" r:id="docRId31" o:title=""/>
           </v:rect>
@@ -1700,8 +1810,8 @@
         </w:object>
       </w:r>
       <w:r>
-        <w:object w:dxaOrig="1640" w:dyaOrig="506">
-          <v:rect xmlns:o="urn:schemas-microsoft-com:office:office" xmlns:v="urn:schemas-microsoft-com:vml" id="rectole0000000016" style="width:82.000000pt;height:25.300000pt" o:preferrelative="t" o:ole="">
+        <w:object w:dxaOrig="1660" w:dyaOrig="506">
+          <v:rect xmlns:o="urn:schemas-microsoft-com:office:office" xmlns:v="urn:schemas-microsoft-com:vml" id="rectole0000000016" style="width:83.000000pt;height:25.300000pt" o:preferrelative="t" o:ole="">
             <o:lock v:ext="edit"/>
             <v:imagedata xmlns:r="http://schemas.openxmlformats.org/officeDocument/2006/relationships" r:id="docRId33" o:title=""/>
           </v:rect>
@@ -1709,8 +1819,8 @@
         </w:object>
       </w:r>
       <w:r>
-        <w:object w:dxaOrig="1781" w:dyaOrig="506">
-          <v:rect xmlns:o="urn:schemas-microsoft-com:office:office" xmlns:v="urn:schemas-microsoft-com:vml" id="rectole0000000017" style="width:89.050000pt;height:25.300000pt" o:preferrelative="t" o:ole="">
+        <w:object w:dxaOrig="1802" w:dyaOrig="506">
+          <v:rect xmlns:o="urn:schemas-microsoft-com:office:office" xmlns:v="urn:schemas-microsoft-com:vml" id="rectole0000000017" style="width:90.100000pt;height:25.300000pt" o:preferrelative="t" o:ole="">
             <o:lock v:ext="edit"/>
             <v:imagedata xmlns:r="http://schemas.openxmlformats.org/officeDocument/2006/relationships" r:id="docRId35" o:title=""/>
           </v:rect>
@@ -1907,8 +2017,8 @@
         </w:rPr>
       </w:pPr>
       <w:r>
-        <w:object w:dxaOrig="1660" w:dyaOrig="4089">
-          <v:rect xmlns:o="urn:schemas-microsoft-com:office:office" xmlns:v="urn:schemas-microsoft-com:vml" id="rectole0000000018" style="width:83.000000pt;height:204.450000pt" o:preferrelative="t" o:ole="">
+        <w:object w:dxaOrig="1680" w:dyaOrig="4130">
+          <v:rect xmlns:o="urn:schemas-microsoft-com:office:office" xmlns:v="urn:schemas-microsoft-com:vml" id="rectole0000000018" style="width:84.000000pt;height:206.500000pt" o:preferrelative="t" o:ole="">
             <o:lock v:ext="edit"/>
             <v:imagedata xmlns:r="http://schemas.openxmlformats.org/officeDocument/2006/relationships" r:id="docRId37" o:title=""/>
           </v:rect>
@@ -1916,8 +2026,8 @@
         </w:object>
       </w:r>
       <w:r>
-        <w:object w:dxaOrig="1275" w:dyaOrig="3340">
-          <v:rect xmlns:o="urn:schemas-microsoft-com:office:office" xmlns:v="urn:schemas-microsoft-com:vml" id="rectole0000000019" style="width:63.750000pt;height:167.000000pt" o:preferrelative="t" o:ole="">
+        <w:object w:dxaOrig="1296" w:dyaOrig="3381">
+          <v:rect xmlns:o="urn:schemas-microsoft-com:office:office" xmlns:v="urn:schemas-microsoft-com:vml" id="rectole0000000019" style="width:64.800000pt;height:169.050000pt" o:preferrelative="t" o:ole="">
             <o:lock v:ext="edit"/>
             <v:imagedata xmlns:r="http://schemas.openxmlformats.org/officeDocument/2006/relationships" r:id="docRId39" o:title=""/>
           </v:rect>
@@ -2039,8 +2149,8 @@
         </w:rPr>
       </w:pPr>
       <w:r>
-        <w:object w:dxaOrig="2449" w:dyaOrig="485">
-          <v:rect xmlns:o="urn:schemas-microsoft-com:office:office" xmlns:v="urn:schemas-microsoft-com:vml" id="rectole0000000020" style="width:122.450000pt;height:24.250000pt" o:preferrelative="t" o:ole="">
+        <w:object w:dxaOrig="2470" w:dyaOrig="485">
+          <v:rect xmlns:o="urn:schemas-microsoft-com:office:office" xmlns:v="urn:schemas-microsoft-com:vml" id="rectole0000000020" style="width:123.500000pt;height:24.250000pt" o:preferrelative="t" o:ole="">
             <o:lock v:ext="edit"/>
             <v:imagedata xmlns:r="http://schemas.openxmlformats.org/officeDocument/2006/relationships" r:id="docRId41" o:title=""/>
           </v:rect>
@@ -2063,8 +2173,8 @@
         </w:rPr>
       </w:pPr>
       <w:r>
-        <w:object w:dxaOrig="2470" w:dyaOrig="546">
-          <v:rect xmlns:o="urn:schemas-microsoft-com:office:office" xmlns:v="urn:schemas-microsoft-com:vml" id="rectole0000000021" style="width:123.500000pt;height:27.300000pt" o:preferrelative="t" o:ole="">
+        <w:object w:dxaOrig="2510" w:dyaOrig="546">
+          <v:rect xmlns:o="urn:schemas-microsoft-com:office:office" xmlns:v="urn:schemas-microsoft-com:vml" id="rectole0000000021" style="width:125.500000pt;height:27.300000pt" o:preferrelative="t" o:ole="">
             <o:lock v:ext="edit"/>
             <v:imagedata xmlns:r="http://schemas.openxmlformats.org/officeDocument/2006/relationships" r:id="docRId43" o:title=""/>
           </v:rect>
@@ -2087,8 +2197,8 @@
         </w:rPr>
       </w:pPr>
       <w:r>
-        <w:object w:dxaOrig="3158" w:dyaOrig="1640">
-          <v:rect xmlns:o="urn:schemas-microsoft-com:office:office" xmlns:v="urn:schemas-microsoft-com:vml" id="rectole0000000022" style="width:157.900000pt;height:82.000000pt" o:preferrelative="t" o:ole="">
+        <w:object w:dxaOrig="3199" w:dyaOrig="1660">
+          <v:rect xmlns:o="urn:schemas-microsoft-com:office:office" xmlns:v="urn:schemas-microsoft-com:vml" id="rectole0000000022" style="width:159.950000pt;height:83.000000pt" o:preferrelative="t" o:ole="">
             <o:lock v:ext="edit"/>
             <v:imagedata xmlns:r="http://schemas.openxmlformats.org/officeDocument/2006/relationships" r:id="docRId45" o:title=""/>
           </v:rect>
@@ -2195,8 +2305,8 @@
         </w:rPr>
       </w:pPr>
       <w:r>
-        <w:object w:dxaOrig="1093" w:dyaOrig="3199">
-          <v:rect xmlns:o="urn:schemas-microsoft-com:office:office" xmlns:v="urn:schemas-microsoft-com:vml" id="rectole0000000023" style="width:54.650000pt;height:159.950000pt" o:preferrelative="t" o:ole="">
+        <w:object w:dxaOrig="1113" w:dyaOrig="3239">
+          <v:rect xmlns:o="urn:schemas-microsoft-com:office:office" xmlns:v="urn:schemas-microsoft-com:vml" id="rectole0000000023" style="width:55.650000pt;height:161.950000pt" o:preferrelative="t" o:ole="">
             <o:lock v:ext="edit"/>
             <v:imagedata xmlns:r="http://schemas.openxmlformats.org/officeDocument/2006/relationships" r:id="docRId47" o:title=""/>
           </v:rect>
@@ -2287,8 +2397,8 @@
         </w:rPr>
       </w:pPr>
       <w:r>
-        <w:object w:dxaOrig="9536" w:dyaOrig="1032">
-          <v:rect xmlns:o="urn:schemas-microsoft-com:office:office" xmlns:v="urn:schemas-microsoft-com:vml" id="rectole0000000024" style="width:476.800000pt;height:51.600000pt" o:preferrelative="t" o:ole="">
+        <w:object w:dxaOrig="9658" w:dyaOrig="1052">
+          <v:rect xmlns:o="urn:schemas-microsoft-com:office:office" xmlns:v="urn:schemas-microsoft-com:vml" id="rectole0000000024" style="width:482.900000pt;height:52.600000pt" o:preferrelative="t" o:ole="">
             <o:lock v:ext="edit"/>
             <v:imagedata xmlns:r="http://schemas.openxmlformats.org/officeDocument/2006/relationships" r:id="docRId49" o:title=""/>
           </v:rect>
@@ -2311,8 +2421,8 @@
         </w:rPr>
       </w:pPr>
       <w:r>
-        <w:object w:dxaOrig="9536" w:dyaOrig="1012">
-          <v:rect xmlns:o="urn:schemas-microsoft-com:office:office" xmlns:v="urn:schemas-microsoft-com:vml" id="rectole0000000025" style="width:476.800000pt;height:50.600000pt" o:preferrelative="t" o:ole="">
+        <w:object w:dxaOrig="9658" w:dyaOrig="1032">
+          <v:rect xmlns:o="urn:schemas-microsoft-com:office:office" xmlns:v="urn:schemas-microsoft-com:vml" id="rectole0000000025" style="width:482.900000pt;height:51.600000pt" o:preferrelative="t" o:ole="">
             <o:lock v:ext="edit"/>
             <v:imagedata xmlns:r="http://schemas.openxmlformats.org/officeDocument/2006/relationships" r:id="docRId51" o:title=""/>
           </v:rect>
@@ -2403,8 +2513,8 @@
         </w:rPr>
       </w:pPr>
       <w:r>
-        <w:object w:dxaOrig="1559" w:dyaOrig="1599">
-          <v:rect xmlns:o="urn:schemas-microsoft-com:office:office" xmlns:v="urn:schemas-microsoft-com:vml" id="rectole0000000026" style="width:77.950000pt;height:79.950000pt" o:preferrelative="t" o:ole="">
+        <w:object w:dxaOrig="1579" w:dyaOrig="1619">
+          <v:rect xmlns:o="urn:schemas-microsoft-com:office:office" xmlns:v="urn:schemas-microsoft-com:vml" id="rectole0000000026" style="width:78.950000pt;height:80.950000pt" o:preferrelative="t" o:ole="">
             <o:lock v:ext="edit"/>
             <v:imagedata xmlns:r="http://schemas.openxmlformats.org/officeDocument/2006/relationships" r:id="docRId53" o:title=""/>
           </v:rect>
@@ -2601,8 +2711,8 @@
         </w:rPr>
       </w:pPr>
       <w:r>
-        <w:object w:dxaOrig="1579" w:dyaOrig="1437">
-          <v:rect xmlns:o="urn:schemas-microsoft-com:office:office" xmlns:v="urn:schemas-microsoft-com:vml" id="rectole0000000027" style="width:78.950000pt;height:71.850000pt" o:preferrelative="t" o:ole="">
+        <w:object w:dxaOrig="1599" w:dyaOrig="1457">
+          <v:rect xmlns:o="urn:schemas-microsoft-com:office:office" xmlns:v="urn:schemas-microsoft-com:vml" id="rectole0000000027" style="width:79.950000pt;height:72.850000pt" o:preferrelative="t" o:ole="">
             <o:lock v:ext="edit"/>
             <v:imagedata xmlns:r="http://schemas.openxmlformats.org/officeDocument/2006/relationships" r:id="docRId55" o:title=""/>
           </v:rect>
@@ -2852,8 +2962,8 @@
         </w:rPr>
       </w:pPr>
       <w:r>
-        <w:object w:dxaOrig="2085" w:dyaOrig="1559">
-          <v:rect xmlns:o="urn:schemas-microsoft-com:office:office" xmlns:v="urn:schemas-microsoft-com:vml" id="rectole0000000028" style="width:104.250000pt;height:77.950000pt" o:preferrelative="t" o:ole="">
+        <w:object w:dxaOrig="2105" w:dyaOrig="1579">
+          <v:rect xmlns:o="urn:schemas-microsoft-com:office:office" xmlns:v="urn:schemas-microsoft-com:vml" id="rectole0000000028" style="width:105.250000pt;height:78.950000pt" o:preferrelative="t" o:ole="">
             <o:lock v:ext="edit"/>
             <v:imagedata xmlns:r="http://schemas.openxmlformats.org/officeDocument/2006/relationships" r:id="docRId57" o:title=""/>
           </v:rect>
@@ -3040,8 +3150,8 @@
         </w:rPr>
       </w:pPr>
       <w:r>
-        <w:object w:dxaOrig="2227" w:dyaOrig="364">
-          <v:rect xmlns:o="urn:schemas-microsoft-com:office:office" xmlns:v="urn:schemas-microsoft-com:vml" id="rectole0000000030" style="width:111.350000pt;height:18.200000pt" o:preferrelative="t" o:ole="">
+        <w:object w:dxaOrig="2247" w:dyaOrig="364">
+          <v:rect xmlns:o="urn:schemas-microsoft-com:office:office" xmlns:v="urn:schemas-microsoft-com:vml" id="rectole0000000030" style="width:112.350000pt;height:18.200000pt" o:preferrelative="t" o:ole="">
             <o:lock v:ext="edit"/>
             <v:imagedata xmlns:r="http://schemas.openxmlformats.org/officeDocument/2006/relationships" r:id="docRId61" o:title=""/>
           </v:rect>
@@ -3204,8 +3314,8 @@
         </w:rPr>
       </w:pPr>
       <w:r>
-        <w:object w:dxaOrig="5345" w:dyaOrig="1052">
-          <v:rect xmlns:o="urn:schemas-microsoft-com:office:office" xmlns:v="urn:schemas-microsoft-com:vml" id="rectole0000000031" style="width:267.250000pt;height:52.600000pt" o:preferrelative="t" o:ole="">
+        <w:object w:dxaOrig="5406" w:dyaOrig="1073">
+          <v:rect xmlns:o="urn:schemas-microsoft-com:office:office" xmlns:v="urn:schemas-microsoft-com:vml" id="rectole0000000031" style="width:270.300000pt;height:53.650000pt" o:preferrelative="t" o:ole="">
             <o:lock v:ext="edit"/>
             <v:imagedata xmlns:r="http://schemas.openxmlformats.org/officeDocument/2006/relationships" r:id="docRId63" o:title=""/>
           </v:rect>
@@ -3410,8 +3520,8 @@
         </w:rPr>
       </w:pPr>
       <w:r>
-        <w:object w:dxaOrig="992" w:dyaOrig="364">
-          <v:rect xmlns:o="urn:schemas-microsoft-com:office:office" xmlns:v="urn:schemas-microsoft-com:vml" id="rectole0000000036" style="width:49.600000pt;height:18.200000pt" o:preferrelative="t" o:ole="">
+        <w:object w:dxaOrig="1012" w:dyaOrig="364">
+          <v:rect xmlns:o="urn:schemas-microsoft-com:office:office" xmlns:v="urn:schemas-microsoft-com:vml" id="rectole0000000036" style="width:50.600000pt;height:18.200000pt" o:preferrelative="t" o:ole="">
             <o:lock v:ext="edit"/>
             <v:imagedata xmlns:r="http://schemas.openxmlformats.org/officeDocument/2006/relationships" r:id="docRId73" o:title=""/>
           </v:rect>
@@ -3445,8 +3555,8 @@
         </w:rPr>
       </w:pPr>
       <w:r>
-        <w:object w:dxaOrig="992" w:dyaOrig="425">
-          <v:rect xmlns:o="urn:schemas-microsoft-com:office:office" xmlns:v="urn:schemas-microsoft-com:vml" id="rectole0000000037" style="width:49.600000pt;height:21.250000pt" o:preferrelative="t" o:ole="">
+        <w:object w:dxaOrig="1012" w:dyaOrig="425">
+          <v:rect xmlns:o="urn:schemas-microsoft-com:office:office" xmlns:v="urn:schemas-microsoft-com:vml" id="rectole0000000037" style="width:50.600000pt;height:21.250000pt" o:preferrelative="t" o:ole="">
             <o:lock v:ext="edit"/>
             <v:imagedata xmlns:r="http://schemas.openxmlformats.org/officeDocument/2006/relationships" r:id="docRId75" o:title=""/>
           </v:rect>
@@ -3480,8 +3590,8 @@
         </w:rPr>
       </w:pPr>
       <w:r>
-        <w:object w:dxaOrig="1052" w:dyaOrig="263">
-          <v:rect xmlns:o="urn:schemas-microsoft-com:office:office" xmlns:v="urn:schemas-microsoft-com:vml" id="rectole0000000038" style="width:52.600000pt;height:13.150000pt" o:preferrelative="t" o:ole="">
+        <w:object w:dxaOrig="1073" w:dyaOrig="263">
+          <v:rect xmlns:o="urn:schemas-microsoft-com:office:office" xmlns:v="urn:schemas-microsoft-com:vml" id="rectole0000000038" style="width:53.650000pt;height:13.150000pt" o:preferrelative="t" o:ole="">
             <o:lock v:ext="edit"/>
             <v:imagedata xmlns:r="http://schemas.openxmlformats.org/officeDocument/2006/relationships" r:id="docRId77" o:title=""/>
           </v:rect>
@@ -3515,8 +3625,8 @@
         </w:rPr>
       </w:pPr>
       <w:r>
-        <w:object w:dxaOrig="1093" w:dyaOrig="404">
-          <v:rect xmlns:o="urn:schemas-microsoft-com:office:office" xmlns:v="urn:schemas-microsoft-com:vml" id="rectole0000000039" style="width:54.650000pt;height:20.200000pt" o:preferrelative="t" o:ole="">
+        <w:object w:dxaOrig="1113" w:dyaOrig="404">
+          <v:rect xmlns:o="urn:schemas-microsoft-com:office:office" xmlns:v="urn:schemas-microsoft-com:vml" id="rectole0000000039" style="width:55.650000pt;height:20.200000pt" o:preferrelative="t" o:ole="">
             <o:lock v:ext="edit"/>
             <v:imagedata xmlns:r="http://schemas.openxmlformats.org/officeDocument/2006/relationships" r:id="docRId79" o:title=""/>
           </v:rect>
@@ -4569,8 +4679,8 @@
         </w:rPr>
       </w:pPr>
       <w:r>
-        <w:object w:dxaOrig="1174" w:dyaOrig="829">
-          <v:rect xmlns:o="urn:schemas-microsoft-com:office:office" xmlns:v="urn:schemas-microsoft-com:vml" id="rectole0000000061" style="width:58.700000pt;height:41.450000pt" o:preferrelative="t" o:ole="">
+        <w:object w:dxaOrig="1194" w:dyaOrig="829">
+          <v:rect xmlns:o="urn:schemas-microsoft-com:office:office" xmlns:v="urn:schemas-microsoft-com:vml" id="rectole0000000061" style="width:59.700000pt;height:41.450000pt" o:preferrelative="t" o:ole="">
             <o:lock v:ext="edit"/>
             <v:imagedata xmlns:r="http://schemas.openxmlformats.org/officeDocument/2006/relationships" r:id="docRId123" o:title=""/>
           </v:rect>
@@ -4818,8 +4928,8 @@
         </w:rPr>
       </w:pPr>
       <w:r>
-        <w:object w:dxaOrig="2085" w:dyaOrig="344">
-          <v:rect xmlns:o="urn:schemas-microsoft-com:office:office" xmlns:v="urn:schemas-microsoft-com:vml" id="rectole0000000065" style="width:104.250000pt;height:17.200000pt" o:preferrelative="t" o:ole="">
+        <w:object w:dxaOrig="2105" w:dyaOrig="344">
+          <v:rect xmlns:o="urn:schemas-microsoft-com:office:office" xmlns:v="urn:schemas-microsoft-com:vml" id="rectole0000000065" style="width:105.250000pt;height:17.200000pt" o:preferrelative="t" o:ole="">
             <o:lock v:ext="edit"/>
             <v:imagedata xmlns:r="http://schemas.openxmlformats.org/officeDocument/2006/relationships" r:id="docRId131" o:title=""/>
           </v:rect>
@@ -4868,8 +4978,8 @@
         </w:rPr>
       </w:pPr>
       <w:r>
-        <w:object w:dxaOrig="4373" w:dyaOrig="425">
-          <v:rect xmlns:o="urn:schemas-microsoft-com:office:office" xmlns:v="urn:schemas-microsoft-com:vml" id="rectole0000000066" style="width:218.650000pt;height:21.250000pt" o:preferrelative="t" o:ole="">
+        <w:object w:dxaOrig="4433" w:dyaOrig="425">
+          <v:rect xmlns:o="urn:schemas-microsoft-com:office:office" xmlns:v="urn:schemas-microsoft-com:vml" id="rectole0000000066" style="width:221.650000pt;height:21.250000pt" o:preferrelative="t" o:ole="">
             <o:lock v:ext="edit"/>
             <v:imagedata xmlns:r="http://schemas.openxmlformats.org/officeDocument/2006/relationships" r:id="docRId133" o:title=""/>
           </v:rect>
@@ -4918,8 +5028,8 @@
         </w:rPr>
       </w:pPr>
       <w:r>
-        <w:object w:dxaOrig="2409" w:dyaOrig="404">
-          <v:rect xmlns:o="urn:schemas-microsoft-com:office:office" xmlns:v="urn:schemas-microsoft-com:vml" id="rectole0000000067" style="width:120.450000pt;height:20.200000pt" o:preferrelative="t" o:ole="">
+        <w:object w:dxaOrig="2429" w:dyaOrig="404">
+          <v:rect xmlns:o="urn:schemas-microsoft-com:office:office" xmlns:v="urn:schemas-microsoft-com:vml" id="rectole0000000067" style="width:121.450000pt;height:20.200000pt" o:preferrelative="t" o:ole="">
             <o:lock v:ext="edit"/>
             <v:imagedata xmlns:r="http://schemas.openxmlformats.org/officeDocument/2006/relationships" r:id="docRId135" o:title=""/>
           </v:rect>
@@ -5011,8 +5121,8 @@
         </w:rPr>
       </w:pPr>
       <w:r>
-        <w:object w:dxaOrig="1235" w:dyaOrig="1680">
-          <v:rect xmlns:o="urn:schemas-microsoft-com:office:office" xmlns:v="urn:schemas-microsoft-com:vml" id="rectole0000000068" style="width:61.750000pt;height:84.000000pt" o:preferrelative="t" o:ole="">
+        <w:object w:dxaOrig="1255" w:dyaOrig="1700">
+          <v:rect xmlns:o="urn:schemas-microsoft-com:office:office" xmlns:v="urn:schemas-microsoft-com:vml" id="rectole0000000068" style="width:62.750000pt;height:85.000000pt" o:preferrelative="t" o:ole="">
             <o:lock v:ext="edit"/>
             <v:imagedata xmlns:r="http://schemas.openxmlformats.org/officeDocument/2006/relationships" r:id="docRId137" o:title=""/>
           </v:rect>
@@ -5046,8 +5156,8 @@
         </w:rPr>
       </w:pPr>
       <w:r>
-        <w:object w:dxaOrig="3097" w:dyaOrig="1559">
-          <v:rect xmlns:o="urn:schemas-microsoft-com:office:office" xmlns:v="urn:schemas-microsoft-com:vml" id="rectole0000000069" style="width:154.850000pt;height:77.950000pt" o:preferrelative="t" o:ole="">
+        <w:object w:dxaOrig="3138" w:dyaOrig="1579">
+          <v:rect xmlns:o="urn:schemas-microsoft-com:office:office" xmlns:v="urn:schemas-microsoft-com:vml" id="rectole0000000069" style="width:156.900000pt;height:78.950000pt" o:preferrelative="t" o:ole="">
             <o:lock v:ext="edit"/>
             <v:imagedata xmlns:r="http://schemas.openxmlformats.org/officeDocument/2006/relationships" r:id="docRId139" o:title=""/>
           </v:rect>
@@ -5111,8 +5221,8 @@
         </w:rPr>
       </w:pPr>
       <w:r>
-        <w:object w:dxaOrig="1032" w:dyaOrig="1194">
-          <v:rect xmlns:o="urn:schemas-microsoft-com:office:office" xmlns:v="urn:schemas-microsoft-com:vml" id="rectole0000000070" style="width:51.600000pt;height:59.700000pt" o:preferrelative="t" o:ole="">
+        <w:object w:dxaOrig="1052" w:dyaOrig="1214">
+          <v:rect xmlns:o="urn:schemas-microsoft-com:office:office" xmlns:v="urn:schemas-microsoft-com:vml" id="rectole0000000070" style="width:52.600000pt;height:60.700000pt" o:preferrelative="t" o:ole="">
             <o:lock v:ext="edit"/>
             <v:imagedata xmlns:r="http://schemas.openxmlformats.org/officeDocument/2006/relationships" r:id="docRId141" o:title=""/>
           </v:rect>
@@ -5250,8 +5360,8 @@
         </w:rPr>
       </w:pPr>
       <w:r>
-        <w:object w:dxaOrig="3340" w:dyaOrig="3381">
-          <v:rect xmlns:o="urn:schemas-microsoft-com:office:office" xmlns:v="urn:schemas-microsoft-com:vml" id="rectole0000000071" style="width:167.000000pt;height:169.050000pt" o:preferrelative="t" o:ole="">
+        <w:object w:dxaOrig="3381" w:dyaOrig="3421">
+          <v:rect xmlns:o="urn:schemas-microsoft-com:office:office" xmlns:v="urn:schemas-microsoft-com:vml" id="rectole0000000071" style="width:169.050000pt;height:171.050000pt" o:preferrelative="t" o:ole="">
             <o:lock v:ext="edit"/>
             <v:imagedata xmlns:r="http://schemas.openxmlformats.org/officeDocument/2006/relationships" r:id="docRId143" o:title=""/>
           </v:rect>
@@ -5316,8 +5426,8 @@
         </w:rPr>
       </w:pPr>
       <w:r>
-        <w:object w:dxaOrig="829" w:dyaOrig="1194">
-          <v:rect xmlns:o="urn:schemas-microsoft-com:office:office" xmlns:v="urn:schemas-microsoft-com:vml" id="rectole0000000072" style="width:41.450000pt;height:59.700000pt" o:preferrelative="t" o:ole="">
+        <w:object w:dxaOrig="829" w:dyaOrig="1214">
+          <v:rect xmlns:o="urn:schemas-microsoft-com:office:office" xmlns:v="urn:schemas-microsoft-com:vml" id="rectole0000000072" style="width:41.450000pt;height:60.700000pt" o:preferrelative="t" o:ole="">
             <o:lock v:ext="edit"/>
             <v:imagedata xmlns:r="http://schemas.openxmlformats.org/officeDocument/2006/relationships" r:id="docRId145" o:title=""/>
           </v:rect>
@@ -5465,8 +5575,8 @@
         </w:rPr>
       </w:pPr>
       <w:r>
-        <w:object w:dxaOrig="2976" w:dyaOrig="1457">
-          <v:rect xmlns:o="urn:schemas-microsoft-com:office:office" xmlns:v="urn:schemas-microsoft-com:vml" id="rectole0000000073" style="width:148.800000pt;height:72.850000pt" o:preferrelative="t" o:ole="">
+        <w:object w:dxaOrig="3016" w:dyaOrig="1477">
+          <v:rect xmlns:o="urn:schemas-microsoft-com:office:office" xmlns:v="urn:schemas-microsoft-com:vml" id="rectole0000000073" style="width:150.800000pt;height:73.850000pt" o:preferrelative="t" o:ole="">
             <o:lock v:ext="edit"/>
             <v:imagedata xmlns:r="http://schemas.openxmlformats.org/officeDocument/2006/relationships" r:id="docRId147" o:title=""/>
           </v:rect>
@@ -5547,8 +5657,8 @@
         </w:rPr>
       </w:pPr>
       <w:r>
-        <w:object w:dxaOrig="1093" w:dyaOrig="627">
-          <v:rect xmlns:o="urn:schemas-microsoft-com:office:office" xmlns:v="urn:schemas-microsoft-com:vml" id="rectole0000000075" style="width:54.650000pt;height:31.350000pt" o:preferrelative="t" o:ole="">
+        <w:object w:dxaOrig="1113" w:dyaOrig="627">
+          <v:rect xmlns:o="urn:schemas-microsoft-com:office:office" xmlns:v="urn:schemas-microsoft-com:vml" id="rectole0000000075" style="width:55.650000pt;height:31.350000pt" o:preferrelative="t" o:ole="">
             <o:lock v:ext="edit"/>
             <v:imagedata xmlns:r="http://schemas.openxmlformats.org/officeDocument/2006/relationships" r:id="docRId151" o:title=""/>
           </v:rect>
@@ -5687,8 +5797,8 @@
         </w:rPr>
       </w:pPr>
       <w:r>
-        <w:object w:dxaOrig="1073" w:dyaOrig="1012">
-          <v:rect xmlns:o="urn:schemas-microsoft-com:office:office" xmlns:v="urn:schemas-microsoft-com:vml" id="rectole0000000079" style="width:53.650000pt;height:50.600000pt" o:preferrelative="t" o:ole="">
+        <w:object w:dxaOrig="1093" w:dyaOrig="1032">
+          <v:rect xmlns:o="urn:schemas-microsoft-com:office:office" xmlns:v="urn:schemas-microsoft-com:vml" id="rectole0000000079" style="width:54.650000pt;height:51.600000pt" o:preferrelative="t" o:ole="">
             <o:lock v:ext="edit"/>
             <v:imagedata xmlns:r="http://schemas.openxmlformats.org/officeDocument/2006/relationships" r:id="docRId159" o:title=""/>
           </v:rect>
@@ -5722,8 +5832,8 @@
         </w:rPr>
       </w:pPr>
       <w:r>
-        <w:object w:dxaOrig="1012" w:dyaOrig="1133">
-          <v:rect xmlns:o="urn:schemas-microsoft-com:office:office" xmlns:v="urn:schemas-microsoft-com:vml" id="rectole0000000080" style="width:50.600000pt;height:56.650000pt" o:preferrelative="t" o:ole="">
+        <w:object w:dxaOrig="1032" w:dyaOrig="1154">
+          <v:rect xmlns:o="urn:schemas-microsoft-com:office:office" xmlns:v="urn:schemas-microsoft-com:vml" id="rectole0000000080" style="width:51.600000pt;height:57.700000pt" o:preferrelative="t" o:ole="">
             <o:lock v:ext="edit"/>
             <v:imagedata xmlns:r="http://schemas.openxmlformats.org/officeDocument/2006/relationships" r:id="docRId161" o:title=""/>
           </v:rect>
@@ -5783,8 +5893,8 @@
         </w:rPr>
       </w:pPr>
       <w:r>
-        <w:object w:dxaOrig="485" w:dyaOrig="1093">
-          <v:rect xmlns:o="urn:schemas-microsoft-com:office:office" xmlns:v="urn:schemas-microsoft-com:vml" id="rectole0000000081" style="width:24.250000pt;height:54.650000pt" o:preferrelative="t" o:ole="">
+        <w:object w:dxaOrig="485" w:dyaOrig="1113">
+          <v:rect xmlns:o="urn:schemas-microsoft-com:office:office" xmlns:v="urn:schemas-microsoft-com:vml" id="rectole0000000081" style="width:24.250000pt;height:55.650000pt" o:preferrelative="t" o:ole="">
             <o:lock v:ext="edit"/>
             <v:imagedata xmlns:r="http://schemas.openxmlformats.org/officeDocument/2006/relationships" r:id="docRId163" o:title=""/>
           </v:rect>
@@ -5853,8 +5963,8 @@
         </w:rPr>
       </w:pPr>
       <w:r>
-        <w:object w:dxaOrig="1154" w:dyaOrig="485">
-          <v:rect xmlns:o="urn:schemas-microsoft-com:office:office" xmlns:v="urn:schemas-microsoft-com:vml" id="rectole0000000083" style="width:57.700000pt;height:24.250000pt" o:preferrelative="t" o:ole="">
+        <w:object w:dxaOrig="1174" w:dyaOrig="485">
+          <v:rect xmlns:o="urn:schemas-microsoft-com:office:office" xmlns:v="urn:schemas-microsoft-com:vml" id="rectole0000000083" style="width:58.700000pt;height:24.250000pt" o:preferrelative="t" o:ole="">
             <o:lock v:ext="edit"/>
             <v:imagedata xmlns:r="http://schemas.openxmlformats.org/officeDocument/2006/relationships" r:id="docRId167" o:title=""/>
           </v:rect>
@@ -5888,8 +5998,8 @@
         </w:rPr>
       </w:pPr>
       <w:r>
-        <w:object w:dxaOrig="425" w:dyaOrig="1012">
-          <v:rect xmlns:o="urn:schemas-microsoft-com:office:office" xmlns:v="urn:schemas-microsoft-com:vml" id="rectole0000000084" style="width:21.250000pt;height:50.600000pt" o:preferrelative="t" o:ole="">
+        <w:object w:dxaOrig="425" w:dyaOrig="1032">
+          <v:rect xmlns:o="urn:schemas-microsoft-com:office:office" xmlns:v="urn:schemas-microsoft-com:vml" id="rectole0000000084" style="width:21.250000pt;height:51.600000pt" o:preferrelative="t" o:ole="">
             <o:lock v:ext="edit"/>
             <v:imagedata xmlns:r="http://schemas.openxmlformats.org/officeDocument/2006/relationships" r:id="docRId169" o:title=""/>
           </v:rect>
@@ -6019,8 +6129,8 @@
         </w:rPr>
       </w:pPr>
       <w:r>
-        <w:object w:dxaOrig="4008" w:dyaOrig="1559">
-          <v:rect xmlns:o="urn:schemas-microsoft-com:office:office" xmlns:v="urn:schemas-microsoft-com:vml" id="rectole0000000087" style="width:200.400000pt;height:77.950000pt" o:preferrelative="t" o:ole="">
+        <w:object w:dxaOrig="4049" w:dyaOrig="1579">
+          <v:rect xmlns:o="urn:schemas-microsoft-com:office:office" xmlns:v="urn:schemas-microsoft-com:vml" id="rectole0000000087" style="width:202.450000pt;height:78.950000pt" o:preferrelative="t" o:ole="">
             <o:lock v:ext="edit"/>
             <v:imagedata xmlns:r="http://schemas.openxmlformats.org/officeDocument/2006/relationships" r:id="docRId175" o:title=""/>
           </v:rect>
@@ -6054,8 +6164,8 @@
         </w:rPr>
       </w:pPr>
       <w:r>
-        <w:object w:dxaOrig="1012" w:dyaOrig="931">
-          <v:rect xmlns:o="urn:schemas-microsoft-com:office:office" xmlns:v="urn:schemas-microsoft-com:vml" id="rectole0000000088" style="width:50.600000pt;height:46.550000pt" o:preferrelative="t" o:ole="">
+        <w:object w:dxaOrig="1032" w:dyaOrig="951">
+          <v:rect xmlns:o="urn:schemas-microsoft-com:office:office" xmlns:v="urn:schemas-microsoft-com:vml" id="rectole0000000088" style="width:51.600000pt;height:47.550000pt" o:preferrelative="t" o:ole="">
             <o:lock v:ext="edit"/>
             <v:imagedata xmlns:r="http://schemas.openxmlformats.org/officeDocument/2006/relationships" r:id="docRId177" o:title=""/>
           </v:rect>
@@ -6124,8 +6234,8 @@
         </w:rPr>
       </w:pPr>
       <w:r>
-        <w:object w:dxaOrig="2024" w:dyaOrig="1498">
-          <v:rect xmlns:o="urn:schemas-microsoft-com:office:office" xmlns:v="urn:schemas-microsoft-com:vml" id="rectole0000000090" style="width:101.200000pt;height:74.900000pt" o:preferrelative="t" o:ole="">
+        <w:object w:dxaOrig="2044" w:dyaOrig="1518">
+          <v:rect xmlns:o="urn:schemas-microsoft-com:office:office" xmlns:v="urn:schemas-microsoft-com:vml" id="rectole0000000090" style="width:102.200000pt;height:75.900000pt" o:preferrelative="t" o:ole="">
             <o:lock v:ext="edit"/>
             <v:imagedata xmlns:r="http://schemas.openxmlformats.org/officeDocument/2006/relationships" r:id="docRId181" o:title=""/>
           </v:rect>
@@ -6194,8 +6304,8 @@
         </w:rPr>
       </w:pPr>
       <w:r>
-        <w:object w:dxaOrig="546" w:dyaOrig="1113">
-          <v:rect xmlns:o="urn:schemas-microsoft-com:office:office" xmlns:v="urn:schemas-microsoft-com:vml" id="rectole0000000092" style="width:27.300000pt;height:55.650000pt" o:preferrelative="t" o:ole="">
+        <w:object w:dxaOrig="546" w:dyaOrig="1133">
+          <v:rect xmlns:o="urn:schemas-microsoft-com:office:office" xmlns:v="urn:schemas-microsoft-com:vml" id="rectole0000000092" style="width:27.300000pt;height:56.650000pt" o:preferrelative="t" o:ole="">
             <o:lock v:ext="edit"/>
             <v:imagedata xmlns:r="http://schemas.openxmlformats.org/officeDocument/2006/relationships" r:id="docRId185" o:title=""/>
           </v:rect>
@@ -6299,8 +6409,8 @@
         </w:rPr>
       </w:pPr>
       <w:r>
-        <w:object w:dxaOrig="1113" w:dyaOrig="546">
-          <v:rect xmlns:o="urn:schemas-microsoft-com:office:office" xmlns:v="urn:schemas-microsoft-com:vml" id="rectole0000000095" style="width:55.650000pt;height:27.300000pt" o:preferrelative="t" o:ole="">
+        <w:object w:dxaOrig="1133" w:dyaOrig="546">
+          <v:rect xmlns:o="urn:schemas-microsoft-com:office:office" xmlns:v="urn:schemas-microsoft-com:vml" id="rectole0000000095" style="width:56.650000pt;height:27.300000pt" o:preferrelative="t" o:ole="">
             <o:lock v:ext="edit"/>
             <v:imagedata xmlns:r="http://schemas.openxmlformats.org/officeDocument/2006/relationships" r:id="docRId191" o:title=""/>
           </v:rect>
@@ -6369,8 +6479,8 @@
         </w:rPr>
       </w:pPr>
       <w:r>
-        <w:object w:dxaOrig="1559" w:dyaOrig="1073">
-          <v:rect xmlns:o="urn:schemas-microsoft-com:office:office" xmlns:v="urn:schemas-microsoft-com:vml" id="rectole0000000097" style="width:77.950000pt;height:53.650000pt" o:preferrelative="t" o:ole="">
+        <w:object w:dxaOrig="1579" w:dyaOrig="1093">
+          <v:rect xmlns:o="urn:schemas-microsoft-com:office:office" xmlns:v="urn:schemas-microsoft-com:vml" id="rectole0000000097" style="width:78.950000pt;height:54.650000pt" o:preferrelative="t" o:ole="">
             <o:lock v:ext="edit"/>
             <v:imagedata xmlns:r="http://schemas.openxmlformats.org/officeDocument/2006/relationships" r:id="docRId195" o:title=""/>
           </v:rect>
@@ -6501,8 +6611,8 @@
         </w:rPr>
       </w:pPr>
       <w:r>
-        <w:object w:dxaOrig="1255" w:dyaOrig="1315">
-          <v:rect xmlns:o="urn:schemas-microsoft-com:office:office" xmlns:v="urn:schemas-microsoft-com:vml" id="rectole0000000098" style="width:62.750000pt;height:65.750000pt" o:preferrelative="t" o:ole="">
+        <w:object w:dxaOrig="1275" w:dyaOrig="1336">
+          <v:rect xmlns:o="urn:schemas-microsoft-com:office:office" xmlns:v="urn:schemas-microsoft-com:vml" id="rectole0000000098" style="width:63.750000pt;height:66.800000pt" o:preferrelative="t" o:ole="">
             <o:lock v:ext="edit"/>
             <v:imagedata xmlns:r="http://schemas.openxmlformats.org/officeDocument/2006/relationships" r:id="docRId197" o:title=""/>
           </v:rect>
@@ -6536,8 +6646,8 @@
         </w:rPr>
       </w:pPr>
       <w:r>
-        <w:object w:dxaOrig="1012" w:dyaOrig="1377">
-          <v:rect xmlns:o="urn:schemas-microsoft-com:office:office" xmlns:v="urn:schemas-microsoft-com:vml" id="rectole0000000099" style="width:50.600000pt;height:68.850000pt" o:preferrelative="t" o:ole="">
+        <w:object w:dxaOrig="1032" w:dyaOrig="1396">
+          <v:rect xmlns:o="urn:schemas-microsoft-com:office:office" xmlns:v="urn:schemas-microsoft-com:vml" id="rectole0000000099" style="width:51.600000pt;height:69.800000pt" o:preferrelative="t" o:ole="">
             <o:lock v:ext="edit"/>
             <v:imagedata xmlns:r="http://schemas.openxmlformats.org/officeDocument/2006/relationships" r:id="docRId199" o:title=""/>
           </v:rect>
@@ -6641,8 +6751,8 @@
         </w:rPr>
       </w:pPr>
       <w:r>
-        <w:object w:dxaOrig="2773" w:dyaOrig="2004">
-          <v:rect xmlns:o="urn:schemas-microsoft-com:office:office" xmlns:v="urn:schemas-microsoft-com:vml" id="rectole0000000102" style="width:138.650000pt;height:100.200000pt" o:preferrelative="t" o:ole="">
+        <w:object w:dxaOrig="2814" w:dyaOrig="2024">
+          <v:rect xmlns:o="urn:schemas-microsoft-com:office:office" xmlns:v="urn:schemas-microsoft-com:vml" id="rectole0000000102" style="width:140.700000pt;height:101.200000pt" o:preferrelative="t" o:ole="">
             <o:lock v:ext="edit"/>
             <v:imagedata xmlns:r="http://schemas.openxmlformats.org/officeDocument/2006/relationships" r:id="docRId205" o:title=""/>
           </v:rect>
@@ -6676,8 +6786,8 @@
         </w:rPr>
       </w:pPr>
       <w:r>
-        <w:object w:dxaOrig="1477" w:dyaOrig="1194">
-          <v:rect xmlns:o="urn:schemas-microsoft-com:office:office" xmlns:v="urn:schemas-microsoft-com:vml" id="rectole0000000103" style="width:73.850000pt;height:59.700000pt" o:preferrelative="t" o:ole="">
+        <w:object w:dxaOrig="1498" w:dyaOrig="1214">
+          <v:rect xmlns:o="urn:schemas-microsoft-com:office:office" xmlns:v="urn:schemas-microsoft-com:vml" id="rectole0000000103" style="width:74.900000pt;height:60.700000pt" o:preferrelative="t" o:ole="">
             <o:lock v:ext="edit"/>
             <v:imagedata xmlns:r="http://schemas.openxmlformats.org/officeDocument/2006/relationships" r:id="docRId207" o:title=""/>
           </v:rect>
@@ -6781,8 +6891,8 @@
         </w:rPr>
       </w:pPr>
       <w:r>
-        <w:object w:dxaOrig="992" w:dyaOrig="1073">
-          <v:rect xmlns:o="urn:schemas-microsoft-com:office:office" xmlns:v="urn:schemas-microsoft-com:vml" id="rectole0000000106" style="width:49.600000pt;height:53.650000pt" o:preferrelative="t" o:ole="">
+        <w:object w:dxaOrig="1012" w:dyaOrig="1093">
+          <v:rect xmlns:o="urn:schemas-microsoft-com:office:office" xmlns:v="urn:schemas-microsoft-com:vml" id="rectole0000000106" style="width:50.600000pt;height:54.650000pt" o:preferrelative="t" o:ole="">
             <o:lock v:ext="edit"/>
             <v:imagedata xmlns:r="http://schemas.openxmlformats.org/officeDocument/2006/relationships" r:id="docRId213" o:title=""/>
           </v:rect>
@@ -6991,8 +7101,8 @@
         </w:rPr>
       </w:pPr>
       <w:r>
-        <w:object w:dxaOrig="2004" w:dyaOrig="748">
-          <v:rect xmlns:o="urn:schemas-microsoft-com:office:office" xmlns:v="urn:schemas-microsoft-com:vml" id="rectole0000000112" style="width:100.200000pt;height:37.400000pt" o:preferrelative="t" o:ole="">
+        <w:object w:dxaOrig="2024" w:dyaOrig="748">
+          <v:rect xmlns:o="urn:schemas-microsoft-com:office:office" xmlns:v="urn:schemas-microsoft-com:vml" id="rectole0000000112" style="width:101.200000pt;height:37.400000pt" o:preferrelative="t" o:ole="">
             <o:lock v:ext="edit"/>
             <v:imagedata xmlns:r="http://schemas.openxmlformats.org/officeDocument/2006/relationships" r:id="docRId225" o:title=""/>
           </v:rect>
@@ -7157,8 +7267,8 @@
         </w:rPr>
       </w:pPr>
       <w:r>
-        <w:object w:dxaOrig="1963" w:dyaOrig="2105">
-          <v:rect xmlns:o="urn:schemas-microsoft-com:office:office" xmlns:v="urn:schemas-microsoft-com:vml" id="rectole0000000116" style="width:98.150000pt;height:105.250000pt" o:preferrelative="t" o:ole="">
+        <w:object w:dxaOrig="1984" w:dyaOrig="2125">
+          <v:rect xmlns:o="urn:schemas-microsoft-com:office:office" xmlns:v="urn:schemas-microsoft-com:vml" id="rectole0000000116" style="width:99.200000pt;height:106.250000pt" o:preferrelative="t" o:ole="">
             <o:lock v:ext="edit"/>
             <v:imagedata xmlns:r="http://schemas.openxmlformats.org/officeDocument/2006/relationships" r:id="docRId233" o:title=""/>
           </v:rect>
@@ -7227,8 +7337,8 @@
         </w:rPr>
       </w:pPr>
       <w:r>
-        <w:object w:dxaOrig="1113" w:dyaOrig="1315">
-          <v:rect xmlns:o="urn:schemas-microsoft-com:office:office" xmlns:v="urn:schemas-microsoft-com:vml" id="rectole0000000118" style="width:55.650000pt;height:65.750000pt" o:preferrelative="t" o:ole="">
+        <w:object w:dxaOrig="1133" w:dyaOrig="1336">
+          <v:rect xmlns:o="urn:schemas-microsoft-com:office:office" xmlns:v="urn:schemas-microsoft-com:vml" id="rectole0000000118" style="width:56.650000pt;height:66.800000pt" o:preferrelative="t" o:ole="">
             <o:lock v:ext="edit"/>
             <v:imagedata xmlns:r="http://schemas.openxmlformats.org/officeDocument/2006/relationships" r:id="docRId237" o:title=""/>
           </v:rect>
@@ -7262,8 +7372,8 @@
         </w:rPr>
       </w:pPr>
       <w:r>
-        <w:object w:dxaOrig="1154" w:dyaOrig="890">
-          <v:rect xmlns:o="urn:schemas-microsoft-com:office:office" xmlns:v="urn:schemas-microsoft-com:vml" id="rectole0000000119" style="width:57.700000pt;height:44.500000pt" o:preferrelative="t" o:ole="">
+        <w:object w:dxaOrig="1174" w:dyaOrig="911">
+          <v:rect xmlns:o="urn:schemas-microsoft-com:office:office" xmlns:v="urn:schemas-microsoft-com:vml" id="rectole0000000119" style="width:58.700000pt;height:45.550000pt" o:preferrelative="t" o:ole="">
             <o:lock v:ext="edit"/>
             <v:imagedata xmlns:r="http://schemas.openxmlformats.org/officeDocument/2006/relationships" r:id="docRId239" o:title=""/>
           </v:rect>
@@ -7332,8 +7442,8 @@
         </w:rPr>
       </w:pPr>
       <w:r>
-        <w:object w:dxaOrig="971" w:dyaOrig="911">
-          <v:rect xmlns:o="urn:schemas-microsoft-com:office:office" xmlns:v="urn:schemas-microsoft-com:vml" id="rectole0000000121" style="width:48.550000pt;height:45.550000pt" o:preferrelative="t" o:ole="">
+        <w:object w:dxaOrig="992" w:dyaOrig="931">
+          <v:rect xmlns:o="urn:schemas-microsoft-com:office:office" xmlns:v="urn:schemas-microsoft-com:vml" id="rectole0000000121" style="width:49.600000pt;height:46.550000pt" o:preferrelative="t" o:ole="">
             <o:lock v:ext="edit"/>
             <v:imagedata xmlns:r="http://schemas.openxmlformats.org/officeDocument/2006/relationships" r:id="docRId243" o:title=""/>
           </v:rect>
@@ -7471,8 +7581,8 @@
         </w:rPr>
       </w:pPr>
       <w:r>
-        <w:object w:dxaOrig="1032" w:dyaOrig="971">
-          <v:rect xmlns:o="urn:schemas-microsoft-com:office:office" xmlns:v="urn:schemas-microsoft-com:vml" id="rectole0000000122" style="width:51.600000pt;height:48.550000pt" o:preferrelative="t" o:ole="">
+        <w:object w:dxaOrig="1052" w:dyaOrig="992">
+          <v:rect xmlns:o="urn:schemas-microsoft-com:office:office" xmlns:v="urn:schemas-microsoft-com:vml" id="rectole0000000122" style="width:52.600000pt;height:49.600000pt" o:preferrelative="t" o:ole="">
             <o:lock v:ext="edit"/>
             <v:imagedata xmlns:r="http://schemas.openxmlformats.org/officeDocument/2006/relationships" r:id="docRId245" o:title=""/>
           </v:rect>
@@ -7506,8 +7616,8 @@
         </w:rPr>
       </w:pPr>
       <w:r>
-        <w:object w:dxaOrig="1032" w:dyaOrig="1093">
-          <v:rect xmlns:o="urn:schemas-microsoft-com:office:office" xmlns:v="urn:schemas-microsoft-com:vml" id="rectole0000000123" style="width:51.600000pt;height:54.650000pt" o:preferrelative="t" o:ole="">
+        <w:object w:dxaOrig="1052" w:dyaOrig="1113">
+          <v:rect xmlns:o="urn:schemas-microsoft-com:office:office" xmlns:v="urn:schemas-microsoft-com:vml" id="rectole0000000123" style="width:52.600000pt;height:55.650000pt" o:preferrelative="t" o:ole="">
             <o:lock v:ext="edit"/>
             <v:imagedata xmlns:r="http://schemas.openxmlformats.org/officeDocument/2006/relationships" r:id="docRId247" o:title=""/>
           </v:rect>
@@ -7576,8 +7686,8 @@
         </w:rPr>
       </w:pPr>
       <w:r>
-        <w:object w:dxaOrig="688" w:dyaOrig="1073">
-          <v:rect xmlns:o="urn:schemas-microsoft-com:office:office" xmlns:v="urn:schemas-microsoft-com:vml" id="rectole0000000125" style="width:34.400000pt;height:53.650000pt" o:preferrelative="t" o:ole="">
+        <w:object w:dxaOrig="688" w:dyaOrig="1093">
+          <v:rect xmlns:o="urn:schemas-microsoft-com:office:office" xmlns:v="urn:schemas-microsoft-com:vml" id="rectole0000000125" style="width:34.400000pt;height:54.650000pt" o:preferrelative="t" o:ole="">
             <o:lock v:ext="edit"/>
             <v:imagedata xmlns:r="http://schemas.openxmlformats.org/officeDocument/2006/relationships" r:id="docRId251" o:title=""/>
           </v:rect>
@@ -7611,8 +7721,8 @@
         </w:rPr>
       </w:pPr>
       <w:r>
-        <w:object w:dxaOrig="1093" w:dyaOrig="1133">
-          <v:rect xmlns:o="urn:schemas-microsoft-com:office:office" xmlns:v="urn:schemas-microsoft-com:vml" id="rectole0000000126" style="width:54.650000pt;height:56.650000pt" o:preferrelative="t" o:ole="">
+        <w:object w:dxaOrig="1113" w:dyaOrig="1154">
+          <v:rect xmlns:o="urn:schemas-microsoft-com:office:office" xmlns:v="urn:schemas-microsoft-com:vml" id="rectole0000000126" style="width:55.650000pt;height:57.700000pt" o:preferrelative="t" o:ole="">
             <o:lock v:ext="edit"/>
             <v:imagedata xmlns:r="http://schemas.openxmlformats.org/officeDocument/2006/relationships" r:id="docRId253" o:title=""/>
           </v:rect>
@@ -7646,8 +7756,8 @@
         </w:rPr>
       </w:pPr>
       <w:r>
-        <w:object w:dxaOrig="1093" w:dyaOrig="748">
-          <v:rect xmlns:o="urn:schemas-microsoft-com:office:office" xmlns:v="urn:schemas-microsoft-com:vml" id="rectole0000000127" style="width:54.650000pt;height:37.400000pt" o:preferrelative="t" o:ole="">
+        <w:object w:dxaOrig="1113" w:dyaOrig="748">
+          <v:rect xmlns:o="urn:schemas-microsoft-com:office:office" xmlns:v="urn:schemas-microsoft-com:vml" id="rectole0000000127" style="width:55.650000pt;height:37.400000pt" o:preferrelative="t" o:ole="">
             <o:lock v:ext="edit"/>
             <v:imagedata xmlns:r="http://schemas.openxmlformats.org/officeDocument/2006/relationships" r:id="docRId255" o:title=""/>
           </v:rect>
@@ -7777,8 +7887,8 @@
         </w:rPr>
       </w:pPr>
       <w:r>
-        <w:object w:dxaOrig="1073" w:dyaOrig="607">
-          <v:rect xmlns:o="urn:schemas-microsoft-com:office:office" xmlns:v="urn:schemas-microsoft-com:vml" id="rectole0000000130" style="width:53.650000pt;height:30.350000pt" o:preferrelative="t" o:ole="">
+        <w:object w:dxaOrig="1093" w:dyaOrig="607">
+          <v:rect xmlns:o="urn:schemas-microsoft-com:office:office" xmlns:v="urn:schemas-microsoft-com:vml" id="rectole0000000130" style="width:54.650000pt;height:30.350000pt" o:preferrelative="t" o:ole="">
             <o:lock v:ext="edit"/>
             <v:imagedata xmlns:r="http://schemas.openxmlformats.org/officeDocument/2006/relationships" r:id="docRId261" o:title=""/>
           </v:rect>
@@ -7812,8 +7922,8 @@
         </w:rPr>
       </w:pPr>
       <w:r>
-        <w:object w:dxaOrig="870" w:dyaOrig="789">
-          <v:rect xmlns:o="urn:schemas-microsoft-com:office:office" xmlns:v="urn:schemas-microsoft-com:vml" id="rectole0000000131" style="width:43.500000pt;height:39.450000pt" o:preferrelative="t" o:ole="">
+        <w:object w:dxaOrig="890" w:dyaOrig="789">
+          <v:rect xmlns:o="urn:schemas-microsoft-com:office:office" xmlns:v="urn:schemas-microsoft-com:vml" id="rectole0000000131" style="width:44.500000pt;height:39.450000pt" o:preferrelative="t" o:ole="">
             <o:lock v:ext="edit"/>
             <v:imagedata xmlns:r="http://schemas.openxmlformats.org/officeDocument/2006/relationships" r:id="docRId263" o:title=""/>
           </v:rect>
@@ -7847,8 +7957,8 @@
         </w:rPr>
       </w:pPr>
       <w:r>
-        <w:object w:dxaOrig="1518" w:dyaOrig="1498">
-          <v:rect xmlns:o="urn:schemas-microsoft-com:office:office" xmlns:v="urn:schemas-microsoft-com:vml" id="rectole0000000132" style="width:75.900000pt;height:74.900000pt" o:preferrelative="t" o:ole="">
+        <w:object w:dxaOrig="1538" w:dyaOrig="1518">
+          <v:rect xmlns:o="urn:schemas-microsoft-com:office:office" xmlns:v="urn:schemas-microsoft-com:vml" id="rectole0000000132" style="width:76.900000pt;height:75.900000pt" o:preferrelative="t" o:ole="">
             <o:lock v:ext="edit"/>
             <v:imagedata xmlns:r="http://schemas.openxmlformats.org/officeDocument/2006/relationships" r:id="docRId265" o:title=""/>
           </v:rect>
@@ -7882,8 +7992,8 @@
         </w:rPr>
       </w:pPr>
       <w:r>
-        <w:object w:dxaOrig="1599" w:dyaOrig="1619">
-          <v:rect xmlns:o="urn:schemas-microsoft-com:office:office" xmlns:v="urn:schemas-microsoft-com:vml" id="rectole0000000133" style="width:79.950000pt;height:80.950000pt" o:preferrelative="t" o:ole="">
+        <w:object w:dxaOrig="1619" w:dyaOrig="1640">
+          <v:rect xmlns:o="urn:schemas-microsoft-com:office:office" xmlns:v="urn:schemas-microsoft-com:vml" id="rectole0000000133" style="width:80.950000pt;height:82.000000pt" o:preferrelative="t" o:ole="">
             <o:lock v:ext="edit"/>
             <v:imagedata xmlns:r="http://schemas.openxmlformats.org/officeDocument/2006/relationships" r:id="docRId267" o:title=""/>
           </v:rect>
@@ -7917,8 +8027,8 @@
         </w:rPr>
       </w:pPr>
       <w:r>
-        <w:object w:dxaOrig="1174" w:dyaOrig="1073">
-          <v:rect xmlns:o="urn:schemas-microsoft-com:office:office" xmlns:v="urn:schemas-microsoft-com:vml" id="rectole0000000134" style="width:58.700000pt;height:53.650000pt" o:preferrelative="t" o:ole="">
+        <w:object w:dxaOrig="1194" w:dyaOrig="1093">
+          <v:rect xmlns:o="urn:schemas-microsoft-com:office:office" xmlns:v="urn:schemas-microsoft-com:vml" id="rectole0000000134" style="width:59.700000pt;height:54.650000pt" o:preferrelative="t" o:ole="">
             <o:lock v:ext="edit"/>
             <v:imagedata xmlns:r="http://schemas.openxmlformats.org/officeDocument/2006/relationships" r:id="docRId269" o:title=""/>
           </v:rect>
@@ -7952,8 +8062,8 @@
         </w:rPr>
       </w:pPr>
       <w:r>
-        <w:object w:dxaOrig="1275" w:dyaOrig="1518">
-          <v:rect xmlns:o="urn:schemas-microsoft-com:office:office" xmlns:v="urn:schemas-microsoft-com:vml" id="rectole0000000135" style="width:63.750000pt;height:75.900000pt" o:preferrelative="t" o:ole="">
+        <w:object w:dxaOrig="1296" w:dyaOrig="1538">
+          <v:rect xmlns:o="urn:schemas-microsoft-com:office:office" xmlns:v="urn:schemas-microsoft-com:vml" id="rectole0000000135" style="width:64.800000pt;height:76.900000pt" o:preferrelative="t" o:ole="">
             <o:lock v:ext="edit"/>
             <v:imagedata xmlns:r="http://schemas.openxmlformats.org/officeDocument/2006/relationships" r:id="docRId271" o:title=""/>
           </v:rect>
@@ -8022,8 +8132,8 @@
         </w:rPr>
       </w:pPr>
       <w:r>
-        <w:object w:dxaOrig="748" w:dyaOrig="1073">
-          <v:rect xmlns:o="urn:schemas-microsoft-com:office:office" xmlns:v="urn:schemas-microsoft-com:vml" id="rectole0000000137" style="width:37.400000pt;height:53.650000pt" o:preferrelative="t" o:ole="">
+        <w:object w:dxaOrig="748" w:dyaOrig="1093">
+          <v:rect xmlns:o="urn:schemas-microsoft-com:office:office" xmlns:v="urn:schemas-microsoft-com:vml" id="rectole0000000137" style="width:37.400000pt;height:54.650000pt" o:preferrelative="t" o:ole="">
             <o:lock v:ext="edit"/>
             <v:imagedata xmlns:r="http://schemas.openxmlformats.org/officeDocument/2006/relationships" r:id="docRId275" o:title=""/>
           </v:rect>
@@ -8057,8 +8167,8 @@
         </w:rPr>
       </w:pPr>
       <w:r>
-        <w:object w:dxaOrig="1518" w:dyaOrig="1862">
-          <v:rect xmlns:o="urn:schemas-microsoft-com:office:office" xmlns:v="urn:schemas-microsoft-com:vml" id="rectole0000000138" style="width:75.900000pt;height:93.100000pt" o:preferrelative="t" o:ole="">
+        <w:object w:dxaOrig="1538" w:dyaOrig="1882">
+          <v:rect xmlns:o="urn:schemas-microsoft-com:office:office" xmlns:v="urn:schemas-microsoft-com:vml" id="rectole0000000138" style="width:76.900000pt;height:94.100000pt" o:preferrelative="t" o:ole="">
             <o:lock v:ext="edit"/>
             <v:imagedata xmlns:r="http://schemas.openxmlformats.org/officeDocument/2006/relationships" r:id="docRId277" o:title=""/>
           </v:rect>
@@ -8092,8 +8202,8 @@
         </w:rPr>
       </w:pPr>
       <w:r>
-        <w:object w:dxaOrig="870" w:dyaOrig="546">
-          <v:rect xmlns:o="urn:schemas-microsoft-com:office:office" xmlns:v="urn:schemas-microsoft-com:vml" id="rectole0000000139" style="width:43.500000pt;height:27.300000pt" o:preferrelative="t" o:ole="">
+        <w:object w:dxaOrig="890" w:dyaOrig="546">
+          <v:rect xmlns:o="urn:schemas-microsoft-com:office:office" xmlns:v="urn:schemas-microsoft-com:vml" id="rectole0000000139" style="width:44.500000pt;height:27.300000pt" o:preferrelative="t" o:ole="">
             <o:lock v:ext="edit"/>
             <v:imagedata xmlns:r="http://schemas.openxmlformats.org/officeDocument/2006/relationships" r:id="docRId279" o:title=""/>
           </v:rect>
@@ -8127,8 +8237,8 @@
         </w:rPr>
       </w:pPr>
       <w:r>
-        <w:object w:dxaOrig="1093" w:dyaOrig="1255">
-          <v:rect xmlns:o="urn:schemas-microsoft-com:office:office" xmlns:v="urn:schemas-microsoft-com:vml" id="rectole0000000140" style="width:54.650000pt;height:62.750000pt" o:preferrelative="t" o:ole="">
+        <w:object w:dxaOrig="1113" w:dyaOrig="1275">
+          <v:rect xmlns:o="urn:schemas-microsoft-com:office:office" xmlns:v="urn:schemas-microsoft-com:vml" id="rectole0000000140" style="width:55.650000pt;height:63.750000pt" o:preferrelative="t" o:ole="">
             <o:lock v:ext="edit"/>
             <v:imagedata xmlns:r="http://schemas.openxmlformats.org/officeDocument/2006/relationships" r:id="docRId281" o:title=""/>
           </v:rect>
@@ -8162,8 +8272,8 @@
         </w:rPr>
       </w:pPr>
       <w:r>
-        <w:object w:dxaOrig="1296" w:dyaOrig="648">
-          <v:rect xmlns:o="urn:schemas-microsoft-com:office:office" xmlns:v="urn:schemas-microsoft-com:vml" id="rectole0000000141" style="width:64.800000pt;height:32.400000pt" o:preferrelative="t" o:ole="">
+        <w:object w:dxaOrig="1315" w:dyaOrig="648">
+          <v:rect xmlns:o="urn:schemas-microsoft-com:office:office" xmlns:v="urn:schemas-microsoft-com:vml" id="rectole0000000141" style="width:65.750000pt;height:32.400000pt" o:preferrelative="t" o:ole="">
             <o:lock v:ext="edit"/>
             <v:imagedata xmlns:r="http://schemas.openxmlformats.org/officeDocument/2006/relationships" r:id="docRId283" o:title=""/>
           </v:rect>
@@ -8372,8 +8482,8 @@
         </w:rPr>
       </w:pPr>
       <w:r>
-        <w:object w:dxaOrig="5122" w:dyaOrig="3948">
-          <v:rect xmlns:o="urn:schemas-microsoft-com:office:office" xmlns:v="urn:schemas-microsoft-com:vml" id="rectole0000000142" style="width:256.100000pt;height:197.400000pt" o:preferrelative="t" o:ole="">
+        <w:object w:dxaOrig="5183" w:dyaOrig="3988">
+          <v:rect xmlns:o="urn:schemas-microsoft-com:office:office" xmlns:v="urn:schemas-microsoft-com:vml" id="rectole0000000142" style="width:259.150000pt;height:199.400000pt" o:preferrelative="t" o:ole="">
             <o:lock v:ext="edit"/>
             <v:imagedata xmlns:r="http://schemas.openxmlformats.org/officeDocument/2006/relationships" r:id="docRId285" o:title=""/>
           </v:rect>
@@ -8571,8 +8681,8 @@
         </w:rPr>
       </w:pPr>
       <w:r>
-        <w:object w:dxaOrig="6155" w:dyaOrig="2591">
-          <v:rect xmlns:o="urn:schemas-microsoft-com:office:office" xmlns:v="urn:schemas-microsoft-com:vml" id="rectole0000000143" style="width:307.750000pt;height:129.550000pt" o:preferrelative="t" o:ole="">
+        <w:object w:dxaOrig="6236" w:dyaOrig="2632">
+          <v:rect xmlns:o="urn:schemas-microsoft-com:office:office" xmlns:v="urn:schemas-microsoft-com:vml" id="rectole0000000143" style="width:311.800000pt;height:131.600000pt" o:preferrelative="t" o:ole="">
             <o:lock v:ext="edit"/>
             <v:imagedata xmlns:r="http://schemas.openxmlformats.org/officeDocument/2006/relationships" r:id="docRId287" o:title=""/>
           </v:rect>
@@ -8621,8 +8731,8 @@
         </w:rPr>
       </w:pPr>
       <w:r>
-        <w:object w:dxaOrig="6317" w:dyaOrig="6377">
-          <v:rect xmlns:o="urn:schemas-microsoft-com:office:office" xmlns:v="urn:schemas-microsoft-com:vml" id="rectole0000000144" style="width:315.850000pt;height:318.850000pt" o:preferrelative="t" o:ole="">
+        <w:object w:dxaOrig="6398" w:dyaOrig="6459">
+          <v:rect xmlns:o="urn:schemas-microsoft-com:office:office" xmlns:v="urn:schemas-microsoft-com:vml" id="rectole0000000144" style="width:319.900000pt;height:322.950000pt" o:preferrelative="t" o:ole="">
             <o:lock v:ext="edit"/>
             <v:imagedata xmlns:r="http://schemas.openxmlformats.org/officeDocument/2006/relationships" r:id="docRId289" o:title=""/>
           </v:rect>
@@ -9119,8 +9229,8 @@
         </w:rPr>
       </w:pPr>
       <w:r>
-        <w:object w:dxaOrig="3907" w:dyaOrig="3644">
-          <v:rect xmlns:o="urn:schemas-microsoft-com:office:office" xmlns:v="urn:schemas-microsoft-com:vml" id="rectole0000000145" style="width:195.350000pt;height:182.200000pt" o:preferrelative="t" o:ole="">
+        <w:object w:dxaOrig="3948" w:dyaOrig="3685">
+          <v:rect xmlns:o="urn:schemas-microsoft-com:office:office" xmlns:v="urn:schemas-microsoft-com:vml" id="rectole0000000145" style="width:197.400000pt;height:184.250000pt" o:preferrelative="t" o:ole="">
             <o:lock v:ext="edit"/>
             <v:imagedata xmlns:r="http://schemas.openxmlformats.org/officeDocument/2006/relationships" r:id="docRId291" o:title=""/>
           </v:rect>
@@ -9341,8 +9451,8 @@
         </w:rPr>
       </w:pPr>
       <w:r>
-        <w:object w:dxaOrig="5919" w:dyaOrig="4949">
-          <v:rect xmlns:o="urn:schemas-microsoft-com:office:office" xmlns:v="urn:schemas-microsoft-com:vml" id="rectole0000000146" style="width:295.950000pt;height:247.450000pt" o:preferrelative="t" o:ole="">
+        <w:object w:dxaOrig="5993" w:dyaOrig="5000">
+          <v:rect xmlns:o="urn:schemas-microsoft-com:office:office" xmlns:v="urn:schemas-microsoft-com:vml" id="rectole0000000146" style="width:299.650000pt;height:250.000000pt" o:preferrelative="t" o:ole="">
             <o:lock v:ext="edit"/>
             <v:imagedata xmlns:r="http://schemas.openxmlformats.org/officeDocument/2006/relationships" r:id="docRId293" o:title=""/>
           </v:rect>
@@ -9461,8 +9571,8 @@
         </w:rPr>
       </w:pPr>
       <w:r>
-        <w:object w:dxaOrig="8640" w:dyaOrig="6820">
-          <v:rect xmlns:o="urn:schemas-microsoft-com:office:office" xmlns:v="urn:schemas-microsoft-com:vml" id="rectole0000000147" style="width:432.000000pt;height:341.000000pt" o:preferrelative="t" o:ole="">
+        <w:object w:dxaOrig="8747" w:dyaOrig="6904">
+          <v:rect xmlns:o="urn:schemas-microsoft-com:office:office" xmlns:v="urn:schemas-microsoft-com:vml" id="rectole0000000147" style="width:437.350000pt;height:345.200000pt" o:preferrelative="t" o:ole="">
             <o:lock v:ext="edit"/>
             <v:imagedata xmlns:r="http://schemas.openxmlformats.org/officeDocument/2006/relationships" r:id="docRId295" o:title=""/>
           </v:rect>
@@ -9591,8 +9701,8 @@
         </w:rPr>
       </w:pPr>
       <w:r>
-        <w:object w:dxaOrig="5240" w:dyaOrig="4600">
-          <v:rect xmlns:o="urn:schemas-microsoft-com:office:office" xmlns:v="urn:schemas-microsoft-com:vml" id="rectole0000000148" style="width:262.000000pt;height:230.000000pt" o:preferrelative="t" o:ole="">
+        <w:object w:dxaOrig="5304" w:dyaOrig="4656">
+          <v:rect xmlns:o="urn:schemas-microsoft-com:office:office" xmlns:v="urn:schemas-microsoft-com:vml" id="rectole0000000148" style="width:265.200000pt;height:232.800000pt" o:preferrelative="t" o:ole="">
             <o:lock v:ext="edit"/>
             <v:imagedata xmlns:r="http://schemas.openxmlformats.org/officeDocument/2006/relationships" r:id="docRId297" o:title=""/>
           </v:rect>
@@ -9641,8 +9751,8 @@
         </w:rPr>
       </w:pPr>
       <w:r>
-        <w:object w:dxaOrig="6829" w:dyaOrig="4990">
-          <v:rect xmlns:o="urn:schemas-microsoft-com:office:office" xmlns:v="urn:schemas-microsoft-com:vml" id="rectole0000000149" style="width:341.450000pt;height:249.500000pt" o:preferrelative="t" o:ole="">
+        <w:object w:dxaOrig="6904" w:dyaOrig="5062">
+          <v:rect xmlns:o="urn:schemas-microsoft-com:office:office" xmlns:v="urn:schemas-microsoft-com:vml" id="rectole0000000149" style="width:345.200000pt;height:253.100000pt" o:preferrelative="t" o:ole="">
             <o:lock v:ext="edit"/>
             <v:imagedata xmlns:r="http://schemas.openxmlformats.org/officeDocument/2006/relationships" r:id="docRId299" o:title=""/>
           </v:rect>
@@ -9801,8 +9911,8 @@
         </w:rPr>
       </w:pPr>
       <w:r>
-        <w:object w:dxaOrig="8640" w:dyaOrig="6960">
-          <v:rect xmlns:o="urn:schemas-microsoft-com:office:office" xmlns:v="urn:schemas-microsoft-com:vml" id="rectole0000000150" style="width:432.000000pt;height:348.000000pt" o:preferrelative="t" o:ole="">
+        <w:object w:dxaOrig="8747" w:dyaOrig="7046">
+          <v:rect xmlns:o="urn:schemas-microsoft-com:office:office" xmlns:v="urn:schemas-microsoft-com:vml" id="rectole0000000150" style="width:437.350000pt;height:352.300000pt" o:preferrelative="t" o:ole="">
             <o:lock v:ext="edit"/>
             <v:imagedata xmlns:r="http://schemas.openxmlformats.org/officeDocument/2006/relationships" r:id="docRId301" o:title=""/>
           </v:rect>
@@ -10115,8 +10225,8 @@
         </w:rPr>
       </w:pPr>
       <w:r>
-        <w:object w:dxaOrig="8640" w:dyaOrig="8139">
-          <v:rect xmlns:o="urn:schemas-microsoft-com:office:office" xmlns:v="urn:schemas-microsoft-com:vml" id="rectole0000000151" style="width:432.000000pt;height:406.950000pt" o:preferrelative="t" o:ole="">
+        <w:object w:dxaOrig="8747" w:dyaOrig="8240">
+          <v:rect xmlns:o="urn:schemas-microsoft-com:office:office" xmlns:v="urn:schemas-microsoft-com:vml" id="rectole0000000151" style="width:437.350000pt;height:412.000000pt" o:preferrelative="t" o:ole="">
             <o:lock v:ext="edit"/>
             <v:imagedata xmlns:r="http://schemas.openxmlformats.org/officeDocument/2006/relationships" r:id="docRId303" o:title=""/>
           </v:rect>
@@ -10165,8 +10275,8 @@
         </w:rPr>
       </w:pPr>
       <w:r>
-        <w:object w:dxaOrig="8640" w:dyaOrig="7820">
-          <v:rect xmlns:o="urn:schemas-microsoft-com:office:office" xmlns:v="urn:schemas-microsoft-com:vml" id="rectole0000000152" style="width:432.000000pt;height:391.000000pt" o:preferrelative="t" o:ole="">
+        <w:object w:dxaOrig="8747" w:dyaOrig="7916">
+          <v:rect xmlns:o="urn:schemas-microsoft-com:office:office" xmlns:v="urn:schemas-microsoft-com:vml" id="rectole0000000152" style="width:437.350000pt;height:395.800000pt" o:preferrelative="t" o:ole="">
             <o:lock v:ext="edit"/>
             <v:imagedata xmlns:r="http://schemas.openxmlformats.org/officeDocument/2006/relationships" r:id="docRId305" o:title=""/>
           </v:rect>
@@ -10269,8 +10379,8 @@
         </w:rPr>
       </w:pPr>
       <w:r>
-        <w:object w:dxaOrig="8640" w:dyaOrig="7859">
-          <v:rect xmlns:o="urn:schemas-microsoft-com:office:office" xmlns:v="urn:schemas-microsoft-com:vml" id="rectole0000000153" style="width:432.000000pt;height:392.950000pt" o:preferrelative="t" o:ole="">
+        <w:object w:dxaOrig="8747" w:dyaOrig="7957">
+          <v:rect xmlns:o="urn:schemas-microsoft-com:office:office" xmlns:v="urn:schemas-microsoft-com:vml" id="rectole0000000153" style="width:437.350000pt;height:397.850000pt" o:preferrelative="t" o:ole="">
             <o:lock v:ext="edit"/>
             <v:imagedata xmlns:r="http://schemas.openxmlformats.org/officeDocument/2006/relationships" r:id="docRId307" o:title=""/>
           </v:rect>
@@ -10391,8 +10501,8 @@
         </w:rPr>
       </w:pPr>
       <w:r>
-        <w:object w:dxaOrig="8640" w:dyaOrig="7579">
-          <v:rect xmlns:o="urn:schemas-microsoft-com:office:office" xmlns:v="urn:schemas-microsoft-com:vml" id="rectole0000000154" style="width:432.000000pt;height:378.950000pt" o:preferrelative="t" o:ole="">
+        <w:object w:dxaOrig="8747" w:dyaOrig="7673">
+          <v:rect xmlns:o="urn:schemas-microsoft-com:office:office" xmlns:v="urn:schemas-microsoft-com:vml" id="rectole0000000154" style="width:437.350000pt;height:383.650000pt" o:preferrelative="t" o:ole="">
             <o:lock v:ext="edit"/>
             <v:imagedata xmlns:r="http://schemas.openxmlformats.org/officeDocument/2006/relationships" r:id="docRId309" o:title=""/>
           </v:rect>
@@ -10470,8 +10580,8 @@
         </w:rPr>
       </w:pPr>
       <w:r>
-        <w:object w:dxaOrig="8640" w:dyaOrig="7570">
-          <v:rect xmlns:o="urn:schemas-microsoft-com:office:office" xmlns:v="urn:schemas-microsoft-com:vml" id="rectole0000000155" style="width:432.000000pt;height:378.500000pt" o:preferrelative="t" o:ole="">
+        <w:object w:dxaOrig="8747" w:dyaOrig="7673">
+          <v:rect xmlns:o="urn:schemas-microsoft-com:office:office" xmlns:v="urn:schemas-microsoft-com:vml" id="rectole0000000155" style="width:437.350000pt;height:383.650000pt" o:preferrelative="t" o:ole="">
             <o:lock v:ext="edit"/>
             <v:imagedata xmlns:r="http://schemas.openxmlformats.org/officeDocument/2006/relationships" r:id="docRId311" o:title=""/>
           </v:rect>

</xml_diff>